<commit_message>
Comments and some edits
I added some comments (references) and edited some stuff.
</commit_message>
<xml_diff>
--- a/MainDocument.docx
+++ b/MainDocument.docx
@@ -1,6 +1,6 @@
 
 <file path=word/document.xml><?xml version="1.0" encoding="utf-8"?>
-<w:document xmlns:wpc="http://schemas.microsoft.com/office/word/2010/wordprocessingCanvas" xmlns:cx="http://schemas.microsoft.com/office/drawing/2014/chartex" xmlns:cx1="http://schemas.microsoft.com/office/drawing/2015/9/8/chartex" xmlns:cx2="http://schemas.microsoft.com/office/drawing/2015/10/21/chartex" xmlns:cx3="http://schemas.microsoft.com/office/drawing/2016/5/9/chartex" xmlns:cx4="http://schemas.microsoft.com/office/drawing/2016/5/10/chartex" xmlns:cx5="http://schemas.microsoft.com/office/drawing/2016/5/11/chartex" xmlns:cx6="http://schemas.microsoft.com/office/drawing/2016/5/12/chartex" xmlns:cx7="http://schemas.microsoft.com/office/drawing/2016/5/13/chartex" xmlns:cx8="http://schemas.microsoft.com/office/drawing/2016/5/14/chartex" xmlns:mc="http://schemas.openxmlformats.org/markup-compatibility/2006" xmlns:aink="http://schemas.microsoft.com/office/drawing/2016/ink" xmlns:am3d="http://schemas.microsoft.com/office/drawing/2017/model3d" xmlns:o="urn:schemas-microsoft-com:office:office" xmlns:r="http://schemas.openxmlformats.org/officeDocument/2006/relationships" xmlns:m="http://schemas.openxmlformats.org/officeDocument/2006/math" xmlns:v="urn:schemas-microsoft-com:vml" xmlns:wp14="http://schemas.microsoft.com/office/word/2010/wordprocessingDrawing" xmlns:wp="http://schemas.openxmlformats.org/drawingml/2006/wordprocessingDrawing" xmlns:w10="urn:schemas-microsoft-com:office:word" xmlns:w="http://schemas.openxmlformats.org/wordprocessingml/2006/main" xmlns:w14="http://schemas.microsoft.com/office/word/2010/wordml" xmlns:w15="http://schemas.microsoft.com/office/word/2012/wordml" xmlns:w16cex="http://schemas.microsoft.com/office/word/2018/wordml/cex" xmlns:w16cid="http://schemas.microsoft.com/office/word/2016/wordml/cid" xmlns:w16="http://schemas.microsoft.com/office/word/2018/wordml" xmlns:w16se="http://schemas.microsoft.com/office/word/2015/wordml/symex" xmlns:wpg="http://schemas.microsoft.com/office/word/2010/wordprocessingGroup" xmlns:wpi="http://schemas.microsoft.com/office/word/2010/wordprocessingInk" xmlns:wne="http://schemas.microsoft.com/office/word/2006/wordml" xmlns:wps="http://schemas.microsoft.com/office/word/2010/wordprocessingShape" mc:Ignorable="w14 w15 w16se w16cid w16 w16cex wp14">
+<w:document xmlns:wpc="http://schemas.microsoft.com/office/word/2010/wordprocessingCanvas" xmlns:cx="http://schemas.microsoft.com/office/drawing/2014/chartex" xmlns:cx1="http://schemas.microsoft.com/office/drawing/2015/9/8/chartex" xmlns:mc="http://schemas.openxmlformats.org/markup-compatibility/2006" xmlns:o="urn:schemas-microsoft-com:office:office" xmlns:r="http://schemas.openxmlformats.org/officeDocument/2006/relationships" xmlns:m="http://schemas.openxmlformats.org/officeDocument/2006/math" xmlns:v="urn:schemas-microsoft-com:vml" xmlns:wp14="http://schemas.microsoft.com/office/word/2010/wordprocessingDrawing" xmlns:wp="http://schemas.openxmlformats.org/drawingml/2006/wordprocessingDrawing" xmlns:w10="urn:schemas-microsoft-com:office:word" xmlns:w="http://schemas.openxmlformats.org/wordprocessingml/2006/main" xmlns:w14="http://schemas.microsoft.com/office/word/2010/wordml" xmlns:w15="http://schemas.microsoft.com/office/word/2012/wordml" xmlns:w16se="http://schemas.microsoft.com/office/word/2015/wordml/symex" xmlns:wpg="http://schemas.microsoft.com/office/word/2010/wordprocessingGroup" xmlns:wpi="http://schemas.microsoft.com/office/word/2010/wordprocessingInk" xmlns:wne="http://schemas.microsoft.com/office/word/2006/wordml" xmlns:wps="http://schemas.microsoft.com/office/word/2010/wordprocessingShape" mc:Ignorable="w14 w15 w16se wp14">
   <w:body>
     <w:p>
       <w:pPr>
@@ -44,7 +44,22 @@
           <w:b/>
           <w:bCs/>
         </w:rPr>
-        <w:t>mortality rates</w:t>
+        <w:t xml:space="preserve">mortality </w:t>
+      </w:r>
+      <w:commentRangeStart w:id="0"/>
+      <w:r>
+        <w:rPr>
+          <w:b/>
+          <w:bCs/>
+        </w:rPr>
+        <w:t>rates</w:t>
+      </w:r>
+      <w:commentRangeEnd w:id="0"/>
+      <w:r>
+        <w:rPr>
+          <w:rStyle w:val="CommentReference"/>
+        </w:rPr>
+        <w:commentReference w:id="0"/>
       </w:r>
     </w:p>
     <w:p>
@@ -57,29 +72,38 @@
         <w:spacing w:line="240" w:lineRule="auto"/>
         <w:rPr>
           <w:vertAlign w:val="superscript"/>
-        </w:rPr>
-      </w:pPr>
-      <w:r>
+          <w:lang w:val="es-PR"/>
+        </w:rPr>
+      </w:pPr>
+      <w:r>
+        <w:rPr>
+          <w:lang w:val="es-PR"/>
+        </w:rPr>
         <w:t>Mathew E. Hauer</w:t>
       </w:r>
       <w:r>
         <w:rPr>
           <w:vertAlign w:val="superscript"/>
-        </w:rPr>
-        <w:t>1</w:t>
+          <w:lang w:val="es-PR"/>
+        </w:rPr>
+        <w:t>1,2*</w:t>
+      </w:r>
+      <w:r>
+        <w:rPr>
+          <w:lang w:val="es-PR"/>
+        </w:rPr>
+        <w:t xml:space="preserve"> &amp; Alexis R. Santos</w:t>
+      </w:r>
+      <w:r>
+        <w:rPr>
+          <w:lang w:val="es-PR"/>
+        </w:rPr>
+        <w:t>-Lozada</w:t>
       </w:r>
       <w:r>
         <w:rPr>
           <w:vertAlign w:val="superscript"/>
-        </w:rPr>
-        <w:t>,2*</w:t>
-      </w:r>
-      <w:r>
-        <w:t xml:space="preserve"> &amp; Alexis R. Santos</w:t>
-      </w:r>
-      <w:r>
-        <w:rPr>
-          <w:vertAlign w:val="superscript"/>
+          <w:lang w:val="es-PR"/>
         </w:rPr>
         <w:t>3,4</w:t>
       </w:r>
@@ -87,6 +111,9 @@
     <w:p>
       <w:pPr>
         <w:spacing w:line="240" w:lineRule="auto"/>
+        <w:rPr>
+          <w:lang w:val="es-PR"/>
+        </w:rPr>
       </w:pPr>
     </w:p>
     <w:p>
@@ -193,13 +220,25 @@
         <w:rPr>
           <w:vertAlign w:val="superscript"/>
         </w:rPr>
-        <w:t>3</w:t>
+        <w:t>4</w:t>
       </w:r>
       <w:r>
         <w:rPr>
           <w:rFonts w:eastAsia="Calibri"/>
         </w:rPr>
-        <w:t>Penn State Population Center, Pennsylvania State University.</w:t>
+        <w:t xml:space="preserve">Population </w:t>
+      </w:r>
+      <w:r>
+        <w:rPr>
+          <w:rFonts w:eastAsia="Calibri"/>
+        </w:rPr>
+        <w:t>Research Institute</w:t>
+      </w:r>
+      <w:r>
+        <w:rPr>
+          <w:rFonts w:eastAsia="Calibri"/>
+        </w:rPr>
+        <w:t>, Pennsylvania State University.</w:t>
       </w:r>
     </w:p>
     <w:p>
@@ -212,7 +251,7 @@
       <w:r>
         <w:t>*</w:t>
       </w:r>
-      <w:hyperlink r:id="rId7" w:history="1">
+      <w:hyperlink r:id="rId10" w:history="1">
         <w:r>
           <w:rPr>
             <w:rStyle w:val="Hyperlink"/>
@@ -378,10 +417,30 @@
         <w:t xml:space="preserve">As the COVID-19 grips the globe, scientists, policy makers, and journalists </w:t>
       </w:r>
       <w:r>
-        <w:t>calculate mortality rates to better understand, communicate, address, and inform mitigation efforts of the COVID-19 pandemic. Because of these mortality rate calculations, we know that the elderly are more susceptible to COVID-19 related mortality [CITES]</w:t>
-      </w:r>
-      <w:r>
-        <w:t xml:space="preserve"> and varying age structures play a role in how the pandemic will unfold</w:t>
+        <w:t xml:space="preserve">calculate mortality rates to better understand, communicate, address, and inform mitigation efforts of the COVID-19 pandemic. Because of these mortality rate calculations, we know that the elderly are more susceptible to COVID-19 related mortality </w:t>
+      </w:r>
+      <w:r>
+        <w:t>and varying age structures play a role in how the pandemic will unfold</w:t>
+      </w:r>
+      <w:r>
+        <w:t xml:space="preserve"> </w:t>
+      </w:r>
+      <w:r>
+        <w:t>[</w:t>
+      </w:r>
+      <w:commentRangeStart w:id="2"/>
+      <w:r>
+        <w:t>CITES</w:t>
+      </w:r>
+      <w:commentRangeEnd w:id="2"/>
+      <w:r>
+        <w:rPr>
+          <w:rStyle w:val="CommentReference"/>
+        </w:rPr>
+        <w:commentReference w:id="2"/>
+      </w:r>
+      <w:r>
+        <w:t>]</w:t>
       </w:r>
       <w:r>
         <w:t xml:space="preserve">. Accurate mortality rate calculations and estimates are </w:t>
@@ -418,13 +477,151 @@
         <w:t>s</w:t>
       </w:r>
       <w:r>
-        <w:t xml:space="preserve"> the count of deaths by the count of population. Mortality rates rely on the accuracy of both the death count and the population count. The US Census Bureau will implement a new privacy protection algorithm, called Differential Privacy (DP) to infuse noise into decennial census products – the very products used to calculate COVID-19 incidence and mortality rates – in order to further protect the data of Census respondents. </w:t>
-      </w:r>
-      <w:r>
-        <w:t xml:space="preserve">The extent to which </w:t>
-      </w:r>
-      <w:r>
-        <w:t>DP will distort COVID-19 mortality rates is currently untested.</w:t>
+        <w:t xml:space="preserve"> the count of deaths by the count of population. Mortality rates rely on the accuracy of both the death count and the population count. The US Census Bureau will implement a new privacy protection algorithm, called Differential Privacy (DP) to infuse noise into decennial census products</w:t>
+      </w:r>
+      <w:r>
+        <w:t xml:space="preserve"> [</w:t>
+      </w:r>
+      <w:commentRangeStart w:id="3"/>
+      <w:r>
+        <w:t>CITES</w:t>
+      </w:r>
+      <w:commentRangeEnd w:id="3"/>
+      <w:r>
+        <w:rPr>
+          <w:rStyle w:val="CommentReference"/>
+        </w:rPr>
+        <w:commentReference w:id="3"/>
+      </w:r>
+      <w:r>
+        <w:t>].</w:t>
+      </w:r>
+      <w:r>
+        <w:t xml:space="preserve"> </w:t>
+      </w:r>
+      <w:r>
+        <w:t>These are</w:t>
+      </w:r>
+      <w:r>
+        <w:t xml:space="preserve"> the </w:t>
+      </w:r>
+      <w:commentRangeStart w:id="4"/>
+      <w:r>
+        <w:t xml:space="preserve">very </w:t>
+      </w:r>
+      <w:commentRangeEnd w:id="4"/>
+      <w:r>
+        <w:rPr>
+          <w:rStyle w:val="CommentReference"/>
+        </w:rPr>
+        <w:commentReference w:id="4"/>
+      </w:r>
+      <w:r>
+        <w:t xml:space="preserve">products used to calculate COVID-19 incidence and mortality rates – in order to </w:t>
+      </w:r>
+      <w:commentRangeStart w:id="5"/>
+      <w:r>
+        <w:t xml:space="preserve">further </w:t>
+      </w:r>
+      <w:commentRangeEnd w:id="5"/>
+      <w:r>
+        <w:rPr>
+          <w:rStyle w:val="CommentReference"/>
+        </w:rPr>
+        <w:commentReference w:id="5"/>
+      </w:r>
+      <w:r>
+        <w:t>protect the data of Census respondents.</w:t>
+      </w:r>
+      <w:r>
+        <w:t xml:space="preserve"> A recent study has concluded that the method will substantially reduce our understanding of mortality dynamics particularly for small areas and racial/ethnic groups [</w:t>
+      </w:r>
+      <w:commentRangeStart w:id="6"/>
+      <w:r>
+        <w:t>CITES</w:t>
+      </w:r>
+      <w:commentRangeEnd w:id="6"/>
+      <w:r>
+        <w:rPr>
+          <w:rStyle w:val="CommentReference"/>
+        </w:rPr>
+        <w:commentReference w:id="6"/>
+      </w:r>
+      <w:r>
+        <w:t xml:space="preserve">]. </w:t>
+      </w:r>
+      <w:r>
+        <w:t>The extent to which</w:t>
+      </w:r>
+      <w:r>
+        <w:t xml:space="preserve"> the implementation of</w:t>
+      </w:r>
+      <w:r>
+        <w:t xml:space="preserve"> </w:t>
+      </w:r>
+      <w:r>
+        <w:t>DP</w:t>
+      </w:r>
+      <w:r>
+        <w:t xml:space="preserve">, </w:t>
+      </w:r>
+      <w:commentRangeStart w:id="7"/>
+      <w:r>
+        <w:t xml:space="preserve">as </w:t>
+      </w:r>
+      <w:r>
+        <w:lastRenderedPageBreak/>
+        <w:t xml:space="preserve">initially </w:t>
+      </w:r>
+      <w:r>
+        <w:t>proposed</w:t>
+      </w:r>
+      <w:commentRangeEnd w:id="7"/>
+      <w:r>
+        <w:rPr>
+          <w:rStyle w:val="CommentReference"/>
+        </w:rPr>
+        <w:commentReference w:id="7"/>
+      </w:r>
+      <w:r>
+        <w:t>,</w:t>
+      </w:r>
+      <w:r>
+        <w:t xml:space="preserve"> will distort COVID-19 mortality rates is currently untested.</w:t>
+      </w:r>
+      <w:r>
+        <w:t xml:space="preserve"> Given how crucial population counts are for the evaluation, tracking and ____ of the population, we ask how would have DP </w:t>
+      </w:r>
+      <w:commentRangeStart w:id="8"/>
+      <w:r>
+        <w:t xml:space="preserve">impacted </w:t>
+      </w:r>
+      <w:commentRangeEnd w:id="8"/>
+      <w:r>
+        <w:rPr>
+          <w:rStyle w:val="CommentReference"/>
+        </w:rPr>
+        <w:commentReference w:id="8"/>
+      </w:r>
+      <w:r>
+        <w:t>our understanding of the COVID-19 pandemic</w:t>
+      </w:r>
+      <w:r>
+        <w:t xml:space="preserve"> </w:t>
+      </w:r>
+      <w:commentRangeStart w:id="9"/>
+      <w:r>
+        <w:t>__________</w:t>
+      </w:r>
+      <w:commentRangeEnd w:id="9"/>
+      <w:r>
+        <w:rPr>
+          <w:rStyle w:val="CommentReference"/>
+        </w:rPr>
+        <w:commentReference w:id="9"/>
+      </w:r>
+      <w:r>
+        <w:t xml:space="preserve">. </w:t>
       </w:r>
     </w:p>
     <w:p>
@@ -437,14 +634,61 @@
         <w:spacing w:line="240" w:lineRule="auto"/>
       </w:pPr>
       <w:r>
-        <w:lastRenderedPageBreak/>
         <w:t>To estimate the extent to which DP will distort COVID-19 mortality rates</w:t>
       </w:r>
       <w:r>
         <w:t>, we</w:t>
       </w:r>
       <w:r>
-        <w:t xml:space="preserve"> combine the Census Bureau’s DP demonstration product [CITES] with empirical COVID-19 age and sex mortality curves from Italy [CITES]. This allows us to simulate how different mortality rate calculations using noise infused population counts could be from using true population counts.</w:t>
+        <w:t xml:space="preserve"> combine the Census Bureau’s DP demonstration product</w:t>
+      </w:r>
+      <w:r>
+        <w:t xml:space="preserve"> </w:t>
+      </w:r>
+      <w:r>
+        <w:t xml:space="preserve"> [</w:t>
+      </w:r>
+      <w:commentRangeStart w:id="10"/>
+      <w:r>
+        <w:t>CITES</w:t>
+      </w:r>
+      <w:commentRangeEnd w:id="10"/>
+      <w:r>
+        <w:rPr>
+          <w:rStyle w:val="CommentReference"/>
+        </w:rPr>
+        <w:commentReference w:id="10"/>
+      </w:r>
+      <w:r>
+        <w:t>] with empirical COVID-19 age and sex mortality curves from Italy [</w:t>
+      </w:r>
+      <w:commentRangeStart w:id="11"/>
+      <w:r>
+        <w:t>CITES</w:t>
+      </w:r>
+      <w:commentRangeEnd w:id="11"/>
+      <w:r>
+        <w:rPr>
+          <w:rStyle w:val="CommentReference"/>
+        </w:rPr>
+        <w:commentReference w:id="11"/>
+      </w:r>
+      <w:r>
+        <w:t xml:space="preserve">]. This allows us to simulate how different mortality rate calculations using noise infused population counts could be from using </w:t>
+      </w:r>
+      <w:commentRangeStart w:id="12"/>
+      <w:r>
+        <w:t>true population counts</w:t>
+      </w:r>
+      <w:commentRangeEnd w:id="12"/>
+      <w:r>
+        <w:rPr>
+          <w:rStyle w:val="CommentReference"/>
+        </w:rPr>
+        <w:commentReference w:id="12"/>
+      </w:r>
+      <w:r>
+        <w:t>.</w:t>
       </w:r>
     </w:p>
     <w:p>
@@ -456,12 +700,27 @@
       <w:pPr>
         <w:spacing w:line="240" w:lineRule="auto"/>
       </w:pPr>
+      <w:commentRangeStart w:id="13"/>
       <w:r>
         <w:rPr>
           <w:b/>
           <w:bCs/>
         </w:rPr>
-        <w:t>Figure 1</w:t>
+        <w:t xml:space="preserve">Figure </w:t>
+      </w:r>
+      <w:commentRangeEnd w:id="13"/>
+      <w:r>
+        <w:rPr>
+          <w:rStyle w:val="CommentReference"/>
+        </w:rPr>
+        <w:commentReference w:id="13"/>
+      </w:r>
+      <w:r>
+        <w:rPr>
+          <w:b/>
+          <w:bCs/>
+        </w:rPr>
+        <w:t>1</w:t>
       </w:r>
       <w:r>
         <w:t xml:space="preserve"> </w:t>
@@ -499,7 +758,7 @@
                     <pic:cNvPicPr/>
                   </pic:nvPicPr>
                   <pic:blipFill>
-                    <a:blip r:embed="rId8" cstate="print">
+                    <a:blip r:embed="rId11" cstate="print">
                       <a:extLst>
                         <a:ext uri="{28A0092B-C50C-407E-A947-70E740481C1C}">
                           <a14:useLocalDpi xmlns:a14="http://schemas.microsoft.com/office/drawing/2010/main" val="0"/>
@@ -536,6 +795,71 @@
         <w:spacing w:line="240" w:lineRule="auto"/>
       </w:pPr>
     </w:p>
+    <w:p>
+      <w:pPr>
+        <w:spacing w:line="240" w:lineRule="auto"/>
+      </w:pPr>
+    </w:p>
+    <w:p>
+      <w:pPr>
+        <w:spacing w:line="240" w:lineRule="auto"/>
+      </w:pPr>
+    </w:p>
+    <w:p>
+      <w:pPr>
+        <w:spacing w:line="240" w:lineRule="auto"/>
+      </w:pPr>
+    </w:p>
+    <w:p>
+      <w:pPr>
+        <w:spacing w:line="240" w:lineRule="auto"/>
+      </w:pPr>
+    </w:p>
+    <w:p>
+      <w:pPr>
+        <w:spacing w:line="240" w:lineRule="auto"/>
+      </w:pPr>
+    </w:p>
+    <w:p>
+      <w:pPr>
+        <w:spacing w:line="240" w:lineRule="auto"/>
+      </w:pPr>
+    </w:p>
+    <w:p>
+      <w:pPr>
+        <w:spacing w:line="240" w:lineRule="auto"/>
+      </w:pPr>
+    </w:p>
+    <w:p>
+      <w:pPr>
+        <w:spacing w:line="240" w:lineRule="auto"/>
+      </w:pPr>
+    </w:p>
+    <w:p>
+      <w:pPr>
+        <w:spacing w:line="240" w:lineRule="auto"/>
+      </w:pPr>
+    </w:p>
+    <w:p>
+      <w:pPr>
+        <w:spacing w:line="240" w:lineRule="auto"/>
+      </w:pPr>
+    </w:p>
+    <w:p>
+      <w:pPr>
+        <w:spacing w:line="240" w:lineRule="auto"/>
+      </w:pPr>
+    </w:p>
+    <w:p>
+      <w:pPr>
+        <w:spacing w:line="240" w:lineRule="auto"/>
+      </w:pPr>
+    </w:p>
+    <w:p>
+      <w:pPr>
+        <w:spacing w:line="240" w:lineRule="auto"/>
+      </w:pPr>
+    </w:p>
     <w:tbl>
       <w:tblPr>
         <w:tblW w:w="0" w:type="auto"/>
@@ -2085,8 +2409,474 @@
 </w:document>
 </file>
 
+<file path=word/comments.xml><?xml version="1.0" encoding="utf-8"?>
+<w:comments xmlns:wpc="http://schemas.microsoft.com/office/word/2010/wordprocessingCanvas" xmlns:cx="http://schemas.microsoft.com/office/drawing/2014/chartex" xmlns:cx1="http://schemas.microsoft.com/office/drawing/2015/9/8/chartex" xmlns:mc="http://schemas.openxmlformats.org/markup-compatibility/2006" xmlns:o="urn:schemas-microsoft-com:office:office" xmlns:r="http://schemas.openxmlformats.org/officeDocument/2006/relationships" xmlns:m="http://schemas.openxmlformats.org/officeDocument/2006/math" xmlns:v="urn:schemas-microsoft-com:vml" xmlns:wp14="http://schemas.microsoft.com/office/word/2010/wordprocessingDrawing" xmlns:wp="http://schemas.openxmlformats.org/drawingml/2006/wordprocessingDrawing" xmlns:w10="urn:schemas-microsoft-com:office:word" xmlns:w="http://schemas.openxmlformats.org/wordprocessingml/2006/main" xmlns:w14="http://schemas.microsoft.com/office/word/2010/wordml" xmlns:w15="http://schemas.microsoft.com/office/word/2012/wordml" xmlns:w16se="http://schemas.microsoft.com/office/word/2015/wordml/symex" xmlns:wpg="http://schemas.microsoft.com/office/word/2010/wordprocessingGroup" xmlns:wpi="http://schemas.microsoft.com/office/word/2010/wordprocessingInk" xmlns:wne="http://schemas.microsoft.com/office/word/2006/wordml" xmlns:wps="http://schemas.microsoft.com/office/word/2010/wordprocessingShape" mc:Ignorable="w14 w15 w16se wp14">
+  <w:comment w:id="0" w:author="Santos, Alexis R" w:date="2020-06-04T06:48:00Z" w:initials="SAR">
+    <w:p>
+      <w:pPr>
+        <w:pStyle w:val="CommentText"/>
+      </w:pPr>
+      <w:r>
+        <w:rPr>
+          <w:rStyle w:val="CommentReference"/>
+        </w:rPr>
+        <w:annotationRef/>
+      </w:r>
+      <w:r>
+        <w:t>200 words</w:t>
+      </w:r>
+    </w:p>
+    <w:p>
+      <w:pPr>
+        <w:pStyle w:val="CommentText"/>
+      </w:pPr>
+      <w:r>
+        <w:t>15 citations</w:t>
+      </w:r>
+    </w:p>
+    <w:p>
+      <w:pPr>
+        <w:pStyle w:val="CommentText"/>
+      </w:pPr>
+      <w:r>
+        <w:t xml:space="preserve">1 figure </w:t>
+      </w:r>
+    </w:p>
+    <w:p>
+      <w:pPr>
+        <w:pStyle w:val="CommentText"/>
+      </w:pPr>
+      <w:r>
+        <w:t xml:space="preserve">1 table </w:t>
+      </w:r>
+      <w:bookmarkStart w:id="1" w:name="_GoBack"/>
+      <w:bookmarkEnd w:id="1"/>
+    </w:p>
+  </w:comment>
+  <w:comment w:id="2" w:author="Santos, Alexis R" w:date="2020-06-04T06:18:00Z" w:initials="SAR">
+    <w:p>
+      <w:pPr>
+        <w:pStyle w:val="CommentText"/>
+        <w:rPr>
+          <w:rFonts w:ascii="Arial" w:hAnsi="Arial" w:cs="Arial"/>
+          <w:sz w:val="55"/>
+          <w:szCs w:val="55"/>
+        </w:rPr>
+      </w:pPr>
+      <w:r>
+        <w:rPr>
+          <w:rStyle w:val="CommentReference"/>
+        </w:rPr>
+        <w:annotationRef/>
+      </w:r>
+      <w:r>
+        <w:rPr>
+          <w:rFonts w:ascii="Arial" w:hAnsi="Arial" w:cs="Arial"/>
+          <w:sz w:val="55"/>
+          <w:szCs w:val="55"/>
+        </w:rPr>
+        <w:t>Demographic science aids in understanding the spread and fatality rates of COVID-19</w:t>
+      </w:r>
+    </w:p>
+    <w:p>
+      <w:pPr>
+        <w:pStyle w:val="CommentText"/>
+        <w:rPr>
+          <w:rFonts w:ascii="Arial" w:hAnsi="Arial" w:cs="Arial"/>
+          <w:i/>
+          <w:sz w:val="55"/>
+          <w:szCs w:val="55"/>
+        </w:rPr>
+      </w:pPr>
+      <w:r>
+        <w:rPr>
+          <w:rFonts w:ascii="Arial" w:hAnsi="Arial" w:cs="Arial"/>
+          <w:i/>
+          <w:sz w:val="55"/>
+          <w:szCs w:val="55"/>
+        </w:rPr>
+        <w:t>PNAS</w:t>
+      </w:r>
+    </w:p>
+    <w:p>
+      <w:pPr>
+        <w:pStyle w:val="CommentText"/>
+      </w:pPr>
+      <w:hyperlink r:id="rId1" w:history="1">
+        <w:r>
+          <w:rPr>
+            <w:rStyle w:val="Hyperlink"/>
+          </w:rPr>
+          <w:t>https://www.pnas.org/content/117/18/9696</w:t>
+        </w:r>
+      </w:hyperlink>
+      <w:r>
+        <w:t xml:space="preserve"> </w:t>
+      </w:r>
+    </w:p>
+  </w:comment>
+  <w:comment w:id="3" w:author="Santos, Alexis R" w:date="2020-06-04T06:26:00Z" w:initials="SAR">
+    <w:p>
+      <w:pPr>
+        <w:pStyle w:val="Heading1"/>
+        <w:rPr>
+          <w:b w:val="0"/>
+        </w:rPr>
+      </w:pPr>
+      <w:r>
+        <w:rPr>
+          <w:rStyle w:val="CommentReference"/>
+          <w:b w:val="0"/>
+        </w:rPr>
+        <w:annotationRef/>
+      </w:r>
+      <w:r>
+        <w:rPr>
+          <w:b w:val="0"/>
+        </w:rPr>
+        <w:t>Can a set of equations keep U.S. census data private?</w:t>
+      </w:r>
+    </w:p>
+    <w:p>
+      <w:pPr>
+        <w:pStyle w:val="Heading1"/>
+        <w:rPr>
+          <w:b w:val="0"/>
+          <w:i/>
+        </w:rPr>
+      </w:pPr>
+      <w:r>
+        <w:rPr>
+          <w:b w:val="0"/>
+        </w:rPr>
+        <w:t xml:space="preserve">Mervis, Jeffrey. </w:t>
+      </w:r>
+      <w:r>
+        <w:rPr>
+          <w:b w:val="0"/>
+          <w:i/>
+        </w:rPr>
+        <w:t>Science</w:t>
+      </w:r>
+    </w:p>
+    <w:p>
+      <w:pPr>
+        <w:pStyle w:val="Heading1"/>
+        <w:rPr>
+          <w:b w:val="0"/>
+        </w:rPr>
+      </w:pPr>
+      <w:hyperlink r:id="rId2" w:history="1">
+        <w:r>
+          <w:rPr>
+            <w:rStyle w:val="Hyperlink"/>
+            <w:b w:val="0"/>
+          </w:rPr>
+          <w:t>https://www.sciencemag.org/news/2019/01/can-set-equations-keep-us-census-data-private</w:t>
+        </w:r>
+      </w:hyperlink>
+      <w:r>
+        <w:rPr>
+          <w:b w:val="0"/>
+        </w:rPr>
+        <w:t xml:space="preserve"> </w:t>
+      </w:r>
+    </w:p>
+    <w:p>
+      <w:pPr>
+        <w:pStyle w:val="CommentText"/>
+      </w:pPr>
+      <w:r>
+        <w:t xml:space="preserve"> </w:t>
+      </w:r>
+    </w:p>
+  </w:comment>
+  <w:comment w:id="4" w:author="Santos, Alexis R" w:date="2020-06-04T06:26:00Z" w:initials="SAR">
+    <w:p>
+      <w:pPr>
+        <w:pStyle w:val="CommentText"/>
+      </w:pPr>
+      <w:r>
+        <w:rPr>
+          <w:rStyle w:val="CommentReference"/>
+        </w:rPr>
+        <w:annotationRef/>
+      </w:r>
+      <w:r>
+        <w:t>Do we need to say “very”?</w:t>
+      </w:r>
+      <w:r>
+        <w:t xml:space="preserve"> </w:t>
+      </w:r>
+    </w:p>
+  </w:comment>
+  <w:comment w:id="5" w:author="Santos, Alexis R" w:date="2020-06-04T06:19:00Z" w:initials="SAR">
+    <w:p>
+      <w:pPr>
+        <w:pStyle w:val="CommentText"/>
+      </w:pPr>
+      <w:r>
+        <w:rPr>
+          <w:rStyle w:val="CommentReference"/>
+        </w:rPr>
+        <w:annotationRef/>
+      </w:r>
+      <w:r>
+        <w:t xml:space="preserve">Not sure we mean further here, </w:t>
+      </w:r>
+    </w:p>
+    <w:p>
+      <w:pPr>
+        <w:pStyle w:val="CommentText"/>
+      </w:pPr>
+      <w:r>
+        <w:t xml:space="preserve">Maybe </w:t>
+      </w:r>
+      <w:r>
+        <w:t>“</w:t>
+      </w:r>
+      <w:r>
+        <w:t>ensure the privacy of</w:t>
+      </w:r>
+      <w:r>
+        <w:t>”</w:t>
+      </w:r>
+      <w:r>
+        <w:t xml:space="preserve"> </w:t>
+      </w:r>
+    </w:p>
+  </w:comment>
+  <w:comment w:id="6" w:author="Santos, Alexis R" w:date="2020-06-04T06:28:00Z" w:initials="SAR">
+    <w:p>
+      <w:pPr>
+        <w:pStyle w:val="CommentText"/>
+      </w:pPr>
+      <w:r>
+        <w:rPr>
+          <w:rStyle w:val="CommentReference"/>
+        </w:rPr>
+        <w:annotationRef/>
+      </w:r>
+      <w:r>
+        <w:t>Santos, Howard, Verdery</w:t>
+      </w:r>
+    </w:p>
+    <w:p>
+      <w:pPr>
+        <w:pStyle w:val="CommentText"/>
+      </w:pPr>
+      <w:r>
+        <w:t>PNAS</w:t>
+      </w:r>
+    </w:p>
+    <w:p>
+      <w:pPr>
+        <w:pStyle w:val="CommentText"/>
+      </w:pPr>
+      <w:hyperlink r:id="rId3" w:history="1">
+        <w:r>
+          <w:rPr>
+            <w:rStyle w:val="Hyperlink"/>
+          </w:rPr>
+          <w:t>https://www.pnas.org/content/early/2020/05/27/2003714117</w:t>
+        </w:r>
+      </w:hyperlink>
+      <w:r>
+        <w:t xml:space="preserve"> </w:t>
+      </w:r>
+    </w:p>
+  </w:comment>
+  <w:comment w:id="7" w:author="Santos, Alexis R" w:date="2020-06-04T06:31:00Z" w:initials="SAR">
+    <w:p>
+      <w:pPr>
+        <w:pStyle w:val="CommentText"/>
+      </w:pPr>
+      <w:r>
+        <w:rPr>
+          <w:rStyle w:val="CommentReference"/>
+        </w:rPr>
+        <w:annotationRef/>
+      </w:r>
+      <w:r>
+        <w:t>This is important to include cause DP can be modified to address users feedback</w:t>
+      </w:r>
+    </w:p>
+  </w:comment>
+  <w:comment w:id="8" w:author="Santos, Alexis R" w:date="2020-06-04T06:29:00Z" w:initials="SAR">
+    <w:p>
+      <w:pPr>
+        <w:pStyle w:val="CommentText"/>
+      </w:pPr>
+      <w:r>
+        <w:rPr>
+          <w:rStyle w:val="CommentReference"/>
+        </w:rPr>
+        <w:annotationRef/>
+      </w:r>
+      <w:r>
+        <w:t>I like the word impacted, but Word always marks it as wrong. It suggests affected or influenced.</w:t>
+      </w:r>
+    </w:p>
+  </w:comment>
+  <w:comment w:id="9" w:author="Santos, Alexis R" w:date="2020-06-04T06:29:00Z" w:initials="SAR">
+    <w:p>
+      <w:pPr>
+        <w:pStyle w:val="CommentText"/>
+      </w:pPr>
+      <w:r>
+        <w:rPr>
+          <w:rStyle w:val="CommentReference"/>
+        </w:rPr>
+        <w:annotationRef/>
+      </w:r>
+      <w:r>
+        <w:t xml:space="preserve">If it had happened in 2010? </w:t>
+      </w:r>
+    </w:p>
+  </w:comment>
+  <w:comment w:id="10" w:author="Santos, Alexis R" w:date="2020-06-04T06:38:00Z" w:initials="SAR">
+    <w:p>
+      <w:pPr>
+        <w:pStyle w:val="CommentText"/>
+      </w:pPr>
+      <w:r>
+        <w:rPr>
+          <w:rStyle w:val="CommentReference"/>
+        </w:rPr>
+        <w:annotationRef/>
+      </w:r>
+      <w:r>
+        <w:rPr>
+          <w:rStyle w:val="cit-comment"/>
+          <w:i/>
+          <w:iCs/>
+        </w:rPr>
+        <w:t xml:space="preserve">National Historical GIS, Differentially Private 2010 Census Data (2019). </w:t>
+      </w:r>
+      <w:hyperlink r:id="rId4" w:history="1">
+        <w:r>
+          <w:rPr>
+            <w:rStyle w:val="Hyperlink"/>
+            <w:i/>
+            <w:iCs/>
+          </w:rPr>
+          <w:t>https://www.nhgis.org/differentially-private-2010-census-data</w:t>
+        </w:r>
+      </w:hyperlink>
+      <w:r>
+        <w:rPr>
+          <w:rStyle w:val="cit-comment"/>
+          <w:i/>
+          <w:iCs/>
+        </w:rPr>
+        <w:t>. Accessed 30 November 2019</w:t>
+      </w:r>
+      <w:r>
+        <w:rPr>
+          <w:rStyle w:val="HTMLCite"/>
+        </w:rPr>
+        <w:t>.</w:t>
+      </w:r>
+    </w:p>
+  </w:comment>
+  <w:comment w:id="11" w:author="Santos, Alexis R" w:date="2020-06-04T06:38:00Z" w:initials="SAR">
+    <w:p>
+      <w:pPr>
+        <w:pStyle w:val="CommentText"/>
+      </w:pPr>
+      <w:r>
+        <w:rPr>
+          <w:rStyle w:val="CommentReference"/>
+        </w:rPr>
+        <w:annotationRef/>
+      </w:r>
+      <w:r>
+        <w:t>We can cite the Jenn Dowd paper … are we using the data she compiled?</w:t>
+      </w:r>
+    </w:p>
+    <w:p>
+      <w:pPr>
+        <w:pStyle w:val="CommentText"/>
+      </w:pPr>
+    </w:p>
+  </w:comment>
+  <w:comment w:id="12" w:author="Santos, Alexis R" w:date="2020-06-04T06:39:00Z" w:initials="SAR">
+    <w:p>
+      <w:pPr>
+        <w:pStyle w:val="CommentText"/>
+      </w:pPr>
+      <w:r>
+        <w:rPr>
+          <w:rStyle w:val="CommentReference"/>
+        </w:rPr>
+        <w:annotationRef/>
+      </w:r>
+      <w:r>
+        <w:t xml:space="preserve">Population counts produced using current privacy disclosure methodologies. </w:t>
+      </w:r>
+    </w:p>
+  </w:comment>
+  <w:comment w:id="13" w:author="Santos, Alexis R" w:date="2020-06-04T05:03:00Z" w:initials="SAR">
+    <w:p>
+      <w:pPr>
+        <w:pStyle w:val="CommentText"/>
+      </w:pPr>
+      <w:r>
+        <w:rPr>
+          <w:rStyle w:val="CommentReference"/>
+        </w:rPr>
+        <w:annotationRef/>
+      </w:r>
+      <w:r>
+        <w:t xml:space="preserve">Let’s change the X axis label from True Population to </w:t>
+      </w:r>
+    </w:p>
+    <w:p>
+      <w:pPr>
+        <w:pStyle w:val="CommentText"/>
+      </w:pPr>
+      <w:r>
+        <w:t xml:space="preserve">2010 U.S. Census Summary File </w:t>
+      </w:r>
+      <w:r>
+        <w:t xml:space="preserve">(there is some noise infusion done to current methods so it is not a “true population”. </w:t>
+      </w:r>
+      <w:r>
+        <w:t>Quick question, why is 20-29 empty?</w:t>
+      </w:r>
+    </w:p>
+  </w:comment>
+</w:comments>
+</file>
+
+<file path=word/commentsExtended.xml><?xml version="1.0" encoding="utf-8"?>
+<w15:commentsEx xmlns:wpc="http://schemas.microsoft.com/office/word/2010/wordprocessingCanvas" xmlns:cx="http://schemas.microsoft.com/office/drawing/2014/chartex" xmlns:cx1="http://schemas.microsoft.com/office/drawing/2015/9/8/chartex" xmlns:mc="http://schemas.openxmlformats.org/markup-compatibility/2006" xmlns:o="urn:schemas-microsoft-com:office:office" xmlns:r="http://schemas.openxmlformats.org/officeDocument/2006/relationships" xmlns:m="http://schemas.openxmlformats.org/officeDocument/2006/math" xmlns:v="urn:schemas-microsoft-com:vml" xmlns:wp14="http://schemas.microsoft.com/office/word/2010/wordprocessingDrawing" xmlns:wp="http://schemas.openxmlformats.org/drawingml/2006/wordprocessingDrawing" xmlns:w10="urn:schemas-microsoft-com:office:word" xmlns:w="http://schemas.openxmlformats.org/wordprocessingml/2006/main" xmlns:w14="http://schemas.microsoft.com/office/word/2010/wordml" xmlns:w15="http://schemas.microsoft.com/office/word/2012/wordml" xmlns:w16se="http://schemas.microsoft.com/office/word/2015/wordml/symex" xmlns:wpg="http://schemas.microsoft.com/office/word/2010/wordprocessingGroup" xmlns:wpi="http://schemas.microsoft.com/office/word/2010/wordprocessingInk" xmlns:wne="http://schemas.microsoft.com/office/word/2006/wordml" xmlns:wps="http://schemas.microsoft.com/office/word/2010/wordprocessingShape" mc:Ignorable="w14 w15 w16se wp14">
+  <w15:commentEx w15:paraId="0324578D" w15:done="0"/>
+  <w15:commentEx w15:paraId="63268FEA" w15:done="0"/>
+  <w15:commentEx w15:paraId="768E9806" w15:done="0"/>
+  <w15:commentEx w15:paraId="49912F4B" w15:done="0"/>
+  <w15:commentEx w15:paraId="51228E8D" w15:done="0"/>
+  <w15:commentEx w15:paraId="09FEB56B" w15:done="0"/>
+  <w15:commentEx w15:paraId="1C009220" w15:done="0"/>
+  <w15:commentEx w15:paraId="4CA196C4" w15:done="0"/>
+  <w15:commentEx w15:paraId="6487C813" w15:done="0"/>
+  <w15:commentEx w15:paraId="245CAE4C" w15:done="0"/>
+  <w15:commentEx w15:paraId="2C162F5D" w15:done="0"/>
+  <w15:commentEx w15:paraId="04037656" w15:done="0"/>
+  <w15:commentEx w15:paraId="2AB53053" w15:done="0"/>
+</w15:commentsEx>
+</file>
+
+<file path=word/people.xml><?xml version="1.0" encoding="utf-8"?>
+<w15:people xmlns:wpc="http://schemas.microsoft.com/office/word/2010/wordprocessingCanvas" xmlns:cx="http://schemas.microsoft.com/office/drawing/2014/chartex" xmlns:cx1="http://schemas.microsoft.com/office/drawing/2015/9/8/chartex" xmlns:mc="http://schemas.openxmlformats.org/markup-compatibility/2006" xmlns:o="urn:schemas-microsoft-com:office:office" xmlns:r="http://schemas.openxmlformats.org/officeDocument/2006/relationships" xmlns:m="http://schemas.openxmlformats.org/officeDocument/2006/math" xmlns:v="urn:schemas-microsoft-com:vml" xmlns:wp14="http://schemas.microsoft.com/office/word/2010/wordprocessingDrawing" xmlns:wp="http://schemas.openxmlformats.org/drawingml/2006/wordprocessingDrawing" xmlns:w10="urn:schemas-microsoft-com:office:word" xmlns:w="http://schemas.openxmlformats.org/wordprocessingml/2006/main" xmlns:w14="http://schemas.microsoft.com/office/word/2010/wordml" xmlns:w15="http://schemas.microsoft.com/office/word/2012/wordml" xmlns:w16se="http://schemas.microsoft.com/office/word/2015/wordml/symex" xmlns:wpg="http://schemas.microsoft.com/office/word/2010/wordprocessingGroup" xmlns:wpi="http://schemas.microsoft.com/office/word/2010/wordprocessingInk" xmlns:wne="http://schemas.microsoft.com/office/word/2006/wordml" xmlns:wps="http://schemas.microsoft.com/office/word/2010/wordprocessingShape" mc:Ignorable="w14 w15 w16se wp14">
+  <w15:person w15:author="Santos, Alexis R">
+    <w15:presenceInfo w15:providerId="None" w15:userId="Santos, Alexis R"/>
+  </w15:person>
+</w15:people>
+</file>
+
 <file path=word/styles.xml><?xml version="1.0" encoding="utf-8"?>
-<w:styles xmlns:mc="http://schemas.openxmlformats.org/markup-compatibility/2006" xmlns:r="http://schemas.openxmlformats.org/officeDocument/2006/relationships" xmlns:w="http://schemas.openxmlformats.org/wordprocessingml/2006/main" xmlns:w14="http://schemas.microsoft.com/office/word/2010/wordml" xmlns:w15="http://schemas.microsoft.com/office/word/2012/wordml" xmlns:w16cex="http://schemas.microsoft.com/office/word/2018/wordml/cex" xmlns:w16cid="http://schemas.microsoft.com/office/word/2016/wordml/cid" xmlns:w16="http://schemas.microsoft.com/office/word/2018/wordml" xmlns:w16se="http://schemas.microsoft.com/office/word/2015/wordml/symex" mc:Ignorable="w14 w15 w16se w16cid w16 w16cex">
+<w:styles xmlns:mc="http://schemas.openxmlformats.org/markup-compatibility/2006" xmlns:r="http://schemas.openxmlformats.org/officeDocument/2006/relationships" xmlns:w="http://schemas.openxmlformats.org/wordprocessingml/2006/main" xmlns:w14="http://schemas.microsoft.com/office/word/2010/wordml" xmlns:w15="http://schemas.microsoft.com/office/word/2012/wordml" xmlns:w16se="http://schemas.microsoft.com/office/word/2015/wordml/symex" mc:Ignorable="w14 w15 w16se">
   <w:docDefaults>
     <w:rPrDefault>
       <w:rPr>
@@ -2102,7 +2892,7 @@
       </w:pPr>
     </w:pPrDefault>
   </w:docDefaults>
-  <w:latentStyles w:defLockedState="0" w:defUIPriority="99" w:defSemiHidden="0" w:defUnhideWhenUsed="0" w:defQFormat="0" w:count="376">
+  <w:latentStyles w:defLockedState="0" w:defUIPriority="99" w:defSemiHidden="0" w:defUnhideWhenUsed="0" w:defQFormat="0" w:count="371">
     <w:lsdException w:name="Normal" w:uiPriority="0" w:qFormat="1"/>
     <w:lsdException w:name="heading 1" w:uiPriority="9" w:qFormat="1"/>
     <w:lsdException w:name="heading 2" w:semiHidden="1" w:uiPriority="9" w:unhideWhenUsed="1" w:qFormat="1"/>
@@ -2474,11 +3264,6 @@
     <w:lsdException w:name="List Table 5 Dark Accent 6" w:uiPriority="50"/>
     <w:lsdException w:name="List Table 6 Colorful Accent 6" w:uiPriority="51"/>
     <w:lsdException w:name="List Table 7 Colorful Accent 6" w:uiPriority="52"/>
-    <w:lsdException w:name="Mention" w:semiHidden="1" w:unhideWhenUsed="1"/>
-    <w:lsdException w:name="Smart Hyperlink" w:semiHidden="1" w:unhideWhenUsed="1"/>
-    <w:lsdException w:name="Hashtag" w:semiHidden="1" w:unhideWhenUsed="1"/>
-    <w:lsdException w:name="Unresolved Mention" w:semiHidden="1" w:unhideWhenUsed="1"/>
-    <w:lsdException w:name="Smart Link" w:semiHidden="1" w:unhideWhenUsed="1"/>
   </w:latentStyles>
   <w:style w:type="paragraph" w:default="1" w:styleId="Normal">
     <w:name w:val="Normal"/>
@@ -2491,6 +3276,25 @@
       <w:rFonts w:ascii="Times New Roman" w:eastAsia="Times New Roman" w:hAnsi="Times New Roman" w:cs="Times New Roman"/>
       <w:sz w:val="24"/>
       <w:szCs w:val="24"/>
+    </w:rPr>
+  </w:style>
+  <w:style w:type="paragraph" w:styleId="Heading1">
+    <w:name w:val="heading 1"/>
+    <w:basedOn w:val="Normal"/>
+    <w:link w:val="Heading1Char"/>
+    <w:uiPriority w:val="9"/>
+    <w:qFormat/>
+    <w:rsid w:val="00671ACF"/>
+    <w:pPr>
+      <w:spacing w:before="100" w:beforeAutospacing="1" w:after="100" w:afterAutospacing="1" w:line="240" w:lineRule="auto"/>
+      <w:outlineLvl w:val="0"/>
+    </w:pPr>
+    <w:rPr>
+      <w:b/>
+      <w:bCs/>
+      <w:kern w:val="36"/>
+      <w:sz w:val="48"/>
+      <w:szCs w:val="48"/>
     </w:rPr>
   </w:style>
   <w:style w:type="character" w:default="1" w:styleId="DefaultParagraphFont">
@@ -2576,6 +3380,108 @@
     <w:pPr>
       <w:spacing w:before="120" w:line="240" w:lineRule="auto"/>
     </w:pPr>
+  </w:style>
+  <w:style w:type="character" w:styleId="CommentReference">
+    <w:name w:val="annotation reference"/>
+    <w:basedOn w:val="DefaultParagraphFont"/>
+    <w:uiPriority w:val="99"/>
+    <w:semiHidden/>
+    <w:unhideWhenUsed/>
+    <w:rsid w:val="008770C1"/>
+    <w:rPr>
+      <w:sz w:val="16"/>
+      <w:szCs w:val="16"/>
+    </w:rPr>
+  </w:style>
+  <w:style w:type="paragraph" w:styleId="CommentText">
+    <w:name w:val="annotation text"/>
+    <w:basedOn w:val="Normal"/>
+    <w:link w:val="CommentTextChar"/>
+    <w:uiPriority w:val="99"/>
+    <w:semiHidden/>
+    <w:unhideWhenUsed/>
+    <w:rsid w:val="008770C1"/>
+    <w:pPr>
+      <w:spacing w:line="240" w:lineRule="auto"/>
+    </w:pPr>
+    <w:rPr>
+      <w:sz w:val="20"/>
+      <w:szCs w:val="20"/>
+    </w:rPr>
+  </w:style>
+  <w:style w:type="character" w:customStyle="1" w:styleId="CommentTextChar">
+    <w:name w:val="Comment Text Char"/>
+    <w:basedOn w:val="DefaultParagraphFont"/>
+    <w:link w:val="CommentText"/>
+    <w:uiPriority w:val="99"/>
+    <w:semiHidden/>
+    <w:rsid w:val="008770C1"/>
+    <w:rPr>
+      <w:rFonts w:ascii="Times New Roman" w:eastAsia="Times New Roman" w:hAnsi="Times New Roman" w:cs="Times New Roman"/>
+      <w:sz w:val="20"/>
+      <w:szCs w:val="20"/>
+    </w:rPr>
+  </w:style>
+  <w:style w:type="paragraph" w:styleId="CommentSubject">
+    <w:name w:val="annotation subject"/>
+    <w:basedOn w:val="CommentText"/>
+    <w:next w:val="CommentText"/>
+    <w:link w:val="CommentSubjectChar"/>
+    <w:uiPriority w:val="99"/>
+    <w:semiHidden/>
+    <w:unhideWhenUsed/>
+    <w:rsid w:val="008770C1"/>
+    <w:rPr>
+      <w:b/>
+      <w:bCs/>
+    </w:rPr>
+  </w:style>
+  <w:style w:type="character" w:customStyle="1" w:styleId="CommentSubjectChar">
+    <w:name w:val="Comment Subject Char"/>
+    <w:basedOn w:val="CommentTextChar"/>
+    <w:link w:val="CommentSubject"/>
+    <w:uiPriority w:val="99"/>
+    <w:semiHidden/>
+    <w:rsid w:val="008770C1"/>
+    <w:rPr>
+      <w:rFonts w:ascii="Times New Roman" w:eastAsia="Times New Roman" w:hAnsi="Times New Roman" w:cs="Times New Roman"/>
+      <w:b/>
+      <w:bCs/>
+      <w:sz w:val="20"/>
+      <w:szCs w:val="20"/>
+    </w:rPr>
+  </w:style>
+  <w:style w:type="character" w:customStyle="1" w:styleId="Heading1Char">
+    <w:name w:val="Heading 1 Char"/>
+    <w:basedOn w:val="DefaultParagraphFont"/>
+    <w:link w:val="Heading1"/>
+    <w:uiPriority w:val="9"/>
+    <w:rsid w:val="00671ACF"/>
+    <w:rPr>
+      <w:rFonts w:ascii="Times New Roman" w:eastAsia="Times New Roman" w:hAnsi="Times New Roman" w:cs="Times New Roman"/>
+      <w:b/>
+      <w:bCs/>
+      <w:kern w:val="36"/>
+      <w:sz w:val="48"/>
+      <w:szCs w:val="48"/>
+    </w:rPr>
+  </w:style>
+  <w:style w:type="character" w:styleId="HTMLCite">
+    <w:name w:val="HTML Cite"/>
+    <w:basedOn w:val="DefaultParagraphFont"/>
+    <w:uiPriority w:val="99"/>
+    <w:semiHidden/>
+    <w:unhideWhenUsed/>
+    <w:rsid w:val="00D368B3"/>
+    <w:rPr>
+      <w:i/>
+      <w:iCs/>
+    </w:rPr>
+  </w:style>
+  <w:style w:type="character" w:customStyle="1" w:styleId="cit-comment">
+    <w:name w:val="cit-comment"/>
+    <w:basedOn w:val="DefaultParagraphFont"/>
+    <w:rsid w:val="00D368B3"/>
   </w:style>
 </w:styles>
 </file>
@@ -2876,6 +3782,21 @@
 </file>
 
 <file path=customXml/item1.xml><?xml version="1.0" encoding="utf-8"?>
+<p:properties xmlns:p="http://schemas.microsoft.com/office/2006/metadata/properties" xmlns:xsi="http://www.w3.org/2001/XMLSchema-instance" xmlns:pc="http://schemas.microsoft.com/office/infopath/2007/PartnerControls">
+  <documentManagement/>
+</p:properties>
+</file>
+
+<file path=customXml/item2.xml><?xml version="1.0" encoding="utf-8"?>
+<?mso-contentType ?>
+<FormTemplates xmlns="http://schemas.microsoft.com/sharepoint/v3/contenttype/forms">
+  <Display>DocumentLibraryForm</Display>
+  <Edit>DocumentLibraryForm</Edit>
+  <New>DocumentLibraryForm</New>
+</FormTemplates>
+</file>
+
+<file path=customXml/item3.xml><?xml version="1.0" encoding="utf-8"?>
 <ct:contentTypeSchema xmlns:ct="http://schemas.microsoft.com/office/2006/metadata/contentType" xmlns:ma="http://schemas.microsoft.com/office/2006/metadata/properties/metaAttributes" ct:_="" ma:_="" ma:contentTypeName="Document" ma:contentTypeID="0x0101005769E63EB41BFD45B3713F1A4F9A6C25" ma:contentTypeVersion="10" ma:contentTypeDescription="Create a new document." ma:contentTypeScope="" ma:versionID="07576d8a119b2559161a6abb63c6941b">
   <xsd:schema xmlns:xsd="http://www.w3.org/2001/XMLSchema" xmlns:xs="http://www.w3.org/2001/XMLSchema" xmlns:p="http://schemas.microsoft.com/office/2006/metadata/properties" xmlns:ns3="54a4078d-61f4-41b2-9134-514de36988b3" targetNamespace="http://schemas.microsoft.com/office/2006/metadata/properties" ma:root="true" ma:fieldsID="e508bf29e1e4c4c3c6eadd076d9c17b0" ns3:_="">
     <xsd:import namespace="54a4078d-61f4-41b2-9134-514de36988b3"/>
@@ -3059,22 +3980,28 @@
 </ct:contentTypeSchema>
 </file>
 
-<file path=customXml/item2.xml><?xml version="1.0" encoding="utf-8"?>
-<?mso-contentType ?>
-<FormTemplates xmlns="http://schemas.microsoft.com/sharepoint/v3/contenttype/forms">
-  <Display>DocumentLibraryForm</Display>
-  <Edit>DocumentLibraryForm</Edit>
-  <New>DocumentLibraryForm</New>
-</FormTemplates>
-</file>
-
-<file path=customXml/item3.xml><?xml version="1.0" encoding="utf-8"?>
-<p:properties xmlns:p="http://schemas.microsoft.com/office/2006/metadata/properties" xmlns:xsi="http://www.w3.org/2001/XMLSchema-instance" xmlns:pc="http://schemas.microsoft.com/office/infopath/2007/PartnerControls">
-  <documentManagement/>
-</p:properties>
+<file path=customXml/item4.xml><?xml version="1.0" encoding="utf-8"?>
+<b:Sources xmlns:b="http://schemas.openxmlformats.org/officeDocument/2006/bibliography" xmlns="http://schemas.openxmlformats.org/officeDocument/2006/bibliography" SelectedStyle="\APASixthEditionOfficeOnline.xsl" StyleName="APA" Version="6"/>
 </file>
 
 <file path=customXml/itemProps1.xml><?xml version="1.0" encoding="utf-8"?>
+<ds:datastoreItem xmlns:ds="http://schemas.openxmlformats.org/officeDocument/2006/customXml" ds:itemID="{249742A5-FF68-4A03-A2A1-4427C5AE19CB}">
+  <ds:schemaRefs>
+    <ds:schemaRef ds:uri="http://schemas.microsoft.com/office/2006/metadata/properties"/>
+    <ds:schemaRef ds:uri="http://schemas.microsoft.com/office/infopath/2007/PartnerControls"/>
+  </ds:schemaRefs>
+</ds:datastoreItem>
+</file>
+
+<file path=customXml/itemProps2.xml><?xml version="1.0" encoding="utf-8"?>
+<ds:datastoreItem xmlns:ds="http://schemas.openxmlformats.org/officeDocument/2006/customXml" ds:itemID="{800106D6-01CF-4F52-9944-A2921604C993}">
+  <ds:schemaRefs>
+    <ds:schemaRef ds:uri="http://schemas.microsoft.com/sharepoint/v3/contenttype/forms"/>
+  </ds:schemaRefs>
+</ds:datastoreItem>
+</file>
+
+<file path=customXml/itemProps3.xml><?xml version="1.0" encoding="utf-8"?>
 <ds:datastoreItem xmlns:ds="http://schemas.openxmlformats.org/officeDocument/2006/customXml" ds:itemID="{6E7AD5DA-2F53-4F62-B45F-805C5F5B46A8}">
   <ds:schemaRefs>
     <ds:schemaRef ds:uri="http://schemas.microsoft.com/office/2006/metadata/contentType"/>
@@ -3092,19 +4019,10 @@
 </ds:datastoreItem>
 </file>
 
-<file path=customXml/itemProps2.xml><?xml version="1.0" encoding="utf-8"?>
-<ds:datastoreItem xmlns:ds="http://schemas.openxmlformats.org/officeDocument/2006/customXml" ds:itemID="{800106D6-01CF-4F52-9944-A2921604C993}">
+<file path=customXml/itemProps4.xml><?xml version="1.0" encoding="utf-8"?>
+<ds:datastoreItem xmlns:ds="http://schemas.openxmlformats.org/officeDocument/2006/customXml" ds:itemID="{DE020EEF-2FD6-4F0E-ADF3-D429FD34E7D4}">
   <ds:schemaRefs>
-    <ds:schemaRef ds:uri="http://schemas.microsoft.com/sharepoint/v3/contenttype/forms"/>
-  </ds:schemaRefs>
-</ds:datastoreItem>
-</file>
-
-<file path=customXml/itemProps3.xml><?xml version="1.0" encoding="utf-8"?>
-<ds:datastoreItem xmlns:ds="http://schemas.openxmlformats.org/officeDocument/2006/customXml" ds:itemID="{249742A5-FF68-4A03-A2A1-4427C5AE19CB}">
-  <ds:schemaRefs>
-    <ds:schemaRef ds:uri="http://schemas.microsoft.com/office/2006/metadata/properties"/>
-    <ds:schemaRef ds:uri="http://schemas.microsoft.com/office/infopath/2007/PartnerControls"/>
+    <ds:schemaRef ds:uri="http://schemas.openxmlformats.org/officeDocument/2006/bibliography"/>
   </ds:schemaRefs>
 </ds:datastoreItem>
 </file>
</xml_diff>

<commit_message>
Pyramids + some minor edits
</commit_message>
<xml_diff>
--- a/MainDocument.docx
+++ b/MainDocument.docx
@@ -1,6 +1,6 @@
 
 <file path=word/document.xml><?xml version="1.0" encoding="utf-8"?>
-<w:document xmlns:wpc="http://schemas.microsoft.com/office/word/2010/wordprocessingCanvas" xmlns:cx="http://schemas.microsoft.com/office/drawing/2014/chartex" xmlns:cx1="http://schemas.microsoft.com/office/drawing/2015/9/8/chartex" xmlns:mc="http://schemas.openxmlformats.org/markup-compatibility/2006" xmlns:o="urn:schemas-microsoft-com:office:office" xmlns:r="http://schemas.openxmlformats.org/officeDocument/2006/relationships" xmlns:m="http://schemas.openxmlformats.org/officeDocument/2006/math" xmlns:v="urn:schemas-microsoft-com:vml" xmlns:wp14="http://schemas.microsoft.com/office/word/2010/wordprocessingDrawing" xmlns:wp="http://schemas.openxmlformats.org/drawingml/2006/wordprocessingDrawing" xmlns:w10="urn:schemas-microsoft-com:office:word" xmlns:w="http://schemas.openxmlformats.org/wordprocessingml/2006/main" xmlns:w14="http://schemas.microsoft.com/office/word/2010/wordml" xmlns:w15="http://schemas.microsoft.com/office/word/2012/wordml" xmlns:w16se="http://schemas.microsoft.com/office/word/2015/wordml/symex" xmlns:wpg="http://schemas.microsoft.com/office/word/2010/wordprocessingGroup" xmlns:wpi="http://schemas.microsoft.com/office/word/2010/wordprocessingInk" xmlns:wne="http://schemas.microsoft.com/office/word/2006/wordml" xmlns:wps="http://schemas.microsoft.com/office/word/2010/wordprocessingShape" mc:Ignorable="w14 w15 w16se wp14">
+<w:document xmlns:wpc="http://schemas.microsoft.com/office/word/2010/wordprocessingCanvas" xmlns:cx="http://schemas.microsoft.com/office/drawing/2014/chartex" xmlns:cx1="http://schemas.microsoft.com/office/drawing/2015/9/8/chartex" xmlns:cx2="http://schemas.microsoft.com/office/drawing/2015/10/21/chartex" xmlns:cx3="http://schemas.microsoft.com/office/drawing/2016/5/9/chartex" xmlns:cx4="http://schemas.microsoft.com/office/drawing/2016/5/10/chartex" xmlns:cx5="http://schemas.microsoft.com/office/drawing/2016/5/11/chartex" xmlns:cx6="http://schemas.microsoft.com/office/drawing/2016/5/12/chartex" xmlns:cx7="http://schemas.microsoft.com/office/drawing/2016/5/13/chartex" xmlns:cx8="http://schemas.microsoft.com/office/drawing/2016/5/14/chartex" xmlns:mc="http://schemas.openxmlformats.org/markup-compatibility/2006" xmlns:aink="http://schemas.microsoft.com/office/drawing/2016/ink" xmlns:am3d="http://schemas.microsoft.com/office/drawing/2017/model3d" xmlns:o="urn:schemas-microsoft-com:office:office" xmlns:r="http://schemas.openxmlformats.org/officeDocument/2006/relationships" xmlns:m="http://schemas.openxmlformats.org/officeDocument/2006/math" xmlns:v="urn:schemas-microsoft-com:vml" xmlns:wp14="http://schemas.microsoft.com/office/word/2010/wordprocessingDrawing" xmlns:wp="http://schemas.openxmlformats.org/drawingml/2006/wordprocessingDrawing" xmlns:w10="urn:schemas-microsoft-com:office:word" xmlns:w="http://schemas.openxmlformats.org/wordprocessingml/2006/main" xmlns:w14="http://schemas.microsoft.com/office/word/2010/wordml" xmlns:w15="http://schemas.microsoft.com/office/word/2012/wordml" xmlns:w16cex="http://schemas.microsoft.com/office/word/2018/wordml/cex" xmlns:w16cid="http://schemas.microsoft.com/office/word/2016/wordml/cid" xmlns:w16="http://schemas.microsoft.com/office/word/2018/wordml" xmlns:w16se="http://schemas.microsoft.com/office/word/2015/wordml/symex" xmlns:wpg="http://schemas.microsoft.com/office/word/2010/wordprocessingGroup" xmlns:wpi="http://schemas.microsoft.com/office/word/2010/wordprocessingInk" xmlns:wne="http://schemas.microsoft.com/office/word/2006/wordml" xmlns:wps="http://schemas.microsoft.com/office/word/2010/wordprocessingShape" mc:Ignorable="w14 w15 w16se w16cid w16 w16cex wp14">
   <w:body>
     <w:p>
       <w:pPr>
@@ -251,7 +251,7 @@
       <w:r>
         <w:t>*</w:t>
       </w:r>
-      <w:hyperlink r:id="rId10" w:history="1">
+      <w:hyperlink r:id="rId11" w:history="1">
         <w:r>
           <w:rPr>
             <w:rStyle w:val="Hyperlink"/>
@@ -423,284 +423,299 @@
         <w:t>and varying age structures play a role in how the pandemic will unfold</w:t>
       </w:r>
       <w:r>
+        <w:fldChar w:fldCharType="begin"/>
+      </w:r>
+      <w:r>
+        <w:instrText xml:space="preserve"> ADDIN ZOTERO_ITEM CSL_CITATION {"citationID":"pf8jjHng","properties":{"formattedCitation":"\\super 1\\nosupersub{}","plainCitation":"1","noteIndex":0},"citationItems":[{"id":1211,"uris":["http://zotero.org/users/4849625/items/E6UYJ5Y7"],"uri":["http://zotero.org/users/4849625/items/E6UYJ5Y7"],"itemData":{"id":1211,"type":"article-journal","abstract":"Governments around the world must rapidly mobilize and make difficult policy decisions to mitigate the coronavirus disease 2019 (COVID-19) pandemic. Because deaths have been concentrated at older ages, we highlight the important role of demography, particularly, how the age structure of a population may help explain differences in fatality rates across countries and how transmission unfolds. We examine the role of age structure in deaths thus far in Italy and South Korea and illustrate how the pandemic could unfold in populations with similar population sizes but different age structures, showing a dramatically higher burden of mortality in countries with older versus younger populations. This powerful interaction of demography and current age-specific mortality for COVID-19 suggests that social distancing and other policies to slow transmission should consider the age composition of local and national contexts as well as intergenerational interactions. We also call for countries to provide case and fatality data disaggregated by age and sex to improve real-time targeted forecasting of hospitalization and critical care needs.","container-title":"Proceedings of the National Academy of Sciences","DOI":"10.1073/pnas.2004911117","ISSN":"0027-8424, 1091-6490","issue":"18","journalAbbreviation":"PNAS","language":"en","note":"publisher: National Academy of Sciences\nsection: Social Sciences\nPMID: 32300018","page":"9696-9698","source":"www.pnas.org","title":"Demographic science aids in understanding the spread and fatality rates of COVID-19","volume":"117","author":[{"family":"Dowd","given":"Jennifer Beam"},{"family":"Andriano","given":"Liliana"},{"family":"Brazel","given":"David M."},{"family":"Rotondi","given":"Valentina"},{"family":"Block","given":"Per"},{"family":"Ding","given":"Xuejie"},{"family":"Liu","given":"Yan"},{"family":"Mills","given":"Melinda C."}],"issued":{"date-parts":[["2020",5,5]]}}}],"schema":"https://github.com/citation-style-language/schema/raw/master/csl-citation.json"} </w:instrText>
+      </w:r>
+      <w:r>
+        <w:fldChar w:fldCharType="separate"/>
+      </w:r>
+      <w:r>
+        <w:rPr>
+          <w:vertAlign w:val="superscript"/>
+        </w:rPr>
+        <w:t>1</w:t>
+      </w:r>
+      <w:r>
+        <w:fldChar w:fldCharType="end"/>
+      </w:r>
+      <w:r>
+        <w:t xml:space="preserve">. Accurate mortality rate calculations and estimates are </w:t>
+      </w:r>
+      <w:r>
+        <w:t xml:space="preserve">thus </w:t>
+      </w:r>
+      <w:r>
+        <w:t xml:space="preserve">paramount to </w:t>
+      </w:r>
+      <w:r>
+        <w:t>managing this pandemic and illuminating how to manage future pandemics.</w:t>
+      </w:r>
+    </w:p>
+    <w:p>
+      <w:pPr>
+        <w:spacing w:line="240" w:lineRule="auto"/>
+      </w:pPr>
+    </w:p>
+    <w:p>
+      <w:pPr>
+        <w:spacing w:line="240" w:lineRule="auto"/>
+      </w:pPr>
+      <w:r>
+        <w:t xml:space="preserve">The calculation of mortality rates is relatively straightforward: </w:t>
+      </w:r>
+      <w:r>
+        <w:t>one</w:t>
+      </w:r>
+      <w:r>
+        <w:t xml:space="preserve"> simply divide</w:t>
+      </w:r>
+      <w:r>
+        <w:t>s</w:t>
+      </w:r>
+      <w:r>
+        <w:t xml:space="preserve"> the count of deaths by the count of population. Mortality rates rely on the accuracy of both the death count and the population count. The US Census Bureau will implement a new privacy protection algorithm, called Differential Privacy (DP) to infuse noise into decennial census products</w:t>
+      </w:r>
+      <w:r>
         <w:t xml:space="preserve"> </w:t>
       </w:r>
       <w:r>
-        <w:t>[</w:t>
+        <w:fldChar w:fldCharType="begin"/>
+      </w:r>
+      <w:r>
+        <w:instrText xml:space="preserve"> ADDIN ZOTERO_ITEM CSL_CITATION {"citationID":"lsVlmltz","properties":{"formattedCitation":"\\super 2\\nosupersub{}","plainCitation":"2","noteIndex":0},"citationItems":[{"id":1215,"uris":["http://zotero.org/users/4849625/items/QMF9JKPF"],"uri":["http://zotero.org/users/4849625/items/QMF9JKPF"],"itemData":{"id":1215,"type":"webpage","abstract":"Census Bureau embraces differential privacy in latest attempt to ensure confidentiality without sacrificing data quality","container-title":"Science | AAAS","language":"en","note":"source: www.sciencemag.org","title":"Can a set of equations keep U.S. census data private?","URL":"https://www.sciencemag.org/news/2019/01/can-set-equations-keep-us-census-data-private","author":[{"family":"Mervis","given":"Jeffrey"},{"literal":"2019"},{"family":"Pm","given":"2:50"}],"accessed":{"date-parts":[["2020",6,7]]},"issued":{"date-parts":[["2019",1,4]]}}}],"schema":"https://github.com/citation-style-language/schema/raw/master/csl-citation.json"} </w:instrText>
+      </w:r>
+      <w:r>
+        <w:fldChar w:fldCharType="separate"/>
+      </w:r>
+      <w:r>
+        <w:rPr>
+          <w:vertAlign w:val="superscript"/>
+        </w:rPr>
+        <w:t>2</w:t>
+      </w:r>
+      <w:r>
+        <w:fldChar w:fldCharType="end"/>
+      </w:r>
+      <w:r>
+        <w:t>.</w:t>
+      </w:r>
+      <w:r>
+        <w:t xml:space="preserve"> </w:t>
+      </w:r>
+      <w:r>
+        <w:t>These are</w:t>
+      </w:r>
+      <w:r>
+        <w:t xml:space="preserve"> the products used to calculate COVID-19 incidence and mortality rates – </w:t>
+      </w:r>
+      <w:proofErr w:type="gramStart"/>
+      <w:r>
+        <w:t>in order to</w:t>
+      </w:r>
+      <w:proofErr w:type="gramEnd"/>
+      <w:r>
+        <w:t xml:space="preserve"> </w:t>
+      </w:r>
+      <w:r>
+        <w:t>ensure the privacy of</w:t>
+      </w:r>
+      <w:r>
+        <w:t xml:space="preserve"> </w:t>
+      </w:r>
+      <w:r>
+        <w:t>the data of Census respondents.</w:t>
+      </w:r>
+      <w:r>
+        <w:t xml:space="preserve"> A recent study has concluded that the method will substantially reduce our understanding of mortality dynamics particularly for small areas and racial/ethnic groups</w:t>
+      </w:r>
+      <w:r>
+        <w:t xml:space="preserve"> </w:t>
+      </w:r>
+      <w:r>
+        <w:fldChar w:fldCharType="begin"/>
+      </w:r>
+      <w:r>
+        <w:instrText xml:space="preserve"> ADDIN ZOTERO_ITEM CSL_CITATION {"citationID":"6Sfp4BVE","properties":{"formattedCitation":"\\super 3\\nosupersub{}","plainCitation":"3","noteIndex":0},"citationItems":[{"id":1206,"uris":["http://zotero.org/users/4849625/items/E7AE4EWP"],"uri":["http://zotero.org/users/4849625/items/E7AE4EWP"],"itemData":{"id":1206,"type":"article-journal","abstract":"The application of a currently proposed differential privacy algorithm to the 2020 United States Census data and additional data products may affect the usefulness of these data, the accuracy of estimates and rates derived from them, and critical knowledge about social phenomena such as health disparities. We test the ramifications of applying differential privacy to released data by studying estimates of US mortality rates for the overall population and three major racial/ethnic groups. We ask how changes in the denominators of these vital rates due to the implementation of differential privacy can lead to biased estimates. We situate where these changes are most likely to matter by disaggregating biases by population size, degree of urbanization, and adjacency to a metropolitan area. Our results suggest that differential privacy will more strongly affect mortality rate estimates for non-Hispanic blacks and Hispanics than estimates for non-Hispanic whites. We also find significant changes in estimated mortality rates for less populous areas, with more pronounced changes when stratified by race/ethnicity. We find larger changes in estimated mortality rates for areas with lower levels of urbanization or adjacency to metropolitan areas, with these changes being greater for non-Hispanic blacks and Hispanics. These findings highlight the consequences of implementing differential privacy, as proposed, for research examining population composition, particularly mortality disparities across racial/ethnic groups and along the urban/rural continuum. Overall, they demonstrate the challenges in using the data products derived from the proposed disclosure avoidance methods, while highlighting critical instances where scientific understandings may be negatively impacted.","container-title":"Proceedings of the National Academy of Sciences","DOI":"10.1073/pnas.2003714117","ISSN":"0027-8424, 1091-6490","journalAbbreviation":"PNAS","language":"en","note":"publisher: National Academy of Sciences\nsection: Social Sciences\nPMID: 32467167","source":"www.pnas.org","title":"How differential privacy will affect our understanding of health disparities in the United States","URL":"https://www.pnas.org/content/early/2020/05/27/2003714117","author":[{"family":"Santos-Lozada","given":"Alexis R."},{"family":"Howard","given":"Jeffrey T."},{"family":"Verdery","given":"Ashton M."}],"accessed":{"date-parts":[["2020",6,7]]},"issued":{"date-parts":[["2020",5,28]]}}}],"schema":"https://github.com/citation-style-language/schema/raw/master/csl-citation.json"} </w:instrText>
+      </w:r>
+      <w:r>
+        <w:fldChar w:fldCharType="separate"/>
+      </w:r>
+      <w:r>
+        <w:rPr>
+          <w:vertAlign w:val="superscript"/>
+        </w:rPr>
+        <w:t>3</w:t>
+      </w:r>
+      <w:r>
+        <w:fldChar w:fldCharType="end"/>
+      </w:r>
+      <w:r>
+        <w:rPr>
+          <w:rStyle w:val="CommentReference"/>
+        </w:rPr>
+        <w:t>.</w:t>
+      </w:r>
+      <w:r>
+        <w:t xml:space="preserve"> </w:t>
+      </w:r>
+      <w:r>
+        <w:t>The extent to which</w:t>
+      </w:r>
+      <w:r>
+        <w:t xml:space="preserve"> the implementation of</w:t>
+      </w:r>
+      <w:r>
+        <w:t xml:space="preserve"> </w:t>
+      </w:r>
+      <w:r>
+        <w:t>DP</w:t>
+      </w:r>
+      <w:r>
+        <w:t xml:space="preserve">, </w:t>
+      </w:r>
+      <w:commentRangeStart w:id="1"/>
+      <w:r>
+        <w:t xml:space="preserve">as </w:t>
+      </w:r>
+      <w:r>
+        <w:t xml:space="preserve">initially </w:t>
+      </w:r>
+      <w:r>
+        <w:lastRenderedPageBreak/>
+        <w:t>proposed</w:t>
+      </w:r>
+      <w:commentRangeEnd w:id="1"/>
+      <w:r>
+        <w:rPr>
+          <w:rStyle w:val="CommentReference"/>
+        </w:rPr>
+        <w:commentReference w:id="1"/>
+      </w:r>
+      <w:r>
+        <w:t>,</w:t>
+      </w:r>
+      <w:r>
+        <w:t xml:space="preserve"> will distort COVID-19 mortality rates is currently untested.</w:t>
+      </w:r>
+      <w:r>
+        <w:t xml:space="preserve"> Given how crucial population counts are for the evaluation, tracking and ____ of the population, we ask how would have DP </w:t>
       </w:r>
       <w:commentRangeStart w:id="2"/>
       <w:r>
+        <w:t xml:space="preserve">impacted </w:t>
+      </w:r>
+      <w:commentRangeEnd w:id="2"/>
+      <w:r>
+        <w:rPr>
+          <w:rStyle w:val="CommentReference"/>
+        </w:rPr>
+        <w:commentReference w:id="2"/>
+      </w:r>
+      <w:r>
+        <w:t>our understanding of the COVID-19 pandemic</w:t>
+      </w:r>
+      <w:r>
+        <w:t xml:space="preserve"> </w:t>
+      </w:r>
+      <w:commentRangeStart w:id="3"/>
+      <w:r>
+        <w:t>__________</w:t>
+      </w:r>
+      <w:commentRangeEnd w:id="3"/>
+      <w:r>
+        <w:rPr>
+          <w:rStyle w:val="CommentReference"/>
+        </w:rPr>
+        <w:commentReference w:id="3"/>
+      </w:r>
+      <w:r>
+        <w:t xml:space="preserve">. </w:t>
+      </w:r>
+    </w:p>
+    <w:p>
+      <w:pPr>
+        <w:spacing w:line="240" w:lineRule="auto"/>
+      </w:pPr>
+    </w:p>
+    <w:p>
+      <w:pPr>
+        <w:spacing w:line="240" w:lineRule="auto"/>
+      </w:pPr>
+      <w:r>
+        <w:t>To estimate the extent to which DP will distort COVID-19 mortality rates</w:t>
+      </w:r>
+      <w:r>
+        <w:t>, we</w:t>
+      </w:r>
+      <w:r>
+        <w:t xml:space="preserve"> combine the Census Bureau’s DP demonstration </w:t>
+      </w:r>
+      <w:proofErr w:type="gramStart"/>
+      <w:r>
+        <w:t>product</w:t>
+      </w:r>
+      <w:r>
+        <w:t xml:space="preserve"> </w:t>
+      </w:r>
+      <w:r>
+        <w:t xml:space="preserve"> [</w:t>
+      </w:r>
+      <w:commentRangeStart w:id="4"/>
+      <w:proofErr w:type="gramEnd"/>
+      <w:r>
         <w:t>CITES</w:t>
       </w:r>
-      <w:commentRangeEnd w:id="2"/>
+      <w:commentRangeEnd w:id="4"/>
       <w:r>
         <w:rPr>
           <w:rStyle w:val="CommentReference"/>
         </w:rPr>
-        <w:commentReference w:id="2"/>
-      </w:r>
-      <w:r>
-        <w:t>]</w:t>
-      </w:r>
-      <w:r>
-        <w:t xml:space="preserve">. Accurate mortality rate calculations and estimates are </w:t>
-      </w:r>
-      <w:r>
-        <w:t xml:space="preserve">thus </w:t>
-      </w:r>
-      <w:r>
-        <w:t xml:space="preserve">paramount to </w:t>
-      </w:r>
-      <w:r>
-        <w:t>managing this pandemic and illuminating how to manage future pandemics.</w:t>
-      </w:r>
-    </w:p>
-    <w:p>
-      <w:pPr>
-        <w:spacing w:line="240" w:lineRule="auto"/>
-      </w:pPr>
-    </w:p>
-    <w:p>
-      <w:pPr>
-        <w:spacing w:line="240" w:lineRule="auto"/>
-      </w:pPr>
-      <w:r>
-        <w:t xml:space="preserve">The calculation of mortality rates is relatively straightforward: </w:t>
-      </w:r>
-      <w:r>
-        <w:t>one</w:t>
-      </w:r>
-      <w:r>
-        <w:t xml:space="preserve"> simply divide</w:t>
-      </w:r>
-      <w:r>
-        <w:t>s</w:t>
-      </w:r>
-      <w:r>
-        <w:t xml:space="preserve"> the count of deaths by the count of population. Mortality rates rely on the accuracy of both the death count and the population count. The US Census Bureau will implement a new privacy protection algorithm, called Differential Privacy (DP) to infuse noise into decennial census products</w:t>
-      </w:r>
-      <w:r>
-        <w:t xml:space="preserve"> [</w:t>
-      </w:r>
-      <w:commentRangeStart w:id="3"/>
+        <w:commentReference w:id="4"/>
+      </w:r>
+      <w:r>
+        <w:t>] with empirical COVID-19 age and sex mortality curves from Italy [</w:t>
+      </w:r>
+      <w:commentRangeStart w:id="5"/>
       <w:r>
         <w:t>CITES</w:t>
       </w:r>
-      <w:commentRangeEnd w:id="3"/>
+      <w:commentRangeEnd w:id="5"/>
       <w:r>
         <w:rPr>
           <w:rStyle w:val="CommentReference"/>
         </w:rPr>
-        <w:commentReference w:id="3"/>
-      </w:r>
-      <w:r>
-        <w:t>].</w:t>
-      </w:r>
-      <w:r>
-        <w:t xml:space="preserve"> </w:t>
-      </w:r>
-      <w:r>
-        <w:t>These are</w:t>
-      </w:r>
-      <w:r>
-        <w:t xml:space="preserve"> the </w:t>
-      </w:r>
-      <w:commentRangeStart w:id="4"/>
-      <w:r>
-        <w:t xml:space="preserve">very </w:t>
-      </w:r>
-      <w:commentRangeEnd w:id="4"/>
+        <w:commentReference w:id="5"/>
+      </w:r>
+      <w:r>
+        <w:t xml:space="preserve">]. This allows us to simulate how different mortality rate calculations using noise infused population counts could be from using </w:t>
+      </w:r>
+      <w:commentRangeStart w:id="6"/>
+      <w:r>
+        <w:t>true population counts</w:t>
+      </w:r>
+      <w:commentRangeEnd w:id="6"/>
       <w:r>
         <w:rPr>
           <w:rStyle w:val="CommentReference"/>
         </w:rPr>
-        <w:commentReference w:id="4"/>
-      </w:r>
-      <w:r>
-        <w:t xml:space="preserve">products used to calculate COVID-19 incidence and mortality rates – in order to </w:t>
-      </w:r>
-      <w:commentRangeStart w:id="5"/>
-      <w:r>
-        <w:t xml:space="preserve">further </w:t>
-      </w:r>
-      <w:commentRangeEnd w:id="5"/>
-      <w:r>
-        <w:rPr>
-          <w:rStyle w:val="CommentReference"/>
-        </w:rPr>
-        <w:commentReference w:id="5"/>
-      </w:r>
-      <w:r>
-        <w:t>protect the data of Census respondents.</w:t>
-      </w:r>
-      <w:r>
-        <w:t xml:space="preserve"> A recent study has concluded that the method will substantially reduce our understanding of mortality dynamics particularly for small areas and racial/ethnic groups [</w:t>
-      </w:r>
-      <w:commentRangeStart w:id="6"/>
-      <w:r>
-        <w:t>CITES</w:t>
-      </w:r>
-      <w:commentRangeEnd w:id="6"/>
-      <w:r>
-        <w:rPr>
-          <w:rStyle w:val="CommentReference"/>
-        </w:rPr>
         <w:commentReference w:id="6"/>
       </w:r>
       <w:r>
-        <w:t xml:space="preserve">]. </w:t>
-      </w:r>
-      <w:r>
-        <w:t>The extent to which</w:t>
-      </w:r>
-      <w:r>
-        <w:t xml:space="preserve"> the implementation of</w:t>
-      </w:r>
-      <w:r>
-        <w:t xml:space="preserve"> </w:t>
-      </w:r>
-      <w:r>
-        <w:t>DP</w:t>
-      </w:r>
-      <w:r>
-        <w:t xml:space="preserve">, </w:t>
-      </w:r>
+        <w:t>.</w:t>
+      </w:r>
+    </w:p>
+    <w:p>
+      <w:pPr>
+        <w:spacing w:line="240" w:lineRule="auto"/>
+      </w:pPr>
+    </w:p>
+    <w:p>
+      <w:pPr>
+        <w:spacing w:line="240" w:lineRule="auto"/>
+      </w:pPr>
       <w:commentRangeStart w:id="7"/>
-      <w:r>
-        <w:t xml:space="preserve">as </w:t>
-      </w:r>
-      <w:r>
-        <w:lastRenderedPageBreak/>
-        <w:t xml:space="preserve">initially </w:t>
-      </w:r>
-      <w:r>
-        <w:t>proposed</w:t>
-      </w:r>
-      <w:commentRangeEnd w:id="7"/>
-      <w:r>
-        <w:rPr>
-          <w:rStyle w:val="CommentReference"/>
-        </w:rPr>
-        <w:commentReference w:id="7"/>
-      </w:r>
-      <w:r>
-        <w:t>,</w:t>
-      </w:r>
-      <w:r>
-        <w:t xml:space="preserve"> will distort COVID-19 mortality rates is currently untested.</w:t>
-      </w:r>
-      <w:r>
-        <w:t xml:space="preserve"> Given how crucial population counts are for the evaluation, tracking and ____ of the population, we ask how would have DP </w:t>
-      </w:r>
-      <w:commentRangeStart w:id="8"/>
-      <w:r>
-        <w:t xml:space="preserve">impacted </w:t>
-      </w:r>
-      <w:commentRangeEnd w:id="8"/>
-      <w:r>
-        <w:rPr>
-          <w:rStyle w:val="CommentReference"/>
-        </w:rPr>
-        <w:commentReference w:id="8"/>
-      </w:r>
-      <w:r>
-        <w:t>our understanding of the COVID-19 pandemic</w:t>
-      </w:r>
-      <w:r>
-        <w:t xml:space="preserve"> </w:t>
-      </w:r>
-      <w:commentRangeStart w:id="9"/>
-      <w:r>
-        <w:t>__________</w:t>
-      </w:r>
-      <w:commentRangeEnd w:id="9"/>
-      <w:r>
-        <w:rPr>
-          <w:rStyle w:val="CommentReference"/>
-        </w:rPr>
-        <w:commentReference w:id="9"/>
-      </w:r>
-      <w:r>
-        <w:t xml:space="preserve">. </w:t>
-      </w:r>
-    </w:p>
-    <w:p>
-      <w:pPr>
-        <w:spacing w:line="240" w:lineRule="auto"/>
-      </w:pPr>
-    </w:p>
-    <w:p>
-      <w:pPr>
-        <w:spacing w:line="240" w:lineRule="auto"/>
-      </w:pPr>
-      <w:r>
-        <w:t>To estimate the extent to which DP will distort COVID-19 mortality rates</w:t>
-      </w:r>
-      <w:r>
-        <w:t>, we</w:t>
-      </w:r>
-      <w:r>
-        <w:t xml:space="preserve"> combine the Census Bureau’s DP demonstration product</w:t>
-      </w:r>
-      <w:r>
-        <w:t xml:space="preserve"> </w:t>
-      </w:r>
-      <w:r>
-        <w:t xml:space="preserve"> [</w:t>
-      </w:r>
-      <w:commentRangeStart w:id="10"/>
-      <w:r>
-        <w:t>CITES</w:t>
-      </w:r>
-      <w:commentRangeEnd w:id="10"/>
-      <w:r>
-        <w:rPr>
-          <w:rStyle w:val="CommentReference"/>
-        </w:rPr>
-        <w:commentReference w:id="10"/>
-      </w:r>
-      <w:r>
-        <w:t>] with empirical COVID-19 age and sex mortality curves from Italy [</w:t>
-      </w:r>
-      <w:commentRangeStart w:id="11"/>
-      <w:r>
-        <w:t>CITES</w:t>
-      </w:r>
-      <w:commentRangeEnd w:id="11"/>
-      <w:r>
-        <w:rPr>
-          <w:rStyle w:val="CommentReference"/>
-        </w:rPr>
-        <w:commentReference w:id="11"/>
-      </w:r>
-      <w:r>
-        <w:t xml:space="preserve">]. This allows us to simulate how different mortality rate calculations using noise infused population counts could be from using </w:t>
-      </w:r>
-      <w:commentRangeStart w:id="12"/>
-      <w:r>
-        <w:t>true population counts</w:t>
-      </w:r>
-      <w:commentRangeEnd w:id="12"/>
-      <w:r>
-        <w:rPr>
-          <w:rStyle w:val="CommentReference"/>
-        </w:rPr>
-        <w:commentReference w:id="12"/>
-      </w:r>
-      <w:r>
-        <w:t>.</w:t>
-      </w:r>
-    </w:p>
-    <w:p>
-      <w:pPr>
-        <w:spacing w:line="240" w:lineRule="auto"/>
-      </w:pPr>
-    </w:p>
-    <w:p>
-      <w:pPr>
-        <w:spacing w:line="240" w:lineRule="auto"/>
-      </w:pPr>
-      <w:commentRangeStart w:id="13"/>
       <w:r>
         <w:rPr>
           <w:b/>
@@ -708,12 +723,12 @@
         </w:rPr>
         <w:t xml:space="preserve">Figure </w:t>
       </w:r>
-      <w:commentRangeEnd w:id="13"/>
+      <w:commentRangeEnd w:id="7"/>
       <w:r>
         <w:rPr>
           <w:rStyle w:val="CommentReference"/>
         </w:rPr>
-        <w:commentReference w:id="13"/>
+        <w:commentReference w:id="7"/>
       </w:r>
       <w:r>
         <w:rPr>
@@ -737,16 +752,184 @@
     <w:p>
       <w:pPr>
         <w:spacing w:line="240" w:lineRule="auto"/>
+        <w:rPr>
+          <w:b/>
+          <w:bCs/>
+        </w:rPr>
+      </w:pPr>
+    </w:p>
+    <w:p>
+      <w:pPr>
+        <w:spacing w:line="240" w:lineRule="auto"/>
+        <w:rPr>
+          <w:b/>
+          <w:bCs/>
+        </w:rPr>
+      </w:pPr>
+    </w:p>
+    <w:p>
+      <w:pPr>
+        <w:spacing w:line="240" w:lineRule="auto"/>
+        <w:rPr>
+          <w:b/>
+          <w:bCs/>
+        </w:rPr>
+      </w:pPr>
+      <w:r>
+        <w:rPr>
+          <w:b/>
+          <w:bCs/>
+        </w:rPr>
+        <w:t>REFERENCES</w:t>
+      </w:r>
+    </w:p>
+    <w:p>
+      <w:pPr>
+        <w:spacing w:line="240" w:lineRule="auto"/>
+      </w:pPr>
+    </w:p>
+    <w:p>
+      <w:pPr>
+        <w:pStyle w:val="Bibliography"/>
+      </w:pPr>
+      <w:r>
+        <w:fldChar w:fldCharType="begin"/>
+      </w:r>
+      <w:r>
+        <w:instrText xml:space="preserve"> ADDIN ZOTERO_BIBL {"uncited":[],"omitted":[],"custom":[]} CSL_BIBLIOGRAPHY </w:instrText>
+      </w:r>
+      <w:r>
+        <w:fldChar w:fldCharType="separate"/>
+      </w:r>
+      <w:r>
+        <w:t>1.</w:t>
+      </w:r>
+      <w:r>
+        <w:tab/>
+        <w:t xml:space="preserve">Dowd, J. B. </w:t>
+      </w:r>
+      <w:r>
+        <w:rPr>
+          <w:i/>
+          <w:iCs/>
+        </w:rPr>
+        <w:t>et al.</w:t>
+      </w:r>
+      <w:r>
+        <w:t xml:space="preserve"> Demographic science aids in understanding the spread and fatality rates of COVID-19. </w:t>
+      </w:r>
+      <w:r>
+        <w:rPr>
+          <w:i/>
+          <w:iCs/>
+        </w:rPr>
+        <w:t>Proc. Natl. Acad. Sci.</w:t>
+      </w:r>
+      <w:r>
+        <w:t xml:space="preserve"> </w:t>
+      </w:r>
+      <w:r>
+        <w:rPr>
+          <w:b/>
+          <w:bCs/>
+        </w:rPr>
+        <w:t>117</w:t>
+      </w:r>
+      <w:r>
+        <w:t>, 9696–9698 (2020).</w:t>
+      </w:r>
+    </w:p>
+    <w:p>
+      <w:pPr>
+        <w:pStyle w:val="Bibliography"/>
+      </w:pPr>
+      <w:r>
+        <w:t>2.</w:t>
+      </w:r>
+      <w:r>
+        <w:tab/>
+      </w:r>
+      <w:proofErr w:type="spellStart"/>
+      <w:r>
+        <w:t>Mervis</w:t>
+      </w:r>
+      <w:proofErr w:type="spellEnd"/>
+      <w:r>
+        <w:t xml:space="preserve">, J., 2019 &amp; Pm, 2:50. Can a set of equations keep U.S. census data private? </w:t>
+      </w:r>
+      <w:r>
+        <w:rPr>
+          <w:i/>
+          <w:iCs/>
+        </w:rPr>
+        <w:t>Science | AAAS</w:t>
+      </w:r>
+      <w:r>
+        <w:t xml:space="preserve"> https://www.sciencemag.org/news/2019/01/can-set-equations-keep-us-census-data-private (2019).</w:t>
+      </w:r>
+    </w:p>
+    <w:p>
+      <w:pPr>
+        <w:pStyle w:val="Bibliography"/>
+      </w:pPr>
+      <w:r>
+        <w:t>3.</w:t>
+      </w:r>
+      <w:r>
+        <w:tab/>
+        <w:t xml:space="preserve">Santos-Lozada, A. R., Howard, J. T. &amp; </w:t>
+      </w:r>
+      <w:proofErr w:type="spellStart"/>
+      <w:r>
+        <w:t>Verdery</w:t>
+      </w:r>
+      <w:proofErr w:type="spellEnd"/>
+      <w:r>
+        <w:t xml:space="preserve">, A. M. How differential privacy will affect our understanding of health disparities in the United States. </w:t>
+      </w:r>
+      <w:r>
+        <w:rPr>
+          <w:i/>
+          <w:iCs/>
+        </w:rPr>
+        <w:t>Proc. Natl. Acad. Sci.</w:t>
+      </w:r>
+      <w:r>
+        <w:t xml:space="preserve"> (2020) doi:10.1073/pnas.2003714117.</w:t>
+      </w:r>
+    </w:p>
+    <w:p>
+      <w:pPr>
+        <w:spacing w:line="240" w:lineRule="auto"/>
+      </w:pPr>
+      <w:r>
+        <w:fldChar w:fldCharType="end"/>
+      </w:r>
+    </w:p>
+    <w:p>
+      <w:pPr>
+        <w:spacing w:line="240" w:lineRule="auto"/>
+      </w:pPr>
+    </w:p>
+    <w:p>
+      <w:pPr>
+        <w:spacing w:line="240" w:lineRule="auto"/>
+      </w:pPr>
+    </w:p>
+    <w:p>
+      <w:pPr>
+        <w:spacing w:line="240" w:lineRule="auto"/>
       </w:pPr>
       <w:r>
         <w:rPr>
           <w:noProof/>
         </w:rPr>
+        <w:lastRenderedPageBreak/>
         <w:drawing>
-          <wp:inline distT="0" distB="0" distL="0" distR="0" wp14:anchorId="051751F4" wp14:editId="56AC1092">
+          <wp:inline distT="0" distB="0" distL="0" distR="0" wp14:anchorId="5AEB5E62" wp14:editId="59EED2ED">
             <wp:extent cx="5943600" cy="3782060"/>
             <wp:effectExtent l="0" t="0" r="0" b="8890"/>
-            <wp:docPr id="1" name="Picture 1" descr="A picture containing text, map, table, bird&#10;&#10;Description automatically generated"/>
+            <wp:docPr id="2" name="Picture 2" descr="A picture containing text, map, table, bird&#10;&#10;Description automatically generated"/>
             <wp:cNvGraphicFramePr>
               <a:graphicFrameLocks xmlns:a="http://schemas.openxmlformats.org/drawingml/2006/main" noChangeAspect="1"/>
             </wp:cNvGraphicFramePr>
@@ -754,11 +937,11 @@
               <a:graphicData uri="http://schemas.openxmlformats.org/drawingml/2006/picture">
                 <pic:pic xmlns:pic="http://schemas.openxmlformats.org/drawingml/2006/picture">
                   <pic:nvPicPr>
-                    <pic:cNvPr id="1" name="figure1.png"/>
+                    <pic:cNvPr id="2" name="figure1.png"/>
                     <pic:cNvPicPr/>
                   </pic:nvPicPr>
                   <pic:blipFill>
-                    <a:blip r:embed="rId11" cstate="print">
+                    <a:blip r:embed="rId12" cstate="print">
                       <a:extLst>
                         <a:ext uri="{28A0092B-C50C-407E-A947-70E740481C1C}">
                           <a14:useLocalDpi xmlns:a14="http://schemas.microsoft.com/office/drawing/2010/main" val="0"/>
@@ -1915,6 +2098,7 @@
               <w:rPr>
                 <w:color w:val="000000"/>
               </w:rPr>
+              <w:lastRenderedPageBreak/>
               <w:t>&lt; 50K</w:t>
             </w:r>
           </w:p>
@@ -2410,7 +2594,7 @@
 </file>
 
 <file path=word/comments.xml><?xml version="1.0" encoding="utf-8"?>
-<w:comments xmlns:wpc="http://schemas.microsoft.com/office/word/2010/wordprocessingCanvas" xmlns:cx="http://schemas.microsoft.com/office/drawing/2014/chartex" xmlns:cx1="http://schemas.microsoft.com/office/drawing/2015/9/8/chartex" xmlns:mc="http://schemas.openxmlformats.org/markup-compatibility/2006" xmlns:o="urn:schemas-microsoft-com:office:office" xmlns:r="http://schemas.openxmlformats.org/officeDocument/2006/relationships" xmlns:m="http://schemas.openxmlformats.org/officeDocument/2006/math" xmlns:v="urn:schemas-microsoft-com:vml" xmlns:wp14="http://schemas.microsoft.com/office/word/2010/wordprocessingDrawing" xmlns:wp="http://schemas.openxmlformats.org/drawingml/2006/wordprocessingDrawing" xmlns:w10="urn:schemas-microsoft-com:office:word" xmlns:w="http://schemas.openxmlformats.org/wordprocessingml/2006/main" xmlns:w14="http://schemas.microsoft.com/office/word/2010/wordml" xmlns:w15="http://schemas.microsoft.com/office/word/2012/wordml" xmlns:w16se="http://schemas.microsoft.com/office/word/2015/wordml/symex" xmlns:wpg="http://schemas.microsoft.com/office/word/2010/wordprocessingGroup" xmlns:wpi="http://schemas.microsoft.com/office/word/2010/wordprocessingInk" xmlns:wne="http://schemas.microsoft.com/office/word/2006/wordml" xmlns:wps="http://schemas.microsoft.com/office/word/2010/wordprocessingShape" mc:Ignorable="w14 w15 w16se wp14">
+<w:comments xmlns:wpc="http://schemas.microsoft.com/office/word/2010/wordprocessingCanvas" xmlns:cx="http://schemas.microsoft.com/office/drawing/2014/chartex" xmlns:cx1="http://schemas.microsoft.com/office/drawing/2015/9/8/chartex" xmlns:cx2="http://schemas.microsoft.com/office/drawing/2015/10/21/chartex" xmlns:cx3="http://schemas.microsoft.com/office/drawing/2016/5/9/chartex" xmlns:cx4="http://schemas.microsoft.com/office/drawing/2016/5/10/chartex" xmlns:cx5="http://schemas.microsoft.com/office/drawing/2016/5/11/chartex" xmlns:cx6="http://schemas.microsoft.com/office/drawing/2016/5/12/chartex" xmlns:cx7="http://schemas.microsoft.com/office/drawing/2016/5/13/chartex" xmlns:cx8="http://schemas.microsoft.com/office/drawing/2016/5/14/chartex" xmlns:mc="http://schemas.openxmlformats.org/markup-compatibility/2006" xmlns:aink="http://schemas.microsoft.com/office/drawing/2016/ink" xmlns:am3d="http://schemas.microsoft.com/office/drawing/2017/model3d" xmlns:o="urn:schemas-microsoft-com:office:office" xmlns:r="http://schemas.openxmlformats.org/officeDocument/2006/relationships" xmlns:m="http://schemas.openxmlformats.org/officeDocument/2006/math" xmlns:v="urn:schemas-microsoft-com:vml" xmlns:wp14="http://schemas.microsoft.com/office/word/2010/wordprocessingDrawing" xmlns:wp="http://schemas.openxmlformats.org/drawingml/2006/wordprocessingDrawing" xmlns:w10="urn:schemas-microsoft-com:office:word" xmlns:w="http://schemas.openxmlformats.org/wordprocessingml/2006/main" xmlns:w14="http://schemas.microsoft.com/office/word/2010/wordml" xmlns:w15="http://schemas.microsoft.com/office/word/2012/wordml" xmlns:w16cex="http://schemas.microsoft.com/office/word/2018/wordml/cex" xmlns:w16cid="http://schemas.microsoft.com/office/word/2016/wordml/cid" xmlns:w16="http://schemas.microsoft.com/office/word/2018/wordml" xmlns:w16se="http://schemas.microsoft.com/office/word/2015/wordml/symex" xmlns:wpg="http://schemas.microsoft.com/office/word/2010/wordprocessingGroup" xmlns:wpi="http://schemas.microsoft.com/office/word/2010/wordprocessingInk" xmlns:wne="http://schemas.microsoft.com/office/word/2006/wordml" xmlns:wps="http://schemas.microsoft.com/office/word/2010/wordprocessingShape" mc:Ignorable="w14 w15 w16se w16cid w16 w16cex wp14">
   <w:comment w:id="0" w:author="Santos, Alexis R" w:date="2020-06-04T06:48:00Z" w:initials="SAR">
     <w:p>
       <w:pPr>
@@ -2449,19 +2633,12 @@
       <w:r>
         <w:t xml:space="preserve">1 table </w:t>
       </w:r>
-      <w:bookmarkStart w:id="1" w:name="_GoBack"/>
-      <w:bookmarkEnd w:id="1"/>
     </w:p>
   </w:comment>
-  <w:comment w:id="2" w:author="Santos, Alexis R" w:date="2020-06-04T06:18:00Z" w:initials="SAR">
+  <w:comment w:id="1" w:author="Santos, Alexis R" w:date="2020-06-04T06:31:00Z" w:initials="SAR">
     <w:p>
       <w:pPr>
         <w:pStyle w:val="CommentText"/>
-        <w:rPr>
-          <w:rFonts w:ascii="Arial" w:hAnsi="Arial" w:cs="Arial"/>
-          <w:sz w:val="55"/>
-          <w:szCs w:val="55"/>
-        </w:rPr>
       </w:pPr>
       <w:r>
         <w:rPr>
@@ -2470,271 +2647,51 @@
         <w:annotationRef/>
       </w:r>
       <w:r>
-        <w:rPr>
-          <w:rFonts w:ascii="Arial" w:hAnsi="Arial" w:cs="Arial"/>
-          <w:sz w:val="55"/>
-          <w:szCs w:val="55"/>
-        </w:rPr>
-        <w:t>Demographic science aids in understanding the spread and fatality rates of COVID-19</w:t>
-      </w:r>
-    </w:p>
+        <w:t xml:space="preserve">This is important to include </w:t>
+      </w:r>
+      <w:proofErr w:type="gramStart"/>
+      <w:r>
+        <w:t>cause</w:t>
+      </w:r>
+      <w:proofErr w:type="gramEnd"/>
+      <w:r>
+        <w:t xml:space="preserve"> DP can be modified to address users feedback</w:t>
+      </w:r>
+    </w:p>
+  </w:comment>
+  <w:comment w:id="2" w:author="Santos, Alexis R" w:date="2020-06-04T06:29:00Z" w:initials="SAR">
     <w:p>
       <w:pPr>
         <w:pStyle w:val="CommentText"/>
-        <w:rPr>
-          <w:rFonts w:ascii="Arial" w:hAnsi="Arial" w:cs="Arial"/>
-          <w:i/>
-          <w:sz w:val="55"/>
-          <w:szCs w:val="55"/>
-        </w:rPr>
-      </w:pPr>
-      <w:r>
-        <w:rPr>
-          <w:rFonts w:ascii="Arial" w:hAnsi="Arial" w:cs="Arial"/>
-          <w:i/>
-          <w:sz w:val="55"/>
-          <w:szCs w:val="55"/>
-        </w:rPr>
-        <w:t>PNAS</w:t>
-      </w:r>
-    </w:p>
+      </w:pPr>
+      <w:r>
+        <w:rPr>
+          <w:rStyle w:val="CommentReference"/>
+        </w:rPr>
+        <w:annotationRef/>
+      </w:r>
+      <w:r>
+        <w:t>I like the word impacted, but Word always marks it as wrong. It suggests affected or influenced.</w:t>
+      </w:r>
+    </w:p>
+  </w:comment>
+  <w:comment w:id="3" w:author="Santos, Alexis R" w:date="2020-06-04T06:29:00Z" w:initials="SAR">
     <w:p>
       <w:pPr>
         <w:pStyle w:val="CommentText"/>
       </w:pPr>
-      <w:hyperlink r:id="rId1" w:history="1">
-        <w:r>
-          <w:rPr>
-            <w:rStyle w:val="Hyperlink"/>
-          </w:rPr>
-          <w:t>https://www.pnas.org/content/117/18/9696</w:t>
-        </w:r>
-      </w:hyperlink>
-      <w:r>
-        <w:t xml:space="preserve"> </w:t>
+      <w:r>
+        <w:rPr>
+          <w:rStyle w:val="CommentReference"/>
+        </w:rPr>
+        <w:annotationRef/>
+      </w:r>
+      <w:r>
+        <w:t xml:space="preserve">If it had happened in 2010? </w:t>
       </w:r>
     </w:p>
   </w:comment>
-  <w:comment w:id="3" w:author="Santos, Alexis R" w:date="2020-06-04T06:26:00Z" w:initials="SAR">
-    <w:p>
-      <w:pPr>
-        <w:pStyle w:val="Heading1"/>
-        <w:rPr>
-          <w:b w:val="0"/>
-        </w:rPr>
-      </w:pPr>
-      <w:r>
-        <w:rPr>
-          <w:rStyle w:val="CommentReference"/>
-          <w:b w:val="0"/>
-        </w:rPr>
-        <w:annotationRef/>
-      </w:r>
-      <w:r>
-        <w:rPr>
-          <w:b w:val="0"/>
-        </w:rPr>
-        <w:t>Can a set of equations keep U.S. census data private?</w:t>
-      </w:r>
-    </w:p>
-    <w:p>
-      <w:pPr>
-        <w:pStyle w:val="Heading1"/>
-        <w:rPr>
-          <w:b w:val="0"/>
-          <w:i/>
-        </w:rPr>
-      </w:pPr>
-      <w:r>
-        <w:rPr>
-          <w:b w:val="0"/>
-        </w:rPr>
-        <w:t xml:space="preserve">Mervis, Jeffrey. </w:t>
-      </w:r>
-      <w:r>
-        <w:rPr>
-          <w:b w:val="0"/>
-          <w:i/>
-        </w:rPr>
-        <w:t>Science</w:t>
-      </w:r>
-    </w:p>
-    <w:p>
-      <w:pPr>
-        <w:pStyle w:val="Heading1"/>
-        <w:rPr>
-          <w:b w:val="0"/>
-        </w:rPr>
-      </w:pPr>
-      <w:hyperlink r:id="rId2" w:history="1">
-        <w:r>
-          <w:rPr>
-            <w:rStyle w:val="Hyperlink"/>
-            <w:b w:val="0"/>
-          </w:rPr>
-          <w:t>https://www.sciencemag.org/news/2019/01/can-set-equations-keep-us-census-data-private</w:t>
-        </w:r>
-      </w:hyperlink>
-      <w:r>
-        <w:rPr>
-          <w:b w:val="0"/>
-        </w:rPr>
-        <w:t xml:space="preserve"> </w:t>
-      </w:r>
-    </w:p>
-    <w:p>
-      <w:pPr>
-        <w:pStyle w:val="CommentText"/>
-      </w:pPr>
-      <w:r>
-        <w:t xml:space="preserve"> </w:t>
-      </w:r>
-    </w:p>
-  </w:comment>
-  <w:comment w:id="4" w:author="Santos, Alexis R" w:date="2020-06-04T06:26:00Z" w:initials="SAR">
-    <w:p>
-      <w:pPr>
-        <w:pStyle w:val="CommentText"/>
-      </w:pPr>
-      <w:r>
-        <w:rPr>
-          <w:rStyle w:val="CommentReference"/>
-        </w:rPr>
-        <w:annotationRef/>
-      </w:r>
-      <w:r>
-        <w:t>Do we need to say “very”?</w:t>
-      </w:r>
-      <w:r>
-        <w:t xml:space="preserve"> </w:t>
-      </w:r>
-    </w:p>
-  </w:comment>
-  <w:comment w:id="5" w:author="Santos, Alexis R" w:date="2020-06-04T06:19:00Z" w:initials="SAR">
-    <w:p>
-      <w:pPr>
-        <w:pStyle w:val="CommentText"/>
-      </w:pPr>
-      <w:r>
-        <w:rPr>
-          <w:rStyle w:val="CommentReference"/>
-        </w:rPr>
-        <w:annotationRef/>
-      </w:r>
-      <w:r>
-        <w:t xml:space="preserve">Not sure we mean further here, </w:t>
-      </w:r>
-    </w:p>
-    <w:p>
-      <w:pPr>
-        <w:pStyle w:val="CommentText"/>
-      </w:pPr>
-      <w:r>
-        <w:t xml:space="preserve">Maybe </w:t>
-      </w:r>
-      <w:r>
-        <w:t>“</w:t>
-      </w:r>
-      <w:r>
-        <w:t>ensure the privacy of</w:t>
-      </w:r>
-      <w:r>
-        <w:t>”</w:t>
-      </w:r>
-      <w:r>
-        <w:t xml:space="preserve"> </w:t>
-      </w:r>
-    </w:p>
-  </w:comment>
-  <w:comment w:id="6" w:author="Santos, Alexis R" w:date="2020-06-04T06:28:00Z" w:initials="SAR">
-    <w:p>
-      <w:pPr>
-        <w:pStyle w:val="CommentText"/>
-      </w:pPr>
-      <w:r>
-        <w:rPr>
-          <w:rStyle w:val="CommentReference"/>
-        </w:rPr>
-        <w:annotationRef/>
-      </w:r>
-      <w:r>
-        <w:t>Santos, Howard, Verdery</w:t>
-      </w:r>
-    </w:p>
-    <w:p>
-      <w:pPr>
-        <w:pStyle w:val="CommentText"/>
-      </w:pPr>
-      <w:r>
-        <w:t>PNAS</w:t>
-      </w:r>
-    </w:p>
-    <w:p>
-      <w:pPr>
-        <w:pStyle w:val="CommentText"/>
-      </w:pPr>
-      <w:hyperlink r:id="rId3" w:history="1">
-        <w:r>
-          <w:rPr>
-            <w:rStyle w:val="Hyperlink"/>
-          </w:rPr>
-          <w:t>https://www.pnas.org/content/early/2020/05/27/2003714117</w:t>
-        </w:r>
-      </w:hyperlink>
-      <w:r>
-        <w:t xml:space="preserve"> </w:t>
-      </w:r>
-    </w:p>
-  </w:comment>
-  <w:comment w:id="7" w:author="Santos, Alexis R" w:date="2020-06-04T06:31:00Z" w:initials="SAR">
-    <w:p>
-      <w:pPr>
-        <w:pStyle w:val="CommentText"/>
-      </w:pPr>
-      <w:r>
-        <w:rPr>
-          <w:rStyle w:val="CommentReference"/>
-        </w:rPr>
-        <w:annotationRef/>
-      </w:r>
-      <w:r>
-        <w:t>This is important to include cause DP can be modified to address users feedback</w:t>
-      </w:r>
-    </w:p>
-  </w:comment>
-  <w:comment w:id="8" w:author="Santos, Alexis R" w:date="2020-06-04T06:29:00Z" w:initials="SAR">
-    <w:p>
-      <w:pPr>
-        <w:pStyle w:val="CommentText"/>
-      </w:pPr>
-      <w:r>
-        <w:rPr>
-          <w:rStyle w:val="CommentReference"/>
-        </w:rPr>
-        <w:annotationRef/>
-      </w:r>
-      <w:r>
-        <w:t>I like the word impacted, but Word always marks it as wrong. It suggests affected or influenced.</w:t>
-      </w:r>
-    </w:p>
-  </w:comment>
-  <w:comment w:id="9" w:author="Santos, Alexis R" w:date="2020-06-04T06:29:00Z" w:initials="SAR">
-    <w:p>
-      <w:pPr>
-        <w:pStyle w:val="CommentText"/>
-      </w:pPr>
-      <w:r>
-        <w:rPr>
-          <w:rStyle w:val="CommentReference"/>
-        </w:rPr>
-        <w:annotationRef/>
-      </w:r>
-      <w:r>
-        <w:t xml:space="preserve">If it had happened in 2010? </w:t>
-      </w:r>
-    </w:p>
-  </w:comment>
-  <w:comment w:id="10" w:author="Santos, Alexis R" w:date="2020-06-04T06:38:00Z" w:initials="SAR">
+  <w:comment w:id="4" w:author="Santos, Alexis R" w:date="2020-06-04T06:38:00Z" w:initials="SAR">
     <w:p>
       <w:pPr>
         <w:pStyle w:val="CommentText"/>
@@ -2753,7 +2710,7 @@
         </w:rPr>
         <w:t xml:space="preserve">National Historical GIS, Differentially Private 2010 Census Data (2019). </w:t>
       </w:r>
-      <w:hyperlink r:id="rId4" w:history="1">
+      <w:hyperlink r:id="rId1" w:history="1">
         <w:r>
           <w:rPr>
             <w:rStyle w:val="Hyperlink"/>
@@ -2779,7 +2736,7 @@
       </w:r>
     </w:p>
   </w:comment>
-  <w:comment w:id="11" w:author="Santos, Alexis R" w:date="2020-06-04T06:38:00Z" w:initials="SAR">
+  <w:comment w:id="5" w:author="Santos, Alexis R" w:date="2020-06-04T06:38:00Z" w:initials="SAR">
     <w:p>
       <w:pPr>
         <w:pStyle w:val="CommentText"/>
@@ -2800,7 +2757,7 @@
       </w:pPr>
     </w:p>
   </w:comment>
-  <w:comment w:id="12" w:author="Santos, Alexis R" w:date="2020-06-04T06:39:00Z" w:initials="SAR">
+  <w:comment w:id="6" w:author="Santos, Alexis R" w:date="2020-06-04T06:39:00Z" w:initials="SAR">
     <w:p>
       <w:pPr>
         <w:pStyle w:val="CommentText"/>
@@ -2816,7 +2773,7 @@
       </w:r>
     </w:p>
   </w:comment>
-  <w:comment w:id="13" w:author="Santos, Alexis R" w:date="2020-06-04T05:03:00Z" w:initials="SAR">
+  <w:comment w:id="7" w:author="Santos, Alexis R" w:date="2020-06-04T05:03:00Z" w:initials="SAR">
     <w:p>
       <w:pPr>
         <w:pStyle w:val="CommentText"/>
@@ -2827,8 +2784,13 @@
         </w:rPr>
         <w:annotationRef/>
       </w:r>
-      <w:r>
-        <w:t xml:space="preserve">Let’s change the X axis label from True Population to </w:t>
+      <w:proofErr w:type="gramStart"/>
+      <w:r>
+        <w:t>Let’s</w:t>
+      </w:r>
+      <w:proofErr w:type="gramEnd"/>
+      <w:r>
+        <w:t xml:space="preserve"> change the X axis label from True Population to </w:t>
       </w:r>
     </w:p>
     <w:p>
@@ -2839,7 +2801,15 @@
         <w:t xml:space="preserve">2010 U.S. Census Summary File </w:t>
       </w:r>
       <w:r>
-        <w:t xml:space="preserve">(there is some noise infusion done to current methods so it is not a “true population”. </w:t>
+        <w:t xml:space="preserve">(there is some noise infusion done to current </w:t>
+      </w:r>
+      <w:proofErr w:type="gramStart"/>
+      <w:r>
+        <w:t>methods</w:t>
+      </w:r>
+      <w:proofErr w:type="gramEnd"/>
+      <w:r>
+        <w:t xml:space="preserve"> so it is not a “true population”. </w:t>
       </w:r>
       <w:r>
         <w:t>Quick question, why is 20-29 empty?</w:t>
@@ -2850,25 +2820,33 @@
 </file>
 
 <file path=word/commentsExtended.xml><?xml version="1.0" encoding="utf-8"?>
-<w15:commentsEx xmlns:wpc="http://schemas.microsoft.com/office/word/2010/wordprocessingCanvas" xmlns:cx="http://schemas.microsoft.com/office/drawing/2014/chartex" xmlns:cx1="http://schemas.microsoft.com/office/drawing/2015/9/8/chartex" xmlns:mc="http://schemas.openxmlformats.org/markup-compatibility/2006" xmlns:o="urn:schemas-microsoft-com:office:office" xmlns:r="http://schemas.openxmlformats.org/officeDocument/2006/relationships" xmlns:m="http://schemas.openxmlformats.org/officeDocument/2006/math" xmlns:v="urn:schemas-microsoft-com:vml" xmlns:wp14="http://schemas.microsoft.com/office/word/2010/wordprocessingDrawing" xmlns:wp="http://schemas.openxmlformats.org/drawingml/2006/wordprocessingDrawing" xmlns:w10="urn:schemas-microsoft-com:office:word" xmlns:w="http://schemas.openxmlformats.org/wordprocessingml/2006/main" xmlns:w14="http://schemas.microsoft.com/office/word/2010/wordml" xmlns:w15="http://schemas.microsoft.com/office/word/2012/wordml" xmlns:w16se="http://schemas.microsoft.com/office/word/2015/wordml/symex" xmlns:wpg="http://schemas.microsoft.com/office/word/2010/wordprocessingGroup" xmlns:wpi="http://schemas.microsoft.com/office/word/2010/wordprocessingInk" xmlns:wne="http://schemas.microsoft.com/office/word/2006/wordml" xmlns:wps="http://schemas.microsoft.com/office/word/2010/wordprocessingShape" mc:Ignorable="w14 w15 w16se wp14">
+<w15:commentsEx xmlns:wpc="http://schemas.microsoft.com/office/word/2010/wordprocessingCanvas" xmlns:cx="http://schemas.microsoft.com/office/drawing/2014/chartex" xmlns:cx1="http://schemas.microsoft.com/office/drawing/2015/9/8/chartex" xmlns:cx2="http://schemas.microsoft.com/office/drawing/2015/10/21/chartex" xmlns:cx3="http://schemas.microsoft.com/office/drawing/2016/5/9/chartex" xmlns:cx4="http://schemas.microsoft.com/office/drawing/2016/5/10/chartex" xmlns:cx5="http://schemas.microsoft.com/office/drawing/2016/5/11/chartex" xmlns:cx6="http://schemas.microsoft.com/office/drawing/2016/5/12/chartex" xmlns:cx7="http://schemas.microsoft.com/office/drawing/2016/5/13/chartex" xmlns:cx8="http://schemas.microsoft.com/office/drawing/2016/5/14/chartex" xmlns:mc="http://schemas.openxmlformats.org/markup-compatibility/2006" xmlns:aink="http://schemas.microsoft.com/office/drawing/2016/ink" xmlns:am3d="http://schemas.microsoft.com/office/drawing/2017/model3d" xmlns:o="urn:schemas-microsoft-com:office:office" xmlns:r="http://schemas.openxmlformats.org/officeDocument/2006/relationships" xmlns:m="http://schemas.openxmlformats.org/officeDocument/2006/math" xmlns:v="urn:schemas-microsoft-com:vml" xmlns:wp14="http://schemas.microsoft.com/office/word/2010/wordprocessingDrawing" xmlns:wp="http://schemas.openxmlformats.org/drawingml/2006/wordprocessingDrawing" xmlns:w10="urn:schemas-microsoft-com:office:word" xmlns:w="http://schemas.openxmlformats.org/wordprocessingml/2006/main" xmlns:w14="http://schemas.microsoft.com/office/word/2010/wordml" xmlns:w15="http://schemas.microsoft.com/office/word/2012/wordml" xmlns:w16cex="http://schemas.microsoft.com/office/word/2018/wordml/cex" xmlns:w16cid="http://schemas.microsoft.com/office/word/2016/wordml/cid" xmlns:w16="http://schemas.microsoft.com/office/word/2018/wordml" xmlns:w16se="http://schemas.microsoft.com/office/word/2015/wordml/symex" xmlns:wpg="http://schemas.microsoft.com/office/word/2010/wordprocessingGroup" xmlns:wpi="http://schemas.microsoft.com/office/word/2010/wordprocessingInk" xmlns:wne="http://schemas.microsoft.com/office/word/2006/wordml" xmlns:wps="http://schemas.microsoft.com/office/word/2010/wordprocessingShape" mc:Ignorable="w14 w15 w16se w16cid w16 w16cex wp14">
   <w15:commentEx w15:paraId="0324578D" w15:done="0"/>
-  <w15:commentEx w15:paraId="63268FEA" w15:done="0"/>
-  <w15:commentEx w15:paraId="768E9806" w15:done="0"/>
-  <w15:commentEx w15:paraId="49912F4B" w15:done="0"/>
-  <w15:commentEx w15:paraId="51228E8D" w15:done="0"/>
-  <w15:commentEx w15:paraId="09FEB56B" w15:done="0"/>
   <w15:commentEx w15:paraId="1C009220" w15:done="0"/>
   <w15:commentEx w15:paraId="4CA196C4" w15:done="0"/>
   <w15:commentEx w15:paraId="6487C813" w15:done="0"/>
   <w15:commentEx w15:paraId="245CAE4C" w15:done="0"/>
   <w15:commentEx w15:paraId="2C162F5D" w15:done="0"/>
   <w15:commentEx w15:paraId="04037656" w15:done="0"/>
-  <w15:commentEx w15:paraId="2AB53053" w15:done="0"/>
+  <w15:commentEx w15:paraId="2AB53053" w15:done="1"/>
 </w15:commentsEx>
 </file>
 
+<file path=word/commentsIds.xml><?xml version="1.0" encoding="utf-8"?>
+<w16cid:commentsIds xmlns:wpc="http://schemas.microsoft.com/office/word/2010/wordprocessingCanvas" xmlns:cx="http://schemas.microsoft.com/office/drawing/2014/chartex" xmlns:cx1="http://schemas.microsoft.com/office/drawing/2015/9/8/chartex" xmlns:cx2="http://schemas.microsoft.com/office/drawing/2015/10/21/chartex" xmlns:cx3="http://schemas.microsoft.com/office/drawing/2016/5/9/chartex" xmlns:cx4="http://schemas.microsoft.com/office/drawing/2016/5/10/chartex" xmlns:cx5="http://schemas.microsoft.com/office/drawing/2016/5/11/chartex" xmlns:cx6="http://schemas.microsoft.com/office/drawing/2016/5/12/chartex" xmlns:cx7="http://schemas.microsoft.com/office/drawing/2016/5/13/chartex" xmlns:cx8="http://schemas.microsoft.com/office/drawing/2016/5/14/chartex" xmlns:mc="http://schemas.openxmlformats.org/markup-compatibility/2006" xmlns:aink="http://schemas.microsoft.com/office/drawing/2016/ink" xmlns:am3d="http://schemas.microsoft.com/office/drawing/2017/model3d" xmlns:o="urn:schemas-microsoft-com:office:office" xmlns:r="http://schemas.openxmlformats.org/officeDocument/2006/relationships" xmlns:m="http://schemas.openxmlformats.org/officeDocument/2006/math" xmlns:v="urn:schemas-microsoft-com:vml" xmlns:wp14="http://schemas.microsoft.com/office/word/2010/wordprocessingDrawing" xmlns:wp="http://schemas.openxmlformats.org/drawingml/2006/wordprocessingDrawing" xmlns:w10="urn:schemas-microsoft-com:office:word" xmlns:w="http://schemas.openxmlformats.org/wordprocessingml/2006/main" xmlns:w14="http://schemas.microsoft.com/office/word/2010/wordml" xmlns:w15="http://schemas.microsoft.com/office/word/2012/wordml" xmlns:w16cex="http://schemas.microsoft.com/office/word/2018/wordml/cex" xmlns:w16cid="http://schemas.microsoft.com/office/word/2016/wordml/cid" xmlns:w16="http://schemas.microsoft.com/office/word/2018/wordml" xmlns:w16se="http://schemas.microsoft.com/office/word/2015/wordml/symex" xmlns:wpg="http://schemas.microsoft.com/office/word/2010/wordprocessingGroup" xmlns:wpi="http://schemas.microsoft.com/office/word/2010/wordprocessingInk" xmlns:wne="http://schemas.microsoft.com/office/word/2006/wordml" xmlns:wps="http://schemas.microsoft.com/office/word/2010/wordprocessingShape" mc:Ignorable="w14 w15 w16se w16cid w16 w16cex wp14">
+  <w16cid:commentId w16cid:paraId="0324578D" w16cid:durableId="2287B2D6"/>
+  <w16cid:commentId w16cid:paraId="1C009220" w16cid:durableId="2287B2DC"/>
+  <w16cid:commentId w16cid:paraId="4CA196C4" w16cid:durableId="2287B2DD"/>
+  <w16cid:commentId w16cid:paraId="6487C813" w16cid:durableId="2287B2DE"/>
+  <w16cid:commentId w16cid:paraId="245CAE4C" w16cid:durableId="2287B2DF"/>
+  <w16cid:commentId w16cid:paraId="2C162F5D" w16cid:durableId="2287B2E0"/>
+  <w16cid:commentId w16cid:paraId="04037656" w16cid:durableId="2287B2E1"/>
+  <w16cid:commentId w16cid:paraId="2AB53053" w16cid:durableId="2287B2E2"/>
+</w16cid:commentsIds>
+</file>
+
 <file path=word/people.xml><?xml version="1.0" encoding="utf-8"?>
-<w15:people xmlns:wpc="http://schemas.microsoft.com/office/word/2010/wordprocessingCanvas" xmlns:cx="http://schemas.microsoft.com/office/drawing/2014/chartex" xmlns:cx1="http://schemas.microsoft.com/office/drawing/2015/9/8/chartex" xmlns:mc="http://schemas.openxmlformats.org/markup-compatibility/2006" xmlns:o="urn:schemas-microsoft-com:office:office" xmlns:r="http://schemas.openxmlformats.org/officeDocument/2006/relationships" xmlns:m="http://schemas.openxmlformats.org/officeDocument/2006/math" xmlns:v="urn:schemas-microsoft-com:vml" xmlns:wp14="http://schemas.microsoft.com/office/word/2010/wordprocessingDrawing" xmlns:wp="http://schemas.openxmlformats.org/drawingml/2006/wordprocessingDrawing" xmlns:w10="urn:schemas-microsoft-com:office:word" xmlns:w="http://schemas.openxmlformats.org/wordprocessingml/2006/main" xmlns:w14="http://schemas.microsoft.com/office/word/2010/wordml" xmlns:w15="http://schemas.microsoft.com/office/word/2012/wordml" xmlns:w16se="http://schemas.microsoft.com/office/word/2015/wordml/symex" xmlns:wpg="http://schemas.microsoft.com/office/word/2010/wordprocessingGroup" xmlns:wpi="http://schemas.microsoft.com/office/word/2010/wordprocessingInk" xmlns:wne="http://schemas.microsoft.com/office/word/2006/wordml" xmlns:wps="http://schemas.microsoft.com/office/word/2010/wordprocessingShape" mc:Ignorable="w14 w15 w16se wp14">
+<w15:people xmlns:wpc="http://schemas.microsoft.com/office/word/2010/wordprocessingCanvas" xmlns:cx="http://schemas.microsoft.com/office/drawing/2014/chartex" xmlns:cx1="http://schemas.microsoft.com/office/drawing/2015/9/8/chartex" xmlns:cx2="http://schemas.microsoft.com/office/drawing/2015/10/21/chartex" xmlns:cx3="http://schemas.microsoft.com/office/drawing/2016/5/9/chartex" xmlns:cx4="http://schemas.microsoft.com/office/drawing/2016/5/10/chartex" xmlns:cx5="http://schemas.microsoft.com/office/drawing/2016/5/11/chartex" xmlns:cx6="http://schemas.microsoft.com/office/drawing/2016/5/12/chartex" xmlns:cx7="http://schemas.microsoft.com/office/drawing/2016/5/13/chartex" xmlns:cx8="http://schemas.microsoft.com/office/drawing/2016/5/14/chartex" xmlns:mc="http://schemas.openxmlformats.org/markup-compatibility/2006" xmlns:aink="http://schemas.microsoft.com/office/drawing/2016/ink" xmlns:am3d="http://schemas.microsoft.com/office/drawing/2017/model3d" xmlns:o="urn:schemas-microsoft-com:office:office" xmlns:r="http://schemas.openxmlformats.org/officeDocument/2006/relationships" xmlns:m="http://schemas.openxmlformats.org/officeDocument/2006/math" xmlns:v="urn:schemas-microsoft-com:vml" xmlns:wp14="http://schemas.microsoft.com/office/word/2010/wordprocessingDrawing" xmlns:wp="http://schemas.openxmlformats.org/drawingml/2006/wordprocessingDrawing" xmlns:w10="urn:schemas-microsoft-com:office:word" xmlns:w="http://schemas.openxmlformats.org/wordprocessingml/2006/main" xmlns:w14="http://schemas.microsoft.com/office/word/2010/wordml" xmlns:w15="http://schemas.microsoft.com/office/word/2012/wordml" xmlns:w16cex="http://schemas.microsoft.com/office/word/2018/wordml/cex" xmlns:w16cid="http://schemas.microsoft.com/office/word/2016/wordml/cid" xmlns:w16="http://schemas.microsoft.com/office/word/2018/wordml" xmlns:w16se="http://schemas.microsoft.com/office/word/2015/wordml/symex" xmlns:wpg="http://schemas.microsoft.com/office/word/2010/wordprocessingGroup" xmlns:wpi="http://schemas.microsoft.com/office/word/2010/wordprocessingInk" xmlns:wne="http://schemas.microsoft.com/office/word/2006/wordml" xmlns:wps="http://schemas.microsoft.com/office/word/2010/wordprocessingShape" mc:Ignorable="w14 w15 w16se w16cid w16 w16cex wp14">
   <w15:person w15:author="Santos, Alexis R">
     <w15:presenceInfo w15:providerId="None" w15:userId="Santos, Alexis R"/>
   </w15:person>
@@ -2876,7 +2854,7 @@
 </file>
 
 <file path=word/styles.xml><?xml version="1.0" encoding="utf-8"?>
-<w:styles xmlns:mc="http://schemas.openxmlformats.org/markup-compatibility/2006" xmlns:r="http://schemas.openxmlformats.org/officeDocument/2006/relationships" xmlns:w="http://schemas.openxmlformats.org/wordprocessingml/2006/main" xmlns:w14="http://schemas.microsoft.com/office/word/2010/wordml" xmlns:w15="http://schemas.microsoft.com/office/word/2012/wordml" xmlns:w16se="http://schemas.microsoft.com/office/word/2015/wordml/symex" mc:Ignorable="w14 w15 w16se">
+<w:styles xmlns:mc="http://schemas.openxmlformats.org/markup-compatibility/2006" xmlns:r="http://schemas.openxmlformats.org/officeDocument/2006/relationships" xmlns:w="http://schemas.openxmlformats.org/wordprocessingml/2006/main" xmlns:w14="http://schemas.microsoft.com/office/word/2010/wordml" xmlns:w15="http://schemas.microsoft.com/office/word/2012/wordml" xmlns:w16cex="http://schemas.microsoft.com/office/word/2018/wordml/cex" xmlns:w16cid="http://schemas.microsoft.com/office/word/2016/wordml/cid" xmlns:w16="http://schemas.microsoft.com/office/word/2018/wordml" xmlns:w16se="http://schemas.microsoft.com/office/word/2015/wordml/symex" mc:Ignorable="w14 w15 w16se w16cid w16 w16cex">
   <w:docDefaults>
     <w:rPrDefault>
       <w:rPr>
@@ -2892,7 +2870,7 @@
       </w:pPr>
     </w:pPrDefault>
   </w:docDefaults>
-  <w:latentStyles w:defLockedState="0" w:defUIPriority="99" w:defSemiHidden="0" w:defUnhideWhenUsed="0" w:defQFormat="0" w:count="371">
+  <w:latentStyles w:defLockedState="0" w:defUIPriority="99" w:defSemiHidden="0" w:defUnhideWhenUsed="0" w:defQFormat="0" w:count="376">
     <w:lsdException w:name="Normal" w:uiPriority="0" w:qFormat="1"/>
     <w:lsdException w:name="heading 1" w:uiPriority="9" w:qFormat="1"/>
     <w:lsdException w:name="heading 2" w:semiHidden="1" w:uiPriority="9" w:unhideWhenUsed="1" w:qFormat="1"/>
@@ -3264,6 +3242,11 @@
     <w:lsdException w:name="List Table 5 Dark Accent 6" w:uiPriority="50"/>
     <w:lsdException w:name="List Table 6 Colorful Accent 6" w:uiPriority="51"/>
     <w:lsdException w:name="List Table 7 Colorful Accent 6" w:uiPriority="52"/>
+    <w:lsdException w:name="Mention" w:semiHidden="1" w:unhideWhenUsed="1"/>
+    <w:lsdException w:name="Smart Hyperlink" w:semiHidden="1" w:unhideWhenUsed="1"/>
+    <w:lsdException w:name="Hashtag" w:semiHidden="1" w:unhideWhenUsed="1"/>
+    <w:lsdException w:name="Unresolved Mention" w:semiHidden="1" w:unhideWhenUsed="1"/>
+    <w:lsdException w:name="Smart Link" w:semiHidden="1" w:unhideWhenUsed="1"/>
   </w:latentStyles>
   <w:style w:type="paragraph" w:default="1" w:styleId="Normal">
     <w:name w:val="Normal"/>
@@ -3482,6 +3465,32 @@
     <w:name w:val="cit-comment"/>
     <w:basedOn w:val="DefaultParagraphFont"/>
     <w:rsid w:val="00D368B3"/>
+  </w:style>
+  <w:style w:type="character" w:styleId="FollowedHyperlink">
+    <w:name w:val="FollowedHyperlink"/>
+    <w:basedOn w:val="DefaultParagraphFont"/>
+    <w:uiPriority w:val="99"/>
+    <w:semiHidden/>
+    <w:unhideWhenUsed/>
+    <w:rsid w:val="005D5B05"/>
+    <w:rPr>
+      <w:color w:val="954F72" w:themeColor="followedHyperlink"/>
+      <w:u w:val="single"/>
+    </w:rPr>
+  </w:style>
+  <w:style w:type="paragraph" w:styleId="Bibliography">
+    <w:name w:val="Bibliography"/>
+    <w:basedOn w:val="Normal"/>
+    <w:next w:val="Normal"/>
+    <w:uiPriority w:val="37"/>
+    <w:unhideWhenUsed/>
+    <w:rsid w:val="003B7EA8"/>
+    <w:pPr>
+      <w:tabs>
+        <w:tab w:val="left" w:pos="264"/>
+      </w:tabs>
+      <w:ind w:left="264" w:hanging="264"/>
+    </w:pPr>
   </w:style>
 </w:styles>
 </file>
@@ -3782,12 +3791,6 @@
 </file>
 
 <file path=customXml/item1.xml><?xml version="1.0" encoding="utf-8"?>
-<p:properties xmlns:p="http://schemas.microsoft.com/office/2006/metadata/properties" xmlns:xsi="http://www.w3.org/2001/XMLSchema-instance" xmlns:pc="http://schemas.microsoft.com/office/infopath/2007/PartnerControls">
-  <documentManagement/>
-</p:properties>
-</file>
-
-<file path=customXml/item2.xml><?xml version="1.0" encoding="utf-8"?>
 <?mso-contentType ?>
 <FormTemplates xmlns="http://schemas.microsoft.com/sharepoint/v3/contenttype/forms">
   <Display>DocumentLibraryForm</Display>
@@ -3796,7 +3799,7 @@
 </FormTemplates>
 </file>
 
-<file path=customXml/item3.xml><?xml version="1.0" encoding="utf-8"?>
+<file path=customXml/item2.xml><?xml version="1.0" encoding="utf-8"?>
 <ct:contentTypeSchema xmlns:ct="http://schemas.microsoft.com/office/2006/metadata/contentType" xmlns:ma="http://schemas.microsoft.com/office/2006/metadata/properties/metaAttributes" ct:_="" ma:_="" ma:contentTypeName="Document" ma:contentTypeID="0x0101005769E63EB41BFD45B3713F1A4F9A6C25" ma:contentTypeVersion="10" ma:contentTypeDescription="Create a new document." ma:contentTypeScope="" ma:versionID="07576d8a119b2559161a6abb63c6941b">
   <xsd:schema xmlns:xsd="http://www.w3.org/2001/XMLSchema" xmlns:xs="http://www.w3.org/2001/XMLSchema" xmlns:p="http://schemas.microsoft.com/office/2006/metadata/properties" xmlns:ns3="54a4078d-61f4-41b2-9134-514de36988b3" targetNamespace="http://schemas.microsoft.com/office/2006/metadata/properties" ma:root="true" ma:fieldsID="e508bf29e1e4c4c3c6eadd076d9c17b0" ns3:_="">
     <xsd:import namespace="54a4078d-61f4-41b2-9134-514de36988b3"/>
@@ -3980,20 +3983,17 @@
 </ct:contentTypeSchema>
 </file>
 
-<file path=customXml/item4.xml><?xml version="1.0" encoding="utf-8"?>
+<file path=customXml/item3.xml><?xml version="1.0" encoding="utf-8"?>
 <b:Sources xmlns:b="http://schemas.openxmlformats.org/officeDocument/2006/bibliography" xmlns="http://schemas.openxmlformats.org/officeDocument/2006/bibliography" SelectedStyle="\APASixthEditionOfficeOnline.xsl" StyleName="APA" Version="6"/>
 </file>
 
-<file path=customXml/itemProps1.xml><?xml version="1.0" encoding="utf-8"?>
-<ds:datastoreItem xmlns:ds="http://schemas.openxmlformats.org/officeDocument/2006/customXml" ds:itemID="{249742A5-FF68-4A03-A2A1-4427C5AE19CB}">
-  <ds:schemaRefs>
-    <ds:schemaRef ds:uri="http://schemas.microsoft.com/office/2006/metadata/properties"/>
-    <ds:schemaRef ds:uri="http://schemas.microsoft.com/office/infopath/2007/PartnerControls"/>
-  </ds:schemaRefs>
-</ds:datastoreItem>
+<file path=customXml/item4.xml><?xml version="1.0" encoding="utf-8"?>
+<p:properties xmlns:p="http://schemas.microsoft.com/office/2006/metadata/properties" xmlns:xsi="http://www.w3.org/2001/XMLSchema-instance" xmlns:pc="http://schemas.microsoft.com/office/infopath/2007/PartnerControls">
+  <documentManagement/>
+</p:properties>
 </file>
 
-<file path=customXml/itemProps2.xml><?xml version="1.0" encoding="utf-8"?>
+<file path=customXml/itemProps1.xml><?xml version="1.0" encoding="utf-8"?>
 <ds:datastoreItem xmlns:ds="http://schemas.openxmlformats.org/officeDocument/2006/customXml" ds:itemID="{800106D6-01CF-4F52-9944-A2921604C993}">
   <ds:schemaRefs>
     <ds:schemaRef ds:uri="http://schemas.microsoft.com/sharepoint/v3/contenttype/forms"/>
@@ -4001,7 +4001,7 @@
 </ds:datastoreItem>
 </file>
 
-<file path=customXml/itemProps3.xml><?xml version="1.0" encoding="utf-8"?>
+<file path=customXml/itemProps2.xml><?xml version="1.0" encoding="utf-8"?>
 <ds:datastoreItem xmlns:ds="http://schemas.openxmlformats.org/officeDocument/2006/customXml" ds:itemID="{6E7AD5DA-2F53-4F62-B45F-805C5F5B46A8}">
   <ds:schemaRefs>
     <ds:schemaRef ds:uri="http://schemas.microsoft.com/office/2006/metadata/contentType"/>
@@ -4019,10 +4019,19 @@
 </ds:datastoreItem>
 </file>
 
-<file path=customXml/itemProps4.xml><?xml version="1.0" encoding="utf-8"?>
+<file path=customXml/itemProps3.xml><?xml version="1.0" encoding="utf-8"?>
 <ds:datastoreItem xmlns:ds="http://schemas.openxmlformats.org/officeDocument/2006/customXml" ds:itemID="{DE020EEF-2FD6-4F0E-ADF3-D429FD34E7D4}">
   <ds:schemaRefs>
     <ds:schemaRef ds:uri="http://schemas.openxmlformats.org/officeDocument/2006/bibliography"/>
   </ds:schemaRefs>
 </ds:datastoreItem>
+</file>
+
+<file path=customXml/itemProps4.xml><?xml version="1.0" encoding="utf-8"?>
+<ds:datastoreItem xmlns:ds="http://schemas.openxmlformats.org/officeDocument/2006/customXml" ds:itemID="{249742A5-FF68-4A03-A2A1-4427C5AE19CB}">
+  <ds:schemaRefs>
+    <ds:schemaRef ds:uri="http://schemas.microsoft.com/office/2006/metadata/properties"/>
+    <ds:schemaRef ds:uri="http://schemas.microsoft.com/office/infopath/2007/PartnerControls"/>
+  </ds:schemaRefs>
+</ds:datastoreItem>
 </file>
</xml_diff>

<commit_message>
Initial edits - still working
</commit_message>
<xml_diff>
--- a/MainDocument.docx
+++ b/MainDocument.docx
@@ -202,7 +202,7 @@
         </w:rPr>
         <w:t>*</w:t>
       </w:r>
-      <w:hyperlink r:id="rId5" w:history="1">
+      <w:hyperlink r:id="rId6" w:history="1">
         <w:r>
           <w:rPr>
             <w:rStyle w:val="Hyperlink"/>
@@ -282,19 +282,7 @@
         <w:rPr>
           <w:rFonts w:ascii="Times New Roman" w:hAnsi="Times New Roman" w:cs="Times New Roman"/>
         </w:rPr>
-        <w:t xml:space="preserve"> </w:t>
-      </w:r>
-      <w:r>
-        <w:rPr>
-          <w:rFonts w:ascii="Times New Roman" w:hAnsi="Times New Roman" w:cs="Times New Roman"/>
-        </w:rPr>
-        <w:t>incidence or the new case</w:t>
-      </w:r>
-      <w:r>
-        <w:rPr>
-          <w:rFonts w:ascii="Times New Roman" w:hAnsi="Times New Roman" w:cs="Times New Roman"/>
-        </w:rPr>
-        <w:t xml:space="preserve"> rate</w:t>
+        <w:t xml:space="preserve"> incidence or the new case rate</w:t>
       </w:r>
       <w:r>
         <w:rPr>
@@ -398,19 +386,67 @@
         <w:rPr>
           <w:rFonts w:ascii="Times New Roman" w:hAnsi="Times New Roman" w:cs="Times New Roman"/>
         </w:rPr>
-        <w:t xml:space="preserve">are presently harmed </w:t>
-      </w:r>
-      <w:r>
-        <w:rPr>
-          <w:rFonts w:ascii="Times New Roman" w:hAnsi="Times New Roman" w:cs="Times New Roman"/>
-        </w:rPr>
-        <w:t>are higher rates than racial majorities</w:t>
-      </w:r>
-      <w:r>
-        <w:rPr>
-          <w:rFonts w:ascii="Times New Roman" w:hAnsi="Times New Roman" w:cs="Times New Roman"/>
-        </w:rPr>
-        <w:t xml:space="preserve"> [NYT citation]</w:t>
+        <w:t xml:space="preserve">are presently </w:t>
+      </w:r>
+      <w:commentRangeStart w:id="0"/>
+      <w:r>
+        <w:rPr>
+          <w:rFonts w:ascii="Times New Roman" w:hAnsi="Times New Roman" w:cs="Times New Roman"/>
+        </w:rPr>
+        <w:t xml:space="preserve">harmed </w:t>
+      </w:r>
+      <w:commentRangeEnd w:id="0"/>
+      <w:r>
+        <w:rPr>
+          <w:rStyle w:val="CommentReference"/>
+        </w:rPr>
+        <w:commentReference w:id="0"/>
+      </w:r>
+      <w:commentRangeStart w:id="1"/>
+      <w:r>
+        <w:rPr>
+          <w:rFonts w:ascii="Times New Roman" w:hAnsi="Times New Roman" w:cs="Times New Roman"/>
+        </w:rPr>
+        <w:t xml:space="preserve">are </w:t>
+      </w:r>
+      <w:commentRangeEnd w:id="1"/>
+      <w:r>
+        <w:rPr>
+          <w:rStyle w:val="CommentReference"/>
+        </w:rPr>
+        <w:commentReference w:id="1"/>
+      </w:r>
+      <w:r>
+        <w:rPr>
+          <w:rFonts w:ascii="Times New Roman" w:hAnsi="Times New Roman" w:cs="Times New Roman"/>
+        </w:rPr>
+        <w:t xml:space="preserve">higher rates </w:t>
+      </w:r>
+      <w:commentRangeStart w:id="2"/>
+      <w:r>
+        <w:rPr>
+          <w:rFonts w:ascii="Times New Roman" w:hAnsi="Times New Roman" w:cs="Times New Roman"/>
+        </w:rPr>
+        <w:t>than racial majorities</w:t>
+      </w:r>
+      <w:r>
+        <w:rPr>
+          <w:rFonts w:ascii="Times New Roman" w:hAnsi="Times New Roman" w:cs="Times New Roman"/>
+        </w:rPr>
+        <w:t xml:space="preserve"> </w:t>
+      </w:r>
+      <w:commentRangeEnd w:id="2"/>
+      <w:r>
+        <w:rPr>
+          <w:rStyle w:val="CommentReference"/>
+        </w:rPr>
+        <w:commentReference w:id="2"/>
+      </w:r>
+      <w:r>
+        <w:rPr>
+          <w:rFonts w:ascii="Times New Roman" w:hAnsi="Times New Roman" w:cs="Times New Roman"/>
+        </w:rPr>
+        <w:t>[NYT citation]</w:t>
       </w:r>
       <w:r>
         <w:rPr>
@@ -440,7 +476,33 @@
         <w:rPr>
           <w:rFonts w:ascii="Times New Roman" w:hAnsi="Times New Roman" w:cs="Times New Roman"/>
         </w:rPr>
-        <w:t>pandemic and illuminating how to manage future pandemics.</w:t>
+        <w:t xml:space="preserve">pandemic and illuminating how to manage future </w:t>
+      </w:r>
+      <w:commentRangeStart w:id="3"/>
+      <w:r>
+        <w:rPr>
+          <w:rFonts w:ascii="Times New Roman" w:hAnsi="Times New Roman" w:cs="Times New Roman"/>
+        </w:rPr>
+        <w:t>pandemics</w:t>
+      </w:r>
+      <w:commentRangeEnd w:id="3"/>
+      <w:r>
+        <w:rPr>
+          <w:rStyle w:val="CommentReference"/>
+        </w:rPr>
+        <w:commentReference w:id="3"/>
+      </w:r>
+      <w:r>
+        <w:rPr>
+          <w:rFonts w:ascii="Times New Roman" w:hAnsi="Times New Roman" w:cs="Times New Roman"/>
+        </w:rPr>
+        <w:t>.</w:t>
+      </w:r>
+      <w:r>
+        <w:rPr>
+          <w:rFonts w:ascii="Times New Roman" w:hAnsi="Times New Roman" w:cs="Times New Roman"/>
+        </w:rPr>
+        <w:t xml:space="preserve"> </w:t>
       </w:r>
     </w:p>
     <w:p>
@@ -474,6 +536,7 @@
         </w:rPr>
         <w:t xml:space="preserve"> COVID-19 counts (</w:t>
       </w:r>
+      <w:commentRangeStart w:id="4"/>
       <w:r>
         <w:rPr>
           <w:rFonts w:ascii="Times New Roman" w:hAnsi="Times New Roman" w:cs="Times New Roman"/>
@@ -503,6 +566,13 @@
           <w:rFonts w:ascii="Times New Roman" w:hAnsi="Times New Roman" w:cs="Times New Roman"/>
         </w:rPr>
         <w:t>prevalence</w:t>
+      </w:r>
+      <w:commentRangeEnd w:id="4"/>
+      <w:r>
+        <w:rPr>
+          <w:rStyle w:val="CommentReference"/>
+        </w:rPr>
+        <w:commentReference w:id="4"/>
       </w:r>
       <w:r>
         <w:rPr>
@@ -600,7 +670,14 @@
         <w:rPr>
           <w:rFonts w:ascii="Times New Roman" w:hAnsi="Times New Roman" w:cs="Times New Roman"/>
         </w:rPr>
-        <w:t xml:space="preserve"> with a focus on the numeric amount of deaths</w:t>
+        <w:t xml:space="preserve"> with a focus on the numeric amount of </w:t>
+      </w:r>
+      <w:commentRangeStart w:id="5"/>
+      <w:r>
+        <w:rPr>
+          <w:rFonts w:ascii="Times New Roman" w:hAnsi="Times New Roman" w:cs="Times New Roman"/>
+        </w:rPr>
+        <w:t>deaths</w:t>
       </w:r>
       <w:r>
         <w:rPr>
@@ -608,17 +685,40 @@
         </w:rPr>
         <w:t xml:space="preserve"> and cases</w:t>
       </w:r>
+      <w:commentRangeEnd w:id="5"/>
+      <w:r>
+        <w:rPr>
+          <w:rStyle w:val="CommentReference"/>
+        </w:rPr>
+        <w:commentReference w:id="5"/>
+      </w:r>
       <w:r>
         <w:rPr>
           <w:rFonts w:ascii="Times New Roman" w:hAnsi="Times New Roman" w:cs="Times New Roman"/>
         </w:rPr>
         <w:t xml:space="preserve">. </w:t>
       </w:r>
-      <w:r>
-        <w:rPr>
-          <w:rFonts w:ascii="Times New Roman" w:hAnsi="Times New Roman" w:cs="Times New Roman"/>
-        </w:rPr>
-        <w:t xml:space="preserve">However, </w:t>
+      <w:commentRangeStart w:id="6"/>
+      <w:proofErr w:type="gramStart"/>
+      <w:r>
+        <w:rPr>
+          <w:rFonts w:ascii="Times New Roman" w:hAnsi="Times New Roman" w:cs="Times New Roman"/>
+        </w:rPr>
+        <w:t>However</w:t>
+      </w:r>
+      <w:commentRangeEnd w:id="6"/>
+      <w:proofErr w:type="gramEnd"/>
+      <w:r>
+        <w:rPr>
+          <w:rStyle w:val="CommentReference"/>
+        </w:rPr>
+        <w:commentReference w:id="6"/>
+      </w:r>
+      <w:r>
+        <w:rPr>
+          <w:rFonts w:ascii="Times New Roman" w:hAnsi="Times New Roman" w:cs="Times New Roman"/>
+        </w:rPr>
+        <w:t xml:space="preserve">, </w:t>
       </w:r>
       <w:r>
         <w:rPr>
@@ -654,7 +754,21 @@
         <w:rPr>
           <w:rFonts w:ascii="Times New Roman" w:hAnsi="Times New Roman" w:cs="Times New Roman"/>
         </w:rPr>
-        <w:t>due to the implementation of differential privacy (DP) in Census 2020</w:t>
+        <w:t xml:space="preserve">due to the implementation of differential privacy (DP) in </w:t>
+      </w:r>
+      <w:commentRangeStart w:id="7"/>
+      <w:r>
+        <w:rPr>
+          <w:rFonts w:ascii="Times New Roman" w:hAnsi="Times New Roman" w:cs="Times New Roman"/>
+        </w:rPr>
+        <w:t>Census 2020</w:t>
+      </w:r>
+      <w:commentRangeEnd w:id="7"/>
+      <w:r>
+        <w:rPr>
+          <w:rStyle w:val="CommentReference"/>
+        </w:rPr>
+        <w:commentReference w:id="7"/>
       </w:r>
       <w:r>
         <w:rPr>
@@ -678,7 +792,27 @@
         <w:rPr>
           <w:rFonts w:ascii="Times New Roman" w:hAnsi="Times New Roman" w:cs="Times New Roman"/>
         </w:rPr>
-        <w:t xml:space="preserve">system starting with the 2020 Census tabulations </w:t>
+        <w:t xml:space="preserve">system </w:t>
+      </w:r>
+      <w:commentRangeStart w:id="8"/>
+      <w:r>
+        <w:rPr>
+          <w:rFonts w:ascii="Times New Roman" w:hAnsi="Times New Roman" w:cs="Times New Roman"/>
+        </w:rPr>
+        <w:t xml:space="preserve">starting </w:t>
+      </w:r>
+      <w:commentRangeEnd w:id="8"/>
+      <w:r>
+        <w:rPr>
+          <w:rStyle w:val="CommentReference"/>
+        </w:rPr>
+        <w:commentReference w:id="8"/>
+      </w:r>
+      <w:r>
+        <w:rPr>
+          <w:rFonts w:ascii="Times New Roman" w:hAnsi="Times New Roman" w:cs="Times New Roman"/>
+        </w:rPr>
+        <w:t xml:space="preserve">with the 2020 Census tabulations </w:t>
       </w:r>
       <w:r>
         <w:rPr>
@@ -758,7 +892,49 @@
         <w:rPr>
           <w:rFonts w:ascii="Times New Roman" w:hAnsi="Times New Roman" w:cs="Times New Roman"/>
         </w:rPr>
-        <w:t>For the calculation of COVID-19 prevalence and incidence rates there will be no alternative to DP Census 2020 data.</w:t>
+        <w:t xml:space="preserve">For the calculation of COVID-19 </w:t>
+      </w:r>
+      <w:r>
+        <w:rPr>
+          <w:rFonts w:ascii="Times New Roman" w:hAnsi="Times New Roman" w:cs="Times New Roman"/>
+        </w:rPr>
+        <w:t>incidence</w:t>
+      </w:r>
+      <w:r>
+        <w:rPr>
+          <w:rFonts w:ascii="Times New Roman" w:hAnsi="Times New Roman" w:cs="Times New Roman"/>
+        </w:rPr>
+        <w:t xml:space="preserve"> and </w:t>
+      </w:r>
+      <w:r>
+        <w:rPr>
+          <w:rFonts w:ascii="Times New Roman" w:hAnsi="Times New Roman" w:cs="Times New Roman"/>
+        </w:rPr>
+        <w:t>prevalence</w:t>
+      </w:r>
+      <w:r>
+        <w:rPr>
+          <w:rFonts w:ascii="Times New Roman" w:hAnsi="Times New Roman" w:cs="Times New Roman"/>
+        </w:rPr>
+        <w:t xml:space="preserve"> rates there will be no alternative to DP Census 2020 data. </w:t>
+      </w:r>
+      <w:r>
+        <w:rPr>
+          <w:rFonts w:ascii="Times New Roman" w:hAnsi="Times New Roman" w:cs="Times New Roman"/>
+        </w:rPr>
+        <w:t>Given how crucial population counts are for the evaluation, tracking</w:t>
+      </w:r>
+      <w:r>
+        <w:rPr>
+          <w:rFonts w:ascii="Times New Roman" w:hAnsi="Times New Roman" w:cs="Times New Roman"/>
+        </w:rPr>
+        <w:t>,</w:t>
+      </w:r>
+      <w:r>
+        <w:rPr>
+          <w:rFonts w:ascii="Times New Roman" w:hAnsi="Times New Roman" w:cs="Times New Roman"/>
+        </w:rPr>
+        <w:t xml:space="preserve"> and</w:t>
       </w:r>
       <w:r>
         <w:rPr>
@@ -766,11 +942,287 @@
         </w:rPr>
         <w:t xml:space="preserve"> </w:t>
       </w:r>
-      <w:r>
-        <w:rPr>
-          <w:rFonts w:ascii="Times New Roman" w:hAnsi="Times New Roman" w:cs="Times New Roman"/>
-        </w:rPr>
-        <w:t>Given how crucial population counts are for the evaluation, tracking</w:t>
+      <w:commentRangeStart w:id="9"/>
+      <w:r>
+        <w:rPr>
+          <w:rFonts w:ascii="Times New Roman" w:hAnsi="Times New Roman" w:cs="Times New Roman"/>
+        </w:rPr>
+        <w:t xml:space="preserve">prediction </w:t>
+      </w:r>
+      <w:commentRangeEnd w:id="9"/>
+      <w:r>
+        <w:rPr>
+          <w:rStyle w:val="CommentReference"/>
+        </w:rPr>
+        <w:commentReference w:id="9"/>
+      </w:r>
+      <w:r>
+        <w:rPr>
+          <w:rFonts w:ascii="Times New Roman" w:hAnsi="Times New Roman" w:cs="Times New Roman"/>
+        </w:rPr>
+        <w:t xml:space="preserve">of </w:t>
+      </w:r>
+      <w:r>
+        <w:rPr>
+          <w:rFonts w:ascii="Times New Roman" w:hAnsi="Times New Roman" w:cs="Times New Roman"/>
+        </w:rPr>
+        <w:t>epidemiological rates</w:t>
+      </w:r>
+      <w:r>
+        <w:rPr>
+          <w:rFonts w:ascii="Times New Roman" w:hAnsi="Times New Roman" w:cs="Times New Roman"/>
+        </w:rPr>
+        <w:t>, noise-infused population counts</w:t>
+      </w:r>
+      <w:r>
+        <w:rPr>
+          <w:rFonts w:ascii="Times New Roman" w:hAnsi="Times New Roman" w:cs="Times New Roman"/>
+        </w:rPr>
+        <w:t xml:space="preserve"> could lead to erroneous </w:t>
+      </w:r>
+      <w:r>
+        <w:rPr>
+          <w:rFonts w:ascii="Times New Roman" w:hAnsi="Times New Roman" w:cs="Times New Roman"/>
+        </w:rPr>
+        <w:t>COVID-19</w:t>
+      </w:r>
+      <w:r>
+        <w:rPr>
+          <w:rFonts w:ascii="Times New Roman" w:hAnsi="Times New Roman" w:cs="Times New Roman"/>
+        </w:rPr>
+        <w:t xml:space="preserve"> rate calculations and harm our ability to understand</w:t>
+      </w:r>
+      <w:r>
+        <w:rPr>
+          <w:rFonts w:ascii="Times New Roman" w:hAnsi="Times New Roman" w:cs="Times New Roman"/>
+        </w:rPr>
+        <w:t xml:space="preserve"> the current pandemic</w:t>
+      </w:r>
+      <w:r>
+        <w:rPr>
+          <w:rFonts w:ascii="Times New Roman" w:hAnsi="Times New Roman" w:cs="Times New Roman"/>
+        </w:rPr>
+        <w:t xml:space="preserve"> </w:t>
+      </w:r>
+      <w:commentRangeStart w:id="10"/>
+      <w:r>
+        <w:rPr>
+          <w:rFonts w:ascii="Times New Roman" w:hAnsi="Times New Roman" w:cs="Times New Roman"/>
+        </w:rPr>
+        <w:t>and future public health crises</w:t>
+      </w:r>
+      <w:commentRangeEnd w:id="10"/>
+      <w:r>
+        <w:rPr>
+          <w:rStyle w:val="CommentReference"/>
+        </w:rPr>
+        <w:commentReference w:id="10"/>
+      </w:r>
+      <w:r>
+        <w:rPr>
+          <w:rFonts w:ascii="Times New Roman" w:hAnsi="Times New Roman" w:cs="Times New Roman"/>
+        </w:rPr>
+        <w:t>.</w:t>
+      </w:r>
+      <w:r>
+        <w:rPr>
+          <w:rFonts w:ascii="Times New Roman" w:hAnsi="Times New Roman" w:cs="Times New Roman"/>
+        </w:rPr>
+        <w:t xml:space="preserve"> </w:t>
+      </w:r>
+    </w:p>
+    <w:p>
+      <w:pPr>
+        <w:jc w:val="both"/>
+        <w:rPr>
+          <w:rFonts w:ascii="Times New Roman" w:hAnsi="Times New Roman" w:cs="Times New Roman"/>
+        </w:rPr>
+      </w:pPr>
+      <w:r>
+        <w:rPr>
+          <w:rFonts w:ascii="Times New Roman" w:hAnsi="Times New Roman" w:cs="Times New Roman"/>
+        </w:rPr>
+        <w:t>The US Census Bureau is charged with protecting the confidentiality of its respondents. Beginning with Census 1970, the US Census Bureau employed a wide array of disclosure avoidance techniques to protect respondent confidentiality. These techniques include suppression of tables with small cell sizes, swapping or interchanging responses, and suppressing and then imputing responses</w:t>
+      </w:r>
+      <w:r>
+        <w:rPr>
+          <w:rFonts w:ascii="Times New Roman" w:hAnsi="Times New Roman" w:cs="Times New Roman"/>
+        </w:rPr>
+        <w:t xml:space="preserve"> [</w:t>
+      </w:r>
+      <w:commentRangeStart w:id="11"/>
+      <w:r>
+        <w:rPr>
+          <w:rFonts w:ascii="Times New Roman" w:hAnsi="Times New Roman" w:cs="Times New Roman"/>
+        </w:rPr>
+        <w:t>CITE</w:t>
+      </w:r>
+      <w:commentRangeEnd w:id="11"/>
+      <w:r>
+        <w:rPr>
+          <w:rStyle w:val="CommentReference"/>
+        </w:rPr>
+        <w:commentReference w:id="11"/>
+      </w:r>
+      <w:r>
+        <w:rPr>
+          <w:rFonts w:ascii="Times New Roman" w:hAnsi="Times New Roman" w:cs="Times New Roman"/>
+        </w:rPr>
+        <w:t>]</w:t>
+      </w:r>
+      <w:r>
+        <w:rPr>
+          <w:rFonts w:ascii="Times New Roman" w:hAnsi="Times New Roman" w:cs="Times New Roman"/>
+        </w:rPr>
+        <w:t>. Starting with Census 2020, the US Census Bureau plans to “modernize” its disclosure avoidance practices using DP</w:t>
+      </w:r>
+      <w:r>
+        <w:rPr>
+          <w:rFonts w:ascii="Times New Roman" w:hAnsi="Times New Roman" w:cs="Times New Roman"/>
+        </w:rPr>
+        <w:t xml:space="preserve"> [</w:t>
+      </w:r>
+      <w:commentRangeStart w:id="12"/>
+      <w:r>
+        <w:rPr>
+          <w:rFonts w:ascii="Times New Roman" w:hAnsi="Times New Roman" w:cs="Times New Roman"/>
+        </w:rPr>
+        <w:t>CITE</w:t>
+      </w:r>
+      <w:commentRangeEnd w:id="12"/>
+      <w:r>
+        <w:rPr>
+          <w:rStyle w:val="CommentReference"/>
+        </w:rPr>
+        <w:commentReference w:id="12"/>
+      </w:r>
+      <w:r>
+        <w:rPr>
+          <w:rFonts w:ascii="Times New Roman" w:hAnsi="Times New Roman" w:cs="Times New Roman"/>
+        </w:rPr>
+        <w:t>]</w:t>
+      </w:r>
+      <w:r>
+        <w:rPr>
+          <w:rFonts w:ascii="Times New Roman" w:hAnsi="Times New Roman" w:cs="Times New Roman"/>
+        </w:rPr>
+        <w:t>. Under the Census Bureau’s proposed DP algorithm, population counts will be subject to noise infusion, drawn from a statistical distribution</w:t>
+      </w:r>
+      <w:r>
+        <w:rPr>
+          <w:rFonts w:ascii="Times New Roman" w:hAnsi="Times New Roman" w:cs="Times New Roman"/>
+        </w:rPr>
+        <w:t xml:space="preserve">. </w:t>
+      </w:r>
+    </w:p>
+    <w:p>
+      <w:pPr>
+        <w:jc w:val="both"/>
+        <w:rPr>
+          <w:rFonts w:ascii="Times New Roman" w:hAnsi="Times New Roman" w:cs="Times New Roman"/>
+        </w:rPr>
+      </w:pPr>
+      <w:r>
+        <w:rPr>
+          <w:rFonts w:ascii="Times New Roman" w:hAnsi="Times New Roman" w:cs="Times New Roman"/>
+        </w:rPr>
+        <w:t>Accurate population counts are just as important as accurate</w:t>
+      </w:r>
+      <w:r>
+        <w:rPr>
+          <w:rFonts w:ascii="Times New Roman" w:hAnsi="Times New Roman" w:cs="Times New Roman"/>
+        </w:rPr>
+        <w:t xml:space="preserve"> COVID-19 related</w:t>
+      </w:r>
+      <w:r>
+        <w:rPr>
+          <w:rFonts w:ascii="Times New Roman" w:hAnsi="Times New Roman" w:cs="Times New Roman"/>
+        </w:rPr>
+        <w:t xml:space="preserve"> counts for the calculation of COVID-19 </w:t>
+      </w:r>
+      <w:r>
+        <w:rPr>
+          <w:rFonts w:ascii="Times New Roman" w:hAnsi="Times New Roman" w:cs="Times New Roman"/>
+        </w:rPr>
+        <w:t>rates</w:t>
+      </w:r>
+      <w:r>
+        <w:rPr>
+          <w:rFonts w:ascii="Times New Roman" w:hAnsi="Times New Roman" w:cs="Times New Roman"/>
+        </w:rPr>
+        <w:t xml:space="preserve"> and </w:t>
+      </w:r>
+      <w:r>
+        <w:rPr>
+          <w:rFonts w:ascii="Times New Roman" w:hAnsi="Times New Roman" w:cs="Times New Roman"/>
+        </w:rPr>
+        <w:t xml:space="preserve">after the release of Census 2020 data </w:t>
+      </w:r>
+      <w:r>
+        <w:rPr>
+          <w:rFonts w:ascii="Times New Roman" w:hAnsi="Times New Roman" w:cs="Times New Roman"/>
+        </w:rPr>
+        <w:t xml:space="preserve">we fear DP will render </w:t>
+      </w:r>
+      <w:r>
+        <w:rPr>
+          <w:rFonts w:ascii="Times New Roman" w:hAnsi="Times New Roman" w:cs="Times New Roman"/>
+        </w:rPr>
+        <w:t>most COVID-19 rates</w:t>
+      </w:r>
+      <w:r>
+        <w:rPr>
+          <w:rFonts w:ascii="Times New Roman" w:hAnsi="Times New Roman" w:cs="Times New Roman"/>
+        </w:rPr>
+        <w:t xml:space="preserve"> </w:t>
+      </w:r>
+      <w:r>
+        <w:rPr>
+          <w:rFonts w:ascii="Times New Roman" w:hAnsi="Times New Roman" w:cs="Times New Roman"/>
+        </w:rPr>
+        <w:t>confused</w:t>
+      </w:r>
+      <w:r>
+        <w:rPr>
+          <w:rFonts w:ascii="Times New Roman" w:hAnsi="Times New Roman" w:cs="Times New Roman"/>
+        </w:rPr>
+        <w:t xml:space="preserve"> at best and</w:t>
+      </w:r>
+      <w:r>
+        <w:rPr>
+          <w:rFonts w:ascii="Times New Roman" w:hAnsi="Times New Roman" w:cs="Times New Roman"/>
+        </w:rPr>
+        <w:t xml:space="preserve"> highly inaccurate at worst</w:t>
+      </w:r>
+      <w:r>
+        <w:rPr>
+          <w:rFonts w:ascii="Times New Roman" w:hAnsi="Times New Roman" w:cs="Times New Roman"/>
+        </w:rPr>
+        <w:t>.</w:t>
+      </w:r>
+      <w:r>
+        <w:rPr>
+          <w:rFonts w:ascii="Times New Roman" w:hAnsi="Times New Roman" w:cs="Times New Roman"/>
+        </w:rPr>
+        <w:t xml:space="preserve"> </w:t>
+      </w:r>
+      <w:r>
+        <w:rPr>
+          <w:rFonts w:ascii="Times New Roman" w:hAnsi="Times New Roman" w:cs="Times New Roman"/>
+        </w:rPr>
+        <w:t xml:space="preserve">The implementation of DP will substantially reduce our understanding of </w:t>
+      </w:r>
+      <w:r>
+        <w:rPr>
+          <w:rFonts w:ascii="Times New Roman" w:hAnsi="Times New Roman" w:cs="Times New Roman"/>
+        </w:rPr>
+        <w:t>the pandemic’s</w:t>
+      </w:r>
+      <w:r>
+        <w:rPr>
+          <w:rFonts w:ascii="Times New Roman" w:hAnsi="Times New Roman" w:cs="Times New Roman"/>
+        </w:rPr>
+        <w:t xml:space="preserve"> dynamics for rural areas</w:t>
       </w:r>
       <w:r>
         <w:rPr>
@@ -782,49 +1234,19 @@
         <w:rPr>
           <w:rFonts w:ascii="Times New Roman" w:hAnsi="Times New Roman" w:cs="Times New Roman"/>
         </w:rPr>
-        <w:t xml:space="preserve"> and</w:t>
-      </w:r>
-      <w:r>
-        <w:rPr>
-          <w:rFonts w:ascii="Times New Roman" w:hAnsi="Times New Roman" w:cs="Times New Roman"/>
-        </w:rPr>
-        <w:t xml:space="preserve"> prediction of </w:t>
-      </w:r>
-      <w:r>
-        <w:rPr>
-          <w:rFonts w:ascii="Times New Roman" w:hAnsi="Times New Roman" w:cs="Times New Roman"/>
-        </w:rPr>
-        <w:t>epidemiological rates</w:t>
-      </w:r>
-      <w:r>
-        <w:rPr>
-          <w:rFonts w:ascii="Times New Roman" w:hAnsi="Times New Roman" w:cs="Times New Roman"/>
-        </w:rPr>
-        <w:t>, noise-infused population counts</w:t>
-      </w:r>
-      <w:r>
-        <w:rPr>
-          <w:rFonts w:ascii="Times New Roman" w:hAnsi="Times New Roman" w:cs="Times New Roman"/>
-        </w:rPr>
-        <w:t xml:space="preserve"> could lead to erroneous </w:t>
-      </w:r>
-      <w:r>
-        <w:rPr>
-          <w:rFonts w:ascii="Times New Roman" w:hAnsi="Times New Roman" w:cs="Times New Roman"/>
-        </w:rPr>
-        <w:t>COVID-19</w:t>
-      </w:r>
-      <w:r>
-        <w:rPr>
-          <w:rFonts w:ascii="Times New Roman" w:hAnsi="Times New Roman" w:cs="Times New Roman"/>
-        </w:rPr>
-        <w:t xml:space="preserve"> rate calculations and harm our ability to understand</w:t>
-      </w:r>
-      <w:r>
-        <w:rPr>
-          <w:rFonts w:ascii="Times New Roman" w:hAnsi="Times New Roman" w:cs="Times New Roman"/>
-        </w:rPr>
-        <w:t xml:space="preserve"> the current pandemic.</w:t>
+        <w:t xml:space="preserve"> racial/ethnic minorities</w:t>
+      </w:r>
+      <w:r>
+        <w:rPr>
+          <w:rFonts w:ascii="Times New Roman" w:hAnsi="Times New Roman" w:cs="Times New Roman"/>
+        </w:rPr>
+        <w:t>, and age groups</w:t>
+      </w:r>
+      <w:r>
+        <w:rPr>
+          <w:rFonts w:ascii="Times New Roman" w:hAnsi="Times New Roman" w:cs="Times New Roman"/>
+        </w:rPr>
+        <w:t>.</w:t>
       </w:r>
       <w:r>
         <w:rPr>
@@ -844,223 +1266,8 @@
         <w:rPr>
           <w:rFonts w:ascii="Times New Roman" w:hAnsi="Times New Roman" w:cs="Times New Roman"/>
         </w:rPr>
-        <w:t xml:space="preserve">The US Census Bureau </w:t>
-      </w:r>
-      <w:proofErr w:type="gramStart"/>
-      <w:r>
-        <w:rPr>
-          <w:rFonts w:ascii="Times New Roman" w:hAnsi="Times New Roman" w:cs="Times New Roman"/>
-        </w:rPr>
-        <w:t>is charged</w:t>
-      </w:r>
-      <w:proofErr w:type="gramEnd"/>
-      <w:r>
-        <w:rPr>
-          <w:rFonts w:ascii="Times New Roman" w:hAnsi="Times New Roman" w:cs="Times New Roman"/>
-        </w:rPr>
-        <w:t xml:space="preserve"> with protecting the confidentiality of its respondents. Beginning with Census 1970, the US Census Bureau employed a wide array of disclosure avoidance techniques to protect respondent confidentiality. These techniques include suppression of tables with small cell sizes, swapping or interchanging responses, and suppressing and then imputing responses</w:t>
-      </w:r>
-      <w:r>
-        <w:rPr>
-          <w:rFonts w:ascii="Times New Roman" w:hAnsi="Times New Roman" w:cs="Times New Roman"/>
-        </w:rPr>
-        <w:t xml:space="preserve"> [CITE]</w:t>
-      </w:r>
-      <w:r>
-        <w:rPr>
-          <w:rFonts w:ascii="Times New Roman" w:hAnsi="Times New Roman" w:cs="Times New Roman"/>
-        </w:rPr>
-        <w:t>. Starting with Census 2020, the US Census Bureau plans to “modernize” its disclosure avoidance practices using DP</w:t>
-      </w:r>
-      <w:r>
-        <w:rPr>
-          <w:rFonts w:ascii="Times New Roman" w:hAnsi="Times New Roman" w:cs="Times New Roman"/>
-        </w:rPr>
-        <w:t xml:space="preserve"> [CITE]</w:t>
-      </w:r>
-      <w:r>
-        <w:rPr>
-          <w:rFonts w:ascii="Times New Roman" w:hAnsi="Times New Roman" w:cs="Times New Roman"/>
-        </w:rPr>
-        <w:t>. Under the Census Bureau’s proposed DP algorithm, population counts will be subject to noise infusion, drawn from a statistical distribution</w:t>
-      </w:r>
-      <w:r>
-        <w:rPr>
-          <w:rFonts w:ascii="Times New Roman" w:hAnsi="Times New Roman" w:cs="Times New Roman"/>
-        </w:rPr>
-        <w:t xml:space="preserve">. </w:t>
-      </w:r>
-    </w:p>
-    <w:p>
-      <w:pPr>
-        <w:jc w:val="both"/>
-        <w:rPr>
-          <w:rFonts w:ascii="Times New Roman" w:hAnsi="Times New Roman" w:cs="Times New Roman"/>
-        </w:rPr>
-      </w:pPr>
-      <w:r>
-        <w:rPr>
-          <w:rFonts w:ascii="Times New Roman" w:hAnsi="Times New Roman" w:cs="Times New Roman"/>
-        </w:rPr>
-        <w:t>Accurate population counts are just as important as accurate</w:t>
-      </w:r>
-      <w:r>
-        <w:rPr>
-          <w:rFonts w:ascii="Times New Roman" w:hAnsi="Times New Roman" w:cs="Times New Roman"/>
-        </w:rPr>
-        <w:t xml:space="preserve"> COVID-19 related</w:t>
-      </w:r>
-      <w:r>
-        <w:rPr>
-          <w:rFonts w:ascii="Times New Roman" w:hAnsi="Times New Roman" w:cs="Times New Roman"/>
-        </w:rPr>
-        <w:t xml:space="preserve"> counts for the calculation of COVID-19 </w:t>
-      </w:r>
-      <w:r>
-        <w:rPr>
-          <w:rFonts w:ascii="Times New Roman" w:hAnsi="Times New Roman" w:cs="Times New Roman"/>
-        </w:rPr>
-        <w:t>rates</w:t>
-      </w:r>
-      <w:r>
-        <w:rPr>
-          <w:rFonts w:ascii="Times New Roman" w:hAnsi="Times New Roman" w:cs="Times New Roman"/>
-        </w:rPr>
-        <w:t xml:space="preserve"> and </w:t>
-      </w:r>
-      <w:r>
-        <w:rPr>
-          <w:rFonts w:ascii="Times New Roman" w:hAnsi="Times New Roman" w:cs="Times New Roman"/>
-        </w:rPr>
-        <w:t>after the release of Census 2020 dat</w:t>
-      </w:r>
-      <w:r>
-        <w:rPr>
-          <w:rFonts w:ascii="Times New Roman" w:hAnsi="Times New Roman" w:cs="Times New Roman"/>
-        </w:rPr>
-        <w:t xml:space="preserve">a </w:t>
-      </w:r>
-      <w:r>
-        <w:rPr>
-          <w:rFonts w:ascii="Times New Roman" w:hAnsi="Times New Roman" w:cs="Times New Roman"/>
-        </w:rPr>
-        <w:t xml:space="preserve">we fear DP will render </w:t>
-      </w:r>
-      <w:r>
-        <w:rPr>
-          <w:rFonts w:ascii="Times New Roman" w:hAnsi="Times New Roman" w:cs="Times New Roman"/>
-        </w:rPr>
-        <w:t>most COVID-19 rates</w:t>
-      </w:r>
-      <w:r>
-        <w:rPr>
-          <w:rFonts w:ascii="Times New Roman" w:hAnsi="Times New Roman" w:cs="Times New Roman"/>
-        </w:rPr>
-        <w:t xml:space="preserve"> </w:t>
-      </w:r>
-      <w:r>
-        <w:rPr>
-          <w:rFonts w:ascii="Times New Roman" w:hAnsi="Times New Roman" w:cs="Times New Roman"/>
-        </w:rPr>
-        <w:t>confused</w:t>
-      </w:r>
-      <w:r>
-        <w:rPr>
-          <w:rFonts w:ascii="Times New Roman" w:hAnsi="Times New Roman" w:cs="Times New Roman"/>
-        </w:rPr>
-        <w:t xml:space="preserve"> at best and</w:t>
-      </w:r>
-      <w:r>
-        <w:rPr>
-          <w:rFonts w:ascii="Times New Roman" w:hAnsi="Times New Roman" w:cs="Times New Roman"/>
-        </w:rPr>
-        <w:t xml:space="preserve"> highly inaccurate at worst</w:t>
-      </w:r>
-      <w:r>
-        <w:rPr>
-          <w:rFonts w:ascii="Times New Roman" w:hAnsi="Times New Roman" w:cs="Times New Roman"/>
-        </w:rPr>
-        <w:t>.</w:t>
-      </w:r>
-      <w:r>
-        <w:rPr>
-          <w:rFonts w:ascii="Times New Roman" w:hAnsi="Times New Roman" w:cs="Times New Roman"/>
-        </w:rPr>
-        <w:t xml:space="preserve"> </w:t>
-      </w:r>
-      <w:r>
-        <w:rPr>
-          <w:rFonts w:ascii="Times New Roman" w:hAnsi="Times New Roman" w:cs="Times New Roman"/>
-        </w:rPr>
-        <w:t xml:space="preserve">The implementation of DP will substantially reduce our understanding of </w:t>
-      </w:r>
-      <w:r>
-        <w:rPr>
-          <w:rFonts w:ascii="Times New Roman" w:hAnsi="Times New Roman" w:cs="Times New Roman"/>
-        </w:rPr>
-        <w:t>the pandemic’s</w:t>
-      </w:r>
-      <w:r>
-        <w:rPr>
-          <w:rFonts w:ascii="Times New Roman" w:hAnsi="Times New Roman" w:cs="Times New Roman"/>
-        </w:rPr>
-        <w:t xml:space="preserve"> dynamics for rural areas</w:t>
-      </w:r>
-      <w:r>
-        <w:rPr>
-          <w:rFonts w:ascii="Times New Roman" w:hAnsi="Times New Roman" w:cs="Times New Roman"/>
-        </w:rPr>
-        <w:t>,</w:t>
-      </w:r>
-      <w:r>
-        <w:rPr>
-          <w:rFonts w:ascii="Times New Roman" w:hAnsi="Times New Roman" w:cs="Times New Roman"/>
-        </w:rPr>
-        <w:t xml:space="preserve"> racial/ethnic minorities</w:t>
-      </w:r>
-      <w:r>
-        <w:rPr>
-          <w:rFonts w:ascii="Times New Roman" w:hAnsi="Times New Roman" w:cs="Times New Roman"/>
-        </w:rPr>
-        <w:t>, and age groups</w:t>
-      </w:r>
-      <w:r>
-        <w:rPr>
-          <w:rFonts w:ascii="Times New Roman" w:hAnsi="Times New Roman" w:cs="Times New Roman"/>
-        </w:rPr>
-        <w:t>.</w:t>
-      </w:r>
-      <w:r>
-        <w:rPr>
-          <w:rFonts w:ascii="Times New Roman" w:hAnsi="Times New Roman" w:cs="Times New Roman"/>
-        </w:rPr>
-        <w:t xml:space="preserve"> </w:t>
-      </w:r>
-    </w:p>
-    <w:p>
-      <w:pPr>
-        <w:jc w:val="both"/>
-        <w:rPr>
-          <w:rFonts w:ascii="Times New Roman" w:hAnsi="Times New Roman" w:cs="Times New Roman"/>
-        </w:rPr>
-      </w:pPr>
-      <w:r>
-        <w:rPr>
-          <w:rFonts w:ascii="Times New Roman" w:hAnsi="Times New Roman" w:cs="Times New Roman"/>
-        </w:rPr>
-        <w:t xml:space="preserve">To </w:t>
-      </w:r>
-      <w:r>
-        <w:rPr>
-          <w:rFonts w:ascii="Times New Roman" w:hAnsi="Times New Roman" w:cs="Times New Roman"/>
-        </w:rPr>
-        <w:t>demonstrate</w:t>
-      </w:r>
-      <w:r>
-        <w:rPr>
-          <w:rFonts w:ascii="Times New Roman" w:hAnsi="Times New Roman" w:cs="Times New Roman"/>
-        </w:rPr>
-        <w:t xml:space="preserve"> the extent to which DP </w:t>
+        <w:lastRenderedPageBreak/>
+        <w:t xml:space="preserve">To demonstrate the extent to which DP </w:t>
       </w:r>
       <w:r>
         <w:rPr>
@@ -1072,19 +1279,7 @@
         <w:rPr>
           <w:rFonts w:ascii="Times New Roman" w:hAnsi="Times New Roman" w:cs="Times New Roman"/>
         </w:rPr>
-        <w:t xml:space="preserve"> distort </w:t>
-      </w:r>
-      <w:r>
-        <w:rPr>
-          <w:rFonts w:ascii="Times New Roman" w:hAnsi="Times New Roman" w:cs="Times New Roman"/>
-        </w:rPr>
-        <w:t xml:space="preserve">COVID-19 </w:t>
-      </w:r>
-      <w:r>
-        <w:rPr>
-          <w:rFonts w:ascii="Times New Roman" w:hAnsi="Times New Roman" w:cs="Times New Roman"/>
-        </w:rPr>
-        <w:t>rates</w:t>
+        <w:t xml:space="preserve"> distort COVID-19 rates</w:t>
       </w:r>
       <w:r>
         <w:rPr>
@@ -1134,14 +1329,7 @@
         <w:rPr>
           <w:rFonts w:ascii="Times New Roman" w:hAnsi="Times New Roman" w:cs="Times New Roman"/>
         </w:rPr>
-        <w:t xml:space="preserve"> with empirical COVID-19 age and sex mortality </w:t>
-      </w:r>
-      <w:r>
-        <w:rPr>
-          <w:rFonts w:ascii="Times New Roman" w:hAnsi="Times New Roman" w:cs="Times New Roman"/>
-        </w:rPr>
-        <w:lastRenderedPageBreak/>
-        <w:t xml:space="preserve">curves from Italy </w:t>
+        <w:t xml:space="preserve"> with empirical COVID-19 age and sex mortality curves from Italy </w:t>
       </w:r>
       <w:r>
         <w:rPr>
@@ -1209,21 +1397,7 @@
         <w:rPr>
           <w:rFonts w:ascii="Times New Roman" w:hAnsi="Times New Roman" w:cs="Times New Roman"/>
         </w:rPr>
-        <w:t xml:space="preserve"> shows the distortion of COVID-19 age-sex specific mortality rates by population size for US counties using the 2010 demonstration products. We calculate absolute error for each county-age-sex combination. We find that smaller age-sex populations have much higher absolute errors than larger populations. These errors </w:t>
-      </w:r>
-      <w:proofErr w:type="gramStart"/>
-      <w:r>
-        <w:rPr>
-          <w:rFonts w:ascii="Times New Roman" w:hAnsi="Times New Roman" w:cs="Times New Roman"/>
-        </w:rPr>
-        <w:t>are not limited</w:t>
-      </w:r>
-      <w:proofErr w:type="gramEnd"/>
-      <w:r>
-        <w:rPr>
-          <w:rFonts w:ascii="Times New Roman" w:hAnsi="Times New Roman" w:cs="Times New Roman"/>
-        </w:rPr>
-        <w:t xml:space="preserve"> to small areas or a single age group, rather these errors are present in </w:t>
+        <w:t xml:space="preserve"> shows the distortion of COVID-19 age-sex specific mortality rates by population size for US counties using the 2010 demonstration products. We calculate absolute error for each county-age-sex combination. We find that smaller age-sex populations have much higher absolute errors than larger populations. These errors are not limited to small areas or a single age group, rather these errors are present in </w:t>
       </w:r>
       <w:r>
         <w:rPr>
@@ -1383,21 +1557,7 @@
         <w:rPr>
           <w:rFonts w:ascii="Times New Roman" w:hAnsi="Times New Roman" w:cs="Times New Roman"/>
         </w:rPr>
-        <w:t xml:space="preserve">This distortion </w:t>
-      </w:r>
-      <w:proofErr w:type="gramStart"/>
-      <w:r>
-        <w:rPr>
-          <w:rFonts w:ascii="Times New Roman" w:hAnsi="Times New Roman" w:cs="Times New Roman"/>
-        </w:rPr>
-        <w:t>is not limited</w:t>
-      </w:r>
-      <w:proofErr w:type="gramEnd"/>
-      <w:r>
-        <w:rPr>
-          <w:rFonts w:ascii="Times New Roman" w:hAnsi="Times New Roman" w:cs="Times New Roman"/>
-        </w:rPr>
-        <w:t xml:space="preserve"> to age-sex </w:t>
+        <w:t xml:space="preserve">This distortion is not limited to age-sex </w:t>
       </w:r>
       <w:r>
         <w:rPr>
@@ -1483,21 +1643,7 @@
         <w:rPr>
           <w:rFonts w:ascii="Times New Roman" w:hAnsi="Times New Roman" w:cs="Times New Roman"/>
         </w:rPr>
-        <w:t xml:space="preserve">t median errors </w:t>
-      </w:r>
-      <w:proofErr w:type="gramStart"/>
-      <w:r>
-        <w:rPr>
-          <w:rFonts w:ascii="Times New Roman" w:hAnsi="Times New Roman" w:cs="Times New Roman"/>
-        </w:rPr>
-        <w:t>in excess of</w:t>
-      </w:r>
-      <w:proofErr w:type="gramEnd"/>
-      <w:r>
-        <w:rPr>
-          <w:rFonts w:ascii="Times New Roman" w:hAnsi="Times New Roman" w:cs="Times New Roman"/>
-        </w:rPr>
-        <w:t xml:space="preserve"> 15%.</w:t>
+        <w:t>t median errors in excess of 15%.</w:t>
       </w:r>
     </w:p>
     <w:p>
@@ -1587,25 +1733,23 @@
           <w:sz w:val="24"/>
           <w:szCs w:val="24"/>
         </w:rPr>
-        <w:t xml:space="preserve">a pandemic </w:t>
-      </w:r>
-      <w:proofErr w:type="gramStart"/>
+        <w:t>a pandemic similar to</w:t>
+      </w:r>
       <w:r>
         <w:rPr>
           <w:rFonts w:ascii="Times New Roman" w:eastAsia="Times New Roman" w:hAnsi="Times New Roman" w:cs="Times New Roman"/>
           <w:sz w:val="24"/>
           <w:szCs w:val="24"/>
         </w:rPr>
-        <w:t>similar to</w:t>
-      </w:r>
-      <w:proofErr w:type="gramEnd"/>
+        <w:t xml:space="preserve"> COVID-19 via noisy mortality rates. Using age-sex specific COVID-19 mortality curves from Italy and Wuhan, we show that differential privacy will introduce significant errors in COVID-19 expected age-sex specific mortality rates – sometimes causing age-specific mortality rates to exceed 100% -- hindering our ability to understand the pandemic. These errors are particularly large for </w:t>
+      </w:r>
       <w:r>
         <w:rPr>
           <w:rFonts w:ascii="Times New Roman" w:eastAsia="Times New Roman" w:hAnsi="Times New Roman" w:cs="Times New Roman"/>
           <w:sz w:val="24"/>
           <w:szCs w:val="24"/>
         </w:rPr>
-        <w:t xml:space="preserve"> COVID-19 via noisy mortality rates. Using age-sex specific COVID-19 mortality curves from Italy and Wuhan, we show that differential privacy will introduce significant errors in COVID-19 expected age-sex specific mortality rates – sometimes causing age-specific mortality rates to exceed 100% -- hindering our ability to understand the pandemic. These errors are particularly large for </w:t>
+        <w:t xml:space="preserve">approximately </w:t>
       </w:r>
       <w:r>
         <w:rPr>
@@ -1613,7 +1757,7 @@
           <w:sz w:val="24"/>
           <w:szCs w:val="24"/>
         </w:rPr>
-        <w:t xml:space="preserve">approximately </w:t>
+        <w:t>4</w:t>
       </w:r>
       <w:r>
         <w:rPr>
@@ -1621,7 +1765,7 @@
           <w:sz w:val="24"/>
           <w:szCs w:val="24"/>
         </w:rPr>
-        <w:t>4</w:t>
+        <w:t>0</w:t>
       </w:r>
       <w:r>
         <w:rPr>
@@ -1629,7 +1773,7 @@
           <w:sz w:val="24"/>
           <w:szCs w:val="24"/>
         </w:rPr>
-        <w:t>0</w:t>
+        <w:t>% of county age-sex groupings</w:t>
       </w:r>
       <w:r>
         <w:rPr>
@@ -1637,7 +1781,7 @@
           <w:sz w:val="24"/>
           <w:szCs w:val="24"/>
         </w:rPr>
-        <w:t>% of county age-sex groupings</w:t>
+        <w:t xml:space="preserve"> and 60% of county-race groupings</w:t>
       </w:r>
       <w:r>
         <w:rPr>
@@ -1645,7 +1789,7 @@
           <w:sz w:val="24"/>
           <w:szCs w:val="24"/>
         </w:rPr>
-        <w:t xml:space="preserve"> and 60% of county-race groupings</w:t>
+        <w:t xml:space="preserve"> containing fewer than 1000 persons. Overall, differential privacy will introduce significant challenges in our understanding of mortality amid </w:t>
       </w:r>
       <w:r>
         <w:rPr>
@@ -1653,7 +1797,7 @@
           <w:sz w:val="24"/>
           <w:szCs w:val="24"/>
         </w:rPr>
-        <w:t xml:space="preserve"> containing fewer than 1000 persons. Overall, differential privacy will introduce significant challenges in our understanding of mortality amid </w:t>
+        <w:t>a</w:t>
       </w:r>
       <w:r>
         <w:rPr>
@@ -1661,7 +1805,7 @@
           <w:sz w:val="24"/>
           <w:szCs w:val="24"/>
         </w:rPr>
-        <w:t>a</w:t>
+        <w:t xml:space="preserve"> global pandemic.</w:t>
       </w:r>
       <w:r>
         <w:rPr>
@@ -1669,51 +1813,52 @@
           <w:sz w:val="24"/>
           <w:szCs w:val="24"/>
         </w:rPr>
-        <w:t xml:space="preserve"> global pandemic.</w:t>
-      </w:r>
-      <w:r>
+        <w:t xml:space="preserve"> </w:t>
+      </w:r>
+    </w:p>
+    <w:p>
+      <w:pPr>
+        <w:jc w:val="both"/>
         <w:rPr>
           <w:rFonts w:ascii="Times New Roman" w:eastAsia="Times New Roman" w:hAnsi="Times New Roman" w:cs="Times New Roman"/>
           <w:sz w:val="24"/>
           <w:szCs w:val="24"/>
         </w:rPr>
-        <w:t xml:space="preserve"> </w:t>
-      </w:r>
-    </w:p>
-    <w:p>
-      <w:pPr>
-        <w:jc w:val="both"/>
+      </w:pPr>
+      <w:r>
         <w:rPr>
           <w:rFonts w:ascii="Times New Roman" w:eastAsia="Times New Roman" w:hAnsi="Times New Roman" w:cs="Times New Roman"/>
           <w:sz w:val="24"/>
           <w:szCs w:val="24"/>
         </w:rPr>
-      </w:pPr>
+        <w:t xml:space="preserve">The Census Bureau’s demonstration product currently only contains age-sex-county and race-county breakdowns and does not contain age-sex-race-county. Yet race differentials in COVID mortality are an important aspect of the pandemic [CITES]. The potential errors in COVID mortality by age and sex are already significantly large and we believe analyzing COVID mortality by age-sex-race would further split cell sizes, ensuring an ever greater number of combinations with fewer than 1000 persons – the identified threshold with the largest errors. How are we to </w:t>
+      </w:r>
       <w:r>
         <w:rPr>
           <w:rFonts w:ascii="Times New Roman" w:eastAsia="Times New Roman" w:hAnsi="Times New Roman" w:cs="Times New Roman"/>
           <w:sz w:val="24"/>
           <w:szCs w:val="24"/>
         </w:rPr>
-        <w:t xml:space="preserve">The Census Bureau’s demonstration product currently only contains age-sex-county and race-county breakdowns and does not contain age-sex-race-county. Yet race differentials in COVID mortality are an important aspect of the pandemic [CITES]. The potential errors in COVID mortality by age and sex are already significantly large and we believe analyzing COVID mortality by age-sex-race would further split cell sizes, ensuring an ever greater number of combinations with fewer than 1000 persons – the identified threshold with the largest errors. How are we to understand this pandemic if the very foundation upon which we calculate the most basic rates </w:t>
-      </w:r>
-      <w:proofErr w:type="gramStart"/>
-      <w:r>
+        <w:lastRenderedPageBreak/>
+        <w:t xml:space="preserve">understand this pandemic if the very foundation upon which we calculate the most basic rates are riddled with error? How will cities, states, and the federal government effectively manage the current or future pandemics if important denominators are untrustworthy? If we cannot parse out the noise from the true values, we are left with a muddied vision of the pandemic and our responses will further reflect that uncertainty. Journalists, scientists, and policy makers are then left to navigate this error with little, if any, guidance. </w:t>
+      </w:r>
+    </w:p>
+    <w:p>
+      <w:pPr>
+        <w:jc w:val="both"/>
         <w:rPr>
           <w:rFonts w:ascii="Times New Roman" w:eastAsia="Times New Roman" w:hAnsi="Times New Roman" w:cs="Times New Roman"/>
           <w:sz w:val="24"/>
           <w:szCs w:val="24"/>
         </w:rPr>
-        <w:t>are riddled</w:t>
-      </w:r>
-      <w:proofErr w:type="gramEnd"/>
+      </w:pPr>
       <w:r>
         <w:rPr>
           <w:rFonts w:ascii="Times New Roman" w:eastAsia="Times New Roman" w:hAnsi="Times New Roman" w:cs="Times New Roman"/>
           <w:sz w:val="24"/>
           <w:szCs w:val="24"/>
         </w:rPr>
-        <w:t xml:space="preserve"> with error? How will cities, states, and the federal government effectively manage the </w:t>
+        <w:t xml:space="preserve">To provide some guidance, we offer recommendations for the Census Bureau and </w:t>
       </w:r>
       <w:r>
         <w:rPr>
@@ -1721,62 +1866,279 @@
           <w:sz w:val="24"/>
           <w:szCs w:val="24"/>
         </w:rPr>
-        <w:lastRenderedPageBreak/>
-        <w:t xml:space="preserve">current or future pandemics if important denominators are untrustworthy? If we cannot parse out the noise from the true values, we </w:t>
-      </w:r>
-      <w:proofErr w:type="gramStart"/>
-      <w:r>
+        <w:t>anyone calculating COVID-19 rates.</w:t>
+      </w:r>
+    </w:p>
+    <w:p>
+      <w:pPr>
+        <w:jc w:val="both"/>
+        <w:rPr>
+          <w:rFonts w:ascii="Times New Roman" w:hAnsi="Times New Roman" w:cs="Times New Roman"/>
+        </w:rPr>
+      </w:pPr>
+      <w:r>
+        <w:rPr>
+          <w:rFonts w:ascii="Times New Roman" w:hAnsi="Times New Roman" w:cs="Times New Roman"/>
+        </w:rPr>
+        <w:t>T</w:t>
+      </w:r>
+      <w:r>
+        <w:rPr>
+          <w:rFonts w:ascii="Times New Roman" w:hAnsi="Times New Roman" w:cs="Times New Roman"/>
+        </w:rPr>
+        <w:t xml:space="preserve">he Census Bureau is still tweaking their DP algorithm and </w:t>
+      </w:r>
+      <w:r>
+        <w:rPr>
+          <w:rFonts w:ascii="Times New Roman" w:hAnsi="Times New Roman" w:cs="Times New Roman"/>
+        </w:rPr>
+        <w:t xml:space="preserve">has previously </w:t>
+      </w:r>
+      <w:r>
+        <w:rPr>
+          <w:rFonts w:ascii="Times New Roman" w:hAnsi="Times New Roman" w:cs="Times New Roman"/>
+        </w:rPr>
+        <w:t>express</w:t>
+      </w:r>
+      <w:r>
+        <w:rPr>
+          <w:rFonts w:ascii="Times New Roman" w:hAnsi="Times New Roman" w:cs="Times New Roman"/>
+        </w:rPr>
+        <w:t>ed</w:t>
+      </w:r>
+      <w:r>
+        <w:rPr>
+          <w:rFonts w:ascii="Times New Roman" w:hAnsi="Times New Roman" w:cs="Times New Roman"/>
+        </w:rPr>
+        <w:t xml:space="preserve"> concern about the trade off between privacy and utility. The currently proposed algorithm sacrifices the usefulness of basic COVID-19 calculations in most counties. Census data are foundational to many kinds of analyses – some analyses the Census Bureau probably never envisioned – and </w:t>
+      </w:r>
+      <w:r>
+        <w:rPr>
+          <w:rFonts w:ascii="Times New Roman" w:hAnsi="Times New Roman" w:cs="Times New Roman"/>
+        </w:rPr>
+        <w:t xml:space="preserve">unfortunately </w:t>
+      </w:r>
+      <w:r>
+        <w:rPr>
+          <w:rFonts w:ascii="Times New Roman" w:hAnsi="Times New Roman" w:cs="Times New Roman"/>
+        </w:rPr>
+        <w:t xml:space="preserve">the COVID-19 pandemic arose during disclosure avoidance modernization. Because the Census Bureau DP demonstration products are so new, deep analysis of the impact </w:t>
+      </w:r>
+      <w:r>
+        <w:rPr>
+          <w:rFonts w:ascii="Times New Roman" w:hAnsi="Times New Roman" w:cs="Times New Roman"/>
+        </w:rPr>
+        <w:t xml:space="preserve">this </w:t>
+      </w:r>
+      <w:r>
+        <w:rPr>
+          <w:rFonts w:ascii="Times New Roman" w:hAnsi="Times New Roman" w:cs="Times New Roman"/>
+        </w:rPr>
+        <w:t xml:space="preserve">disclosure </w:t>
+      </w:r>
+      <w:r>
+        <w:rPr>
+          <w:rFonts w:ascii="Times New Roman" w:hAnsi="Times New Roman" w:cs="Times New Roman"/>
+        </w:rPr>
+        <w:t xml:space="preserve">modernization </w:t>
+      </w:r>
+      <w:r>
+        <w:rPr>
+          <w:rFonts w:ascii="Times New Roman" w:hAnsi="Times New Roman" w:cs="Times New Roman"/>
+        </w:rPr>
+        <w:t>will have on the utility of public health</w:t>
+      </w:r>
+      <w:r>
+        <w:rPr>
+          <w:rFonts w:ascii="Times New Roman" w:hAnsi="Times New Roman" w:cs="Times New Roman"/>
+        </w:rPr>
+        <w:t xml:space="preserve"> data</w:t>
+      </w:r>
+      <w:r>
+        <w:rPr>
+          <w:rFonts w:ascii="Times New Roman" w:hAnsi="Times New Roman" w:cs="Times New Roman"/>
+        </w:rPr>
+        <w:t xml:space="preserve"> are </w:t>
+      </w:r>
+      <w:r>
+        <w:rPr>
+          <w:rFonts w:ascii="Times New Roman" w:hAnsi="Times New Roman" w:cs="Times New Roman"/>
+        </w:rPr>
+        <w:t>yet to be determined</w:t>
+      </w:r>
+      <w:r>
+        <w:rPr>
+          <w:rFonts w:ascii="Times New Roman" w:hAnsi="Times New Roman" w:cs="Times New Roman"/>
+        </w:rPr>
+        <w:t>.</w:t>
+      </w:r>
+      <w:r>
+        <w:rPr>
+          <w:rFonts w:ascii="Times New Roman" w:hAnsi="Times New Roman" w:cs="Times New Roman"/>
+        </w:rPr>
+        <w:t xml:space="preserve"> </w:t>
+      </w:r>
+    </w:p>
+    <w:p>
+      <w:pPr>
+        <w:jc w:val="both"/>
+        <w:rPr>
+          <w:rFonts w:ascii="Times New Roman" w:hAnsi="Times New Roman" w:cs="Times New Roman"/>
+        </w:rPr>
+      </w:pPr>
+      <w:r>
+        <w:rPr>
+          <w:rFonts w:ascii="Times New Roman" w:hAnsi="Times New Roman" w:cs="Times New Roman"/>
+        </w:rPr>
+        <w:t xml:space="preserve">The first </w:t>
+      </w:r>
+      <w:r>
+        <w:rPr>
+          <w:rFonts w:ascii="Times New Roman" w:hAnsi="Times New Roman" w:cs="Times New Roman"/>
+        </w:rPr>
+        <w:t xml:space="preserve">Census </w:t>
+      </w:r>
+      <w:r>
+        <w:rPr>
+          <w:rFonts w:ascii="Times New Roman" w:hAnsi="Times New Roman" w:cs="Times New Roman"/>
+        </w:rPr>
+        <w:t xml:space="preserve">2020 data products were originally slated for release in December 2020 but </w:t>
+      </w:r>
+      <w:r>
+        <w:rPr>
+          <w:rFonts w:ascii="Times New Roman" w:hAnsi="Times New Roman" w:cs="Times New Roman"/>
+        </w:rPr>
+        <w:t>with the updated Census 2020 timeline, the first products will be released by April 2021</w:t>
+      </w:r>
+      <w:r>
+        <w:rPr>
+          <w:rFonts w:ascii="Times New Roman" w:hAnsi="Times New Roman" w:cs="Times New Roman"/>
+        </w:rPr>
+        <w:t>.</w:t>
+      </w:r>
+      <w:r>
+        <w:rPr>
+          <w:rFonts w:ascii="Times New Roman" w:hAnsi="Times New Roman" w:cs="Times New Roman"/>
+        </w:rPr>
+        <w:t xml:space="preserve"> Our health and mortality data are immensely lagged by the CDC so detailed COVID-related analyses in the next 12 months will </w:t>
+      </w:r>
+      <w:r>
+        <w:rPr>
+          <w:rFonts w:ascii="Times New Roman" w:hAnsi="Times New Roman" w:cs="Times New Roman"/>
+        </w:rPr>
+        <w:t xml:space="preserve">very likely </w:t>
+      </w:r>
+      <w:r>
+        <w:rPr>
+          <w:rFonts w:ascii="Times New Roman" w:hAnsi="Times New Roman" w:cs="Times New Roman"/>
+        </w:rPr>
+        <w:t xml:space="preserve">rely on </w:t>
+      </w:r>
+      <w:r>
+        <w:rPr>
+          <w:rFonts w:ascii="Times New Roman" w:hAnsi="Times New Roman" w:cs="Times New Roman"/>
+        </w:rPr>
+        <w:t xml:space="preserve">Census 2020 </w:t>
+      </w:r>
+      <w:r>
+        <w:rPr>
+          <w:rFonts w:ascii="Times New Roman" w:hAnsi="Times New Roman" w:cs="Times New Roman"/>
+        </w:rPr>
+        <w:t>DP population counts. There is still time for the Census Bureau to continue refining thei</w:t>
+      </w:r>
+      <w:r>
+        <w:rPr>
+          <w:rFonts w:ascii="Times New Roman" w:hAnsi="Times New Roman" w:cs="Times New Roman"/>
+        </w:rPr>
+        <w:t>r DP algorithm or improve the privacy budget to allow more stable estimates in more population groups.</w:t>
+      </w:r>
+      <w:r>
+        <w:rPr>
+          <w:rFonts w:ascii="Times New Roman" w:hAnsi="Times New Roman" w:cs="Times New Roman"/>
+        </w:rPr>
+        <w:t xml:space="preserve"> </w:t>
+      </w:r>
+    </w:p>
+    <w:p>
+      <w:pPr>
+        <w:jc w:val="both"/>
         <w:rPr>
           <w:rFonts w:ascii="Times New Roman" w:eastAsia="Times New Roman" w:hAnsi="Times New Roman" w:cs="Times New Roman"/>
           <w:sz w:val="24"/>
           <w:szCs w:val="24"/>
         </w:rPr>
-        <w:t>are left</w:t>
-      </w:r>
-      <w:proofErr w:type="gramEnd"/>
+      </w:pPr>
+      <w:r>
+        <w:rPr>
+          <w:rFonts w:ascii="Times New Roman" w:hAnsi="Times New Roman" w:cs="Times New Roman"/>
+        </w:rPr>
+        <w:t>The decisions the Census Bureau makes now will have long-term repercussions for what we can learn about COVID-19.</w:t>
+      </w:r>
+      <w:r>
+        <w:rPr>
+          <w:rFonts w:ascii="Times New Roman" w:hAnsi="Times New Roman" w:cs="Times New Roman"/>
+        </w:rPr>
+        <w:t xml:space="preserve"> </w:t>
+      </w:r>
       <w:r>
         <w:rPr>
           <w:rFonts w:ascii="Times New Roman" w:eastAsia="Times New Roman" w:hAnsi="Times New Roman" w:cs="Times New Roman"/>
           <w:sz w:val="24"/>
           <w:szCs w:val="24"/>
         </w:rPr>
-        <w:t xml:space="preserve"> with a muddied vision of the pandemic and our responses will further reflect that uncertainty. Journalists, scientists, and policy makers </w:t>
-      </w:r>
-      <w:proofErr w:type="gramStart"/>
-      <w:r>
+        <w:t>Scientists, policymakers, and journalists turn toward the last major global pandemic – the 1918 Spanish Flu – to draw important parallels from the historical clues left behind in pictures, newspapers, and scientific articles. Those parallels play a powerful role in shaping public discourse, even with their historical patina. When we look back on COVID during the next major global pandemic, as we demonstrate here, any statistical measures arising from the United States will be far less meaningful due to the purposeful injection of noise in the very building blocks of COVID-19 rates. The US Census Bureau should consider alterative datasets or alternative disclosure avoidance systems during this historical pandemic.</w:t>
+      </w:r>
+      <w:r>
+        <w:rPr>
+          <w:rFonts w:ascii="Times New Roman" w:hAnsi="Times New Roman" w:cs="Times New Roman"/>
+        </w:rPr>
+        <w:t xml:space="preserve"> </w:t>
+      </w:r>
+      <w:r>
+        <w:rPr>
+          <w:rFonts w:ascii="Times New Roman" w:hAnsi="Times New Roman" w:cs="Times New Roman"/>
+        </w:rPr>
+        <w:t>I</w:t>
+      </w:r>
+      <w:r>
+        <w:rPr>
+          <w:rFonts w:ascii="Times New Roman" w:hAnsi="Times New Roman" w:cs="Times New Roman"/>
+        </w:rPr>
+        <w:t>t is entirely possible that future scientists of the next major pandemic will turn to the remnants of the COVID-19 data to understand their own pandemic – data that will certainly be distorted by DP.</w:t>
+      </w:r>
+    </w:p>
+    <w:p>
+      <w:pPr>
+        <w:jc w:val="both"/>
         <w:rPr>
           <w:rFonts w:ascii="Times New Roman" w:eastAsia="Times New Roman" w:hAnsi="Times New Roman" w:cs="Times New Roman"/>
           <w:sz w:val="24"/>
           <w:szCs w:val="24"/>
         </w:rPr>
-        <w:t>are then left</w:t>
-      </w:r>
-      <w:proofErr w:type="gramEnd"/>
+      </w:pPr>
       <w:r>
         <w:rPr>
           <w:rFonts w:ascii="Times New Roman" w:eastAsia="Times New Roman" w:hAnsi="Times New Roman" w:cs="Times New Roman"/>
           <w:sz w:val="24"/>
           <w:szCs w:val="24"/>
         </w:rPr>
-        <w:t xml:space="preserve"> to navigate this error with little, if any, guidance. </w:t>
-      </w:r>
-    </w:p>
-    <w:p>
-      <w:pPr>
-        <w:jc w:val="both"/>
+        <w:t>W</w:t>
+      </w:r>
+      <w:r>
         <w:rPr>
           <w:rFonts w:ascii="Times New Roman" w:eastAsia="Times New Roman" w:hAnsi="Times New Roman" w:cs="Times New Roman"/>
           <w:sz w:val="24"/>
           <w:szCs w:val="24"/>
         </w:rPr>
-      </w:pPr>
+        <w:t>hen, and not if, the Census Bureau releases DP data, the breadth of data users analyzing COVID-19 need to be aware of the limitations in using DP data</w:t>
+      </w:r>
       <w:r>
         <w:rPr>
           <w:rFonts w:ascii="Times New Roman" w:eastAsia="Times New Roman" w:hAnsi="Times New Roman" w:cs="Times New Roman"/>
           <w:sz w:val="24"/>
           <w:szCs w:val="24"/>
         </w:rPr>
-        <w:t xml:space="preserve">To provide some guidance, we offer recommendations for the Census Bureau and </w:t>
+        <w:t xml:space="preserve"> for COVID-19 analyses</w:t>
       </w:r>
       <w:r>
         <w:rPr>
@@ -1784,259 +2146,15 @@
           <w:sz w:val="24"/>
           <w:szCs w:val="24"/>
         </w:rPr>
-        <w:t>anyone calculating COVID-19 rates.</w:t>
-      </w:r>
-    </w:p>
-    <w:p>
-      <w:pPr>
-        <w:jc w:val="both"/>
-        <w:rPr>
-          <w:rFonts w:ascii="Times New Roman" w:hAnsi="Times New Roman" w:cs="Times New Roman"/>
-        </w:rPr>
-      </w:pPr>
-      <w:r>
-        <w:rPr>
-          <w:rFonts w:ascii="Times New Roman" w:hAnsi="Times New Roman" w:cs="Times New Roman"/>
-        </w:rPr>
-        <w:t>T</w:t>
-      </w:r>
-      <w:r>
-        <w:rPr>
-          <w:rFonts w:ascii="Times New Roman" w:hAnsi="Times New Roman" w:cs="Times New Roman"/>
-        </w:rPr>
-        <w:t xml:space="preserve">he Census Bureau is still tweaking their DP algorithm and </w:t>
-      </w:r>
-      <w:r>
-        <w:rPr>
-          <w:rFonts w:ascii="Times New Roman" w:hAnsi="Times New Roman" w:cs="Times New Roman"/>
-        </w:rPr>
-        <w:t xml:space="preserve">has previously </w:t>
-      </w:r>
-      <w:r>
-        <w:rPr>
-          <w:rFonts w:ascii="Times New Roman" w:hAnsi="Times New Roman" w:cs="Times New Roman"/>
-        </w:rPr>
-        <w:t>express</w:t>
-      </w:r>
-      <w:r>
-        <w:rPr>
-          <w:rFonts w:ascii="Times New Roman" w:hAnsi="Times New Roman" w:cs="Times New Roman"/>
-        </w:rPr>
-        <w:t>ed</w:t>
-      </w:r>
-      <w:r>
-        <w:rPr>
-          <w:rFonts w:ascii="Times New Roman" w:hAnsi="Times New Roman" w:cs="Times New Roman"/>
-        </w:rPr>
-        <w:t xml:space="preserve"> concern about the trade off between privacy and utility. The currently proposed algorithm sacrifices the usefulness of basic COVID-19 calculations in most counties. Census data are foundational to many kinds of analyses – some analyses the Census Bureau probably never envisioned – and </w:t>
-      </w:r>
-      <w:r>
-        <w:rPr>
-          <w:rFonts w:ascii="Times New Roman" w:hAnsi="Times New Roman" w:cs="Times New Roman"/>
-        </w:rPr>
-        <w:t xml:space="preserve">unfortunately </w:t>
-      </w:r>
-      <w:r>
-        <w:rPr>
-          <w:rFonts w:ascii="Times New Roman" w:hAnsi="Times New Roman" w:cs="Times New Roman"/>
-        </w:rPr>
-        <w:t xml:space="preserve">the COVID-19 pandemic arose during disclosure avoidance modernization. Because the Census Bureau DP demonstration products are so new, deep analysis of the impact </w:t>
-      </w:r>
-      <w:r>
-        <w:rPr>
-          <w:rFonts w:ascii="Times New Roman" w:hAnsi="Times New Roman" w:cs="Times New Roman"/>
-        </w:rPr>
-        <w:t xml:space="preserve">this </w:t>
-      </w:r>
-      <w:r>
-        <w:rPr>
-          <w:rFonts w:ascii="Times New Roman" w:hAnsi="Times New Roman" w:cs="Times New Roman"/>
-        </w:rPr>
-        <w:t xml:space="preserve">disclosure </w:t>
-      </w:r>
-      <w:r>
-        <w:rPr>
-          <w:rFonts w:ascii="Times New Roman" w:hAnsi="Times New Roman" w:cs="Times New Roman"/>
-        </w:rPr>
-        <w:t xml:space="preserve">modernization </w:t>
-      </w:r>
-      <w:r>
-        <w:rPr>
-          <w:rFonts w:ascii="Times New Roman" w:hAnsi="Times New Roman" w:cs="Times New Roman"/>
-        </w:rPr>
-        <w:t>will have on the utility of</w:t>
-      </w:r>
-      <w:r>
-        <w:rPr>
-          <w:rFonts w:ascii="Times New Roman" w:hAnsi="Times New Roman" w:cs="Times New Roman"/>
-        </w:rPr>
-        <w:t xml:space="preserve"> public health</w:t>
-      </w:r>
-      <w:r>
-        <w:rPr>
-          <w:rFonts w:ascii="Times New Roman" w:hAnsi="Times New Roman" w:cs="Times New Roman"/>
-        </w:rPr>
-        <w:t xml:space="preserve"> data</w:t>
-      </w:r>
-      <w:r>
-        <w:rPr>
-          <w:rFonts w:ascii="Times New Roman" w:hAnsi="Times New Roman" w:cs="Times New Roman"/>
-        </w:rPr>
-        <w:t xml:space="preserve"> are </w:t>
-      </w:r>
-      <w:r>
-        <w:rPr>
-          <w:rFonts w:ascii="Times New Roman" w:hAnsi="Times New Roman" w:cs="Times New Roman"/>
-        </w:rPr>
-        <w:t>yet to be determined</w:t>
-      </w:r>
-      <w:r>
-        <w:rPr>
-          <w:rFonts w:ascii="Times New Roman" w:hAnsi="Times New Roman" w:cs="Times New Roman"/>
-        </w:rPr>
         <w:t>.</w:t>
       </w:r>
       <w:r>
-        <w:rPr>
-          <w:rFonts w:ascii="Times New Roman" w:hAnsi="Times New Roman" w:cs="Times New Roman"/>
-        </w:rPr>
-        <w:t xml:space="preserve"> </w:t>
-      </w:r>
-    </w:p>
-    <w:p>
-      <w:pPr>
-        <w:jc w:val="both"/>
-        <w:rPr>
-          <w:rFonts w:ascii="Times New Roman" w:hAnsi="Times New Roman" w:cs="Times New Roman"/>
-        </w:rPr>
-      </w:pPr>
-      <w:r>
-        <w:rPr>
-          <w:rFonts w:ascii="Times New Roman" w:hAnsi="Times New Roman" w:cs="Times New Roman"/>
-        </w:rPr>
-        <w:t xml:space="preserve">The first </w:t>
-      </w:r>
-      <w:r>
-        <w:rPr>
-          <w:rFonts w:ascii="Times New Roman" w:hAnsi="Times New Roman" w:cs="Times New Roman"/>
-        </w:rPr>
-        <w:t xml:space="preserve">Census </w:t>
-      </w:r>
-      <w:r>
-        <w:rPr>
-          <w:rFonts w:ascii="Times New Roman" w:hAnsi="Times New Roman" w:cs="Times New Roman"/>
-        </w:rPr>
-        <w:t>2020 data products were originally slated for release in December 2020</w:t>
-      </w:r>
-      <w:r>
-        <w:rPr>
-          <w:rFonts w:ascii="Times New Roman" w:hAnsi="Times New Roman" w:cs="Times New Roman"/>
-        </w:rPr>
-        <w:t xml:space="preserve"> but </w:t>
-      </w:r>
-      <w:r>
-        <w:rPr>
-          <w:rFonts w:ascii="Times New Roman" w:hAnsi="Times New Roman" w:cs="Times New Roman"/>
-        </w:rPr>
-        <w:t xml:space="preserve">with the updated Census 2020 timeline, the first products will </w:t>
-      </w:r>
-      <w:proofErr w:type="gramStart"/>
-      <w:r>
-        <w:rPr>
-          <w:rFonts w:ascii="Times New Roman" w:hAnsi="Times New Roman" w:cs="Times New Roman"/>
-        </w:rPr>
-        <w:t>be released</w:t>
-      </w:r>
-      <w:proofErr w:type="gramEnd"/>
-      <w:r>
-        <w:rPr>
-          <w:rFonts w:ascii="Times New Roman" w:hAnsi="Times New Roman" w:cs="Times New Roman"/>
-        </w:rPr>
-        <w:t xml:space="preserve"> by April 2021</w:t>
-      </w:r>
-      <w:r>
-        <w:rPr>
-          <w:rFonts w:ascii="Times New Roman" w:hAnsi="Times New Roman" w:cs="Times New Roman"/>
-        </w:rPr>
-        <w:t>.</w:t>
-      </w:r>
-      <w:r>
-        <w:rPr>
-          <w:rFonts w:ascii="Times New Roman" w:hAnsi="Times New Roman" w:cs="Times New Roman"/>
-        </w:rPr>
-        <w:t xml:space="preserve"> Our health and mortality data </w:t>
-      </w:r>
-      <w:proofErr w:type="gramStart"/>
-      <w:r>
-        <w:rPr>
-          <w:rFonts w:ascii="Times New Roman" w:hAnsi="Times New Roman" w:cs="Times New Roman"/>
-        </w:rPr>
-        <w:t>are immensely lagged</w:t>
-      </w:r>
-      <w:proofErr w:type="gramEnd"/>
-      <w:r>
-        <w:rPr>
-          <w:rFonts w:ascii="Times New Roman" w:hAnsi="Times New Roman" w:cs="Times New Roman"/>
-        </w:rPr>
-        <w:t xml:space="preserve"> by the CDC so detailed COVID-related analyses in the next 12 months will </w:t>
-      </w:r>
-      <w:r>
-        <w:rPr>
-          <w:rFonts w:ascii="Times New Roman" w:hAnsi="Times New Roman" w:cs="Times New Roman"/>
-        </w:rPr>
-        <w:t xml:space="preserve">very likely </w:t>
-      </w:r>
-      <w:r>
-        <w:rPr>
-          <w:rFonts w:ascii="Times New Roman" w:hAnsi="Times New Roman" w:cs="Times New Roman"/>
-        </w:rPr>
-        <w:t xml:space="preserve">rely on </w:t>
-      </w:r>
-      <w:r>
-        <w:rPr>
-          <w:rFonts w:ascii="Times New Roman" w:hAnsi="Times New Roman" w:cs="Times New Roman"/>
-        </w:rPr>
-        <w:t xml:space="preserve">Census 2020 </w:t>
-      </w:r>
-      <w:r>
-        <w:rPr>
-          <w:rFonts w:ascii="Times New Roman" w:hAnsi="Times New Roman" w:cs="Times New Roman"/>
-        </w:rPr>
-        <w:t>DP population counts. There is still time for the Census Bureau to continue refining thei</w:t>
-      </w:r>
-      <w:r>
-        <w:rPr>
-          <w:rFonts w:ascii="Times New Roman" w:hAnsi="Times New Roman" w:cs="Times New Roman"/>
-        </w:rPr>
-        <w:t>r DP algorithm or improve the privacy budget to allow more stable estimates in more population groups.</w:t>
-      </w:r>
-      <w:r>
-        <w:rPr>
-          <w:rFonts w:ascii="Times New Roman" w:hAnsi="Times New Roman" w:cs="Times New Roman"/>
-        </w:rPr>
-        <w:t xml:space="preserve"> </w:t>
-      </w:r>
-    </w:p>
-    <w:p>
-      <w:pPr>
-        <w:jc w:val="both"/>
         <w:rPr>
           <w:rFonts w:ascii="Times New Roman" w:eastAsia="Times New Roman" w:hAnsi="Times New Roman" w:cs="Times New Roman"/>
           <w:sz w:val="24"/>
           <w:szCs w:val="24"/>
         </w:rPr>
-      </w:pPr>
-      <w:r>
-        <w:rPr>
-          <w:rFonts w:ascii="Times New Roman" w:hAnsi="Times New Roman" w:cs="Times New Roman"/>
-        </w:rPr>
-        <w:t>The decisions the Census Bureau makes now will have long-term repercussions for what we can learn about COVID-19.</w:t>
-      </w:r>
-      <w:r>
-        <w:rPr>
-          <w:rFonts w:ascii="Times New Roman" w:hAnsi="Times New Roman" w:cs="Times New Roman"/>
-        </w:rPr>
-        <w:t xml:space="preserve"> </w:t>
+        <w:t xml:space="preserve"> Based on our </w:t>
       </w:r>
       <w:r>
         <w:rPr>
@@ -2044,7 +2162,7 @@
           <w:sz w:val="24"/>
           <w:szCs w:val="24"/>
         </w:rPr>
-        <w:t xml:space="preserve">Scientists, policymakers, and journalists turn toward the last major global pandemic – the 1918 Spanish Flu – to draw important parallels from the historical clues left behind in pictures, newspapers, and scientific articles. Those parallels play a powerful role in shaping public discourse, even with their historical patina. When we look back on COVID during the next major global pandemic, as we demonstrate here, any statistical measures arising from the United States will be far less meaningful due to the purposeful injection of noise in the very building blocks of </w:t>
+        <w:t>findings</w:t>
       </w:r>
       <w:r>
         <w:rPr>
@@ -2052,7 +2170,7 @@
           <w:sz w:val="24"/>
           <w:szCs w:val="24"/>
         </w:rPr>
-        <w:t>COVID-19</w:t>
+        <w:t>,</w:t>
       </w:r>
       <w:r>
         <w:rPr>
@@ -2060,63 +2178,23 @@
           <w:sz w:val="24"/>
           <w:szCs w:val="24"/>
         </w:rPr>
-        <w:t xml:space="preserve"> rates. The US Census Bureau should consider alterative datasets or alternative disclosure avoidance systems during this historical pandemic.</w:t>
-      </w:r>
-      <w:r>
-        <w:rPr>
-          <w:rFonts w:ascii="Times New Roman" w:hAnsi="Times New Roman" w:cs="Times New Roman"/>
-        </w:rPr>
-        <w:t xml:space="preserve"> </w:t>
-      </w:r>
-      <w:r>
-        <w:rPr>
-          <w:rFonts w:ascii="Times New Roman" w:hAnsi="Times New Roman" w:cs="Times New Roman"/>
-        </w:rPr>
-        <w:t>I</w:t>
-      </w:r>
-      <w:r>
-        <w:rPr>
-          <w:rFonts w:ascii="Times New Roman" w:hAnsi="Times New Roman" w:cs="Times New Roman"/>
-        </w:rPr>
-        <w:t>t is</w:t>
-      </w:r>
-      <w:r>
-        <w:rPr>
-          <w:rFonts w:ascii="Times New Roman" w:hAnsi="Times New Roman" w:cs="Times New Roman"/>
-        </w:rPr>
-        <w:t xml:space="preserve"> entirely possible that future scientists of the next major pandemic will turn to the remnants of the COVID-19 data to understand their own pandemic – data that will certainly </w:t>
-      </w:r>
-      <w:proofErr w:type="gramStart"/>
-      <w:r>
-        <w:rPr>
-          <w:rFonts w:ascii="Times New Roman" w:hAnsi="Times New Roman" w:cs="Times New Roman"/>
-        </w:rPr>
-        <w:t>be distorted</w:t>
-      </w:r>
-      <w:proofErr w:type="gramEnd"/>
-      <w:r>
-        <w:rPr>
-          <w:rFonts w:ascii="Times New Roman" w:hAnsi="Times New Roman" w:cs="Times New Roman"/>
-        </w:rPr>
-        <w:t xml:space="preserve"> by DP.</w:t>
-      </w:r>
-    </w:p>
-    <w:p>
-      <w:pPr>
-        <w:jc w:val="both"/>
+        <w:t xml:space="preserve"> we offer three recommendations to</w:t>
+      </w:r>
+      <w:r>
         <w:rPr>
           <w:rFonts w:ascii="Times New Roman" w:eastAsia="Times New Roman" w:hAnsi="Times New Roman" w:cs="Times New Roman"/>
           <w:sz w:val="24"/>
           <w:szCs w:val="24"/>
         </w:rPr>
-      </w:pPr>
+        <w:t xml:space="preserve"> scientists</w:t>
+      </w:r>
       <w:r>
         <w:rPr>
           <w:rFonts w:ascii="Times New Roman" w:eastAsia="Times New Roman" w:hAnsi="Times New Roman" w:cs="Times New Roman"/>
           <w:sz w:val="24"/>
           <w:szCs w:val="24"/>
         </w:rPr>
-        <w:t>W</w:t>
+        <w:t xml:space="preserve"> </w:t>
       </w:r>
       <w:r>
         <w:rPr>
@@ -2124,7 +2202,7 @@
           <w:sz w:val="24"/>
           <w:szCs w:val="24"/>
         </w:rPr>
-        <w:t>hen, and not if, the Census Bureau releases DP data, the breadth of data users analyzing COVID-19 need to be aware of the limitations in using DP data</w:t>
+        <w:t>and policy makers. First,</w:t>
       </w:r>
       <w:r>
         <w:rPr>
@@ -2132,7 +2210,7 @@
           <w:sz w:val="24"/>
           <w:szCs w:val="24"/>
         </w:rPr>
-        <w:t xml:space="preserve"> for COVID-19 analyses</w:t>
+        <w:t xml:space="preserve"> we suggest a minimum cell size of 1000 persons</w:t>
       </w:r>
       <w:r>
         <w:rPr>
@@ -2140,7 +2218,7 @@
           <w:sz w:val="24"/>
           <w:szCs w:val="24"/>
         </w:rPr>
-        <w:t>.</w:t>
+        <w:t xml:space="preserve"> for the calculation of any COVID-19 rates (fatality, incidence, and prevalence). </w:t>
       </w:r>
       <w:r>
         <w:rPr>
@@ -2148,7 +2226,7 @@
           <w:sz w:val="24"/>
           <w:szCs w:val="24"/>
         </w:rPr>
-        <w:t xml:space="preserve"> Based on our </w:t>
+        <w:t xml:space="preserve">COVID-19 rates rapidly approach acceptable error rates as population sizes get larger than 1000 persons. </w:t>
       </w:r>
       <w:r>
         <w:rPr>
@@ -2156,7 +2234,7 @@
           <w:sz w:val="24"/>
           <w:szCs w:val="24"/>
         </w:rPr>
-        <w:t>findings</w:t>
+        <w:t>Second, scientists and policymakers can combine areas</w:t>
       </w:r>
       <w:r>
         <w:rPr>
@@ -2164,7 +2242,7 @@
           <w:sz w:val="24"/>
           <w:szCs w:val="24"/>
         </w:rPr>
-        <w:t>,</w:t>
+        <w:t xml:space="preserve"> to create larger cell sizes via regions, sacrificing geographic detail for age-sex-race specificity. The Census Bureau uses this approach for their public use microdata </w:t>
       </w:r>
       <w:r>
         <w:rPr>
@@ -2172,7 +2250,7 @@
           <w:sz w:val="24"/>
           <w:szCs w:val="24"/>
         </w:rPr>
-        <w:t xml:space="preserve"> we offer three recommendations to</w:t>
+        <w:t>samples (PUMS)</w:t>
       </w:r>
       <w:r>
         <w:rPr>
@@ -2180,7 +2258,7 @@
           <w:sz w:val="24"/>
           <w:szCs w:val="24"/>
         </w:rPr>
-        <w:t xml:space="preserve"> scientists</w:t>
+        <w:t>,</w:t>
       </w:r>
       <w:r>
         <w:rPr>
@@ -2188,7 +2266,7 @@
           <w:sz w:val="24"/>
           <w:szCs w:val="24"/>
         </w:rPr>
-        <w:t xml:space="preserve"> </w:t>
+        <w:t xml:space="preserve"> and we recommend a similar approach for COVID-19 analyses.</w:t>
       </w:r>
       <w:r>
         <w:rPr>
@@ -2196,7 +2274,7 @@
           <w:sz w:val="24"/>
           <w:szCs w:val="24"/>
         </w:rPr>
-        <w:t>and policy makers. First,</w:t>
+        <w:t xml:space="preserve"> Third, scientists can </w:t>
       </w:r>
       <w:r>
         <w:rPr>
@@ -2204,23 +2282,25 @@
           <w:sz w:val="24"/>
           <w:szCs w:val="24"/>
         </w:rPr>
-        <w:t xml:space="preserve"> we suggest a minimum cell size of 1000 persons</w:t>
-      </w:r>
+        <w:t>pool data together in either wider age intervals (</w:t>
+      </w:r>
+      <w:proofErr w:type="spellStart"/>
       <w:r>
         <w:rPr>
           <w:rFonts w:ascii="Times New Roman" w:eastAsia="Times New Roman" w:hAnsi="Times New Roman" w:cs="Times New Roman"/>
           <w:sz w:val="24"/>
           <w:szCs w:val="24"/>
         </w:rPr>
-        <w:t xml:space="preserve"> for the calculation of any COVID-19 rates (fatality, incidence, and prevalence). </w:t>
-      </w:r>
+        <w:t>ie</w:t>
+      </w:r>
+      <w:proofErr w:type="spellEnd"/>
       <w:r>
         <w:rPr>
           <w:rFonts w:ascii="Times New Roman" w:eastAsia="Times New Roman" w:hAnsi="Times New Roman" w:cs="Times New Roman"/>
           <w:sz w:val="24"/>
           <w:szCs w:val="24"/>
         </w:rPr>
-        <w:t xml:space="preserve">COVID-19 rates rapidly approach acceptable error rates as population sizes get larger than 1000 persons. </w:t>
+        <w:t xml:space="preserve"> 20-year age intervals rather than 10-year age intervals) or wider race classifications </w:t>
       </w:r>
       <w:r>
         <w:rPr>
@@ -2228,23 +2308,26 @@
           <w:sz w:val="24"/>
           <w:szCs w:val="24"/>
         </w:rPr>
-        <w:t>Second, scientists and policymakers can combine areas</w:t>
-      </w:r>
+        <w:lastRenderedPageBreak/>
+        <w:t>(</w:t>
+      </w:r>
+      <w:proofErr w:type="spellStart"/>
       <w:r>
         <w:rPr>
           <w:rFonts w:ascii="Times New Roman" w:eastAsia="Times New Roman" w:hAnsi="Times New Roman" w:cs="Times New Roman"/>
           <w:sz w:val="24"/>
           <w:szCs w:val="24"/>
         </w:rPr>
-        <w:t xml:space="preserve"> to create larger cell sizes via regions, sacrificing geographic detail for age-sex-race specificity. The Census Bureau uses this approach for their public use microdata </w:t>
-      </w:r>
+        <w:t>ie</w:t>
+      </w:r>
+      <w:proofErr w:type="spellEnd"/>
       <w:r>
         <w:rPr>
           <w:rFonts w:ascii="Times New Roman" w:eastAsia="Times New Roman" w:hAnsi="Times New Roman" w:cs="Times New Roman"/>
           <w:sz w:val="24"/>
           <w:szCs w:val="24"/>
         </w:rPr>
-        <w:t>samples (PUMS)</w:t>
+        <w:t xml:space="preserve"> using OMB’s 2, 4, or 5 race classifications rather than the fully detailed 9 race classification).</w:t>
       </w:r>
       <w:r>
         <w:rPr>
@@ -2252,7 +2335,7 @@
           <w:sz w:val="24"/>
           <w:szCs w:val="24"/>
         </w:rPr>
-        <w:t>,</w:t>
+        <w:t xml:space="preserve"> The Census Bureau should publish suggested guidance on using DP data </w:t>
       </w:r>
       <w:r>
         <w:rPr>
@@ -2260,102 +2343,7 @@
           <w:sz w:val="24"/>
           <w:szCs w:val="24"/>
         </w:rPr>
-        <w:t xml:space="preserve"> and we recommend a similar approach for COVID-19 analyses.</w:t>
-      </w:r>
-      <w:r>
-        <w:rPr>
-          <w:rFonts w:ascii="Times New Roman" w:eastAsia="Times New Roman" w:hAnsi="Times New Roman" w:cs="Times New Roman"/>
-          <w:sz w:val="24"/>
-          <w:szCs w:val="24"/>
-        </w:rPr>
-        <w:t xml:space="preserve"> Third, scientists can </w:t>
-      </w:r>
-      <w:r>
-        <w:rPr>
-          <w:rFonts w:ascii="Times New Roman" w:eastAsia="Times New Roman" w:hAnsi="Times New Roman" w:cs="Times New Roman"/>
-          <w:sz w:val="24"/>
-          <w:szCs w:val="24"/>
-        </w:rPr>
-        <w:t>pool data together in either wider age intervals (</w:t>
-      </w:r>
-      <w:proofErr w:type="spellStart"/>
-      <w:r>
-        <w:rPr>
-          <w:rFonts w:ascii="Times New Roman" w:eastAsia="Times New Roman" w:hAnsi="Times New Roman" w:cs="Times New Roman"/>
-          <w:sz w:val="24"/>
-          <w:szCs w:val="24"/>
-        </w:rPr>
-        <w:t>ie</w:t>
-      </w:r>
-      <w:proofErr w:type="spellEnd"/>
-      <w:r>
-        <w:rPr>
-          <w:rFonts w:ascii="Times New Roman" w:eastAsia="Times New Roman" w:hAnsi="Times New Roman" w:cs="Times New Roman"/>
-          <w:sz w:val="24"/>
-          <w:szCs w:val="24"/>
-        </w:rPr>
-        <w:t xml:space="preserve"> 20-year age intervals rather than 10-year age intervals) or wider race classifications (</w:t>
-      </w:r>
-      <w:proofErr w:type="spellStart"/>
-      <w:r>
-        <w:rPr>
-          <w:rFonts w:ascii="Times New Roman" w:eastAsia="Times New Roman" w:hAnsi="Times New Roman" w:cs="Times New Roman"/>
-          <w:sz w:val="24"/>
-          <w:szCs w:val="24"/>
-        </w:rPr>
-        <w:t>ie</w:t>
-      </w:r>
-      <w:proofErr w:type="spellEnd"/>
-      <w:r>
-        <w:rPr>
-          <w:rFonts w:ascii="Times New Roman" w:eastAsia="Times New Roman" w:hAnsi="Times New Roman" w:cs="Times New Roman"/>
-          <w:sz w:val="24"/>
-          <w:szCs w:val="24"/>
-        </w:rPr>
-        <w:t xml:space="preserve"> using OMB’s 2, 4, or 5 race classifications rather than the fully detailed 9 race classification).</w:t>
-      </w:r>
-      <w:r>
-        <w:rPr>
-          <w:rFonts w:ascii="Times New Roman" w:eastAsia="Times New Roman" w:hAnsi="Times New Roman" w:cs="Times New Roman"/>
-          <w:sz w:val="24"/>
-          <w:szCs w:val="24"/>
-        </w:rPr>
-        <w:t xml:space="preserve"> </w:t>
-      </w:r>
-      <w:r>
-        <w:rPr>
-          <w:rFonts w:ascii="Times New Roman" w:eastAsia="Times New Roman" w:hAnsi="Times New Roman" w:cs="Times New Roman"/>
-          <w:sz w:val="24"/>
-          <w:szCs w:val="24"/>
-        </w:rPr>
-        <w:lastRenderedPageBreak/>
-        <w:t xml:space="preserve">The Census Bureau should publish suggested guidance on using DP data </w:t>
-      </w:r>
-      <w:r>
-        <w:rPr>
-          <w:rFonts w:ascii="Times New Roman" w:eastAsia="Times New Roman" w:hAnsi="Times New Roman" w:cs="Times New Roman"/>
-          <w:sz w:val="24"/>
-          <w:szCs w:val="24"/>
-        </w:rPr>
-        <w:t xml:space="preserve">far in advance of the release of DP products </w:t>
-      </w:r>
-      <w:proofErr w:type="gramStart"/>
-      <w:r>
-        <w:rPr>
-          <w:rFonts w:ascii="Times New Roman" w:eastAsia="Times New Roman" w:hAnsi="Times New Roman" w:cs="Times New Roman"/>
-          <w:sz w:val="24"/>
-          <w:szCs w:val="24"/>
-        </w:rPr>
-        <w:t>in order to</w:t>
-      </w:r>
-      <w:proofErr w:type="gramEnd"/>
-      <w:r>
-        <w:rPr>
-          <w:rFonts w:ascii="Times New Roman" w:eastAsia="Times New Roman" w:hAnsi="Times New Roman" w:cs="Times New Roman"/>
-          <w:sz w:val="24"/>
-          <w:szCs w:val="24"/>
-        </w:rPr>
-        <w:t xml:space="preserve"> minimize their disruption.</w:t>
+        <w:t>far in advance of the release of DP products in order to minimize their disruption.</w:t>
       </w:r>
     </w:p>
     <w:p>
@@ -2386,51 +2374,7 @@
         <w:rPr>
           <w:rFonts w:ascii="Times New Roman" w:hAnsi="Times New Roman" w:cs="Times New Roman"/>
         </w:rPr>
-        <w:t xml:space="preserve">. </w:t>
-      </w:r>
-      <w:r>
-        <w:rPr>
-          <w:rFonts w:ascii="Times New Roman" w:hAnsi="Times New Roman" w:cs="Times New Roman"/>
-        </w:rPr>
-        <w:t xml:space="preserve">All data and code necessary to reproduce the reported results </w:t>
-      </w:r>
-      <w:proofErr w:type="gramStart"/>
-      <w:r>
-        <w:rPr>
-          <w:rFonts w:ascii="Times New Roman" w:hAnsi="Times New Roman" w:cs="Times New Roman"/>
-        </w:rPr>
-        <w:t>are licensed</w:t>
-      </w:r>
-      <w:proofErr w:type="gramEnd"/>
-      <w:r>
-        <w:rPr>
-          <w:rFonts w:ascii="Times New Roman" w:hAnsi="Times New Roman" w:cs="Times New Roman"/>
-        </w:rPr>
-        <w:t xml:space="preserve"> under</w:t>
-      </w:r>
-      <w:r>
-        <w:rPr>
-          <w:rFonts w:ascii="Times New Roman" w:hAnsi="Times New Roman" w:cs="Times New Roman"/>
-        </w:rPr>
-        <w:t xml:space="preserve"> </w:t>
-      </w:r>
-      <w:r>
-        <w:rPr>
-          <w:rFonts w:ascii="Times New Roman" w:hAnsi="Times New Roman" w:cs="Times New Roman"/>
-        </w:rPr>
-        <w:t>the CC-BY-4.0 license and are publicly available in a replication repository</w:t>
-      </w:r>
-      <w:r>
-        <w:rPr>
-          <w:rFonts w:ascii="Times New Roman" w:hAnsi="Times New Roman" w:cs="Times New Roman"/>
-        </w:rPr>
-        <w:t xml:space="preserve"> </w:t>
-      </w:r>
-      <w:r>
-        <w:rPr>
-          <w:rFonts w:ascii="Times New Roman" w:hAnsi="Times New Roman" w:cs="Times New Roman"/>
-        </w:rPr>
-        <w:t>located at https://osf.io/fp52x/?view_only=754d9a72a2ea4f6b8e0c193dc9a590d1.</w:t>
+        <w:t>. All data and code necessary to reproduce the reported results are licensed under the CC-BY-4.0 license and are publicly available in a replication repository located at https://osf.io/fp52x/?view_only=754d9a72a2ea4f6b8e0c193dc9a590d1.</w:t>
       </w:r>
     </w:p>
     <w:p>
@@ -2494,21 +2438,7 @@
         <w:rPr>
           <w:rFonts w:ascii="Times New Roman" w:hAnsi="Times New Roman" w:cs="Times New Roman"/>
         </w:rPr>
-        <w:t xml:space="preserve"> (in red). In Panels A and B, the changes in age-sex structure is negligible or marginal. The rest of the cases are instances where if not the whole pyramid, then at least one category </w:t>
-      </w:r>
-      <w:proofErr w:type="gramStart"/>
-      <w:r>
-        <w:rPr>
-          <w:rFonts w:ascii="Times New Roman" w:hAnsi="Times New Roman" w:cs="Times New Roman"/>
-        </w:rPr>
-        <w:t>is substantially altered</w:t>
-      </w:r>
-      <w:proofErr w:type="gramEnd"/>
-      <w:r>
-        <w:rPr>
-          <w:rFonts w:ascii="Times New Roman" w:hAnsi="Times New Roman" w:cs="Times New Roman"/>
-        </w:rPr>
-        <w:t xml:space="preserve">. </w:t>
+        <w:t xml:space="preserve"> (in red). In Panels A and B, the changes in age-sex structure is negligible or marginal. The rest of the cases are instances where if not the whole pyramid, then at least one category is substantially altered. </w:t>
       </w:r>
       <w:r>
         <w:rPr>
@@ -3073,7 +3003,7 @@
                     </pic:cNvPicPr>
                   </pic:nvPicPr>
                   <pic:blipFill>
-                    <a:blip r:embed="rId6">
+                    <a:blip r:embed="rId11">
                       <a:extLst>
                         <a:ext uri="{28A0092B-C50C-407E-A947-70E740481C1C}">
                           <a14:useLocalDpi xmlns:a14="http://schemas.microsoft.com/office/drawing/2010/main" val="0"/>
@@ -3182,7 +3112,7 @@
                     <pic:cNvPicPr/>
                   </pic:nvPicPr>
                   <pic:blipFill>
-                    <a:blip r:embed="rId7" cstate="print">
+                    <a:blip r:embed="rId12" cstate="print">
                       <a:extLst>
                         <a:ext uri="{28A0092B-C50C-407E-A947-70E740481C1C}">
                           <a14:useLocalDpi xmlns:a14="http://schemas.microsoft.com/office/drawing/2010/main" val="0"/>
@@ -3226,7 +3156,7 @@
         <w:gridCol w:w="1035"/>
         <w:gridCol w:w="1668"/>
         <w:gridCol w:w="1717"/>
-        <w:gridCol w:w="989"/>
+        <w:gridCol w:w="936"/>
         <w:gridCol w:w="2724"/>
       </w:tblGrid>
       <w:tr>
@@ -4580,7 +4510,7 @@
                     <pic:cNvPicPr/>
                   </pic:nvPicPr>
                   <pic:blipFill>
-                    <a:blip r:embed="rId8"/>
+                    <a:blip r:embed="rId13"/>
                     <a:stretch>
                       <a:fillRect/>
                     </a:stretch>
@@ -4609,6 +4539,542 @@
     </w:sectPr>
   </w:body>
 </w:document>
+</file>
+
+<file path=word/comments.xml><?xml version="1.0" encoding="utf-8"?>
+<w:comments xmlns:wpc="http://schemas.microsoft.com/office/word/2010/wordprocessingCanvas" xmlns:cx="http://schemas.microsoft.com/office/drawing/2014/chartex" xmlns:cx1="http://schemas.microsoft.com/office/drawing/2015/9/8/chartex" xmlns:cx2="http://schemas.microsoft.com/office/drawing/2015/10/21/chartex" xmlns:cx3="http://schemas.microsoft.com/office/drawing/2016/5/9/chartex" xmlns:cx4="http://schemas.microsoft.com/office/drawing/2016/5/10/chartex" xmlns:cx5="http://schemas.microsoft.com/office/drawing/2016/5/11/chartex" xmlns:cx6="http://schemas.microsoft.com/office/drawing/2016/5/12/chartex" xmlns:cx7="http://schemas.microsoft.com/office/drawing/2016/5/13/chartex" xmlns:cx8="http://schemas.microsoft.com/office/drawing/2016/5/14/chartex" xmlns:mc="http://schemas.openxmlformats.org/markup-compatibility/2006" xmlns:aink="http://schemas.microsoft.com/office/drawing/2016/ink" xmlns:am3d="http://schemas.microsoft.com/office/drawing/2017/model3d" xmlns:o="urn:schemas-microsoft-com:office:office" xmlns:r="http://schemas.openxmlformats.org/officeDocument/2006/relationships" xmlns:m="http://schemas.openxmlformats.org/officeDocument/2006/math" xmlns:v="urn:schemas-microsoft-com:vml" xmlns:wp14="http://schemas.microsoft.com/office/word/2010/wordprocessingDrawing" xmlns:wp="http://schemas.openxmlformats.org/drawingml/2006/wordprocessingDrawing" xmlns:w10="urn:schemas-microsoft-com:office:word" xmlns:w="http://schemas.openxmlformats.org/wordprocessingml/2006/main" xmlns:w14="http://schemas.microsoft.com/office/word/2010/wordml" xmlns:w15="http://schemas.microsoft.com/office/word/2012/wordml" xmlns:w16cex="http://schemas.microsoft.com/office/word/2018/wordml/cex" xmlns:w16cid="http://schemas.microsoft.com/office/word/2016/wordml/cid" xmlns:w16="http://schemas.microsoft.com/office/word/2018/wordml" xmlns:w16se="http://schemas.microsoft.com/office/word/2015/wordml/symex" xmlns:wpg="http://schemas.microsoft.com/office/word/2010/wordprocessingGroup" xmlns:wpi="http://schemas.microsoft.com/office/word/2010/wordprocessingInk" xmlns:wne="http://schemas.microsoft.com/office/word/2006/wordml" xmlns:wps="http://schemas.microsoft.com/office/word/2010/wordprocessingShape" mc:Ignorable="w14 w15 w16se w16cid w16 w16cex wp14">
+  <w:comment w:id="0" w:author="Santos, Alexis R" w:date="2020-07-07T13:39:00Z" w:initials="SAR">
+    <w:p>
+      <w:pPr>
+        <w:pStyle w:val="CommentText"/>
+      </w:pPr>
+      <w:r>
+        <w:rPr>
+          <w:rStyle w:val="CommentReference"/>
+        </w:rPr>
+        <w:annotationRef/>
+      </w:r>
+      <w:r>
+        <w:t>Affected?</w:t>
+      </w:r>
+    </w:p>
+  </w:comment>
+  <w:comment w:id="1" w:author="Santos, Alexis R" w:date="2020-07-07T13:40:00Z" w:initials="SAR">
+    <w:p>
+      <w:pPr>
+        <w:pStyle w:val="CommentText"/>
+      </w:pPr>
+      <w:r>
+        <w:rPr>
+          <w:rStyle w:val="CommentReference"/>
+        </w:rPr>
+        <w:annotationRef/>
+      </w:r>
+      <w:r>
+        <w:t>Replace are with at?</w:t>
+      </w:r>
+    </w:p>
+  </w:comment>
+  <w:comment w:id="2" w:author="Santos, Alexis R" w:date="2020-07-07T13:40:00Z" w:initials="SAR">
+    <w:p>
+      <w:pPr>
+        <w:pStyle w:val="CommentText"/>
+      </w:pPr>
+      <w:r>
+        <w:rPr>
+          <w:rStyle w:val="CommentReference"/>
+        </w:rPr>
+        <w:annotationRef/>
+      </w:r>
+      <w:r>
+        <w:t>Do we need this? – 3 words</w:t>
+      </w:r>
+    </w:p>
+  </w:comment>
+  <w:comment w:id="3" w:author="Santos, Alexis R" w:date="2020-07-07T13:41:00Z" w:initials="SAR">
+    <w:p>
+      <w:pPr>
+        <w:pStyle w:val="CommentText"/>
+      </w:pPr>
+      <w:r>
+        <w:rPr>
+          <w:rStyle w:val="CommentReference"/>
+        </w:rPr>
+        <w:annotationRef/>
+      </w:r>
+      <w:r>
+        <w:t xml:space="preserve">Here we need a sentence saying something the </w:t>
+      </w:r>
+      <w:proofErr w:type="spellStart"/>
+      <w:r>
+        <w:t>omplications</w:t>
+      </w:r>
+      <w:proofErr w:type="spellEnd"/>
+      <w:r>
+        <w:t xml:space="preserve"> – “If the impact of COVID-19 is inaccurately assessed, resources and interventions to mitigate the crisis could be allocated improperly” (improperly is what I mean not what we need to write … </w:t>
+      </w:r>
+    </w:p>
+  </w:comment>
+  <w:comment w:id="4" w:author="Santos, Alexis R" w:date="2020-07-07T13:46:00Z" w:initials="SAR">
+    <w:p>
+      <w:pPr>
+        <w:pStyle w:val="CommentText"/>
+      </w:pPr>
+      <w:r>
+        <w:rPr>
+          <w:rStyle w:val="CommentReference"/>
+        </w:rPr>
+        <w:annotationRef/>
+      </w:r>
+      <w:r>
+        <w:t xml:space="preserve">Have it in order: incidence, prevalence, and deaths (don’t say mortality). </w:t>
+      </w:r>
+    </w:p>
+  </w:comment>
+  <w:comment w:id="5" w:author="Santos, Alexis R" w:date="2020-07-07T13:46:00Z" w:initials="SAR">
+    <w:p>
+      <w:pPr>
+        <w:pStyle w:val="CommentText"/>
+      </w:pPr>
+      <w:r>
+        <w:rPr>
+          <w:rStyle w:val="CommentReference"/>
+        </w:rPr>
+        <w:annotationRef/>
+      </w:r>
+      <w:r>
+        <w:t>cases and deaths</w:t>
+      </w:r>
+    </w:p>
+  </w:comment>
+  <w:comment w:id="6" w:author="Santos, Alexis R" w:date="2020-07-07T13:47:00Z" w:initials="SAR">
+    <w:p>
+      <w:pPr>
+        <w:pStyle w:val="CommentText"/>
+      </w:pPr>
+      <w:r>
+        <w:rPr>
+          <w:rStyle w:val="CommentReference"/>
+        </w:rPr>
+        <w:annotationRef/>
+      </w:r>
+      <w:r>
+        <w:t>From 2020 onward,</w:t>
+      </w:r>
+    </w:p>
+  </w:comment>
+  <w:comment w:id="7" w:author="Santos, Alexis R" w:date="2020-07-07T13:47:00Z" w:initials="SAR">
+    <w:p>
+      <w:pPr>
+        <w:pStyle w:val="CommentText"/>
+      </w:pPr>
+      <w:r>
+        <w:rPr>
+          <w:rStyle w:val="CommentReference"/>
+        </w:rPr>
+        <w:annotationRef/>
+      </w:r>
+      <w:r>
+        <w:t>The publication of population counts</w:t>
+      </w:r>
+    </w:p>
+  </w:comment>
+  <w:comment w:id="8" w:author="Santos, Alexis R" w:date="2020-07-07T13:47:00Z" w:initials="SAR">
+    <w:p>
+      <w:pPr>
+        <w:pStyle w:val="CommentText"/>
+      </w:pPr>
+      <w:r>
+        <w:rPr>
+          <w:rStyle w:val="CommentReference"/>
+        </w:rPr>
+        <w:annotationRef/>
+      </w:r>
+      <w:r>
+        <w:t>t</w:t>
+      </w:r>
+      <w:r>
+        <w:t>hat will be implemented to census tabulations, starting ….</w:t>
+      </w:r>
+    </w:p>
+  </w:comment>
+  <w:comment w:id="9" w:author="Santos, Alexis R" w:date="2020-07-07T13:49:00Z" w:initials="SAR">
+    <w:p>
+      <w:pPr>
+        <w:pStyle w:val="CommentText"/>
+      </w:pPr>
+      <w:r>
+        <w:rPr>
+          <w:rStyle w:val="CommentReference"/>
+        </w:rPr>
+        <w:annotationRef/>
+      </w:r>
+      <w:r>
+        <w:t xml:space="preserve">Is prediction the </w:t>
+      </w:r>
+      <w:proofErr w:type="spellStart"/>
+      <w:r>
+        <w:t xml:space="preserve">right </w:t>
+      </w:r>
+      <w:proofErr w:type="spellEnd"/>
+      <w:r>
+        <w:t>word?</w:t>
+      </w:r>
+      <w:r>
+        <w:t xml:space="preserve"> Projections? Forecasts? </w:t>
+      </w:r>
+    </w:p>
+  </w:comment>
+  <w:comment w:id="10" w:author="Santos, Alexis R" w:date="2020-07-07T13:50:00Z" w:initials="SAR">
+    <w:p>
+      <w:pPr>
+        <w:pStyle w:val="CommentText"/>
+      </w:pPr>
+      <w:r>
+        <w:rPr>
+          <w:rStyle w:val="CommentReference"/>
+        </w:rPr>
+        <w:annotationRef/>
+      </w:r>
+      <w:r>
+        <w:t>It is not only limited to COVID-19</w:t>
+      </w:r>
+    </w:p>
+  </w:comment>
+  <w:comment w:id="11" w:author="Santos, Alexis R" w:date="2020-07-07T13:50:00Z" w:initials="SAR">
+    <w:p>
+      <w:pPr>
+        <w:pStyle w:val="NormalWeb"/>
+      </w:pPr>
+      <w:r>
+        <w:rPr>
+          <w:rStyle w:val="CommentReference"/>
+        </w:rPr>
+        <w:annotationRef/>
+      </w:r>
+      <w:r>
+        <w:rPr>
+          <w:rFonts w:ascii="AdvOT118e7927" w:hAnsi="AdvOT118e7927"/>
+          <w:sz w:val="12"/>
+          <w:szCs w:val="12"/>
+        </w:rPr>
+        <w:t xml:space="preserve">L. </w:t>
+      </w:r>
+      <w:proofErr w:type="spellStart"/>
+      <w:r>
+        <w:rPr>
+          <w:rFonts w:ascii="AdvOT118e7927" w:hAnsi="AdvOT118e7927"/>
+          <w:sz w:val="12"/>
+          <w:szCs w:val="12"/>
+        </w:rPr>
+        <w:t>Zayatz</w:t>
+      </w:r>
+      <w:proofErr w:type="spellEnd"/>
+      <w:r>
+        <w:rPr>
+          <w:rFonts w:ascii="AdvOT118e7927" w:hAnsi="AdvOT118e7927"/>
+          <w:sz w:val="12"/>
+          <w:szCs w:val="12"/>
+        </w:rPr>
+        <w:t xml:space="preserve">, Disclosure avoidance practices and research at the U.S. Census Bureau: An update. </w:t>
+      </w:r>
+      <w:r>
+        <w:rPr>
+          <w:rFonts w:ascii="AdvOTffbb85e5.I" w:hAnsi="AdvOTffbb85e5.I"/>
+          <w:sz w:val="12"/>
+          <w:szCs w:val="12"/>
+        </w:rPr>
+        <w:t xml:space="preserve">J. Off. Stat. </w:t>
+      </w:r>
+      <w:r>
+        <w:rPr>
+          <w:rFonts w:ascii="AdvOT6c1def61.B" w:hAnsi="AdvOT6c1def61.B"/>
+          <w:sz w:val="12"/>
+          <w:szCs w:val="12"/>
+        </w:rPr>
+        <w:t>23</w:t>
+      </w:r>
+      <w:r>
+        <w:rPr>
+          <w:rFonts w:ascii="AdvOT118e7927" w:hAnsi="AdvOT118e7927"/>
+          <w:sz w:val="12"/>
+          <w:szCs w:val="12"/>
+        </w:rPr>
+        <w:t>, 253</w:t>
+      </w:r>
+      <w:r>
+        <w:rPr>
+          <w:rFonts w:ascii="AdvOT118e7927+20" w:hAnsi="AdvOT118e7927+20"/>
+          <w:sz w:val="12"/>
+          <w:szCs w:val="12"/>
+        </w:rPr>
+        <w:t>–</w:t>
+      </w:r>
+      <w:r>
+        <w:rPr>
+          <w:rFonts w:ascii="AdvOT118e7927" w:hAnsi="AdvOT118e7927"/>
+          <w:sz w:val="12"/>
+          <w:szCs w:val="12"/>
+        </w:rPr>
+        <w:t xml:space="preserve">265 (2007). </w:t>
+      </w:r>
+    </w:p>
+  </w:comment>
+  <w:comment w:id="12" w:author="Santos, Alexis R" w:date="2020-07-07T13:56:00Z" w:initials="SAR">
+    <w:p>
+      <w:pPr>
+        <w:pStyle w:val="NormalWeb"/>
+        <w:rPr>
+          <w:rFonts w:ascii="AdvOT118e7927" w:hAnsi="AdvOT118e7927"/>
+          <w:sz w:val="12"/>
+          <w:szCs w:val="12"/>
+        </w:rPr>
+      </w:pPr>
+      <w:r>
+        <w:rPr>
+          <w:rStyle w:val="CommentReference"/>
+        </w:rPr>
+        <w:annotationRef/>
+      </w:r>
+      <w:r>
+        <w:rPr>
+          <w:rFonts w:ascii="AdvOT118e7927" w:hAnsi="AdvOT118e7927"/>
+          <w:sz w:val="12"/>
+          <w:szCs w:val="12"/>
+        </w:rPr>
+        <w:t xml:space="preserve">S. Ruggles, C. Fitch, D. Magnuson, J. Schroeder, Differential privacy and census data: Implications for social and economic research. </w:t>
+      </w:r>
+      <w:r>
+        <w:rPr>
+          <w:rFonts w:ascii="AdvOTffbb85e5.I" w:hAnsi="AdvOTffbb85e5.I"/>
+          <w:sz w:val="12"/>
+          <w:szCs w:val="12"/>
+        </w:rPr>
+        <w:t xml:space="preserve">AEA Pap. Proc. </w:t>
+      </w:r>
+      <w:r>
+        <w:rPr>
+          <w:rFonts w:ascii="AdvOT6c1def61.B" w:hAnsi="AdvOT6c1def61.B"/>
+          <w:sz w:val="12"/>
+          <w:szCs w:val="12"/>
+        </w:rPr>
+        <w:t>109</w:t>
+      </w:r>
+      <w:r>
+        <w:rPr>
+          <w:rFonts w:ascii="AdvOT118e7927" w:hAnsi="AdvOT118e7927"/>
+          <w:sz w:val="12"/>
+          <w:szCs w:val="12"/>
+        </w:rPr>
+        <w:t>, 403</w:t>
+      </w:r>
+      <w:r>
+        <w:rPr>
+          <w:rFonts w:ascii="AdvOT118e7927+20" w:hAnsi="AdvOT118e7927+20"/>
+          <w:sz w:val="12"/>
+          <w:szCs w:val="12"/>
+        </w:rPr>
+        <w:t>–</w:t>
+      </w:r>
+      <w:r>
+        <w:rPr>
+          <w:rFonts w:ascii="AdvOT118e7927" w:hAnsi="AdvOT118e7927"/>
+          <w:sz w:val="12"/>
+          <w:szCs w:val="12"/>
+        </w:rPr>
+        <w:t xml:space="preserve">408 (2019). </w:t>
+      </w:r>
+    </w:p>
+    <w:p>
+      <w:pPr>
+        <w:pStyle w:val="CommentText"/>
+      </w:pPr>
+    </w:p>
+  </w:comment>
+</w:comments>
+</file>
+
+<file path=word/commentsExtended.xml><?xml version="1.0" encoding="utf-8"?>
+<w15:commentsEx xmlns:wpc="http://schemas.microsoft.com/office/word/2010/wordprocessingCanvas" xmlns:cx="http://schemas.microsoft.com/office/drawing/2014/chartex" xmlns:cx1="http://schemas.microsoft.com/office/drawing/2015/9/8/chartex" xmlns:cx2="http://schemas.microsoft.com/office/drawing/2015/10/21/chartex" xmlns:cx3="http://schemas.microsoft.com/office/drawing/2016/5/9/chartex" xmlns:cx4="http://schemas.microsoft.com/office/drawing/2016/5/10/chartex" xmlns:cx5="http://schemas.microsoft.com/office/drawing/2016/5/11/chartex" xmlns:cx6="http://schemas.microsoft.com/office/drawing/2016/5/12/chartex" xmlns:cx7="http://schemas.microsoft.com/office/drawing/2016/5/13/chartex" xmlns:cx8="http://schemas.microsoft.com/office/drawing/2016/5/14/chartex" xmlns:mc="http://schemas.openxmlformats.org/markup-compatibility/2006" xmlns:aink="http://schemas.microsoft.com/office/drawing/2016/ink" xmlns:am3d="http://schemas.microsoft.com/office/drawing/2017/model3d" xmlns:o="urn:schemas-microsoft-com:office:office" xmlns:r="http://schemas.openxmlformats.org/officeDocument/2006/relationships" xmlns:m="http://schemas.openxmlformats.org/officeDocument/2006/math" xmlns:v="urn:schemas-microsoft-com:vml" xmlns:wp14="http://schemas.microsoft.com/office/word/2010/wordprocessingDrawing" xmlns:wp="http://schemas.openxmlformats.org/drawingml/2006/wordprocessingDrawing" xmlns:w10="urn:schemas-microsoft-com:office:word" xmlns:w="http://schemas.openxmlformats.org/wordprocessingml/2006/main" xmlns:w14="http://schemas.microsoft.com/office/word/2010/wordml" xmlns:w15="http://schemas.microsoft.com/office/word/2012/wordml" xmlns:w16cex="http://schemas.microsoft.com/office/word/2018/wordml/cex" xmlns:w16cid="http://schemas.microsoft.com/office/word/2016/wordml/cid" xmlns:w16="http://schemas.microsoft.com/office/word/2018/wordml" xmlns:w16se="http://schemas.microsoft.com/office/word/2015/wordml/symex" xmlns:wpg="http://schemas.microsoft.com/office/word/2010/wordprocessingGroup" xmlns:wpi="http://schemas.microsoft.com/office/word/2010/wordprocessingInk" xmlns:wne="http://schemas.microsoft.com/office/word/2006/wordml" xmlns:wps="http://schemas.microsoft.com/office/word/2010/wordprocessingShape" mc:Ignorable="w14 w15 w16se w16cid w16 w16cex wp14">
+  <w15:commentEx w15:paraId="3D753D7E" w15:done="0"/>
+  <w15:commentEx w15:paraId="52A5B0D2" w15:done="0"/>
+  <w15:commentEx w15:paraId="602C51E7" w15:done="0"/>
+  <w15:commentEx w15:paraId="7B3BCA03" w15:done="0"/>
+  <w15:commentEx w15:paraId="517DBD74" w15:done="0"/>
+  <w15:commentEx w15:paraId="2A59C5AB" w15:done="0"/>
+  <w15:commentEx w15:paraId="58BAC001" w15:done="0"/>
+  <w15:commentEx w15:paraId="589FA030" w15:done="0"/>
+  <w15:commentEx w15:paraId="6AE89484" w15:done="0"/>
+  <w15:commentEx w15:paraId="2F4756B1" w15:done="0"/>
+  <w15:commentEx w15:paraId="58F76798" w15:done="0"/>
+  <w15:commentEx w15:paraId="5C6020E0" w15:done="0"/>
+  <w15:commentEx w15:paraId="738E58D7" w15:done="0"/>
+</w15:commentsEx>
+</file>
+
+<file path=word/commentsExtensible.xml><?xml version="1.0" encoding="utf-8"?>
+<w16cex:commentsExtensible xmlns:wpc="http://schemas.microsoft.com/office/word/2010/wordprocessingCanvas" xmlns:cx="http://schemas.microsoft.com/office/drawing/2014/chartex" xmlns:cx1="http://schemas.microsoft.com/office/drawing/2015/9/8/chartex" xmlns:cx2="http://schemas.microsoft.com/office/drawing/2015/10/21/chartex" xmlns:cx3="http://schemas.microsoft.com/office/drawing/2016/5/9/chartex" xmlns:cx4="http://schemas.microsoft.com/office/drawing/2016/5/10/chartex" xmlns:cx5="http://schemas.microsoft.com/office/drawing/2016/5/11/chartex" xmlns:cx6="http://schemas.microsoft.com/office/drawing/2016/5/12/chartex" xmlns:cx7="http://schemas.microsoft.com/office/drawing/2016/5/13/chartex" xmlns:cx8="http://schemas.microsoft.com/office/drawing/2016/5/14/chartex" xmlns:mc="http://schemas.openxmlformats.org/markup-compatibility/2006" xmlns:aink="http://schemas.microsoft.com/office/drawing/2016/ink" xmlns:am3d="http://schemas.microsoft.com/office/drawing/2017/model3d" xmlns:o="urn:schemas-microsoft-com:office:office" xmlns:r="http://schemas.openxmlformats.org/officeDocument/2006/relationships" xmlns:m="http://schemas.openxmlformats.org/officeDocument/2006/math" xmlns:v="urn:schemas-microsoft-com:vml" xmlns:wp14="http://schemas.microsoft.com/office/word/2010/wordprocessingDrawing" xmlns:wp="http://schemas.openxmlformats.org/drawingml/2006/wordprocessingDrawing" xmlns:w10="urn:schemas-microsoft-com:office:word" xmlns:w="http://schemas.openxmlformats.org/wordprocessingml/2006/main" xmlns:w14="http://schemas.microsoft.com/office/word/2010/wordml" xmlns:w15="http://schemas.microsoft.com/office/word/2012/wordml" xmlns:w16cex="http://schemas.microsoft.com/office/word/2018/wordml/cex" xmlns:w16cid="http://schemas.microsoft.com/office/word/2016/wordml/cid" xmlns:w16="http://schemas.microsoft.com/office/word/2018/wordml" xmlns:w16se="http://schemas.microsoft.com/office/word/2015/wordml/symex" xmlns:wpg="http://schemas.microsoft.com/office/word/2010/wordprocessingGroup" xmlns:wpi="http://schemas.microsoft.com/office/word/2010/wordprocessingInk" xmlns:wne="http://schemas.microsoft.com/office/word/2006/wordml" xmlns:wps="http://schemas.microsoft.com/office/word/2010/wordprocessingShape" mc:Ignorable="w14 w15 w16se w16cid w16 w16cex wp14">
+  <w16cex:commentExtensible w16cex:durableId="22AEF9AE" w16cex:dateUtc="2020-07-07T17:39:00Z"/>
+  <w16cex:commentExtensible w16cex:durableId="22AEF9C2" w16cex:dateUtc="2020-07-07T17:40:00Z"/>
+  <w16cex:commentExtensible w16cex:durableId="22AEF9E0" w16cex:dateUtc="2020-07-07T17:40:00Z"/>
+  <w16cex:commentExtensible w16cex:durableId="22AEF9FA" w16cex:dateUtc="2020-07-07T17:41:00Z"/>
+  <w16cex:commentExtensible w16cex:durableId="22AEFB1C" w16cex:dateUtc="2020-07-07T17:46:00Z"/>
+  <w16cex:commentExtensible w16cex:durableId="22AEFB39" w16cex:dateUtc="2020-07-07T17:46:00Z"/>
+  <w16cex:commentExtensible w16cex:durableId="22AEFB57" w16cex:dateUtc="2020-07-07T17:47:00Z"/>
+  <w16cex:commentExtensible w16cex:durableId="22AEFB6A" w16cex:dateUtc="2020-07-07T17:47:00Z"/>
+  <w16cex:commentExtensible w16cex:durableId="22AEFB8F" w16cex:dateUtc="2020-07-07T17:47:00Z"/>
+  <w16cex:commentExtensible w16cex:durableId="22AEFBF1" w16cex:dateUtc="2020-07-07T17:49:00Z"/>
+  <w16cex:commentExtensible w16cex:durableId="22AEFC1E" w16cex:dateUtc="2020-07-07T17:50:00Z"/>
+  <w16cex:commentExtensible w16cex:durableId="22AEFC3B" w16cex:dateUtc="2020-07-07T17:50:00Z"/>
+  <w16cex:commentExtensible w16cex:durableId="22AEFD84" w16cex:dateUtc="2020-07-07T17:56:00Z"/>
+</w16cex:commentsExtensible>
+</file>
+
+<file path=word/commentsIds.xml><?xml version="1.0" encoding="utf-8"?>
+<w16cid:commentsIds xmlns:wpc="http://schemas.microsoft.com/office/word/2010/wordprocessingCanvas" xmlns:cx="http://schemas.microsoft.com/office/drawing/2014/chartex" xmlns:cx1="http://schemas.microsoft.com/office/drawing/2015/9/8/chartex" xmlns:cx2="http://schemas.microsoft.com/office/drawing/2015/10/21/chartex" xmlns:cx3="http://schemas.microsoft.com/office/drawing/2016/5/9/chartex" xmlns:cx4="http://schemas.microsoft.com/office/drawing/2016/5/10/chartex" xmlns:cx5="http://schemas.microsoft.com/office/drawing/2016/5/11/chartex" xmlns:cx6="http://schemas.microsoft.com/office/drawing/2016/5/12/chartex" xmlns:cx7="http://schemas.microsoft.com/office/drawing/2016/5/13/chartex" xmlns:cx8="http://schemas.microsoft.com/office/drawing/2016/5/14/chartex" xmlns:mc="http://schemas.openxmlformats.org/markup-compatibility/2006" xmlns:aink="http://schemas.microsoft.com/office/drawing/2016/ink" xmlns:am3d="http://schemas.microsoft.com/office/drawing/2017/model3d" xmlns:o="urn:schemas-microsoft-com:office:office" xmlns:r="http://schemas.openxmlformats.org/officeDocument/2006/relationships" xmlns:m="http://schemas.openxmlformats.org/officeDocument/2006/math" xmlns:v="urn:schemas-microsoft-com:vml" xmlns:wp14="http://schemas.microsoft.com/office/word/2010/wordprocessingDrawing" xmlns:wp="http://schemas.openxmlformats.org/drawingml/2006/wordprocessingDrawing" xmlns:w10="urn:schemas-microsoft-com:office:word" xmlns:w="http://schemas.openxmlformats.org/wordprocessingml/2006/main" xmlns:w14="http://schemas.microsoft.com/office/word/2010/wordml" xmlns:w15="http://schemas.microsoft.com/office/word/2012/wordml" xmlns:w16cex="http://schemas.microsoft.com/office/word/2018/wordml/cex" xmlns:w16cid="http://schemas.microsoft.com/office/word/2016/wordml/cid" xmlns:w16="http://schemas.microsoft.com/office/word/2018/wordml" xmlns:w16se="http://schemas.microsoft.com/office/word/2015/wordml/symex" xmlns:wpg="http://schemas.microsoft.com/office/word/2010/wordprocessingGroup" xmlns:wpi="http://schemas.microsoft.com/office/word/2010/wordprocessingInk" xmlns:wne="http://schemas.microsoft.com/office/word/2006/wordml" xmlns:wps="http://schemas.microsoft.com/office/word/2010/wordprocessingShape" mc:Ignorable="w14 w15 w16se w16cid w16 w16cex wp14">
+  <w16cid:commentId w16cid:paraId="3D753D7E" w16cid:durableId="22AEF9AE"/>
+  <w16cid:commentId w16cid:paraId="52A5B0D2" w16cid:durableId="22AEF9C2"/>
+  <w16cid:commentId w16cid:paraId="602C51E7" w16cid:durableId="22AEF9E0"/>
+  <w16cid:commentId w16cid:paraId="7B3BCA03" w16cid:durableId="22AEF9FA"/>
+  <w16cid:commentId w16cid:paraId="517DBD74" w16cid:durableId="22AEFB1C"/>
+  <w16cid:commentId w16cid:paraId="2A59C5AB" w16cid:durableId="22AEFB39"/>
+  <w16cid:commentId w16cid:paraId="58BAC001" w16cid:durableId="22AEFB57"/>
+  <w16cid:commentId w16cid:paraId="589FA030" w16cid:durableId="22AEFB6A"/>
+  <w16cid:commentId w16cid:paraId="6AE89484" w16cid:durableId="22AEFB8F"/>
+  <w16cid:commentId w16cid:paraId="2F4756B1" w16cid:durableId="22AEFBF1"/>
+  <w16cid:commentId w16cid:paraId="58F76798" w16cid:durableId="22AEFC1E"/>
+  <w16cid:commentId w16cid:paraId="5C6020E0" w16cid:durableId="22AEFC3B"/>
+  <w16cid:commentId w16cid:paraId="738E58D7" w16cid:durableId="22AEFD84"/>
+</w16cid:commentsIds>
+</file>
+
+<file path=word/numbering.xml><?xml version="1.0" encoding="utf-8"?>
+<w:numbering xmlns:wpc="http://schemas.microsoft.com/office/word/2010/wordprocessingCanvas" xmlns:cx="http://schemas.microsoft.com/office/drawing/2014/chartex" xmlns:cx1="http://schemas.microsoft.com/office/drawing/2015/9/8/chartex" xmlns:cx2="http://schemas.microsoft.com/office/drawing/2015/10/21/chartex" xmlns:cx3="http://schemas.microsoft.com/office/drawing/2016/5/9/chartex" xmlns:cx4="http://schemas.microsoft.com/office/drawing/2016/5/10/chartex" xmlns:cx5="http://schemas.microsoft.com/office/drawing/2016/5/11/chartex" xmlns:cx6="http://schemas.microsoft.com/office/drawing/2016/5/12/chartex" xmlns:cx7="http://schemas.microsoft.com/office/drawing/2016/5/13/chartex" xmlns:cx8="http://schemas.microsoft.com/office/drawing/2016/5/14/chartex" xmlns:mc="http://schemas.openxmlformats.org/markup-compatibility/2006" xmlns:aink="http://schemas.microsoft.com/office/drawing/2016/ink" xmlns:am3d="http://schemas.microsoft.com/office/drawing/2017/model3d" xmlns:o="urn:schemas-microsoft-com:office:office" xmlns:r="http://schemas.openxmlformats.org/officeDocument/2006/relationships" xmlns:m="http://schemas.openxmlformats.org/officeDocument/2006/math" xmlns:v="urn:schemas-microsoft-com:vml" xmlns:wp14="http://schemas.microsoft.com/office/word/2010/wordprocessingDrawing" xmlns:wp="http://schemas.openxmlformats.org/drawingml/2006/wordprocessingDrawing" xmlns:w10="urn:schemas-microsoft-com:office:word" xmlns:w="http://schemas.openxmlformats.org/wordprocessingml/2006/main" xmlns:w14="http://schemas.microsoft.com/office/word/2010/wordml" xmlns:w15="http://schemas.microsoft.com/office/word/2012/wordml" xmlns:w16cex="http://schemas.microsoft.com/office/word/2018/wordml/cex" xmlns:w16cid="http://schemas.microsoft.com/office/word/2016/wordml/cid" xmlns:w16="http://schemas.microsoft.com/office/word/2018/wordml" xmlns:w16se="http://schemas.microsoft.com/office/word/2015/wordml/symex" xmlns:wpg="http://schemas.microsoft.com/office/word/2010/wordprocessingGroup" xmlns:wpi="http://schemas.microsoft.com/office/word/2010/wordprocessingInk" xmlns:wne="http://schemas.microsoft.com/office/word/2006/wordml" xmlns:wps="http://schemas.microsoft.com/office/word/2010/wordprocessingShape" mc:Ignorable="w14 w15 w16se w16cid w16 w16cex wp14">
+  <w:abstractNum w:abstractNumId="0" w15:restartNumberingAfterBreak="0">
+    <w:nsid w:val="79C305CF"/>
+    <w:multiLevelType w:val="multilevel"/>
+    <w:tmpl w:val="08B42940"/>
+    <w:lvl w:ilvl="0">
+      <w:start w:val="1"/>
+      <w:numFmt w:val="decimal"/>
+      <w:lvlText w:val="%1."/>
+      <w:lvlJc w:val="left"/>
+      <w:pPr>
+        <w:tabs>
+          <w:tab w:val="num" w:pos="720"/>
+        </w:tabs>
+        <w:ind w:left="720" w:hanging="360"/>
+      </w:pPr>
+    </w:lvl>
+    <w:lvl w:ilvl="1" w:tentative="1">
+      <w:start w:val="1"/>
+      <w:numFmt w:val="decimal"/>
+      <w:lvlText w:val="%2."/>
+      <w:lvlJc w:val="left"/>
+      <w:pPr>
+        <w:tabs>
+          <w:tab w:val="num" w:pos="1440"/>
+        </w:tabs>
+        <w:ind w:left="1440" w:hanging="360"/>
+      </w:pPr>
+    </w:lvl>
+    <w:lvl w:ilvl="2" w:tentative="1">
+      <w:start w:val="1"/>
+      <w:numFmt w:val="decimal"/>
+      <w:lvlText w:val="%3."/>
+      <w:lvlJc w:val="left"/>
+      <w:pPr>
+        <w:tabs>
+          <w:tab w:val="num" w:pos="2160"/>
+        </w:tabs>
+        <w:ind w:left="2160" w:hanging="360"/>
+      </w:pPr>
+    </w:lvl>
+    <w:lvl w:ilvl="3" w:tentative="1">
+      <w:start w:val="1"/>
+      <w:numFmt w:val="decimal"/>
+      <w:lvlText w:val="%4."/>
+      <w:lvlJc w:val="left"/>
+      <w:pPr>
+        <w:tabs>
+          <w:tab w:val="num" w:pos="2880"/>
+        </w:tabs>
+        <w:ind w:left="2880" w:hanging="360"/>
+      </w:pPr>
+    </w:lvl>
+    <w:lvl w:ilvl="4" w:tentative="1">
+      <w:start w:val="1"/>
+      <w:numFmt w:val="decimal"/>
+      <w:lvlText w:val="%5."/>
+      <w:lvlJc w:val="left"/>
+      <w:pPr>
+        <w:tabs>
+          <w:tab w:val="num" w:pos="3600"/>
+        </w:tabs>
+        <w:ind w:left="3600" w:hanging="360"/>
+      </w:pPr>
+    </w:lvl>
+    <w:lvl w:ilvl="5" w:tentative="1">
+      <w:start w:val="1"/>
+      <w:numFmt w:val="decimal"/>
+      <w:lvlText w:val="%6."/>
+      <w:lvlJc w:val="left"/>
+      <w:pPr>
+        <w:tabs>
+          <w:tab w:val="num" w:pos="4320"/>
+        </w:tabs>
+        <w:ind w:left="4320" w:hanging="360"/>
+      </w:pPr>
+    </w:lvl>
+    <w:lvl w:ilvl="6" w:tentative="1">
+      <w:start w:val="1"/>
+      <w:numFmt w:val="decimal"/>
+      <w:lvlText w:val="%7."/>
+      <w:lvlJc w:val="left"/>
+      <w:pPr>
+        <w:tabs>
+          <w:tab w:val="num" w:pos="5040"/>
+        </w:tabs>
+        <w:ind w:left="5040" w:hanging="360"/>
+      </w:pPr>
+    </w:lvl>
+    <w:lvl w:ilvl="7" w:tentative="1">
+      <w:start w:val="1"/>
+      <w:numFmt w:val="decimal"/>
+      <w:lvlText w:val="%8."/>
+      <w:lvlJc w:val="left"/>
+      <w:pPr>
+        <w:tabs>
+          <w:tab w:val="num" w:pos="5760"/>
+        </w:tabs>
+        <w:ind w:left="5760" w:hanging="360"/>
+      </w:pPr>
+    </w:lvl>
+    <w:lvl w:ilvl="8" w:tentative="1">
+      <w:start w:val="1"/>
+      <w:numFmt w:val="decimal"/>
+      <w:lvlText w:val="%9."/>
+      <w:lvlJc w:val="left"/>
+      <w:pPr>
+        <w:tabs>
+          <w:tab w:val="num" w:pos="6480"/>
+        </w:tabs>
+        <w:ind w:left="6480" w:hanging="360"/>
+      </w:pPr>
+    </w:lvl>
+  </w:abstractNum>
+  <w:num w:numId="1">
+    <w:abstractNumId w:val="0"/>
+  </w:num>
+</w:numbering>
+</file>
+
+<file path=word/people.xml><?xml version="1.0" encoding="utf-8"?>
+<w15:people xmlns:wpc="http://schemas.microsoft.com/office/word/2010/wordprocessingCanvas" xmlns:cx="http://schemas.microsoft.com/office/drawing/2014/chartex" xmlns:cx1="http://schemas.microsoft.com/office/drawing/2015/9/8/chartex" xmlns:cx2="http://schemas.microsoft.com/office/drawing/2015/10/21/chartex" xmlns:cx3="http://schemas.microsoft.com/office/drawing/2016/5/9/chartex" xmlns:cx4="http://schemas.microsoft.com/office/drawing/2016/5/10/chartex" xmlns:cx5="http://schemas.microsoft.com/office/drawing/2016/5/11/chartex" xmlns:cx6="http://schemas.microsoft.com/office/drawing/2016/5/12/chartex" xmlns:cx7="http://schemas.microsoft.com/office/drawing/2016/5/13/chartex" xmlns:cx8="http://schemas.microsoft.com/office/drawing/2016/5/14/chartex" xmlns:mc="http://schemas.openxmlformats.org/markup-compatibility/2006" xmlns:aink="http://schemas.microsoft.com/office/drawing/2016/ink" xmlns:am3d="http://schemas.microsoft.com/office/drawing/2017/model3d" xmlns:o="urn:schemas-microsoft-com:office:office" xmlns:r="http://schemas.openxmlformats.org/officeDocument/2006/relationships" xmlns:m="http://schemas.openxmlformats.org/officeDocument/2006/math" xmlns:v="urn:schemas-microsoft-com:vml" xmlns:wp14="http://schemas.microsoft.com/office/word/2010/wordprocessingDrawing" xmlns:wp="http://schemas.openxmlformats.org/drawingml/2006/wordprocessingDrawing" xmlns:w10="urn:schemas-microsoft-com:office:word" xmlns:w="http://schemas.openxmlformats.org/wordprocessingml/2006/main" xmlns:w14="http://schemas.microsoft.com/office/word/2010/wordml" xmlns:w15="http://schemas.microsoft.com/office/word/2012/wordml" xmlns:w16cex="http://schemas.microsoft.com/office/word/2018/wordml/cex" xmlns:w16cid="http://schemas.microsoft.com/office/word/2016/wordml/cid" xmlns:w16="http://schemas.microsoft.com/office/word/2018/wordml" xmlns:w16se="http://schemas.microsoft.com/office/word/2015/wordml/symex" xmlns:wpg="http://schemas.microsoft.com/office/word/2010/wordprocessingGroup" xmlns:wpi="http://schemas.microsoft.com/office/word/2010/wordprocessingInk" xmlns:wne="http://schemas.microsoft.com/office/word/2006/wordml" xmlns:wps="http://schemas.microsoft.com/office/word/2010/wordprocessingShape" mc:Ignorable="w14 w15 w16se w16cid w16 w16cex wp14">
+  <w15:person w15:author="Santos, Alexis R">
+    <w15:presenceInfo w15:providerId="AD" w15:userId="S::ars39@psu.edu::9f073c19-b344-414a-a6a3-5afdb16a28c2"/>
+  </w15:person>
+</w15:people>
 </file>
 
 <file path=word/styles.xml><?xml version="1.0" encoding="utf-8"?>
@@ -5178,6 +5644,21 @@
       <w:ind w:left="264" w:hanging="264"/>
     </w:pPr>
   </w:style>
+  <w:style w:type="paragraph" w:styleId="NormalWeb">
+    <w:name w:val="Normal (Web)"/>
+    <w:basedOn w:val="Normal"/>
+    <w:uiPriority w:val="99"/>
+    <w:unhideWhenUsed/>
+    <w:rsid w:val="009246D0"/>
+    <w:pPr>
+      <w:spacing w:before="100" w:beforeAutospacing="1" w:after="100" w:afterAutospacing="1" w:line="240" w:lineRule="auto"/>
+    </w:pPr>
+    <w:rPr>
+      <w:rFonts w:ascii="Times New Roman" w:eastAsia="Times New Roman" w:hAnsi="Times New Roman" w:cs="Times New Roman"/>
+      <w:sz w:val="24"/>
+      <w:szCs w:val="24"/>
+    </w:rPr>
+  </w:style>
 </w:styles>
 </file>
 

</xml_diff>

<commit_message>
Added a methods statement.
</commit_message>
<xml_diff>
--- a/MainDocument.docx
+++ b/MainDocument.docx
@@ -1265,21 +1265,7 @@
           <w:rFonts w:ascii="Times New Roman" w:hAnsi="Times New Roman" w:cs="Times New Roman"/>
         </w:rPr>
         <w:lastRenderedPageBreak/>
-        <w:t xml:space="preserve">The US Census Bureau </w:t>
-      </w:r>
-      <w:proofErr w:type="gramStart"/>
-      <w:r>
-        <w:rPr>
-          <w:rFonts w:ascii="Times New Roman" w:hAnsi="Times New Roman" w:cs="Times New Roman"/>
-        </w:rPr>
-        <w:t>is charged</w:t>
-      </w:r>
-      <w:proofErr w:type="gramEnd"/>
-      <w:r>
-        <w:rPr>
-          <w:rFonts w:ascii="Times New Roman" w:hAnsi="Times New Roman" w:cs="Times New Roman"/>
-        </w:rPr>
-        <w:t xml:space="preserve"> with protecting the confidentiality of its respondents. Beginning with Census 1970, the US Census Bureau employed a wide array of disclosure avoidance techniques to protect respondent confidentiality. These techniques include suppression of tables with small cell sizes, swapping or interchanging responses, and suppressing and then imputing responses </w:t>
+        <w:t xml:space="preserve">The US Census Bureau is charged with protecting the confidentiality of its respondents. Beginning with Census 1970, the US Census Bureau employed a wide array of disclosure avoidance techniques to protect respondent confidentiality. These techniques include suppression of tables with small cell sizes, swapping or interchanging responses, and suppressing and then imputing responses </w:t>
       </w:r>
       <w:r>
         <w:rPr>
@@ -1713,21 +1699,7 @@
         <w:rPr>
           <w:rFonts w:ascii="Times New Roman" w:hAnsi="Times New Roman" w:cs="Times New Roman"/>
         </w:rPr>
-        <w:t xml:space="preserve"> shows the distortion of COVID-19 age-sex specific mortality rates by population size for US counties using the 2010 demonstration products. We calculate absolute error for each county-age-sex combination. We find that smaller age-sex populations have much higher absolute errors than larger populations. These errors </w:t>
-      </w:r>
-      <w:proofErr w:type="gramStart"/>
-      <w:r>
-        <w:rPr>
-          <w:rFonts w:ascii="Times New Roman" w:hAnsi="Times New Roman" w:cs="Times New Roman"/>
-        </w:rPr>
-        <w:t>are not limited</w:t>
-      </w:r>
-      <w:proofErr w:type="gramEnd"/>
-      <w:r>
-        <w:rPr>
-          <w:rFonts w:ascii="Times New Roman" w:hAnsi="Times New Roman" w:cs="Times New Roman"/>
-        </w:rPr>
-        <w:t xml:space="preserve"> to small areas or a single age group, rather these errors are present in </w:t>
+        <w:t xml:space="preserve"> shows the distortion of COVID-19 age-sex specific mortality rates by population size for US counties using the 2010 demonstration products. We calculate absolute error for each county-age-sex combination. We find that smaller age-sex populations have much higher absolute errors than larger populations. These errors are not limited to small areas or a single age group, rather these errors are present in </w:t>
       </w:r>
       <w:r>
         <w:rPr>
@@ -1951,21 +1923,7 @@
         <w:rPr>
           <w:rFonts w:ascii="Times New Roman" w:hAnsi="Times New Roman" w:cs="Times New Roman"/>
         </w:rPr>
-        <w:t xml:space="preserve"> </w:t>
-      </w:r>
-      <w:proofErr w:type="gramStart"/>
-      <w:r>
-        <w:rPr>
-          <w:rFonts w:ascii="Times New Roman" w:hAnsi="Times New Roman" w:cs="Times New Roman"/>
-        </w:rPr>
-        <w:t>is not limited</w:t>
-      </w:r>
-      <w:proofErr w:type="gramEnd"/>
-      <w:r>
-        <w:rPr>
-          <w:rFonts w:ascii="Times New Roman" w:hAnsi="Times New Roman" w:cs="Times New Roman"/>
-        </w:rPr>
-        <w:t xml:space="preserve"> to age-sex </w:t>
+        <w:t xml:space="preserve"> is not limited to age-sex </w:t>
       </w:r>
       <w:r>
         <w:rPr>
@@ -2228,14 +2186,7 @@
         <w:rPr>
           <w:rFonts w:ascii="Times New Roman" w:eastAsia="Times New Roman" w:hAnsi="Times New Roman" w:cs="Times New Roman"/>
         </w:rPr>
-        <w:t xml:space="preserve">We highlight how the planned, noise-infused U.S. Census data will significantly alter our understanding </w:t>
-      </w:r>
-      <w:proofErr w:type="gramStart"/>
-      <w:r>
-        <w:rPr>
-          <w:rFonts w:ascii="Times New Roman" w:eastAsia="Times New Roman" w:hAnsi="Times New Roman" w:cs="Times New Roman"/>
-        </w:rPr>
-        <w:t xml:space="preserve">of </w:t>
+        <w:t xml:space="preserve">We highlight how the planned, noise-infused U.S. Census data will significantly alter our understanding of </w:t>
       </w:r>
       <w:r>
         <w:rPr>
@@ -2247,14 +2198,7 @@
         <w:rPr>
           <w:rFonts w:ascii="Times New Roman" w:eastAsia="Times New Roman" w:hAnsi="Times New Roman" w:cs="Times New Roman"/>
         </w:rPr>
-        <w:t>COVID</w:t>
-      </w:r>
-      <w:proofErr w:type="gramEnd"/>
-      <w:r>
-        <w:rPr>
-          <w:rFonts w:ascii="Times New Roman" w:eastAsia="Times New Roman" w:hAnsi="Times New Roman" w:cs="Times New Roman"/>
-        </w:rPr>
-        <w:t>-</w:t>
+        <w:t>COVID-</w:t>
       </w:r>
       <w:r>
         <w:rPr>
@@ -2886,21 +2830,7 @@
         <w:rPr>
           <w:rFonts w:ascii="Times New Roman" w:hAnsi="Times New Roman" w:cs="Times New Roman"/>
         </w:rPr>
-        <w:t xml:space="preserve"> </w:t>
-      </w:r>
-      <w:proofErr w:type="gramStart"/>
-      <w:r>
-        <w:rPr>
-          <w:rFonts w:ascii="Times New Roman" w:hAnsi="Times New Roman" w:cs="Times New Roman"/>
-        </w:rPr>
-        <w:t>be released</w:t>
-      </w:r>
-      <w:proofErr w:type="gramEnd"/>
-      <w:r>
-        <w:rPr>
-          <w:rFonts w:ascii="Times New Roman" w:hAnsi="Times New Roman" w:cs="Times New Roman"/>
-        </w:rPr>
-        <w:t xml:space="preserve"> by April 2021</w:t>
+        <w:t xml:space="preserve"> be released by April 2021</w:t>
       </w:r>
       <w:r>
         <w:rPr>
@@ -3259,35 +3189,7 @@
         <w:rPr>
           <w:rFonts w:ascii="Times New Roman" w:eastAsia="Times New Roman" w:hAnsi="Times New Roman" w:cs="Times New Roman"/>
         </w:rPr>
-        <w:t>pool data together in either wider age intervals (</w:t>
-      </w:r>
-      <w:proofErr w:type="spellStart"/>
-      <w:r>
-        <w:rPr>
-          <w:rFonts w:ascii="Times New Roman" w:eastAsia="Times New Roman" w:hAnsi="Times New Roman" w:cs="Times New Roman"/>
-        </w:rPr>
-        <w:t>ie</w:t>
-      </w:r>
-      <w:proofErr w:type="spellEnd"/>
-      <w:r>
-        <w:rPr>
-          <w:rFonts w:ascii="Times New Roman" w:eastAsia="Times New Roman" w:hAnsi="Times New Roman" w:cs="Times New Roman"/>
-        </w:rPr>
-        <w:t xml:space="preserve"> 20-year age intervals rather than 10-year age intervals) or wider race classifications (</w:t>
-      </w:r>
-      <w:proofErr w:type="spellStart"/>
-      <w:r>
-        <w:rPr>
-          <w:rFonts w:ascii="Times New Roman" w:eastAsia="Times New Roman" w:hAnsi="Times New Roman" w:cs="Times New Roman"/>
-        </w:rPr>
-        <w:t>ie</w:t>
-      </w:r>
-      <w:proofErr w:type="spellEnd"/>
-      <w:r>
-        <w:rPr>
-          <w:rFonts w:ascii="Times New Roman" w:eastAsia="Times New Roman" w:hAnsi="Times New Roman" w:cs="Times New Roman"/>
-        </w:rPr>
-        <w:t xml:space="preserve"> using OMB’s 2, 4, or 5 race classifications rather than the fully detailed 9 race classification).</w:t>
+        <w:t>pool data together in either wider age intervals (ie 20-year age intervals rather than 10-year age intervals) or wider race classifications (ie using OMB’s 2, 4, or 5 race classifications rather than the fully detailed 9 race classification).</w:t>
       </w:r>
       <w:r>
         <w:rPr>
@@ -3536,21 +3438,7 @@
         <w:rPr>
           <w:rFonts w:ascii="Times New Roman" w:hAnsi="Times New Roman" w:cs="Times New Roman"/>
         </w:rPr>
-        <w:t xml:space="preserve">. All data and code necessary to reproduce the reported results </w:t>
-      </w:r>
-      <w:proofErr w:type="gramStart"/>
-      <w:r>
-        <w:rPr>
-          <w:rFonts w:ascii="Times New Roman" w:hAnsi="Times New Roman" w:cs="Times New Roman"/>
-        </w:rPr>
-        <w:t>are licensed</w:t>
-      </w:r>
-      <w:proofErr w:type="gramEnd"/>
-      <w:r>
-        <w:rPr>
-          <w:rFonts w:ascii="Times New Roman" w:hAnsi="Times New Roman" w:cs="Times New Roman"/>
-        </w:rPr>
-        <w:t xml:space="preserve"> under the CC-BY-4.0 license and are publicly available in a replication repository located at https://osf.io/fp52x/?view_only=754d9a72a2ea4f6b8e0c193dc9a590d1.</w:t>
+        <w:t>. All data and code necessary to reproduce the reported results are licensed under the CC-BY-4.0 license and are publicly available in a replication repository located at https://osf.io/fp52x/?view_only=754d9a72a2ea4f6b8e0c193dc9a590d1.</w:t>
       </w:r>
     </w:p>
     <w:p>
@@ -3603,35 +3491,7 @@
           <w:rFonts w:ascii="Times New Roman" w:hAnsi="Times New Roman" w:cs="Times New Roman"/>
         </w:rPr>
         <w:tab/>
-        <w:t xml:space="preserve">R. K. </w:t>
-      </w:r>
-      <w:proofErr w:type="spellStart"/>
-      <w:r>
-        <w:rPr>
-          <w:rFonts w:ascii="Times New Roman" w:hAnsi="Times New Roman" w:cs="Times New Roman"/>
-        </w:rPr>
-        <w:t>Wadhera</w:t>
-      </w:r>
-      <w:proofErr w:type="spellEnd"/>
-      <w:r>
-        <w:rPr>
-          <w:rFonts w:ascii="Times New Roman" w:hAnsi="Times New Roman" w:cs="Times New Roman"/>
-        </w:rPr>
-        <w:t xml:space="preserve">, P. </w:t>
-      </w:r>
-      <w:proofErr w:type="spellStart"/>
-      <w:r>
-        <w:rPr>
-          <w:rFonts w:ascii="Times New Roman" w:hAnsi="Times New Roman" w:cs="Times New Roman"/>
-        </w:rPr>
-        <w:t>Wadhera</w:t>
-      </w:r>
-      <w:proofErr w:type="spellEnd"/>
-      <w:r>
-        <w:rPr>
-          <w:rFonts w:ascii="Times New Roman" w:hAnsi="Times New Roman" w:cs="Times New Roman"/>
-        </w:rPr>
-        <w:t xml:space="preserve">, P. Gaba, J. F. Figueroa, K. E. J. Maddox, R. W. Yeh, C. Shen, Variation in COVID-19 hospitalizations and deaths across New York City boroughs. </w:t>
+        <w:t xml:space="preserve">R. K. Wadhera, P. Wadhera, P. Gaba, J. F. Figueroa, K. E. J. Maddox, R. W. Yeh, C. Shen, Variation in COVID-19 hospitalizations and deaths across New York City boroughs. </w:t>
       </w:r>
       <w:r>
         <w:rPr>
@@ -3666,49 +3526,7 @@
           <w:rFonts w:ascii="Times New Roman" w:hAnsi="Times New Roman" w:cs="Times New Roman"/>
         </w:rPr>
         <w:tab/>
-        <w:t xml:space="preserve">J. B. Dowd, L. </w:t>
-      </w:r>
-      <w:proofErr w:type="spellStart"/>
-      <w:r>
-        <w:rPr>
-          <w:rFonts w:ascii="Times New Roman" w:hAnsi="Times New Roman" w:cs="Times New Roman"/>
-        </w:rPr>
-        <w:t>Andriano</w:t>
-      </w:r>
-      <w:proofErr w:type="spellEnd"/>
-      <w:r>
-        <w:rPr>
-          <w:rFonts w:ascii="Times New Roman" w:hAnsi="Times New Roman" w:cs="Times New Roman"/>
-        </w:rPr>
-        <w:t xml:space="preserve">, D. M. </w:t>
-      </w:r>
-      <w:proofErr w:type="spellStart"/>
-      <w:r>
-        <w:rPr>
-          <w:rFonts w:ascii="Times New Roman" w:hAnsi="Times New Roman" w:cs="Times New Roman"/>
-        </w:rPr>
-        <w:t>Brazel</w:t>
-      </w:r>
-      <w:proofErr w:type="spellEnd"/>
-      <w:r>
-        <w:rPr>
-          <w:rFonts w:ascii="Times New Roman" w:hAnsi="Times New Roman" w:cs="Times New Roman"/>
-        </w:rPr>
-        <w:t xml:space="preserve">, V. </w:t>
-      </w:r>
-      <w:proofErr w:type="spellStart"/>
-      <w:r>
-        <w:rPr>
-          <w:rFonts w:ascii="Times New Roman" w:hAnsi="Times New Roman" w:cs="Times New Roman"/>
-        </w:rPr>
-        <w:t>Rotondi</w:t>
-      </w:r>
-      <w:proofErr w:type="spellEnd"/>
-      <w:r>
-        <w:rPr>
-          <w:rFonts w:ascii="Times New Roman" w:hAnsi="Times New Roman" w:cs="Times New Roman"/>
-        </w:rPr>
-        <w:t xml:space="preserve">, P. Block, X. Ding, Y. Liu, M. C. Mills, Demographic science aids in understanding the spread and fatality rates of COVID-19. </w:t>
+        <w:t xml:space="preserve">J. B. Dowd, L. Andriano, D. M. Brazel, V. Rotondi, P. Block, X. Ding, Y. Liu, M. C. Mills, Demographic science aids in understanding the spread and fatality rates of COVID-19. </w:t>
       </w:r>
       <w:r>
         <w:rPr>
@@ -3757,35 +3575,7 @@
           <w:rFonts w:ascii="Times New Roman" w:hAnsi="Times New Roman" w:cs="Times New Roman"/>
         </w:rPr>
         <w:tab/>
-        <w:t xml:space="preserve">A. </w:t>
-      </w:r>
-      <w:proofErr w:type="spellStart"/>
-      <w:r>
-        <w:rPr>
-          <w:rFonts w:ascii="Times New Roman" w:hAnsi="Times New Roman" w:cs="Times New Roman"/>
-        </w:rPr>
-        <w:t>Remuzzi</w:t>
-      </w:r>
-      <w:proofErr w:type="spellEnd"/>
-      <w:r>
-        <w:rPr>
-          <w:rFonts w:ascii="Times New Roman" w:hAnsi="Times New Roman" w:cs="Times New Roman"/>
-        </w:rPr>
-        <w:t xml:space="preserve">, G. </w:t>
-      </w:r>
-      <w:proofErr w:type="spellStart"/>
-      <w:r>
-        <w:rPr>
-          <w:rFonts w:ascii="Times New Roman" w:hAnsi="Times New Roman" w:cs="Times New Roman"/>
-        </w:rPr>
-        <w:t>Remuzzi</w:t>
-      </w:r>
-      <w:proofErr w:type="spellEnd"/>
-      <w:r>
-        <w:rPr>
-          <w:rFonts w:ascii="Times New Roman" w:hAnsi="Times New Roman" w:cs="Times New Roman"/>
-        </w:rPr>
-        <w:t xml:space="preserve">, COVID-19 and Italy: what next? </w:t>
+        <w:t xml:space="preserve">A. Remuzzi, G. Remuzzi, COVID-19 and Italy: what next? </w:t>
       </w:r>
       <w:r>
         <w:rPr>
@@ -3834,119 +3624,7 @@
           <w:rFonts w:ascii="Times New Roman" w:hAnsi="Times New Roman" w:cs="Times New Roman"/>
         </w:rPr>
         <w:tab/>
-        <w:t xml:space="preserve">A. Banerjee, L. </w:t>
-      </w:r>
-      <w:proofErr w:type="spellStart"/>
-      <w:r>
-        <w:rPr>
-          <w:rFonts w:ascii="Times New Roman" w:hAnsi="Times New Roman" w:cs="Times New Roman"/>
-        </w:rPr>
-        <w:t>Pasea</w:t>
-      </w:r>
-      <w:proofErr w:type="spellEnd"/>
-      <w:r>
-        <w:rPr>
-          <w:rFonts w:ascii="Times New Roman" w:hAnsi="Times New Roman" w:cs="Times New Roman"/>
-        </w:rPr>
-        <w:t>, S. Harris, A. Gonzalez-</w:t>
-      </w:r>
-      <w:proofErr w:type="spellStart"/>
-      <w:r>
-        <w:rPr>
-          <w:rFonts w:ascii="Times New Roman" w:hAnsi="Times New Roman" w:cs="Times New Roman"/>
-        </w:rPr>
-        <w:t>Izquierdo</w:t>
-      </w:r>
-      <w:proofErr w:type="spellEnd"/>
-      <w:r>
-        <w:rPr>
-          <w:rFonts w:ascii="Times New Roman" w:hAnsi="Times New Roman" w:cs="Times New Roman"/>
-        </w:rPr>
-        <w:t xml:space="preserve">, A. </w:t>
-      </w:r>
-      <w:proofErr w:type="spellStart"/>
-      <w:r>
-        <w:rPr>
-          <w:rFonts w:ascii="Times New Roman" w:hAnsi="Times New Roman" w:cs="Times New Roman"/>
-        </w:rPr>
-        <w:t>Torralbo</w:t>
-      </w:r>
-      <w:proofErr w:type="spellEnd"/>
-      <w:r>
-        <w:rPr>
-          <w:rFonts w:ascii="Times New Roman" w:hAnsi="Times New Roman" w:cs="Times New Roman"/>
-        </w:rPr>
-        <w:t xml:space="preserve">, L. Shallcross, M. </w:t>
-      </w:r>
-      <w:proofErr w:type="spellStart"/>
-      <w:r>
-        <w:rPr>
-          <w:rFonts w:ascii="Times New Roman" w:hAnsi="Times New Roman" w:cs="Times New Roman"/>
-        </w:rPr>
-        <w:t>Noursadeghi</w:t>
-      </w:r>
-      <w:proofErr w:type="spellEnd"/>
-      <w:r>
-        <w:rPr>
-          <w:rFonts w:ascii="Times New Roman" w:hAnsi="Times New Roman" w:cs="Times New Roman"/>
-        </w:rPr>
-        <w:t xml:space="preserve">, D. Pillay, N. </w:t>
-      </w:r>
-      <w:proofErr w:type="spellStart"/>
-      <w:r>
-        <w:rPr>
-          <w:rFonts w:ascii="Times New Roman" w:hAnsi="Times New Roman" w:cs="Times New Roman"/>
-        </w:rPr>
-        <w:t>Sebire</w:t>
-      </w:r>
-      <w:proofErr w:type="spellEnd"/>
-      <w:r>
-        <w:rPr>
-          <w:rFonts w:ascii="Times New Roman" w:hAnsi="Times New Roman" w:cs="Times New Roman"/>
-        </w:rPr>
-        <w:t xml:space="preserve">, C. Holmes, C. </w:t>
-      </w:r>
-      <w:proofErr w:type="spellStart"/>
-      <w:r>
-        <w:rPr>
-          <w:rFonts w:ascii="Times New Roman" w:hAnsi="Times New Roman" w:cs="Times New Roman"/>
-        </w:rPr>
-        <w:t>Pagel</w:t>
-      </w:r>
-      <w:proofErr w:type="spellEnd"/>
-      <w:r>
-        <w:rPr>
-          <w:rFonts w:ascii="Times New Roman" w:hAnsi="Times New Roman" w:cs="Times New Roman"/>
-        </w:rPr>
-        <w:t xml:space="preserve">, W. K. Wong, C. </w:t>
-      </w:r>
-      <w:proofErr w:type="spellStart"/>
-      <w:r>
-        <w:rPr>
-          <w:rFonts w:ascii="Times New Roman" w:hAnsi="Times New Roman" w:cs="Times New Roman"/>
-        </w:rPr>
-        <w:t>Langenberg</w:t>
-      </w:r>
-      <w:proofErr w:type="spellEnd"/>
-      <w:r>
-        <w:rPr>
-          <w:rFonts w:ascii="Times New Roman" w:hAnsi="Times New Roman" w:cs="Times New Roman"/>
-        </w:rPr>
-        <w:t xml:space="preserve">, B. Williams, S. </w:t>
-      </w:r>
-      <w:proofErr w:type="spellStart"/>
-      <w:r>
-        <w:rPr>
-          <w:rFonts w:ascii="Times New Roman" w:hAnsi="Times New Roman" w:cs="Times New Roman"/>
-        </w:rPr>
-        <w:t>Denaxas</w:t>
-      </w:r>
-      <w:proofErr w:type="spellEnd"/>
-      <w:r>
-        <w:rPr>
-          <w:rFonts w:ascii="Times New Roman" w:hAnsi="Times New Roman" w:cs="Times New Roman"/>
-        </w:rPr>
-        <w:t xml:space="preserve">, H. Hemingway, Estimating excess 1-year mortality associated with the COVID-19 pandemic according to underlying conditions and age: a population-based cohort study. </w:t>
+        <w:t xml:space="preserve">A. Banerjee, L. Pasea, S. Harris, A. Gonzalez-Izquierdo, A. Torralbo, L. Shallcross, M. Noursadeghi, D. Pillay, N. Sebire, C. Holmes, C. Pagel, W. K. Wong, C. Langenberg, B. Williams, S. Denaxas, H. Hemingway, Estimating excess 1-year mortality associated with the COVID-19 pandemic according to underlying conditions and age: a population-based cohort study. </w:t>
       </w:r>
       <w:r>
         <w:rPr>
@@ -3995,35 +3673,7 @@
           <w:rFonts w:ascii="Times New Roman" w:hAnsi="Times New Roman" w:cs="Times New Roman"/>
         </w:rPr>
         <w:tab/>
-        <w:t xml:space="preserve">J. </w:t>
-      </w:r>
-      <w:proofErr w:type="spellStart"/>
-      <w:r>
-        <w:rPr>
-          <w:rFonts w:ascii="Times New Roman" w:hAnsi="Times New Roman" w:cs="Times New Roman"/>
-        </w:rPr>
-        <w:t>Mervis</w:t>
-      </w:r>
-      <w:proofErr w:type="spellEnd"/>
-      <w:r>
-        <w:rPr>
-          <w:rFonts w:ascii="Times New Roman" w:hAnsi="Times New Roman" w:cs="Times New Roman"/>
-        </w:rPr>
-        <w:t xml:space="preserve">, </w:t>
-      </w:r>
-      <w:proofErr w:type="gramStart"/>
-      <w:r>
-        <w:rPr>
-          <w:rFonts w:ascii="Times New Roman" w:hAnsi="Times New Roman" w:cs="Times New Roman"/>
-        </w:rPr>
-        <w:t>Can</w:t>
-      </w:r>
-      <w:proofErr w:type="gramEnd"/>
-      <w:r>
-        <w:rPr>
-          <w:rFonts w:ascii="Times New Roman" w:hAnsi="Times New Roman" w:cs="Times New Roman"/>
-        </w:rPr>
-        <w:t xml:space="preserve"> a set of equations keep U.S. census data private? </w:t>
+        <w:t xml:space="preserve">J. Mervis, Can a set of equations keep U.S. census data private? </w:t>
       </w:r>
       <w:r>
         <w:rPr>
@@ -4037,21 +3687,7 @@
         <w:rPr>
           <w:rFonts w:ascii="Times New Roman" w:hAnsi="Times New Roman" w:cs="Times New Roman"/>
         </w:rPr>
-        <w:t xml:space="preserve"> (2019), doi:10.1126/</w:t>
-      </w:r>
-      <w:proofErr w:type="gramStart"/>
-      <w:r>
-        <w:rPr>
-          <w:rFonts w:ascii="Times New Roman" w:hAnsi="Times New Roman" w:cs="Times New Roman"/>
-        </w:rPr>
-        <w:t>science.aaw</w:t>
-      </w:r>
-      <w:proofErr w:type="gramEnd"/>
-      <w:r>
-        <w:rPr>
-          <w:rFonts w:ascii="Times New Roman" w:hAnsi="Times New Roman" w:cs="Times New Roman"/>
-        </w:rPr>
-        <w:t>5470.</w:t>
+        <w:t xml:space="preserve"> (2019), doi:10.1126/science.aaw5470.</w:t>
       </w:r>
     </w:p>
     <w:p>
@@ -4093,21 +3729,7 @@
           <w:rFonts w:ascii="Times New Roman" w:hAnsi="Times New Roman" w:cs="Times New Roman"/>
         </w:rPr>
         <w:tab/>
-        <w:t xml:space="preserve">L. </w:t>
-      </w:r>
-      <w:proofErr w:type="spellStart"/>
-      <w:r>
-        <w:rPr>
-          <w:rFonts w:ascii="Times New Roman" w:hAnsi="Times New Roman" w:cs="Times New Roman"/>
-        </w:rPr>
-        <w:t>Zayatz</w:t>
-      </w:r>
-      <w:proofErr w:type="spellEnd"/>
-      <w:r>
-        <w:rPr>
-          <w:rFonts w:ascii="Times New Roman" w:hAnsi="Times New Roman" w:cs="Times New Roman"/>
-        </w:rPr>
-        <w:t xml:space="preserve">, Disclosure avoidance practices and research at the US Census Bureau: An update. </w:t>
+        <w:t xml:space="preserve">L. Zayatz, Disclosure avoidance practices and research at the US Census Bureau: An update. </w:t>
       </w:r>
       <w:r>
         <w:rPr>
@@ -4191,35 +3813,7 @@
           <w:rFonts w:ascii="Times New Roman" w:hAnsi="Times New Roman" w:cs="Times New Roman"/>
         </w:rPr>
         <w:tab/>
-        <w:t xml:space="preserve">A. R. Santos-Lozada, J. T. Howard, A. M. </w:t>
-      </w:r>
-      <w:proofErr w:type="spellStart"/>
-      <w:r>
-        <w:rPr>
-          <w:rFonts w:ascii="Times New Roman" w:hAnsi="Times New Roman" w:cs="Times New Roman"/>
-        </w:rPr>
-        <w:t>Verdery</w:t>
-      </w:r>
-      <w:proofErr w:type="spellEnd"/>
-      <w:r>
-        <w:rPr>
-          <w:rFonts w:ascii="Times New Roman" w:hAnsi="Times New Roman" w:cs="Times New Roman"/>
-        </w:rPr>
-        <w:t xml:space="preserve">, </w:t>
-      </w:r>
-      <w:proofErr w:type="gramStart"/>
-      <w:r>
-        <w:rPr>
-          <w:rFonts w:ascii="Times New Roman" w:hAnsi="Times New Roman" w:cs="Times New Roman"/>
-        </w:rPr>
-        <w:t>How</w:t>
-      </w:r>
-      <w:proofErr w:type="gramEnd"/>
-      <w:r>
-        <w:rPr>
-          <w:rFonts w:ascii="Times New Roman" w:hAnsi="Times New Roman" w:cs="Times New Roman"/>
-        </w:rPr>
-        <w:t xml:space="preserve"> differential privacy will affect our understanding of health disparities in the United States. </w:t>
+        <w:t xml:space="preserve">A. R. Santos-Lozada, J. T. Howard, A. M. Verdery, How differential privacy will affect our understanding of health disparities in the United States. </w:t>
       </w:r>
       <w:r>
         <w:rPr>
@@ -4254,21 +3848,7 @@
           <w:rFonts w:ascii="Times New Roman" w:hAnsi="Times New Roman" w:cs="Times New Roman"/>
         </w:rPr>
         <w:tab/>
-        <w:t xml:space="preserve">M. W. Hooper, A. M. </w:t>
-      </w:r>
-      <w:proofErr w:type="spellStart"/>
-      <w:r>
-        <w:rPr>
-          <w:rFonts w:ascii="Times New Roman" w:hAnsi="Times New Roman" w:cs="Times New Roman"/>
-        </w:rPr>
-        <w:t>Nápoles</w:t>
-      </w:r>
-      <w:proofErr w:type="spellEnd"/>
-      <w:r>
-        <w:rPr>
-          <w:rFonts w:ascii="Times New Roman" w:hAnsi="Times New Roman" w:cs="Times New Roman"/>
-        </w:rPr>
-        <w:t xml:space="preserve">, E. J. Pérez-Stable, COVID-19 and racial/ethnic disparities. </w:t>
+        <w:t xml:space="preserve">M. W. Hooper, A. M. Nápoles, E. J. Pérez-Stable, COVID-19 and racial/ethnic disparities. </w:t>
       </w:r>
       <w:r>
         <w:rPr>
@@ -4303,21 +3883,7 @@
           <w:rFonts w:ascii="Times New Roman" w:hAnsi="Times New Roman" w:cs="Times New Roman"/>
         </w:rPr>
         <w:tab/>
-        <w:t xml:space="preserve">J. M. Abowd, I. M. </w:t>
-      </w:r>
-      <w:proofErr w:type="spellStart"/>
-      <w:r>
-        <w:rPr>
-          <w:rFonts w:ascii="Times New Roman" w:hAnsi="Times New Roman" w:cs="Times New Roman"/>
-        </w:rPr>
-        <w:t>Schmutte</w:t>
-      </w:r>
-      <w:proofErr w:type="spellEnd"/>
-      <w:r>
-        <w:rPr>
-          <w:rFonts w:ascii="Times New Roman" w:hAnsi="Times New Roman" w:cs="Times New Roman"/>
-        </w:rPr>
-        <w:t xml:space="preserve">, An Economic Analysis of Privacy Protection and Statistical Accuracy as Social Choices. </w:t>
+        <w:t xml:space="preserve">J. M. Abowd, I. M. Schmutte, An Economic Analysis of Privacy Protection and Statistical Accuracy as Social Choices. </w:t>
       </w:r>
       <w:r>
         <w:rPr>
@@ -4401,21 +3967,7 @@
           <w:rFonts w:ascii="Times New Roman" w:hAnsi="Times New Roman" w:cs="Times New Roman"/>
         </w:rPr>
         <w:tab/>
-        <w:t xml:space="preserve">R. A. O. Jr, R. </w:t>
-      </w:r>
-      <w:proofErr w:type="spellStart"/>
-      <w:r>
-        <w:rPr>
-          <w:rFonts w:ascii="Times New Roman" w:hAnsi="Times New Roman" w:cs="Times New Roman"/>
-        </w:rPr>
-        <w:t>Gebeloff</w:t>
-      </w:r>
-      <w:proofErr w:type="spellEnd"/>
-      <w:r>
-        <w:rPr>
-          <w:rFonts w:ascii="Times New Roman" w:hAnsi="Times New Roman" w:cs="Times New Roman"/>
-        </w:rPr>
-        <w:t xml:space="preserve">, K. K. R. Lai, W. Wright, M. Smith, The Fullest Look Yet at the Racial Inequity of Coronavirus. </w:t>
+        <w:t xml:space="preserve">R. A. O. Jr, R. Gebeloff, K. K. R. Lai, W. Wright, M. Smith, The Fullest Look Yet at the Racial Inequity of Coronavirus. </w:t>
       </w:r>
       <w:r>
         <w:rPr>
@@ -7733,7 +7285,1026 @@
           <w:b/>
           <w:bCs/>
         </w:rPr>
+        <w:lastRenderedPageBreak/>
         <w:t>Supplementary Materials</w:t>
+      </w:r>
+    </w:p>
+    <w:p>
+      <w:pPr>
+        <w:spacing w:line="240" w:lineRule="auto"/>
+        <w:rPr>
+          <w:rFonts w:ascii="Times New Roman" w:hAnsi="Times New Roman" w:cs="Times New Roman"/>
+        </w:rPr>
+      </w:pPr>
+      <w:r>
+        <w:rPr>
+          <w:rFonts w:ascii="Times New Roman" w:hAnsi="Times New Roman" w:cs="Times New Roman"/>
+        </w:rPr>
+        <w:t xml:space="preserve">Here we </w:t>
+      </w:r>
+      <w:r>
+        <w:rPr>
+          <w:rFonts w:ascii="Times New Roman" w:hAnsi="Times New Roman" w:cs="Times New Roman"/>
+        </w:rPr>
+        <w:t>outline the methods for estimating COVID-19 mortality rates by age/sex and by race. First, we describe the datasets</w:t>
+      </w:r>
+      <w:r>
+        <w:rPr>
+          <w:rFonts w:ascii="Times New Roman" w:hAnsi="Times New Roman" w:cs="Times New Roman"/>
+        </w:rPr>
+        <w:t>. COVID-19 mortality rates are simply calculated as the numeric deaths divided by the population.</w:t>
+      </w:r>
+    </w:p>
+    <w:p>
+      <w:pPr>
+        <w:spacing w:line="240" w:lineRule="auto"/>
+        <w:rPr>
+          <w:rFonts w:ascii="Times New Roman" w:eastAsiaTheme="minorEastAsia" w:hAnsi="Times New Roman" w:cs="Times New Roman"/>
+        </w:rPr>
+      </w:pPr>
+      <w:r>
+        <w:rPr>
+          <w:rFonts w:ascii="Times New Roman" w:hAnsi="Times New Roman" w:cs="Times New Roman"/>
+        </w:rPr>
+        <w:t>We utilize</w:t>
+      </w:r>
+      <w:r>
+        <w:rPr>
+          <w:rFonts w:ascii="Times New Roman" w:hAnsi="Times New Roman" w:cs="Times New Roman"/>
+        </w:rPr>
+        <w:t xml:space="preserve"> </w:t>
+      </w:r>
+      <w:r>
+        <w:rPr>
+          <w:rFonts w:ascii="Times New Roman" w:hAnsi="Times New Roman" w:cs="Times New Roman"/>
+        </w:rPr>
+        <w:t>two</w:t>
+      </w:r>
+      <w:r>
+        <w:rPr>
+          <w:rFonts w:ascii="Times New Roman" w:hAnsi="Times New Roman" w:cs="Times New Roman"/>
+        </w:rPr>
+        <w:t xml:space="preserve"> primary sources of data in our estimates</w:t>
+      </w:r>
+      <w:r>
+        <w:rPr>
+          <w:rFonts w:ascii="Times New Roman" w:hAnsi="Times New Roman" w:cs="Times New Roman"/>
+        </w:rPr>
+        <w:t xml:space="preserve"> </w:t>
+      </w:r>
+      <w:r>
+        <w:rPr>
+          <w:rFonts w:ascii="Times New Roman" w:hAnsi="Times New Roman" w:cs="Times New Roman"/>
+        </w:rPr>
+        <w:t>concerning the</w:t>
+      </w:r>
+      <w:r>
+        <w:rPr>
+          <w:rFonts w:ascii="Times New Roman" w:hAnsi="Times New Roman" w:cs="Times New Roman"/>
+        </w:rPr>
+        <w:t xml:space="preserve"> denominators </w:t>
+      </w:r>
+      <w:r>
+        <w:rPr>
+          <w:rFonts w:ascii="Times New Roman" w:hAnsi="Times New Roman" w:cs="Times New Roman"/>
+        </w:rPr>
+        <w:t xml:space="preserve">for COVID-19 rate calculations and </w:t>
+      </w:r>
+      <w:r>
+        <w:rPr>
+          <w:rFonts w:ascii="Times New Roman" w:hAnsi="Times New Roman" w:cs="Times New Roman"/>
+        </w:rPr>
+        <w:t>one</w:t>
+      </w:r>
+      <w:r>
+        <w:rPr>
+          <w:rFonts w:ascii="Times New Roman" w:hAnsi="Times New Roman" w:cs="Times New Roman"/>
+        </w:rPr>
+        <w:t xml:space="preserve"> primary source of data concerning the numerators. For the denominators, we use the</w:t>
+      </w:r>
+      <w:r>
+        <w:rPr>
+          <w:rFonts w:ascii="Times New Roman" w:hAnsi="Times New Roman" w:cs="Times New Roman"/>
+        </w:rPr>
+        <w:t xml:space="preserve"> 2010 county-level population estimates </w:t>
+      </w:r>
+      <w:r>
+        <w:rPr>
+          <w:rFonts w:ascii="Times New Roman" w:hAnsi="Times New Roman" w:cs="Times New Roman"/>
+        </w:rPr>
+        <w:t>from traditional disclosure avoidance techniques</w:t>
+      </w:r>
+      <w:r>
+        <w:rPr>
+          <w:rFonts w:ascii="Times New Roman" w:hAnsi="Times New Roman" w:cs="Times New Roman"/>
+        </w:rPr>
+        <w:t xml:space="preserve"> and</w:t>
+      </w:r>
+      <w:r>
+        <w:rPr>
+          <w:rFonts w:ascii="Times New Roman" w:hAnsi="Times New Roman" w:cs="Times New Roman"/>
+        </w:rPr>
+        <w:t xml:space="preserve"> 2010 county-level population estimates produced with the proposed differential privacy</w:t>
+      </w:r>
+      <w:r>
+        <w:rPr>
+          <w:rFonts w:ascii="Times New Roman" w:hAnsi="Times New Roman" w:cs="Times New Roman"/>
+        </w:rPr>
+        <w:t xml:space="preserve"> 2010 demonstration product</w:t>
+      </w:r>
+      <w:r>
+        <w:rPr>
+          <w:rFonts w:ascii="Times New Roman" w:hAnsi="Times New Roman" w:cs="Times New Roman"/>
+        </w:rPr>
+        <w:t xml:space="preserve"> </w:t>
+      </w:r>
+      <w:r>
+        <w:rPr>
+          <w:rFonts w:ascii="Times New Roman" w:hAnsi="Times New Roman" w:cs="Times New Roman"/>
+          <w:b/>
+          <w:bCs/>
+        </w:rPr>
+        <w:fldChar w:fldCharType="begin"/>
+      </w:r>
+      <w:r>
+        <w:rPr>
+          <w:rFonts w:ascii="Times New Roman" w:hAnsi="Times New Roman" w:cs="Times New Roman"/>
+          <w:b/>
+          <w:bCs/>
+        </w:rPr>
+        <w:instrText xml:space="preserve"> ADDIN ZOTERO_ITEM CSL_CITATION {"citationID":"eUMaT4Hg","properties":{"formattedCitation":"({\\i{}6})","plainCitation":"(6)","noteIndex":0},"citationItems":[{"id":"FMnw3zbS/4jGomYCg","uris":["http://www.mendeley.com/documents/?uuid=b2a67d4c-49e3-4562-b838-d918f6cc8a46"],"uri":["http://www.mendeley.com/documents/?uuid=b2a67d4c-49e3-4562-b838-d918f6cc8a46"],"itemData":{"URL":"https://www.nhgis.org/differentially-private-2010-census-data","author":[{"dropping-particle":"","family":"National Historical GIS","given":"","non-dropping-particle":"","parse-names":false,"suffix":""}],"id":"FMnw3zbS/4jGomYCg","issued":{"date-parts":[["2019"]]},"title":"Differentially Private 2010 Census Data","type":"webpage"}}],"schema":"https://github.com/citation-style-language/schema/raw/master/csl-citation.json"} </w:instrText>
+      </w:r>
+      <w:r>
+        <w:rPr>
+          <w:rFonts w:ascii="Times New Roman" w:hAnsi="Times New Roman" w:cs="Times New Roman"/>
+          <w:b/>
+          <w:bCs/>
+        </w:rPr>
+        <w:fldChar w:fldCharType="separate"/>
+      </w:r>
+      <w:r>
+        <w:rPr>
+          <w:rFonts w:ascii="Times New Roman" w:hAnsi="Times New Roman" w:cs="Times New Roman"/>
+          <w:szCs w:val="24"/>
+        </w:rPr>
+        <w:t>(</w:t>
+      </w:r>
+      <w:r>
+        <w:rPr>
+          <w:rFonts w:ascii="Times New Roman" w:hAnsi="Times New Roman" w:cs="Times New Roman"/>
+          <w:i/>
+          <w:iCs/>
+          <w:szCs w:val="24"/>
+        </w:rPr>
+        <w:t>6</w:t>
+      </w:r>
+      <w:r>
+        <w:rPr>
+          <w:rFonts w:ascii="Times New Roman" w:hAnsi="Times New Roman" w:cs="Times New Roman"/>
+          <w:szCs w:val="24"/>
+        </w:rPr>
+        <w:t>)</w:t>
+      </w:r>
+      <w:r>
+        <w:rPr>
+          <w:rFonts w:ascii="Times New Roman" w:hAnsi="Times New Roman" w:cs="Times New Roman"/>
+          <w:b/>
+          <w:bCs/>
+        </w:rPr>
+        <w:fldChar w:fldCharType="end"/>
+      </w:r>
+      <w:r>
+        <w:rPr>
+          <w:rFonts w:ascii="Times New Roman" w:hAnsi="Times New Roman" w:cs="Times New Roman"/>
+        </w:rPr>
+        <w:t xml:space="preserve">. We accessed </w:t>
+      </w:r>
+      <w:r>
+        <w:rPr>
+          <w:rFonts w:ascii="Times New Roman" w:hAnsi="Times New Roman" w:cs="Times New Roman"/>
+        </w:rPr>
+        <w:t>county-level population counts</w:t>
+      </w:r>
+      <w:r>
+        <w:rPr>
+          <w:rFonts w:ascii="Times New Roman" w:hAnsi="Times New Roman" w:cs="Times New Roman"/>
+        </w:rPr>
+        <w:t xml:space="preserve"> </w:t>
+      </w:r>
+      <w:r>
+        <w:rPr>
+          <w:rFonts w:ascii="Times New Roman" w:hAnsi="Times New Roman" w:cs="Times New Roman"/>
+        </w:rPr>
+        <w:t xml:space="preserve">in 10-year age groups </w:t>
+      </w:r>
+      <w:r>
+        <w:rPr>
+          <w:rFonts w:ascii="Times New Roman" w:hAnsi="Times New Roman" w:cs="Times New Roman"/>
+        </w:rPr>
+        <w:t>(0-9,…, 80+]</w:t>
+      </w:r>
+      <w:r>
+        <w:rPr>
+          <w:rFonts w:ascii="Times New Roman" w:hAnsi="Times New Roman" w:cs="Times New Roman"/>
+        </w:rPr>
+        <w:t xml:space="preserve"> </w:t>
+      </w:r>
+      <w:r>
+        <w:rPr>
+          <w:rFonts w:ascii="Times New Roman" w:hAnsi="Times New Roman" w:cs="Times New Roman"/>
+        </w:rPr>
+        <w:t xml:space="preserve">by sex (male and female) and county-level population counts </w:t>
+      </w:r>
+      <w:r>
+        <w:rPr>
+          <w:rFonts w:ascii="Times New Roman" w:hAnsi="Times New Roman" w:cs="Times New Roman"/>
+        </w:rPr>
+        <w:t>by race/ethnicity (White Alone NH, Black Alone NH, Native American and Alaskan Native Alone NH, Asian Alone NH, Native Hawaiian and Other Pacific Islander Alone NH, Some Other Race Alone NH, and Two or More Races NH, and Hispanic).</w:t>
+      </w:r>
+      <w:r>
+        <w:rPr>
+          <w:rFonts w:ascii="Times New Roman" w:hAnsi="Times New Roman" w:cs="Times New Roman"/>
+        </w:rPr>
+        <w:t xml:space="preserve"> </w:t>
+      </w:r>
+      <w:r>
+        <w:rPr>
+          <w:rFonts w:ascii="Times New Roman" w:hAnsi="Times New Roman" w:cs="Times New Roman"/>
+        </w:rPr>
+        <w:t>The DP data are subject to noise-infus</w:t>
+      </w:r>
+      <w:r>
+        <w:rPr>
+          <w:rFonts w:ascii="Times New Roman" w:hAnsi="Times New Roman" w:cs="Times New Roman"/>
+        </w:rPr>
+        <w:t xml:space="preserve">ion based on the “privacy loss budget” or </w:t>
+      </w:r>
+      <m:oMath>
+        <m:r>
+          <w:rPr>
+            <w:rFonts w:ascii="Cambria Math" w:hAnsi="Cambria Math" w:cs="Times New Roman"/>
+          </w:rPr>
+          <m:t>ε</m:t>
+        </m:r>
+      </m:oMath>
+      <w:r>
+        <w:rPr>
+          <w:rFonts w:ascii="Times New Roman" w:hAnsi="Times New Roman" w:cs="Times New Roman"/>
+        </w:rPr>
+        <w:t xml:space="preserve">. For the 2010 demonstration product, the privacy budget is set at </w:t>
+      </w:r>
+      <m:oMath>
+        <m:r>
+          <w:rPr>
+            <w:rFonts w:ascii="Cambria Math" w:hAnsi="Cambria Math" w:cs="Times New Roman"/>
+          </w:rPr>
+          <m:t>ε=4</m:t>
+        </m:r>
+      </m:oMath>
+      <w:r>
+        <w:rPr>
+          <w:rFonts w:ascii="Times New Roman" w:eastAsiaTheme="minorEastAsia" w:hAnsi="Times New Roman" w:cs="Times New Roman"/>
+        </w:rPr>
+        <w:t xml:space="preserve">. The 2010 demonstration product simulates </w:t>
+      </w:r>
+      <w:r>
+        <w:rPr>
+          <w:rFonts w:ascii="Times New Roman" w:eastAsiaTheme="minorEastAsia" w:hAnsi="Times New Roman" w:cs="Times New Roman"/>
+        </w:rPr>
+        <w:t>the DP algorithm on Census 2010 Summary File 1 to provide a comparison between traditional disclosure avoidance counts and the new DP counts.</w:t>
+      </w:r>
+    </w:p>
+    <w:p>
+      <w:pPr>
+        <w:spacing w:line="240" w:lineRule="auto"/>
+        <w:rPr>
+          <w:rFonts w:ascii="Times New Roman" w:eastAsiaTheme="minorEastAsia" w:hAnsi="Times New Roman" w:cs="Times New Roman"/>
+        </w:rPr>
+      </w:pPr>
+      <w:r>
+        <w:rPr>
+          <w:rFonts w:ascii="Times New Roman" w:eastAsiaTheme="minorEastAsia" w:hAnsi="Times New Roman" w:cs="Times New Roman"/>
+        </w:rPr>
+        <w:t>The DP Demonstration product provides the denominators for calculating the COVID-19 mortality rates but not the</w:t>
+      </w:r>
+      <w:r>
+        <w:rPr>
+          <w:rFonts w:ascii="Times New Roman" w:eastAsiaTheme="minorEastAsia" w:hAnsi="Times New Roman" w:cs="Times New Roman"/>
+        </w:rPr>
+        <w:t xml:space="preserve"> numerators.</w:t>
+      </w:r>
+      <w:r>
+        <w:rPr>
+          <w:rFonts w:ascii="Times New Roman" w:eastAsiaTheme="minorEastAsia" w:hAnsi="Times New Roman" w:cs="Times New Roman"/>
+        </w:rPr>
+        <w:t xml:space="preserve"> To calculate the number of anticipated COVID-19 deaths by age/sex, we apply empirical age/sex mortality rates for Italy </w:t>
+      </w:r>
+      <w:r>
+        <w:rPr>
+          <w:rFonts w:ascii="Times New Roman" w:eastAsiaTheme="minorEastAsia" w:hAnsi="Times New Roman" w:cs="Times New Roman"/>
+        </w:rPr>
+        <w:fldChar w:fldCharType="begin"/>
+      </w:r>
+      <w:r>
+        <w:rPr>
+          <w:rFonts w:ascii="Times New Roman" w:eastAsiaTheme="minorEastAsia" w:hAnsi="Times New Roman" w:cs="Times New Roman"/>
+        </w:rPr>
+        <w:instrText xml:space="preserve"> ADDIN ZOTERO_ITEM CSL_CITATION {"citationID":"zwO3xSPh","properties":{"formattedCitation":"({\\i{}2})","plainCitation":"(2)","noteIndex":0},"citationItems":[{"id":"FMnw3zbS/9Kjz1DQI","uris":["http://www.mendeley.com/documents/?uuid=57cc63f4-f0d7-4905-8f3c-5f659c05da36"],"uri":["http://www.mendeley.com/documents/?uuid=57cc63f4-f0d7-4905-8f3c-5f659c05da36"],"itemData":{"DOI":"10.1073/pnas.2004911117","ISSN":"10916490","PMID":"32300018","abstract":"Governments around the world must rapidly mobilize and make difficult policy decisions to mitigate the coronavirus disease 2019 (COVID-19) pandemic. Because deaths have been concentrated at older ages, we highlight the important role of demography, particularly, how the age structure of a population may help explain differences in fatality rates across countries and how transmission unfolds. We examine the role of age structure in deaths thus far in Italy and South Korea and illustrate how the pandemic could unfold in populations with similar population sizes but different age structures, showing a dramatically higher burden of mortality in countries with older versus younger populations. This powerful interaction of demography and current age-specific mortality for COVID-19 suggests that social distancing and other policies to slow transmission should consider the age composition of local and national contexts as well as intergenerational interactions. We also call for countries to provide case and fatality data disaggregated by age and sex to improve real-time targeted forecasting of hospitalization and critical care needs.","author":[{"dropping-particle":"","family":"Dowd","given":"Jennifer Beam","non-dropping-particle":"","parse-names":false,"suffix":""},{"dropping-particle":"","family":"Andriano","given":"Liliana","non-dropping-particle":"","parse-names":false,"suffix":""},{"dropping-particle":"","family":"Brazel","given":"David M.","non-dropping-particle":"","parse-names":false,"suffix":""},{"dropping-particle":"","family":"Rotondi","given":"Valentina","non-dropping-particle":"","parse-names":false,"suffix":""},{"dropping-particle":"","family":"Block","given":"Per","non-dropping-particle":"","parse-names":false,"suffix":""},{"dropping-particle":"","family":"Ding","given":"Xuejie","non-dropping-particle":"","parse-names":false,"suffix":""},{"dropping-particle":"","family":"Liu","given":"Yan","non-dropping-particle":"","parse-names":false,"suffix":""},{"dropping-particle":"","family":"Mills","given":"Melinda C.","non-dropping-particle":"","parse-names":false,"suffix":""}],"container-title":"Proceedings of the National Academy of Sciences of the United States of America","id":"FMnw3zbS/9Kjz1DQI","issue":"18","issued":{"date-parts":[["2020"]]},"page":"9696-9698","title":"Demographic science aids in understanding the spread and fatality rates of COVID-19","type":"article-journal","volume":"117"}}],"schema":"https://github.com/citation-style-language/schema/raw/master/csl-citation.json"} </w:instrText>
+      </w:r>
+      <w:r>
+        <w:rPr>
+          <w:rFonts w:ascii="Times New Roman" w:eastAsiaTheme="minorEastAsia" w:hAnsi="Times New Roman" w:cs="Times New Roman"/>
+        </w:rPr>
+        <w:fldChar w:fldCharType="separate"/>
+      </w:r>
+      <w:r>
+        <w:rPr>
+          <w:rFonts w:ascii="Times New Roman" w:hAnsi="Times New Roman" w:cs="Times New Roman"/>
+          <w:szCs w:val="24"/>
+        </w:rPr>
+        <w:t>(</w:t>
+      </w:r>
+      <w:r>
+        <w:rPr>
+          <w:rFonts w:ascii="Times New Roman" w:hAnsi="Times New Roman" w:cs="Times New Roman"/>
+          <w:i/>
+          <w:iCs/>
+          <w:szCs w:val="24"/>
+        </w:rPr>
+        <w:t>2</w:t>
+      </w:r>
+      <w:r>
+        <w:rPr>
+          <w:rFonts w:ascii="Times New Roman" w:hAnsi="Times New Roman" w:cs="Times New Roman"/>
+          <w:szCs w:val="24"/>
+        </w:rPr>
+        <w:t>)</w:t>
+      </w:r>
+      <w:r>
+        <w:rPr>
+          <w:rFonts w:ascii="Times New Roman" w:eastAsiaTheme="minorEastAsia" w:hAnsi="Times New Roman" w:cs="Times New Roman"/>
+        </w:rPr>
+        <w:fldChar w:fldCharType="end"/>
+      </w:r>
+      <w:r>
+        <w:rPr>
+          <w:rFonts w:ascii="Times New Roman" w:eastAsiaTheme="minorEastAsia" w:hAnsi="Times New Roman" w:cs="Times New Roman"/>
+        </w:rPr>
+        <w:t xml:space="preserve"> to the 2010 Census Bureau Summary File 1 data (SF) that are not produced using DP. This allows us to estimate the anticipated mortality</w:t>
+      </w:r>
+      <w:r>
+        <w:rPr>
+          <w:rFonts w:ascii="Times New Roman" w:eastAsiaTheme="minorEastAsia" w:hAnsi="Times New Roman" w:cs="Times New Roman"/>
+        </w:rPr>
+        <w:t xml:space="preserve"> for underlying, “true” population</w:t>
+      </w:r>
+      <w:r>
+        <w:rPr>
+          <w:rFonts w:ascii="Times New Roman" w:eastAsiaTheme="minorEastAsia" w:hAnsi="Times New Roman" w:cs="Times New Roman"/>
+        </w:rPr>
+        <w:t xml:space="preserve"> (</w:t>
+      </w:r>
+      <m:oMath>
+        <m:sSub>
+          <m:sSubPr>
+            <m:ctrlPr>
+              <w:rPr>
+                <w:rFonts w:ascii="Cambria Math" w:eastAsiaTheme="minorEastAsia" w:hAnsi="Cambria Math" w:cs="Times New Roman"/>
+                <w:i/>
+              </w:rPr>
+            </m:ctrlPr>
+          </m:sSubPr>
+          <m:e>
+            <m:r>
+              <w:rPr>
+                <w:rFonts w:ascii="Cambria Math" w:eastAsiaTheme="minorEastAsia" w:hAnsi="Cambria Math" w:cs="Times New Roman"/>
+              </w:rPr>
+              <m:t>D</m:t>
+            </m:r>
+          </m:e>
+          <m:sub>
+            <m:r>
+              <w:rPr>
+                <w:rFonts w:ascii="Cambria Math" w:eastAsiaTheme="minorEastAsia" w:hAnsi="Cambria Math" w:cs="Times New Roman"/>
+              </w:rPr>
+              <m:t>i,</m:t>
+            </m:r>
+            <m:r>
+              <w:rPr>
+                <w:rFonts w:ascii="Cambria Math" w:eastAsiaTheme="minorEastAsia" w:hAnsi="Cambria Math" w:cs="Times New Roman"/>
+              </w:rPr>
+              <m:t>a,s,</m:t>
+            </m:r>
+            <m:r>
+              <w:rPr>
+                <w:rFonts w:ascii="Cambria Math" w:eastAsiaTheme="minorEastAsia" w:hAnsi="Cambria Math" w:cs="Times New Roman"/>
+              </w:rPr>
+              <m:t>SF</m:t>
+            </m:r>
+          </m:sub>
+        </m:sSub>
+        <m:r>
+          <w:rPr>
+            <w:rFonts w:ascii="Cambria Math" w:eastAsiaTheme="minorEastAsia" w:hAnsi="Cambria Math" w:cs="Times New Roman"/>
+          </w:rPr>
+          <m:t>)</m:t>
+        </m:r>
+      </m:oMath>
+      <w:r>
+        <w:rPr>
+          <w:rFonts w:ascii="Times New Roman" w:eastAsiaTheme="minorEastAsia" w:hAnsi="Times New Roman" w:cs="Times New Roman"/>
+        </w:rPr>
+        <w:t xml:space="preserve"> by </w:t>
+      </w:r>
+      <w:r>
+        <w:rPr>
+          <w:rFonts w:ascii="Times New Roman" w:eastAsiaTheme="minorEastAsia" w:hAnsi="Times New Roman" w:cs="Times New Roman"/>
+        </w:rPr>
+        <w:t xml:space="preserve">county </w:t>
+      </w:r>
+      <w:r>
+        <w:rPr>
+          <w:rFonts w:ascii="Times New Roman" w:eastAsiaTheme="minorEastAsia" w:hAnsi="Times New Roman" w:cs="Times New Roman"/>
+          <w:i/>
+          <w:iCs/>
+        </w:rPr>
+        <w:t>i</w:t>
+      </w:r>
+      <w:r>
+        <w:rPr>
+          <w:rFonts w:ascii="Times New Roman" w:eastAsiaTheme="minorEastAsia" w:hAnsi="Times New Roman" w:cs="Times New Roman"/>
+          <w:i/>
+          <w:iCs/>
+        </w:rPr>
+        <w:t>,</w:t>
+      </w:r>
+      <w:r>
+        <w:rPr>
+          <w:rFonts w:ascii="Times New Roman" w:eastAsiaTheme="minorEastAsia" w:hAnsi="Times New Roman" w:cs="Times New Roman"/>
+        </w:rPr>
+        <w:t xml:space="preserve"> </w:t>
+      </w:r>
+      <w:r>
+        <w:rPr>
+          <w:rFonts w:ascii="Times New Roman" w:eastAsiaTheme="minorEastAsia" w:hAnsi="Times New Roman" w:cs="Times New Roman"/>
+        </w:rPr>
+        <w:t xml:space="preserve">age group </w:t>
+      </w:r>
+      <w:r>
+        <w:rPr>
+          <w:rFonts w:ascii="Times New Roman" w:eastAsiaTheme="minorEastAsia" w:hAnsi="Times New Roman" w:cs="Times New Roman"/>
+          <w:i/>
+          <w:iCs/>
+        </w:rPr>
+        <w:t>a</w:t>
+      </w:r>
+      <w:r>
+        <w:rPr>
+          <w:rFonts w:ascii="Times New Roman" w:eastAsiaTheme="minorEastAsia" w:hAnsi="Times New Roman" w:cs="Times New Roman"/>
+          <w:i/>
+          <w:iCs/>
+        </w:rPr>
+        <w:t>,</w:t>
+      </w:r>
+      <w:r>
+        <w:rPr>
+          <w:rFonts w:ascii="Times New Roman" w:eastAsiaTheme="minorEastAsia" w:hAnsi="Times New Roman" w:cs="Times New Roman"/>
+        </w:rPr>
+        <w:t xml:space="preserve"> and sex group </w:t>
+      </w:r>
+      <w:r>
+        <w:rPr>
+          <w:rFonts w:ascii="Times New Roman" w:eastAsiaTheme="minorEastAsia" w:hAnsi="Times New Roman" w:cs="Times New Roman"/>
+          <w:i/>
+          <w:iCs/>
+        </w:rPr>
+        <w:t>s</w:t>
+      </w:r>
+      <w:r>
+        <w:rPr>
+          <w:rFonts w:ascii="Times New Roman" w:eastAsiaTheme="minorEastAsia" w:hAnsi="Times New Roman" w:cs="Times New Roman"/>
+        </w:rPr>
+        <w:t>. We then calculate the mortality rate under an SF and a DP denominator such that (</w:t>
+      </w:r>
+      <m:oMath>
+        <m:r>
+          <w:rPr>
+            <w:rFonts w:ascii="Cambria Math" w:eastAsiaTheme="minorEastAsia" w:hAnsi="Cambria Math" w:cs="Times New Roman"/>
+          </w:rPr>
+          <m:t>m=</m:t>
+        </m:r>
+        <m:f>
+          <m:fPr>
+            <m:ctrlPr>
+              <w:rPr>
+                <w:rFonts w:ascii="Cambria Math" w:eastAsiaTheme="minorEastAsia" w:hAnsi="Cambria Math" w:cs="Times New Roman"/>
+                <w:i/>
+              </w:rPr>
+            </m:ctrlPr>
+          </m:fPr>
+          <m:num>
+            <m:sSub>
+              <m:sSubPr>
+                <m:ctrlPr>
+                  <w:rPr>
+                    <w:rFonts w:ascii="Cambria Math" w:eastAsiaTheme="minorEastAsia" w:hAnsi="Cambria Math" w:cs="Times New Roman"/>
+                    <w:i/>
+                  </w:rPr>
+                </m:ctrlPr>
+              </m:sSubPr>
+              <m:e>
+                <m:r>
+                  <w:rPr>
+                    <w:rFonts w:ascii="Cambria Math" w:eastAsiaTheme="minorEastAsia" w:hAnsi="Cambria Math" w:cs="Times New Roman"/>
+                  </w:rPr>
+                  <m:t>D</m:t>
+                </m:r>
+              </m:e>
+              <m:sub>
+                <m:r>
+                  <w:rPr>
+                    <w:rFonts w:ascii="Cambria Math" w:eastAsiaTheme="minorEastAsia" w:hAnsi="Cambria Math" w:cs="Times New Roman"/>
+                  </w:rPr>
+                  <m:t>i,</m:t>
+                </m:r>
+                <m:r>
+                  <w:rPr>
+                    <w:rFonts w:ascii="Cambria Math" w:eastAsiaTheme="minorEastAsia" w:hAnsi="Cambria Math" w:cs="Times New Roman"/>
+                  </w:rPr>
+                  <m:t>a,s,</m:t>
+                </m:r>
+                <m:r>
+                  <w:rPr>
+                    <w:rFonts w:ascii="Cambria Math" w:eastAsiaTheme="minorEastAsia" w:hAnsi="Cambria Math" w:cs="Times New Roman"/>
+                  </w:rPr>
+                  <m:t>SF</m:t>
+                </m:r>
+              </m:sub>
+            </m:sSub>
+          </m:num>
+          <m:den>
+            <m:sSub>
+              <m:sSubPr>
+                <m:ctrlPr>
+                  <w:rPr>
+                    <w:rFonts w:ascii="Cambria Math" w:eastAsiaTheme="minorEastAsia" w:hAnsi="Cambria Math" w:cs="Times New Roman"/>
+                    <w:i/>
+                  </w:rPr>
+                </m:ctrlPr>
+              </m:sSubPr>
+              <m:e>
+                <m:r>
+                  <w:rPr>
+                    <w:rFonts w:ascii="Cambria Math" w:eastAsiaTheme="minorEastAsia" w:hAnsi="Cambria Math" w:cs="Times New Roman"/>
+                  </w:rPr>
+                  <m:t>P</m:t>
+                </m:r>
+              </m:e>
+              <m:sub>
+                <m:r>
+                  <w:rPr>
+                    <w:rFonts w:ascii="Cambria Math" w:eastAsiaTheme="minorEastAsia" w:hAnsi="Cambria Math" w:cs="Times New Roman"/>
+                  </w:rPr>
+                  <m:t>i,a,s,</m:t>
+                </m:r>
+                <m:r>
+                  <w:rPr>
+                    <w:rFonts w:ascii="Cambria Math" w:eastAsiaTheme="minorEastAsia" w:hAnsi="Cambria Math" w:cs="Times New Roman"/>
+                  </w:rPr>
+                  <m:t>c</m:t>
+                </m:r>
+              </m:sub>
+            </m:sSub>
+          </m:den>
+        </m:f>
+        <m:r>
+          <w:rPr>
+            <w:rFonts w:ascii="Cambria Math" w:eastAsiaTheme="minorEastAsia" w:hAnsi="Cambria Math" w:cs="Times New Roman"/>
+          </w:rPr>
+          <m:t>)</m:t>
+        </m:r>
+      </m:oMath>
+      <w:r>
+        <w:rPr>
+          <w:rFonts w:ascii="Times New Roman" w:eastAsiaTheme="minorEastAsia" w:hAnsi="Times New Roman" w:cs="Times New Roman"/>
+        </w:rPr>
+        <w:t xml:space="preserve"> where </w:t>
+      </w:r>
+      <m:oMath>
+        <m:sSub>
+          <m:sSubPr>
+            <m:ctrlPr>
+              <w:rPr>
+                <w:rFonts w:ascii="Cambria Math" w:eastAsiaTheme="minorEastAsia" w:hAnsi="Cambria Math" w:cs="Times New Roman"/>
+                <w:i/>
+              </w:rPr>
+            </m:ctrlPr>
+          </m:sSubPr>
+          <m:e>
+            <m:r>
+              <w:rPr>
+                <w:rFonts w:ascii="Cambria Math" w:eastAsiaTheme="minorEastAsia" w:hAnsi="Cambria Math" w:cs="Times New Roman"/>
+              </w:rPr>
+              <m:t>P</m:t>
+            </m:r>
+          </m:e>
+          <m:sub>
+            <m:r>
+              <w:rPr>
+                <w:rFonts w:ascii="Cambria Math" w:eastAsiaTheme="minorEastAsia" w:hAnsi="Cambria Math" w:cs="Times New Roman"/>
+              </w:rPr>
+              <m:t xml:space="preserve">i, </m:t>
+            </m:r>
+            <m:r>
+              <w:rPr>
+                <w:rFonts w:ascii="Cambria Math" w:eastAsiaTheme="minorEastAsia" w:hAnsi="Cambria Math" w:cs="Times New Roman"/>
+              </w:rPr>
+              <m:t>a,s,</m:t>
+            </m:r>
+            <m:r>
+              <w:rPr>
+                <w:rFonts w:ascii="Cambria Math" w:eastAsiaTheme="minorEastAsia" w:hAnsi="Cambria Math" w:cs="Times New Roman"/>
+              </w:rPr>
+              <m:t>c</m:t>
+            </m:r>
+          </m:sub>
+        </m:sSub>
+      </m:oMath>
+      <w:r>
+        <w:rPr>
+          <w:rFonts w:ascii="Times New Roman" w:eastAsiaTheme="minorEastAsia" w:hAnsi="Times New Roman" w:cs="Times New Roman"/>
+        </w:rPr>
+        <w:t xml:space="preserve"> refers to the relevant population</w:t>
+      </w:r>
+      <w:r>
+        <w:rPr>
+          <w:rFonts w:ascii="Times New Roman" w:eastAsiaTheme="minorEastAsia" w:hAnsi="Times New Roman" w:cs="Times New Roman"/>
+        </w:rPr>
+        <w:t xml:space="preserve"> and </w:t>
+      </w:r>
+      <w:r>
+        <w:rPr>
+          <w:rFonts w:ascii="Times New Roman" w:eastAsiaTheme="minorEastAsia" w:hAnsi="Times New Roman" w:cs="Times New Roman"/>
+          <w:i/>
+          <w:iCs/>
+        </w:rPr>
+        <w:t>c</w:t>
+      </w:r>
+      <w:r>
+        <w:rPr>
+          <w:rFonts w:ascii="Times New Roman" w:eastAsiaTheme="minorEastAsia" w:hAnsi="Times New Roman" w:cs="Times New Roman"/>
+        </w:rPr>
+        <w:t xml:space="preserve"> refers to either SF or DP</w:t>
+      </w:r>
+      <w:r>
+        <w:rPr>
+          <w:rFonts w:ascii="Times New Roman" w:eastAsiaTheme="minorEastAsia" w:hAnsi="Times New Roman" w:cs="Times New Roman"/>
+        </w:rPr>
+        <w:t xml:space="preserve"> and the relevant </w:t>
+      </w:r>
+      <w:r>
+        <w:rPr>
+          <w:rFonts w:ascii="Times New Roman" w:eastAsiaTheme="minorEastAsia" w:hAnsi="Times New Roman" w:cs="Times New Roman"/>
+        </w:rPr>
+        <w:t>county-</w:t>
+      </w:r>
+      <w:r>
+        <w:rPr>
+          <w:rFonts w:ascii="Times New Roman" w:eastAsiaTheme="minorEastAsia" w:hAnsi="Times New Roman" w:cs="Times New Roman"/>
+        </w:rPr>
+        <w:t>age</w:t>
+      </w:r>
+      <w:r>
+        <w:rPr>
+          <w:rFonts w:ascii="Times New Roman" w:eastAsiaTheme="minorEastAsia" w:hAnsi="Times New Roman" w:cs="Times New Roman"/>
+        </w:rPr>
+        <w:t>-</w:t>
+      </w:r>
+      <w:r>
+        <w:rPr>
+          <w:rFonts w:ascii="Times New Roman" w:eastAsiaTheme="minorEastAsia" w:hAnsi="Times New Roman" w:cs="Times New Roman"/>
+        </w:rPr>
+        <w:t>sex groups</w:t>
+      </w:r>
+      <w:r>
+        <w:rPr>
+          <w:rFonts w:ascii="Times New Roman" w:eastAsiaTheme="minorEastAsia" w:hAnsi="Times New Roman" w:cs="Times New Roman"/>
+        </w:rPr>
+        <w:t>.</w:t>
+      </w:r>
+      <w:r>
+        <w:rPr>
+          <w:rFonts w:ascii="Times New Roman" w:eastAsiaTheme="minorEastAsia" w:hAnsi="Times New Roman" w:cs="Times New Roman"/>
+        </w:rPr>
+        <w:t xml:space="preserve"> </w:t>
+      </w:r>
+      <w:r>
+        <w:rPr>
+          <w:rFonts w:ascii="Times New Roman" w:eastAsiaTheme="minorEastAsia" w:hAnsi="Times New Roman" w:cs="Times New Roman"/>
+        </w:rPr>
+        <w:t>For our race analysis, we apply a flat 5% mortality rate to each race group</w:t>
+      </w:r>
+      <w:r>
+        <w:rPr>
+          <w:rFonts w:ascii="Times New Roman" w:eastAsiaTheme="minorEastAsia" w:hAnsi="Times New Roman" w:cs="Times New Roman"/>
+        </w:rPr>
+        <w:t xml:space="preserve"> </w:t>
+      </w:r>
+      <w:r>
+        <w:rPr>
+          <w:rFonts w:ascii="Times New Roman" w:eastAsiaTheme="minorEastAsia" w:hAnsi="Times New Roman" w:cs="Times New Roman"/>
+          <w:i/>
+          <w:iCs/>
+        </w:rPr>
+        <w:t>r</w:t>
+      </w:r>
+      <w:r>
+        <w:rPr>
+          <w:rFonts w:ascii="Times New Roman" w:eastAsiaTheme="minorEastAsia" w:hAnsi="Times New Roman" w:cs="Times New Roman"/>
+        </w:rPr>
+        <w:t xml:space="preserve"> </w:t>
+      </w:r>
+      <w:r>
+        <w:rPr>
+          <w:rFonts w:ascii="Times New Roman" w:eastAsiaTheme="minorEastAsia" w:hAnsi="Times New Roman" w:cs="Times New Roman"/>
+        </w:rPr>
+        <w:t xml:space="preserve">in each county </w:t>
+      </w:r>
+      <w:r>
+        <w:rPr>
+          <w:rFonts w:ascii="Times New Roman" w:eastAsiaTheme="minorEastAsia" w:hAnsi="Times New Roman" w:cs="Times New Roman"/>
+          <w:i/>
+          <w:iCs/>
+        </w:rPr>
+        <w:t>i</w:t>
+      </w:r>
+      <w:r>
+        <w:rPr>
+          <w:rFonts w:ascii="Times New Roman" w:eastAsiaTheme="minorEastAsia" w:hAnsi="Times New Roman" w:cs="Times New Roman"/>
+        </w:rPr>
+        <w:t xml:space="preserve"> to estimate the COVID-19 mortality</w:t>
+      </w:r>
+      <w:r>
+        <w:rPr>
+          <w:rFonts w:ascii="Times New Roman" w:eastAsiaTheme="minorEastAsia" w:hAnsi="Times New Roman" w:cs="Times New Roman"/>
+        </w:rPr>
+        <w:t xml:space="preserve"> rates under SF and DP</w:t>
+      </w:r>
+      <w:r>
+        <w:rPr>
+          <w:rFonts w:ascii="Times New Roman" w:eastAsiaTheme="minorEastAsia" w:hAnsi="Times New Roman" w:cs="Times New Roman"/>
+        </w:rPr>
+        <w:t xml:space="preserve"> </w:t>
+      </w:r>
+      <w:r>
+        <w:rPr>
+          <w:rFonts w:ascii="Times New Roman" w:eastAsiaTheme="minorEastAsia" w:hAnsi="Times New Roman" w:cs="Times New Roman"/>
+        </w:rPr>
+        <w:t>(</w:t>
+      </w:r>
+      <m:oMath>
+        <m:r>
+          <w:rPr>
+            <w:rFonts w:ascii="Cambria Math" w:eastAsiaTheme="minorEastAsia" w:hAnsi="Cambria Math" w:cs="Times New Roman"/>
+          </w:rPr>
+          <m:t>m=</m:t>
+        </m:r>
+        <m:f>
+          <m:fPr>
+            <m:ctrlPr>
+              <w:rPr>
+                <w:rFonts w:ascii="Cambria Math" w:eastAsiaTheme="minorEastAsia" w:hAnsi="Cambria Math" w:cs="Times New Roman"/>
+                <w:i/>
+              </w:rPr>
+            </m:ctrlPr>
+          </m:fPr>
+          <m:num>
+            <m:sSub>
+              <m:sSubPr>
+                <m:ctrlPr>
+                  <w:rPr>
+                    <w:rFonts w:ascii="Cambria Math" w:eastAsiaTheme="minorEastAsia" w:hAnsi="Cambria Math" w:cs="Times New Roman"/>
+                    <w:i/>
+                  </w:rPr>
+                </m:ctrlPr>
+              </m:sSubPr>
+              <m:e>
+                <m:r>
+                  <w:rPr>
+                    <w:rFonts w:ascii="Cambria Math" w:eastAsiaTheme="minorEastAsia" w:hAnsi="Cambria Math" w:cs="Times New Roman"/>
+                  </w:rPr>
+                  <m:t>D</m:t>
+                </m:r>
+              </m:e>
+              <m:sub>
+                <m:r>
+                  <w:rPr>
+                    <w:rFonts w:ascii="Cambria Math" w:eastAsiaTheme="minorEastAsia" w:hAnsi="Cambria Math" w:cs="Times New Roman"/>
+                  </w:rPr>
+                  <m:t>i,</m:t>
+                </m:r>
+                <m:r>
+                  <w:rPr>
+                    <w:rFonts w:ascii="Cambria Math" w:eastAsiaTheme="minorEastAsia" w:hAnsi="Cambria Math" w:cs="Times New Roman"/>
+                  </w:rPr>
+                  <m:t>r</m:t>
+                </m:r>
+                <m:r>
+                  <w:rPr>
+                    <w:rFonts w:ascii="Cambria Math" w:eastAsiaTheme="minorEastAsia" w:hAnsi="Cambria Math" w:cs="Times New Roman"/>
+                  </w:rPr>
+                  <m:t>,SF</m:t>
+                </m:r>
+              </m:sub>
+            </m:sSub>
+          </m:num>
+          <m:den>
+            <m:sSub>
+              <m:sSubPr>
+                <m:ctrlPr>
+                  <w:rPr>
+                    <w:rFonts w:ascii="Cambria Math" w:eastAsiaTheme="minorEastAsia" w:hAnsi="Cambria Math" w:cs="Times New Roman"/>
+                    <w:i/>
+                  </w:rPr>
+                </m:ctrlPr>
+              </m:sSubPr>
+              <m:e>
+                <m:r>
+                  <w:rPr>
+                    <w:rFonts w:ascii="Cambria Math" w:eastAsiaTheme="minorEastAsia" w:hAnsi="Cambria Math" w:cs="Times New Roman"/>
+                  </w:rPr>
+                  <m:t>P</m:t>
+                </m:r>
+              </m:e>
+              <m:sub>
+                <m:r>
+                  <w:rPr>
+                    <w:rFonts w:ascii="Cambria Math" w:eastAsiaTheme="minorEastAsia" w:hAnsi="Cambria Math" w:cs="Times New Roman"/>
+                  </w:rPr>
+                  <m:t>i,</m:t>
+                </m:r>
+                <m:r>
+                  <w:rPr>
+                    <w:rFonts w:ascii="Cambria Math" w:eastAsiaTheme="minorEastAsia" w:hAnsi="Cambria Math" w:cs="Times New Roman"/>
+                  </w:rPr>
+                  <m:t>r</m:t>
+                </m:r>
+                <m:r>
+                  <w:rPr>
+                    <w:rFonts w:ascii="Cambria Math" w:eastAsiaTheme="minorEastAsia" w:hAnsi="Cambria Math" w:cs="Times New Roman"/>
+                  </w:rPr>
+                  <m:t>,c</m:t>
+                </m:r>
+              </m:sub>
+            </m:sSub>
+          </m:den>
+        </m:f>
+        <m:r>
+          <w:rPr>
+            <w:rFonts w:ascii="Cambria Math" w:eastAsiaTheme="minorEastAsia" w:hAnsi="Cambria Math" w:cs="Times New Roman"/>
+          </w:rPr>
+          <m:t>)</m:t>
+        </m:r>
+      </m:oMath>
+      <w:r>
+        <w:rPr>
+          <w:rFonts w:ascii="Times New Roman" w:eastAsiaTheme="minorEastAsia" w:hAnsi="Times New Roman" w:cs="Times New Roman"/>
+        </w:rPr>
+        <w:t>.</w:t>
+      </w:r>
+    </w:p>
+    <w:p>
+      <w:pPr>
+        <w:spacing w:line="240" w:lineRule="auto"/>
+        <w:rPr>
+          <w:rFonts w:ascii="Times New Roman" w:eastAsiaTheme="minorEastAsia" w:hAnsi="Times New Roman" w:cs="Times New Roman"/>
+        </w:rPr>
+      </w:pPr>
+      <w:r>
+        <w:rPr>
+          <w:rFonts w:ascii="Times New Roman" w:eastAsiaTheme="minorEastAsia" w:hAnsi="Times New Roman" w:cs="Times New Roman"/>
+        </w:rPr>
+        <w:t>We then calculate a mortality rate ratio (MRR), expressed as the ratio of the DP to SF mortality rates</w:t>
+      </w:r>
+      <w:r>
+        <w:rPr>
+          <w:rFonts w:ascii="Times New Roman" w:eastAsiaTheme="minorEastAsia" w:hAnsi="Times New Roman" w:cs="Times New Roman"/>
+        </w:rPr>
+        <w:t xml:space="preserve"> </w:t>
+      </w:r>
+      <w:r>
+        <w:rPr>
+          <w:rFonts w:ascii="Times New Roman" w:eastAsiaTheme="minorEastAsia" w:hAnsi="Times New Roman" w:cs="Times New Roman"/>
+        </w:rPr>
+        <w:t>((</w:t>
+      </w:r>
+      <m:oMath>
+        <m:sSub>
+          <m:sSubPr>
+            <m:ctrlPr>
+              <w:rPr>
+                <w:rFonts w:ascii="Cambria Math" w:eastAsiaTheme="minorEastAsia" w:hAnsi="Cambria Math" w:cs="Times New Roman"/>
+                <w:i/>
+              </w:rPr>
+            </m:ctrlPr>
+          </m:sSubPr>
+          <m:e>
+            <m:r>
+              <w:rPr>
+                <w:rFonts w:ascii="Cambria Math" w:eastAsiaTheme="minorEastAsia" w:hAnsi="Cambria Math" w:cs="Times New Roman"/>
+              </w:rPr>
+              <m:t>M</m:t>
+            </m:r>
+          </m:e>
+          <m:sub>
+            <m:r>
+              <w:rPr>
+                <w:rFonts w:ascii="Cambria Math" w:eastAsiaTheme="minorEastAsia" w:hAnsi="Cambria Math" w:cs="Times New Roman"/>
+              </w:rPr>
+              <m:t>DP</m:t>
+            </m:r>
+          </m:sub>
+        </m:sSub>
+        <m:r>
+          <w:rPr>
+            <w:rFonts w:ascii="Cambria Math" w:eastAsiaTheme="minorEastAsia" w:hAnsi="Cambria Math" w:cs="Times New Roman"/>
+          </w:rPr>
+          <m:t>/</m:t>
+        </m:r>
+        <m:sSub>
+          <m:sSubPr>
+            <m:ctrlPr>
+              <w:rPr>
+                <w:rFonts w:ascii="Cambria Math" w:eastAsiaTheme="minorEastAsia" w:hAnsi="Cambria Math" w:cs="Times New Roman"/>
+                <w:i/>
+              </w:rPr>
+            </m:ctrlPr>
+          </m:sSubPr>
+          <m:e>
+            <m:r>
+              <w:rPr>
+                <w:rFonts w:ascii="Cambria Math" w:eastAsiaTheme="minorEastAsia" w:hAnsi="Cambria Math" w:cs="Times New Roman"/>
+              </w:rPr>
+              <m:t>M</m:t>
+            </m:r>
+          </m:e>
+          <m:sub>
+            <m:r>
+              <w:rPr>
+                <w:rFonts w:ascii="Cambria Math" w:eastAsiaTheme="minorEastAsia" w:hAnsi="Cambria Math" w:cs="Times New Roman"/>
+              </w:rPr>
+              <m:t>SF</m:t>
+            </m:r>
+          </m:sub>
+        </m:sSub>
+        <m:r>
+          <w:rPr>
+            <w:rFonts w:ascii="Cambria Math" w:eastAsiaTheme="minorEastAsia" w:hAnsi="Cambria Math" w:cs="Times New Roman"/>
+          </w:rPr>
+          <m:t>)-1</m:t>
+        </m:r>
+      </m:oMath>
+      <w:r>
+        <w:rPr>
+          <w:rFonts w:ascii="Times New Roman" w:eastAsiaTheme="minorEastAsia" w:hAnsi="Times New Roman" w:cs="Times New Roman"/>
+        </w:rPr>
+        <w:t>)</w:t>
+      </w:r>
+      <w:r>
+        <w:rPr>
+          <w:rFonts w:ascii="Times New Roman" w:eastAsiaTheme="minorEastAsia" w:hAnsi="Times New Roman" w:cs="Times New Roman"/>
+        </w:rPr>
+        <w:t xml:space="preserve">, where values above 1.0 represent DP mortality rate </w:t>
+      </w:r>
+      <w:r>
+        <w:rPr>
+          <w:rFonts w:ascii="Times New Roman" w:eastAsiaTheme="minorEastAsia" w:hAnsi="Times New Roman" w:cs="Times New Roman"/>
+        </w:rPr>
+        <w:t xml:space="preserve">which </w:t>
+      </w:r>
+      <w:r>
+        <w:rPr>
+          <w:rFonts w:ascii="Times New Roman" w:eastAsiaTheme="minorEastAsia" w:hAnsi="Times New Roman" w:cs="Times New Roman"/>
+        </w:rPr>
+        <w:t>exceed</w:t>
+      </w:r>
+      <w:r>
+        <w:rPr>
+          <w:rFonts w:ascii="Times New Roman" w:eastAsiaTheme="minorEastAsia" w:hAnsi="Times New Roman" w:cs="Times New Roman"/>
+        </w:rPr>
+        <w:t>s</w:t>
+      </w:r>
+      <w:r>
+        <w:rPr>
+          <w:rFonts w:ascii="Times New Roman" w:eastAsiaTheme="minorEastAsia" w:hAnsi="Times New Roman" w:cs="Times New Roman"/>
+        </w:rPr>
+        <w:t xml:space="preserve"> </w:t>
+      </w:r>
+      <w:r>
+        <w:rPr>
+          <w:rFonts w:ascii="Times New Roman" w:eastAsiaTheme="minorEastAsia" w:hAnsi="Times New Roman" w:cs="Times New Roman"/>
+        </w:rPr>
+        <w:t>the SF mortality rate.</w:t>
       </w:r>
     </w:p>
     <w:sectPr>
@@ -8661,6 +9232,16 @@
     <w:uiPriority w:val="99"/>
     <w:rsid w:val="00ED0640"/>
   </w:style>
+  <w:style w:type="character" w:styleId="PlaceholderText">
+    <w:name w:val="Placeholder Text"/>
+    <w:basedOn w:val="DefaultParagraphFont"/>
+    <w:uiPriority w:val="99"/>
+    <w:semiHidden/>
+    <w:rsid w:val="00BA6643"/>
+    <w:rPr>
+      <w:color w:val="808080"/>
+    </w:rPr>
+  </w:style>
 </w:styles>
 </file>
 

</xml_diff>

<commit_message>
Edits consulted with Dr. Hauer
</commit_message>
<xml_diff>
--- a/MainDocument.docx
+++ b/MainDocument.docx
@@ -1,6 +1,6 @@
 
 <file path=word/document.xml><?xml version="1.0" encoding="utf-8"?>
-<w:document xmlns:wpc="http://schemas.microsoft.com/office/word/2010/wordprocessingCanvas" xmlns:cx="http://schemas.microsoft.com/office/drawing/2014/chartex" xmlns:cx1="http://schemas.microsoft.com/office/drawing/2015/9/8/chartex" xmlns:cx2="http://schemas.microsoft.com/office/drawing/2015/10/21/chartex" xmlns:cx3="http://schemas.microsoft.com/office/drawing/2016/5/9/chartex" xmlns:cx4="http://schemas.microsoft.com/office/drawing/2016/5/10/chartex" xmlns:cx5="http://schemas.microsoft.com/office/drawing/2016/5/11/chartex" xmlns:cx6="http://schemas.microsoft.com/office/drawing/2016/5/12/chartex" xmlns:cx7="http://schemas.microsoft.com/office/drawing/2016/5/13/chartex" xmlns:cx8="http://schemas.microsoft.com/office/drawing/2016/5/14/chartex" xmlns:mc="http://schemas.openxmlformats.org/markup-compatibility/2006" xmlns:aink="http://schemas.microsoft.com/office/drawing/2016/ink" xmlns:am3d="http://schemas.microsoft.com/office/drawing/2017/model3d" xmlns:o="urn:schemas-microsoft-com:office:office" xmlns:r="http://schemas.openxmlformats.org/officeDocument/2006/relationships" xmlns:m="http://schemas.openxmlformats.org/officeDocument/2006/math" xmlns:v="urn:schemas-microsoft-com:vml" xmlns:wp14="http://schemas.microsoft.com/office/word/2010/wordprocessingDrawing" xmlns:wp="http://schemas.openxmlformats.org/drawingml/2006/wordprocessingDrawing" xmlns:w10="urn:schemas-microsoft-com:office:word" xmlns:w="http://schemas.openxmlformats.org/wordprocessingml/2006/main" xmlns:w14="http://schemas.microsoft.com/office/word/2010/wordml" xmlns:w15="http://schemas.microsoft.com/office/word/2012/wordml" xmlns:w16cex="http://schemas.microsoft.com/office/word/2018/wordml/cex" xmlns:w16cid="http://schemas.microsoft.com/office/word/2016/wordml/cid" xmlns:w16="http://schemas.microsoft.com/office/word/2018/wordml" xmlns:w16se="http://schemas.microsoft.com/office/word/2015/wordml/symex" xmlns:wpg="http://schemas.microsoft.com/office/word/2010/wordprocessingGroup" xmlns:wpi="http://schemas.microsoft.com/office/word/2010/wordprocessingInk" xmlns:wne="http://schemas.microsoft.com/office/word/2006/wordml" xmlns:wps="http://schemas.microsoft.com/office/word/2010/wordprocessingShape" mc:Ignorable="w14 w15 w16se w16cid w16 w16cex wp14">
+<w:document xmlns:wpc="http://schemas.microsoft.com/office/word/2010/wordprocessingCanvas" xmlns:cx="http://schemas.microsoft.com/office/drawing/2014/chartex" xmlns:cx1="http://schemas.microsoft.com/office/drawing/2015/9/8/chartex" xmlns:mc="http://schemas.openxmlformats.org/markup-compatibility/2006" xmlns:o="urn:schemas-microsoft-com:office:office" xmlns:r="http://schemas.openxmlformats.org/officeDocument/2006/relationships" xmlns:m="http://schemas.openxmlformats.org/officeDocument/2006/math" xmlns:v="urn:schemas-microsoft-com:vml" xmlns:wp14="http://schemas.microsoft.com/office/word/2010/wordprocessingDrawing" xmlns:wp="http://schemas.openxmlformats.org/drawingml/2006/wordprocessingDrawing" xmlns:w10="urn:schemas-microsoft-com:office:word" xmlns:w="http://schemas.openxmlformats.org/wordprocessingml/2006/main" xmlns:w14="http://schemas.microsoft.com/office/word/2010/wordml" xmlns:w15="http://schemas.microsoft.com/office/word/2012/wordml" xmlns:w16se="http://schemas.microsoft.com/office/word/2015/wordml/symex" xmlns:wpg="http://schemas.microsoft.com/office/word/2010/wordprocessingGroup" xmlns:wpi="http://schemas.microsoft.com/office/word/2010/wordprocessingInk" xmlns:wne="http://schemas.microsoft.com/office/word/2006/wordml" xmlns:wps="http://schemas.microsoft.com/office/word/2010/wordprocessingShape" mc:Ignorable="w14 w15 w16se wp14">
   <w:body>
     <w:p>
       <w:pPr>
@@ -1244,21 +1244,7 @@
         <w:rPr>
           <w:rFonts w:ascii="Times New Roman" w:hAnsi="Times New Roman" w:cs="Times New Roman"/>
         </w:rPr>
-        <w:t xml:space="preserve">The US Census Bureau </w:t>
-      </w:r>
-      <w:proofErr w:type="gramStart"/>
-      <w:r>
-        <w:rPr>
-          <w:rFonts w:ascii="Times New Roman" w:hAnsi="Times New Roman" w:cs="Times New Roman"/>
-        </w:rPr>
-        <w:t>is charged</w:t>
-      </w:r>
-      <w:proofErr w:type="gramEnd"/>
-      <w:r>
-        <w:rPr>
-          <w:rFonts w:ascii="Times New Roman" w:hAnsi="Times New Roman" w:cs="Times New Roman"/>
-        </w:rPr>
-        <w:t xml:space="preserve"> with protecting the confidentiality of its respondents. Beginning with Census 1970, the US Census Bureau employed a wide array of disclosure avoidance techniques to protect respondent confidentiality. These techniques include suppression of tables with small cell sizes, swapping or interchanging responses, and suppressing and then imputing responses </w:t>
+        <w:t xml:space="preserve">The US Census Bureau is charged with protecting the confidentiality of its respondents. Beginning with Census 1970, the US Census Bureau employed a wide array of disclosure avoidance techniques to protect respondent confidentiality. These techniques include suppression of tables with small cell sizes, swapping or interchanging responses, and suppressing and then imputing responses </w:t>
       </w:r>
       <w:r>
         <w:rPr>
@@ -1739,21 +1725,7 @@
         <w:rPr>
           <w:rFonts w:ascii="Times New Roman" w:hAnsi="Times New Roman" w:cs="Times New Roman"/>
         </w:rPr>
-        <w:t xml:space="preserve"> shows the distortion of COVID-19 age-sex specific mortality rates by population size for US counties using the 2010 demonstration products. We find that smaller age-sex populations have much higher absolute errors than larger populations. These errors </w:t>
-      </w:r>
-      <w:proofErr w:type="gramStart"/>
-      <w:r>
-        <w:rPr>
-          <w:rFonts w:ascii="Times New Roman" w:hAnsi="Times New Roman" w:cs="Times New Roman"/>
-        </w:rPr>
-        <w:t>are not limited</w:t>
-      </w:r>
-      <w:proofErr w:type="gramEnd"/>
-      <w:r>
-        <w:rPr>
-          <w:rFonts w:ascii="Times New Roman" w:hAnsi="Times New Roman" w:cs="Times New Roman"/>
-        </w:rPr>
-        <w:t xml:space="preserve"> to small areas or a single age group, rather these errors are present in </w:t>
+        <w:t xml:space="preserve"> shows the distortion of COVID-19 age-sex specific mortality rates by population size for US counties using the 2010 demonstration products. We find that smaller age-sex populations have much higher absolute errors than larger populations. These errors are not limited to small areas or a single age group, rather these errors are present in </w:t>
       </w:r>
       <w:r>
         <w:rPr>
@@ -2206,14 +2178,7 @@
         <w:rPr>
           <w:rFonts w:ascii="Times New Roman" w:eastAsia="Times New Roman" w:hAnsi="Times New Roman" w:cs="Times New Roman"/>
         </w:rPr>
-        <w:t xml:space="preserve">We highlight how the planned, noise-infused U.S. Census data will significantly alter our understanding </w:t>
-      </w:r>
-      <w:proofErr w:type="gramStart"/>
-      <w:r>
-        <w:rPr>
-          <w:rFonts w:ascii="Times New Roman" w:eastAsia="Times New Roman" w:hAnsi="Times New Roman" w:cs="Times New Roman"/>
-        </w:rPr>
-        <w:t xml:space="preserve">of </w:t>
+        <w:t xml:space="preserve">We highlight how the planned, noise-infused U.S. Census data will significantly alter our understanding of </w:t>
       </w:r>
       <w:r>
         <w:rPr>
@@ -2225,14 +2190,7 @@
         <w:rPr>
           <w:rFonts w:ascii="Times New Roman" w:eastAsia="Times New Roman" w:hAnsi="Times New Roman" w:cs="Times New Roman"/>
         </w:rPr>
-        <w:t>COVID</w:t>
-      </w:r>
-      <w:proofErr w:type="gramEnd"/>
-      <w:r>
-        <w:rPr>
-          <w:rFonts w:ascii="Times New Roman" w:eastAsia="Times New Roman" w:hAnsi="Times New Roman" w:cs="Times New Roman"/>
-        </w:rPr>
-        <w:t>-</w:t>
+        <w:t>COVID-</w:t>
       </w:r>
       <w:r>
         <w:rPr>
@@ -2336,7 +2294,19 @@
         <w:rPr>
           <w:rFonts w:ascii="Times New Roman" w:eastAsia="Times New Roman" w:hAnsi="Times New Roman" w:cs="Times New Roman"/>
         </w:rPr>
-        <w:t xml:space="preserve">How are we to understand this pandemic if the very foundation upon which we calculate the most basic rates contain significant </w:t>
+        <w:t>How are we to understand this pandemic</w:t>
+      </w:r>
+      <w:r>
+        <w:rPr>
+          <w:rFonts w:ascii="Times New Roman" w:eastAsia="Times New Roman" w:hAnsi="Times New Roman" w:cs="Times New Roman"/>
+        </w:rPr>
+        <w:t xml:space="preserve"> </w:t>
+      </w:r>
+      <w:r>
+        <w:rPr>
+          <w:rFonts w:ascii="Times New Roman" w:eastAsia="Times New Roman" w:hAnsi="Times New Roman" w:cs="Times New Roman"/>
+        </w:rPr>
+        <w:t xml:space="preserve">if the very foundation upon which we calculate the most basic rates contain significant </w:t>
       </w:r>
       <w:r>
         <w:rPr>
@@ -2348,21 +2318,26 @@
         <w:rPr>
           <w:rFonts w:ascii="Times New Roman" w:eastAsia="Times New Roman" w:hAnsi="Times New Roman" w:cs="Times New Roman"/>
         </w:rPr>
-        <w:t xml:space="preserve">? How will cities, states, and the federal government effectively manage the current or future pandemics if important denominators are untrustworthy? If we cannot parse out the noise from the true values, we </w:t>
-      </w:r>
-      <w:proofErr w:type="gramStart"/>
-      <w:r>
-        <w:rPr>
-          <w:rFonts w:ascii="Times New Roman" w:eastAsia="Times New Roman" w:hAnsi="Times New Roman" w:cs="Times New Roman"/>
-        </w:rPr>
-        <w:t>are left</w:t>
-      </w:r>
-      <w:proofErr w:type="gramEnd"/>
-      <w:r>
-        <w:rPr>
-          <w:rFonts w:ascii="Times New Roman" w:eastAsia="Times New Roman" w:hAnsi="Times New Roman" w:cs="Times New Roman"/>
-        </w:rPr>
-        <w:t xml:space="preserve"> with a muddied vision of the pandemic and our responses will further reflect that uncertainty</w:t>
+        <w:t>?</w:t>
+      </w:r>
+      <w:r>
+        <w:rPr>
+          <w:rFonts w:ascii="Times New Roman" w:eastAsia="Times New Roman" w:hAnsi="Times New Roman" w:cs="Times New Roman"/>
+        </w:rPr>
+        <w:t xml:space="preserve"> </w:t>
+      </w:r>
+      <w:r>
+        <w:rPr>
+          <w:rFonts w:ascii="Times New Roman" w:eastAsia="Times New Roman" w:hAnsi="Times New Roman" w:cs="Times New Roman"/>
+        </w:rPr>
+        <w:t xml:space="preserve">How will cities, states, and the federal government effectively manage the current or future pandemics if important denominators are untrustworthy? If we cannot parse out the noise from the true values, we are left with a muddied vision of the pandemic and our responses will further </w:t>
+      </w:r>
+      <w:r>
+        <w:rPr>
+          <w:rFonts w:ascii="Times New Roman" w:eastAsia="Times New Roman" w:hAnsi="Times New Roman" w:cs="Times New Roman"/>
+        </w:rPr>
+        <w:lastRenderedPageBreak/>
+        <w:t>reflect that uncertainty</w:t>
       </w:r>
       <w:r>
         <w:rPr>
@@ -3166,20 +3141,25 @@
         <w:rPr>
           <w:rFonts w:ascii="Times New Roman" w:eastAsia="Times New Roman" w:hAnsi="Times New Roman" w:cs="Times New Roman"/>
         </w:rPr>
-        <w:t xml:space="preserve">COVID-19 rates rapidly approach acceptable error rates as population sizes get larger than 1000 persons. </w:t>
-      </w:r>
-      <w:r>
-        <w:rPr>
-          <w:rFonts w:ascii="Times New Roman" w:eastAsia="Times New Roman" w:hAnsi="Times New Roman" w:cs="Times New Roman"/>
-        </w:rPr>
-        <w:t xml:space="preserve">Second, scientists </w:t>
-      </w:r>
-      <w:r>
-        <w:rPr>
-          <w:rFonts w:ascii="Times New Roman" w:eastAsia="Times New Roman" w:hAnsi="Times New Roman" w:cs="Times New Roman"/>
-        </w:rPr>
-        <w:lastRenderedPageBreak/>
-        <w:t>and policymakers can combine areas</w:t>
+        <w:t xml:space="preserve">COVID-19 rates rapidly </w:t>
+      </w:r>
+      <w:r>
+        <w:rPr>
+          <w:rFonts w:ascii="Times New Roman" w:eastAsia="Times New Roman" w:hAnsi="Times New Roman" w:cs="Times New Roman"/>
+        </w:rPr>
+        <w:t xml:space="preserve">reduces </w:t>
+      </w:r>
+      <w:r>
+        <w:rPr>
+          <w:rFonts w:ascii="Times New Roman" w:eastAsia="Times New Roman" w:hAnsi="Times New Roman" w:cs="Times New Roman"/>
+        </w:rPr>
+        <w:t xml:space="preserve">as population sizes get larger than 1000 persons. </w:t>
+      </w:r>
+      <w:r>
+        <w:rPr>
+          <w:rFonts w:ascii="Times New Roman" w:eastAsia="Times New Roman" w:hAnsi="Times New Roman" w:cs="Times New Roman"/>
+        </w:rPr>
+        <w:t>Second, scientists and policymakers can combine areas</w:t>
       </w:r>
       <w:r>
         <w:rPr>
@@ -3227,35 +3207,7 @@
         <w:rPr>
           <w:rFonts w:ascii="Times New Roman" w:eastAsia="Times New Roman" w:hAnsi="Times New Roman" w:cs="Times New Roman"/>
         </w:rPr>
-        <w:t>pool data together in either wider age intervals (</w:t>
-      </w:r>
-      <w:proofErr w:type="spellStart"/>
-      <w:r>
-        <w:rPr>
-          <w:rFonts w:ascii="Times New Roman" w:eastAsia="Times New Roman" w:hAnsi="Times New Roman" w:cs="Times New Roman"/>
-        </w:rPr>
-        <w:t>ie</w:t>
-      </w:r>
-      <w:proofErr w:type="spellEnd"/>
-      <w:r>
-        <w:rPr>
-          <w:rFonts w:ascii="Times New Roman" w:eastAsia="Times New Roman" w:hAnsi="Times New Roman" w:cs="Times New Roman"/>
-        </w:rPr>
-        <w:t xml:space="preserve"> 20-year age intervals rather than 10-year age intervals) or wider race classifications (</w:t>
-      </w:r>
-      <w:proofErr w:type="spellStart"/>
-      <w:r>
-        <w:rPr>
-          <w:rFonts w:ascii="Times New Roman" w:eastAsia="Times New Roman" w:hAnsi="Times New Roman" w:cs="Times New Roman"/>
-        </w:rPr>
-        <w:t>ie</w:t>
-      </w:r>
-      <w:proofErr w:type="spellEnd"/>
-      <w:r>
-        <w:rPr>
-          <w:rFonts w:ascii="Times New Roman" w:eastAsia="Times New Roman" w:hAnsi="Times New Roman" w:cs="Times New Roman"/>
-        </w:rPr>
-        <w:t xml:space="preserve"> using </w:t>
+        <w:t xml:space="preserve">pool data together in either wider age intervals (ie 20-year age intervals rather than 10-year age intervals) or wider race classifications (ie using </w:t>
       </w:r>
       <w:r>
         <w:rPr>
@@ -3401,7 +3353,14 @@
         <w:rPr>
           <w:rFonts w:ascii="Times New Roman" w:eastAsia="Times New Roman" w:hAnsi="Times New Roman" w:cs="Times New Roman"/>
         </w:rPr>
-        <w:t xml:space="preserve"> mortality are an important aspect of the pandemic </w:t>
+        <w:t xml:space="preserve"> mortality are </w:t>
+      </w:r>
+      <w:r>
+        <w:rPr>
+          <w:rFonts w:ascii="Times New Roman" w:eastAsia="Times New Roman" w:hAnsi="Times New Roman" w:cs="Times New Roman"/>
+        </w:rPr>
+        <w:lastRenderedPageBreak/>
+        <w:t xml:space="preserve">an important aspect of the pandemic </w:t>
       </w:r>
       <w:r>
         <w:rPr>
@@ -3504,7 +3463,19 @@
         <w:rPr>
           <w:rFonts w:ascii="Times New Roman" w:eastAsia="Times New Roman" w:hAnsi="Times New Roman" w:cs="Times New Roman"/>
         </w:rPr>
-        <w:t>minimum standards for COVID-19 analyses using Census 2020 data products.</w:t>
+        <w:t xml:space="preserve">minimum standards for COVID-19 analyses using Census 2020 </w:t>
+      </w:r>
+      <w:r>
+        <w:rPr>
+          <w:rFonts w:ascii="Times New Roman" w:eastAsia="Times New Roman" w:hAnsi="Times New Roman" w:cs="Times New Roman"/>
+        </w:rPr>
+        <w:t xml:space="preserve">and subsequent </w:t>
+      </w:r>
+      <w:r>
+        <w:rPr>
+          <w:rFonts w:ascii="Times New Roman" w:eastAsia="Times New Roman" w:hAnsi="Times New Roman" w:cs="Times New Roman"/>
+        </w:rPr>
+        <w:t>data products.</w:t>
       </w:r>
       <w:r>
         <w:rPr>
@@ -3687,7 +3658,27 @@
         <w:rPr>
           <w:rFonts w:ascii="Times New Roman" w:eastAsia="Times New Roman" w:hAnsi="Times New Roman" w:cs="Times New Roman"/>
         </w:rPr>
-        <w:t xml:space="preserve"> analyses are of the highest possible fidelity.</w:t>
+        <w:t xml:space="preserve"> analyses </w:t>
+      </w:r>
+      <w:r>
+        <w:rPr>
+          <w:rFonts w:ascii="Times New Roman" w:eastAsia="Times New Roman" w:hAnsi="Times New Roman" w:cs="Times New Roman"/>
+        </w:rPr>
+        <w:t xml:space="preserve">accurately reflect their chosen measurement and the social phenomenon </w:t>
+      </w:r>
+      <w:r>
+        <w:rPr>
+          <w:rFonts w:ascii="Times New Roman" w:eastAsia="Times New Roman" w:hAnsi="Times New Roman" w:cs="Times New Roman"/>
+        </w:rPr>
+        <w:t>of interest</w:t>
+      </w:r>
+      <w:bookmarkStart w:id="0" w:name="_GoBack"/>
+      <w:bookmarkEnd w:id="0"/>
+      <w:r>
+        <w:rPr>
+          <w:rFonts w:ascii="Times New Roman" w:eastAsia="Times New Roman" w:hAnsi="Times New Roman" w:cs="Times New Roman"/>
+        </w:rPr>
+        <w:t>.</w:t>
       </w:r>
     </w:p>
     <w:p>
@@ -3740,35 +3731,7 @@
           <w:rFonts w:ascii="Times New Roman" w:hAnsi="Times New Roman" w:cs="Times New Roman"/>
         </w:rPr>
         <w:tab/>
-        <w:t xml:space="preserve">R. K. </w:t>
-      </w:r>
-      <w:proofErr w:type="spellStart"/>
-      <w:r>
-        <w:rPr>
-          <w:rFonts w:ascii="Times New Roman" w:hAnsi="Times New Roman" w:cs="Times New Roman"/>
-        </w:rPr>
-        <w:t>Wadhera</w:t>
-      </w:r>
-      <w:proofErr w:type="spellEnd"/>
-      <w:r>
-        <w:rPr>
-          <w:rFonts w:ascii="Times New Roman" w:hAnsi="Times New Roman" w:cs="Times New Roman"/>
-        </w:rPr>
-        <w:t xml:space="preserve">, P. </w:t>
-      </w:r>
-      <w:proofErr w:type="spellStart"/>
-      <w:r>
-        <w:rPr>
-          <w:rFonts w:ascii="Times New Roman" w:hAnsi="Times New Roman" w:cs="Times New Roman"/>
-        </w:rPr>
-        <w:t>Wadhera</w:t>
-      </w:r>
-      <w:proofErr w:type="spellEnd"/>
-      <w:r>
-        <w:rPr>
-          <w:rFonts w:ascii="Times New Roman" w:hAnsi="Times New Roman" w:cs="Times New Roman"/>
-        </w:rPr>
-        <w:t xml:space="preserve">, P. Gaba, J. F. Figueroa, K. E. J. Maddox, R. W. Yeh, C. Shen, Variation in COVID-19 hospitalizations and deaths across New York City boroughs. </w:t>
+        <w:t xml:space="preserve">R. K. Wadhera, P. Wadhera, P. Gaba, J. F. Figueroa, K. E. J. Maddox, R. W. Yeh, C. Shen, Variation in COVID-19 hospitalizations and deaths across New York City boroughs. </w:t>
       </w:r>
       <w:r>
         <w:rPr>
@@ -3803,49 +3766,7 @@
           <w:rFonts w:ascii="Times New Roman" w:hAnsi="Times New Roman" w:cs="Times New Roman"/>
         </w:rPr>
         <w:tab/>
-        <w:t xml:space="preserve">J. B. Dowd, L. </w:t>
-      </w:r>
-      <w:proofErr w:type="spellStart"/>
-      <w:r>
-        <w:rPr>
-          <w:rFonts w:ascii="Times New Roman" w:hAnsi="Times New Roman" w:cs="Times New Roman"/>
-        </w:rPr>
-        <w:t>Andriano</w:t>
-      </w:r>
-      <w:proofErr w:type="spellEnd"/>
-      <w:r>
-        <w:rPr>
-          <w:rFonts w:ascii="Times New Roman" w:hAnsi="Times New Roman" w:cs="Times New Roman"/>
-        </w:rPr>
-        <w:t xml:space="preserve">, D. M. </w:t>
-      </w:r>
-      <w:proofErr w:type="spellStart"/>
-      <w:r>
-        <w:rPr>
-          <w:rFonts w:ascii="Times New Roman" w:hAnsi="Times New Roman" w:cs="Times New Roman"/>
-        </w:rPr>
-        <w:t>Brazel</w:t>
-      </w:r>
-      <w:proofErr w:type="spellEnd"/>
-      <w:r>
-        <w:rPr>
-          <w:rFonts w:ascii="Times New Roman" w:hAnsi="Times New Roman" w:cs="Times New Roman"/>
-        </w:rPr>
-        <w:t xml:space="preserve">, V. </w:t>
-      </w:r>
-      <w:proofErr w:type="spellStart"/>
-      <w:r>
-        <w:rPr>
-          <w:rFonts w:ascii="Times New Roman" w:hAnsi="Times New Roman" w:cs="Times New Roman"/>
-        </w:rPr>
-        <w:t>Rotondi</w:t>
-      </w:r>
-      <w:proofErr w:type="spellEnd"/>
-      <w:r>
-        <w:rPr>
-          <w:rFonts w:ascii="Times New Roman" w:hAnsi="Times New Roman" w:cs="Times New Roman"/>
-        </w:rPr>
-        <w:t xml:space="preserve">, P. Block, X. Ding, Y. Liu, M. C. Mills, Demographic science aids in understanding the spread and fatality rates of COVID-19. </w:t>
+        <w:t xml:space="preserve">J. B. Dowd, L. Andriano, D. M. Brazel, V. Rotondi, P. Block, X. Ding, Y. Liu, M. C. Mills, Demographic science aids in understanding the spread and fatality rates of COVID-19. </w:t>
       </w:r>
       <w:r>
         <w:rPr>
@@ -3894,21 +3815,7 @@
           <w:rFonts w:ascii="Times New Roman" w:hAnsi="Times New Roman" w:cs="Times New Roman"/>
         </w:rPr>
         <w:tab/>
-        <w:t xml:space="preserve">E. G. Price-Haywood, J. Burton, D. Fort, L. </w:t>
-      </w:r>
-      <w:proofErr w:type="spellStart"/>
-      <w:r>
-        <w:rPr>
-          <w:rFonts w:ascii="Times New Roman" w:hAnsi="Times New Roman" w:cs="Times New Roman"/>
-        </w:rPr>
-        <w:t>Seoane</w:t>
-      </w:r>
-      <w:proofErr w:type="spellEnd"/>
-      <w:r>
-        <w:rPr>
-          <w:rFonts w:ascii="Times New Roman" w:hAnsi="Times New Roman" w:cs="Times New Roman"/>
-        </w:rPr>
-        <w:t xml:space="preserve">, Hospitalization and Mortality among Black Patients and White Patients with Covid-19. </w:t>
+        <w:t xml:space="preserve">E. G. Price-Haywood, J. Burton, D. Fort, L. Seoane, Hospitalization and Mortality among Black Patients and White Patients with Covid-19. </w:t>
       </w:r>
       <w:r>
         <w:rPr>
@@ -3957,35 +3864,7 @@
           <w:rFonts w:ascii="Times New Roman" w:hAnsi="Times New Roman" w:cs="Times New Roman"/>
         </w:rPr>
         <w:tab/>
-        <w:t xml:space="preserve">A. </w:t>
-      </w:r>
-      <w:proofErr w:type="spellStart"/>
-      <w:r>
-        <w:rPr>
-          <w:rFonts w:ascii="Times New Roman" w:hAnsi="Times New Roman" w:cs="Times New Roman"/>
-        </w:rPr>
-        <w:t>Remuzzi</w:t>
-      </w:r>
-      <w:proofErr w:type="spellEnd"/>
-      <w:r>
-        <w:rPr>
-          <w:rFonts w:ascii="Times New Roman" w:hAnsi="Times New Roman" w:cs="Times New Roman"/>
-        </w:rPr>
-        <w:t xml:space="preserve">, G. </w:t>
-      </w:r>
-      <w:proofErr w:type="spellStart"/>
-      <w:r>
-        <w:rPr>
-          <w:rFonts w:ascii="Times New Roman" w:hAnsi="Times New Roman" w:cs="Times New Roman"/>
-        </w:rPr>
-        <w:t>Remuzzi</w:t>
-      </w:r>
-      <w:proofErr w:type="spellEnd"/>
-      <w:r>
-        <w:rPr>
-          <w:rFonts w:ascii="Times New Roman" w:hAnsi="Times New Roman" w:cs="Times New Roman"/>
-        </w:rPr>
-        <w:t xml:space="preserve">, COVID-19 and Italy: what next? </w:t>
+        <w:t xml:space="preserve">A. Remuzzi, G. Remuzzi, COVID-19 and Italy: what next? </w:t>
       </w:r>
       <w:r>
         <w:rPr>
@@ -4034,119 +3913,7 @@
           <w:rFonts w:ascii="Times New Roman" w:hAnsi="Times New Roman" w:cs="Times New Roman"/>
         </w:rPr>
         <w:tab/>
-        <w:t xml:space="preserve">A. Banerjee, L. </w:t>
-      </w:r>
-      <w:proofErr w:type="spellStart"/>
-      <w:r>
-        <w:rPr>
-          <w:rFonts w:ascii="Times New Roman" w:hAnsi="Times New Roman" w:cs="Times New Roman"/>
-        </w:rPr>
-        <w:t>Pasea</w:t>
-      </w:r>
-      <w:proofErr w:type="spellEnd"/>
-      <w:r>
-        <w:rPr>
-          <w:rFonts w:ascii="Times New Roman" w:hAnsi="Times New Roman" w:cs="Times New Roman"/>
-        </w:rPr>
-        <w:t>, S. Harris, A. Gonzalez-</w:t>
-      </w:r>
-      <w:proofErr w:type="spellStart"/>
-      <w:r>
-        <w:rPr>
-          <w:rFonts w:ascii="Times New Roman" w:hAnsi="Times New Roman" w:cs="Times New Roman"/>
-        </w:rPr>
-        <w:t>Izquierdo</w:t>
-      </w:r>
-      <w:proofErr w:type="spellEnd"/>
-      <w:r>
-        <w:rPr>
-          <w:rFonts w:ascii="Times New Roman" w:hAnsi="Times New Roman" w:cs="Times New Roman"/>
-        </w:rPr>
-        <w:t xml:space="preserve">, A. </w:t>
-      </w:r>
-      <w:proofErr w:type="spellStart"/>
-      <w:r>
-        <w:rPr>
-          <w:rFonts w:ascii="Times New Roman" w:hAnsi="Times New Roman" w:cs="Times New Roman"/>
-        </w:rPr>
-        <w:t>Torralbo</w:t>
-      </w:r>
-      <w:proofErr w:type="spellEnd"/>
-      <w:r>
-        <w:rPr>
-          <w:rFonts w:ascii="Times New Roman" w:hAnsi="Times New Roman" w:cs="Times New Roman"/>
-        </w:rPr>
-        <w:t xml:space="preserve">, L. Shallcross, M. </w:t>
-      </w:r>
-      <w:proofErr w:type="spellStart"/>
-      <w:r>
-        <w:rPr>
-          <w:rFonts w:ascii="Times New Roman" w:hAnsi="Times New Roman" w:cs="Times New Roman"/>
-        </w:rPr>
-        <w:t>Noursadeghi</w:t>
-      </w:r>
-      <w:proofErr w:type="spellEnd"/>
-      <w:r>
-        <w:rPr>
-          <w:rFonts w:ascii="Times New Roman" w:hAnsi="Times New Roman" w:cs="Times New Roman"/>
-        </w:rPr>
-        <w:t xml:space="preserve">, D. Pillay, N. </w:t>
-      </w:r>
-      <w:proofErr w:type="spellStart"/>
-      <w:r>
-        <w:rPr>
-          <w:rFonts w:ascii="Times New Roman" w:hAnsi="Times New Roman" w:cs="Times New Roman"/>
-        </w:rPr>
-        <w:t>Sebire</w:t>
-      </w:r>
-      <w:proofErr w:type="spellEnd"/>
-      <w:r>
-        <w:rPr>
-          <w:rFonts w:ascii="Times New Roman" w:hAnsi="Times New Roman" w:cs="Times New Roman"/>
-        </w:rPr>
-        <w:t xml:space="preserve">, C. Holmes, C. </w:t>
-      </w:r>
-      <w:proofErr w:type="spellStart"/>
-      <w:r>
-        <w:rPr>
-          <w:rFonts w:ascii="Times New Roman" w:hAnsi="Times New Roman" w:cs="Times New Roman"/>
-        </w:rPr>
-        <w:t>Pagel</w:t>
-      </w:r>
-      <w:proofErr w:type="spellEnd"/>
-      <w:r>
-        <w:rPr>
-          <w:rFonts w:ascii="Times New Roman" w:hAnsi="Times New Roman" w:cs="Times New Roman"/>
-        </w:rPr>
-        <w:t xml:space="preserve">, W. K. Wong, C. </w:t>
-      </w:r>
-      <w:proofErr w:type="spellStart"/>
-      <w:r>
-        <w:rPr>
-          <w:rFonts w:ascii="Times New Roman" w:hAnsi="Times New Roman" w:cs="Times New Roman"/>
-        </w:rPr>
-        <w:t>Langenberg</w:t>
-      </w:r>
-      <w:proofErr w:type="spellEnd"/>
-      <w:r>
-        <w:rPr>
-          <w:rFonts w:ascii="Times New Roman" w:hAnsi="Times New Roman" w:cs="Times New Roman"/>
-        </w:rPr>
-        <w:t xml:space="preserve">, B. Williams, S. </w:t>
-      </w:r>
-      <w:proofErr w:type="spellStart"/>
-      <w:r>
-        <w:rPr>
-          <w:rFonts w:ascii="Times New Roman" w:hAnsi="Times New Roman" w:cs="Times New Roman"/>
-        </w:rPr>
-        <w:t>Denaxas</w:t>
-      </w:r>
-      <w:proofErr w:type="spellEnd"/>
-      <w:r>
-        <w:rPr>
-          <w:rFonts w:ascii="Times New Roman" w:hAnsi="Times New Roman" w:cs="Times New Roman"/>
-        </w:rPr>
-        <w:t xml:space="preserve">, H. Hemingway, Estimating excess 1-year mortality associated with the COVID-19 pandemic according to underlying conditions and age: a population-based cohort study. </w:t>
+        <w:t xml:space="preserve">A. Banerjee, L. Pasea, S. Harris, A. Gonzalez-Izquierdo, A. Torralbo, L. Shallcross, M. Noursadeghi, D. Pillay, N. Sebire, C. Holmes, C. Pagel, W. K. Wong, C. Langenberg, B. Williams, S. Denaxas, H. Hemingway, Estimating excess 1-year mortality associated with the COVID-19 pandemic according to underlying conditions and age: a population-based cohort study. </w:t>
       </w:r>
       <w:r>
         <w:rPr>
@@ -4195,35 +3962,7 @@
           <w:rFonts w:ascii="Times New Roman" w:hAnsi="Times New Roman" w:cs="Times New Roman"/>
         </w:rPr>
         <w:tab/>
-        <w:t xml:space="preserve">J. </w:t>
-      </w:r>
-      <w:proofErr w:type="spellStart"/>
-      <w:r>
-        <w:rPr>
-          <w:rFonts w:ascii="Times New Roman" w:hAnsi="Times New Roman" w:cs="Times New Roman"/>
-        </w:rPr>
-        <w:t>Mervis</w:t>
-      </w:r>
-      <w:proofErr w:type="spellEnd"/>
-      <w:r>
-        <w:rPr>
-          <w:rFonts w:ascii="Times New Roman" w:hAnsi="Times New Roman" w:cs="Times New Roman"/>
-        </w:rPr>
-        <w:t xml:space="preserve">, </w:t>
-      </w:r>
-      <w:proofErr w:type="gramStart"/>
-      <w:r>
-        <w:rPr>
-          <w:rFonts w:ascii="Times New Roman" w:hAnsi="Times New Roman" w:cs="Times New Roman"/>
-        </w:rPr>
-        <w:t>Can</w:t>
-      </w:r>
-      <w:proofErr w:type="gramEnd"/>
-      <w:r>
-        <w:rPr>
-          <w:rFonts w:ascii="Times New Roman" w:hAnsi="Times New Roman" w:cs="Times New Roman"/>
-        </w:rPr>
-        <w:t xml:space="preserve"> a set of equations keep U.S. census data private? </w:t>
+        <w:t xml:space="preserve">J. Mervis, Can a set of equations keep U.S. census data private? </w:t>
       </w:r>
       <w:r>
         <w:rPr>
@@ -4237,21 +3976,7 @@
         <w:rPr>
           <w:rFonts w:ascii="Times New Roman" w:hAnsi="Times New Roman" w:cs="Times New Roman"/>
         </w:rPr>
-        <w:t xml:space="preserve"> (2019), doi:10.1126/</w:t>
-      </w:r>
-      <w:proofErr w:type="gramStart"/>
-      <w:r>
-        <w:rPr>
-          <w:rFonts w:ascii="Times New Roman" w:hAnsi="Times New Roman" w:cs="Times New Roman"/>
-        </w:rPr>
-        <w:t>science.aaw</w:t>
-      </w:r>
-      <w:proofErr w:type="gramEnd"/>
-      <w:r>
-        <w:rPr>
-          <w:rFonts w:ascii="Times New Roman" w:hAnsi="Times New Roman" w:cs="Times New Roman"/>
-        </w:rPr>
-        <w:t>5470.</w:t>
+        <w:t xml:space="preserve"> (2019), doi:10.1126/science.aaw5470.</w:t>
       </w:r>
     </w:p>
     <w:p>
@@ -4272,21 +3997,7 @@
           <w:rFonts w:ascii="Times New Roman" w:hAnsi="Times New Roman" w:cs="Times New Roman"/>
         </w:rPr>
         <w:tab/>
-        <w:t xml:space="preserve">L. </w:t>
-      </w:r>
-      <w:proofErr w:type="spellStart"/>
-      <w:r>
-        <w:rPr>
-          <w:rFonts w:ascii="Times New Roman" w:hAnsi="Times New Roman" w:cs="Times New Roman"/>
-        </w:rPr>
-        <w:t>Zayatz</w:t>
-      </w:r>
-      <w:proofErr w:type="spellEnd"/>
-      <w:r>
-        <w:rPr>
-          <w:rFonts w:ascii="Times New Roman" w:hAnsi="Times New Roman" w:cs="Times New Roman"/>
-        </w:rPr>
-        <w:t xml:space="preserve">, Disclosure avoidance practices and research at the US Census Bureau: An update. </w:t>
+        <w:t xml:space="preserve">L. Zayatz, Disclosure avoidance practices and research at the US Census Bureau: An update. </w:t>
       </w:r>
       <w:r>
         <w:rPr>
@@ -4370,21 +4081,7 @@
           <w:rFonts w:ascii="Times New Roman" w:hAnsi="Times New Roman" w:cs="Times New Roman"/>
         </w:rPr>
         <w:tab/>
-        <w:t xml:space="preserve">S. L. Garfinkel, J. M. Abowd, S. </w:t>
-      </w:r>
-      <w:proofErr w:type="spellStart"/>
-      <w:r>
-        <w:rPr>
-          <w:rFonts w:ascii="Times New Roman" w:hAnsi="Times New Roman" w:cs="Times New Roman"/>
-        </w:rPr>
-        <w:t>Powazek</w:t>
-      </w:r>
-      <w:proofErr w:type="spellEnd"/>
-      <w:r>
-        <w:rPr>
-          <w:rFonts w:ascii="Times New Roman" w:hAnsi="Times New Roman" w:cs="Times New Roman"/>
-        </w:rPr>
-        <w:t xml:space="preserve">, in </w:t>
+        <w:t xml:space="preserve">S. L. Garfinkel, J. M. Abowd, S. Powazek, in </w:t>
       </w:r>
       <w:r>
         <w:rPr>
@@ -4482,6 +4179,7 @@
         <w:rPr>
           <w:rFonts w:ascii="Times New Roman" w:hAnsi="Times New Roman" w:cs="Times New Roman"/>
         </w:rPr>
+        <w:lastRenderedPageBreak/>
         <w:t xml:space="preserve">12. </w:t>
       </w:r>
       <w:r>
@@ -4489,35 +4187,7 @@
           <w:rFonts w:ascii="Times New Roman" w:hAnsi="Times New Roman" w:cs="Times New Roman"/>
         </w:rPr>
         <w:tab/>
-        <w:t xml:space="preserve">A. R. Santos-Lozada, J. T. Howard, A. M. </w:t>
-      </w:r>
-      <w:proofErr w:type="spellStart"/>
-      <w:r>
-        <w:rPr>
-          <w:rFonts w:ascii="Times New Roman" w:hAnsi="Times New Roman" w:cs="Times New Roman"/>
-        </w:rPr>
-        <w:t>Verdery</w:t>
-      </w:r>
-      <w:proofErr w:type="spellEnd"/>
-      <w:r>
-        <w:rPr>
-          <w:rFonts w:ascii="Times New Roman" w:hAnsi="Times New Roman" w:cs="Times New Roman"/>
-        </w:rPr>
-        <w:t xml:space="preserve">, </w:t>
-      </w:r>
-      <w:proofErr w:type="gramStart"/>
-      <w:r>
-        <w:rPr>
-          <w:rFonts w:ascii="Times New Roman" w:hAnsi="Times New Roman" w:cs="Times New Roman"/>
-        </w:rPr>
-        <w:t>How</w:t>
-      </w:r>
-      <w:proofErr w:type="gramEnd"/>
-      <w:r>
-        <w:rPr>
-          <w:rFonts w:ascii="Times New Roman" w:hAnsi="Times New Roman" w:cs="Times New Roman"/>
-        </w:rPr>
-        <w:t xml:space="preserve"> differential privacy will affect our understanding of health disparities in the United States. </w:t>
+        <w:t xml:space="preserve">A. R. Santos-Lozada, J. T. Howard, A. M. Verdery, How differential privacy will affect our understanding of health disparities in the United States. </w:t>
       </w:r>
       <w:r>
         <w:rPr>
@@ -4552,21 +4222,7 @@
           <w:rFonts w:ascii="Times New Roman" w:hAnsi="Times New Roman" w:cs="Times New Roman"/>
         </w:rPr>
         <w:tab/>
-        <w:t xml:space="preserve">M. W. Hooper, A. M. </w:t>
-      </w:r>
-      <w:proofErr w:type="spellStart"/>
-      <w:r>
-        <w:rPr>
-          <w:rFonts w:ascii="Times New Roman" w:hAnsi="Times New Roman" w:cs="Times New Roman"/>
-        </w:rPr>
-        <w:t>Nápoles</w:t>
-      </w:r>
-      <w:proofErr w:type="spellEnd"/>
-      <w:r>
-        <w:rPr>
-          <w:rFonts w:ascii="Times New Roman" w:hAnsi="Times New Roman" w:cs="Times New Roman"/>
-        </w:rPr>
-        <w:t xml:space="preserve">, E. J. Pérez-Stable, COVID-19 and racial/ethnic disparities. </w:t>
+        <w:t xml:space="preserve">M. W. Hooper, A. M. Nápoles, E. J. Pérez-Stable, COVID-19 and racial/ethnic disparities. </w:t>
       </w:r>
       <w:r>
         <w:rPr>
@@ -4601,21 +4257,7 @@
           <w:rFonts w:ascii="Times New Roman" w:hAnsi="Times New Roman" w:cs="Times New Roman"/>
         </w:rPr>
         <w:tab/>
-        <w:t xml:space="preserve">J. M. Abowd, I. M. </w:t>
-      </w:r>
-      <w:proofErr w:type="spellStart"/>
-      <w:r>
-        <w:rPr>
-          <w:rFonts w:ascii="Times New Roman" w:hAnsi="Times New Roman" w:cs="Times New Roman"/>
-        </w:rPr>
-        <w:t>Schmutte</w:t>
-      </w:r>
-      <w:proofErr w:type="spellEnd"/>
-      <w:r>
-        <w:rPr>
-          <w:rFonts w:ascii="Times New Roman" w:hAnsi="Times New Roman" w:cs="Times New Roman"/>
-        </w:rPr>
-        <w:t xml:space="preserve">, An Economic Analysis of Privacy Protection and Statistical Accuracy as Social Choices. </w:t>
+        <w:t xml:space="preserve">J. M. Abowd, I. M. Schmutte, An Economic Analysis of Privacy Protection and Statistical Accuracy as Social Choices. </w:t>
       </w:r>
       <w:r>
         <w:rPr>
@@ -4699,21 +4341,7 @@
           <w:rFonts w:ascii="Times New Roman" w:hAnsi="Times New Roman" w:cs="Times New Roman"/>
         </w:rPr>
         <w:tab/>
-        <w:t xml:space="preserve">R. A. O. Jr, R. </w:t>
-      </w:r>
-      <w:proofErr w:type="spellStart"/>
-      <w:r>
-        <w:rPr>
-          <w:rFonts w:ascii="Times New Roman" w:hAnsi="Times New Roman" w:cs="Times New Roman"/>
-        </w:rPr>
-        <w:t>Gebeloff</w:t>
-      </w:r>
-      <w:proofErr w:type="spellEnd"/>
-      <w:r>
-        <w:rPr>
-          <w:rFonts w:ascii="Times New Roman" w:hAnsi="Times New Roman" w:cs="Times New Roman"/>
-        </w:rPr>
-        <w:t xml:space="preserve">, K. K. R. Lai, W. Wright, M. Smith, The Fullest Look Yet at the Racial Inequity of Coronavirus. </w:t>
+        <w:t xml:space="preserve">R. A. O. Jr, R. Gebeloff, K. K. R. Lai, W. Wright, M. Smith, The Fullest Look Yet at the Racial Inequity of Coronavirus. </w:t>
       </w:r>
       <w:r>
         <w:rPr>
@@ -8669,7 +8297,6 @@
         </w:rPr>
         <w:t xml:space="preserve">county </w:t>
       </w:r>
-      <w:proofErr w:type="spellStart"/>
       <w:r>
         <w:rPr>
           <w:rFonts w:ascii="Times New Roman" w:eastAsiaTheme="minorEastAsia" w:hAnsi="Times New Roman" w:cs="Times New Roman"/>
@@ -8678,7 +8305,6 @@
         </w:rPr>
         <w:t>i</w:t>
       </w:r>
-      <w:proofErr w:type="spellEnd"/>
       <w:r>
         <w:rPr>
           <w:rFonts w:ascii="Times New Roman" w:eastAsiaTheme="minorEastAsia" w:hAnsi="Times New Roman" w:cs="Times New Roman"/>
@@ -8719,14 +8345,7 @@
         <w:rPr>
           <w:rFonts w:ascii="Times New Roman" w:eastAsiaTheme="minorEastAsia" w:hAnsi="Times New Roman" w:cs="Times New Roman"/>
         </w:rPr>
-        <w:t xml:space="preserve"> and sex </w:t>
-      </w:r>
-      <w:proofErr w:type="spellStart"/>
-      <w:r>
-        <w:rPr>
-          <w:rFonts w:ascii="Times New Roman" w:eastAsiaTheme="minorEastAsia" w:hAnsi="Times New Roman" w:cs="Times New Roman"/>
-        </w:rPr>
-        <w:t xml:space="preserve">group </w:t>
+        <w:t xml:space="preserve"> and sex group </w:t>
       </w:r>
       <w:r>
         <w:rPr>
@@ -8736,7 +8355,6 @@
         </w:rPr>
         <w:t>s</w:t>
       </w:r>
-      <w:proofErr w:type="spellEnd"/>
       <w:r>
         <w:rPr>
           <w:rFonts w:ascii="Times New Roman" w:eastAsiaTheme="minorEastAsia" w:hAnsi="Times New Roman" w:cs="Times New Roman"/>
@@ -8747,13 +8365,7 @@
         <w:rPr>
           <w:rFonts w:ascii="Times New Roman" w:hAnsi="Times New Roman" w:cs="Times New Roman"/>
         </w:rPr>
-        <w:t>COVID-19 mortality rates are simply calculated as the numeric deaths divided by the population.</w:t>
-      </w:r>
-      <w:r>
-        <w:rPr>
-          <w:rFonts w:ascii="Times New Roman" w:hAnsi="Times New Roman" w:cs="Times New Roman"/>
-        </w:rPr>
-        <w:t xml:space="preserve"> </w:t>
+        <w:t xml:space="preserve">COVID-19 mortality rates are simply calculated as the numeric deaths divided by the population. </w:t>
       </w:r>
       <w:r>
         <w:rPr>
@@ -8965,7 +8577,6 @@
         </w:rPr>
         <w:t xml:space="preserve">in each county </w:t>
       </w:r>
-      <w:proofErr w:type="spellStart"/>
       <w:r>
         <w:rPr>
           <w:rFonts w:ascii="Times New Roman" w:eastAsiaTheme="minorEastAsia" w:hAnsi="Times New Roman" w:cs="Times New Roman"/>
@@ -8974,7 +8585,6 @@
         </w:rPr>
         <w:t>i</w:t>
       </w:r>
-      <w:proofErr w:type="spellEnd"/>
       <w:r>
         <w:rPr>
           <w:rFonts w:ascii="Times New Roman" w:eastAsiaTheme="minorEastAsia" w:hAnsi="Times New Roman" w:cs="Times New Roman"/>
@@ -9271,21 +8881,7 @@
         <w:rPr>
           <w:rFonts w:ascii="Times New Roman" w:hAnsi="Times New Roman" w:cs="Times New Roman"/>
         </w:rPr>
-        <w:t xml:space="preserve">. All data and code necessary to reproduce the reported results </w:t>
-      </w:r>
-      <w:proofErr w:type="gramStart"/>
-      <w:r>
-        <w:rPr>
-          <w:rFonts w:ascii="Times New Roman" w:hAnsi="Times New Roman" w:cs="Times New Roman"/>
-        </w:rPr>
-        <w:t>are licensed</w:t>
-      </w:r>
-      <w:proofErr w:type="gramEnd"/>
-      <w:r>
-        <w:rPr>
-          <w:rFonts w:ascii="Times New Roman" w:hAnsi="Times New Roman" w:cs="Times New Roman"/>
-        </w:rPr>
-        <w:t xml:space="preserve"> under the CC-BY-4.0 license and are publicly available in a replication repository located at https://osf.io/fp52x/?view_only=754d9a72a2ea4f6b8e0c193dc9a590d1.</w:t>
+        <w:t>. All data and code necessary to reproduce the reported results are licensed under the CC-BY-4.0 license and are publicly available in a replication repository located at https://osf.io/fp52x/?view_only=754d9a72a2ea4f6b8e0c193dc9a590d1.</w:t>
       </w:r>
     </w:p>
     <w:p>
@@ -9308,7 +8904,7 @@
 </file>
 
 <file path=word/endnotes.xml><?xml version="1.0" encoding="utf-8"?>
-<w:endnotes xmlns:wpc="http://schemas.microsoft.com/office/word/2010/wordprocessingCanvas" xmlns:cx="http://schemas.microsoft.com/office/drawing/2014/chartex" xmlns:cx1="http://schemas.microsoft.com/office/drawing/2015/9/8/chartex" xmlns:cx2="http://schemas.microsoft.com/office/drawing/2015/10/21/chartex" xmlns:cx3="http://schemas.microsoft.com/office/drawing/2016/5/9/chartex" xmlns:cx4="http://schemas.microsoft.com/office/drawing/2016/5/10/chartex" xmlns:cx5="http://schemas.microsoft.com/office/drawing/2016/5/11/chartex" xmlns:cx6="http://schemas.microsoft.com/office/drawing/2016/5/12/chartex" xmlns:cx7="http://schemas.microsoft.com/office/drawing/2016/5/13/chartex" xmlns:cx8="http://schemas.microsoft.com/office/drawing/2016/5/14/chartex" xmlns:mc="http://schemas.openxmlformats.org/markup-compatibility/2006" xmlns:aink="http://schemas.microsoft.com/office/drawing/2016/ink" xmlns:am3d="http://schemas.microsoft.com/office/drawing/2017/model3d" xmlns:o="urn:schemas-microsoft-com:office:office" xmlns:r="http://schemas.openxmlformats.org/officeDocument/2006/relationships" xmlns:m="http://schemas.openxmlformats.org/officeDocument/2006/math" xmlns:v="urn:schemas-microsoft-com:vml" xmlns:wp14="http://schemas.microsoft.com/office/word/2010/wordprocessingDrawing" xmlns:wp="http://schemas.openxmlformats.org/drawingml/2006/wordprocessingDrawing" xmlns:w10="urn:schemas-microsoft-com:office:word" xmlns:w="http://schemas.openxmlformats.org/wordprocessingml/2006/main" xmlns:w14="http://schemas.microsoft.com/office/word/2010/wordml" xmlns:w15="http://schemas.microsoft.com/office/word/2012/wordml" xmlns:w16cex="http://schemas.microsoft.com/office/word/2018/wordml/cex" xmlns:w16cid="http://schemas.microsoft.com/office/word/2016/wordml/cid" xmlns:w16="http://schemas.microsoft.com/office/word/2018/wordml" xmlns:w16se="http://schemas.microsoft.com/office/word/2015/wordml/symex" xmlns:wpg="http://schemas.microsoft.com/office/word/2010/wordprocessingGroup" xmlns:wpi="http://schemas.microsoft.com/office/word/2010/wordprocessingInk" xmlns:wne="http://schemas.microsoft.com/office/word/2006/wordml" xmlns:wps="http://schemas.microsoft.com/office/word/2010/wordprocessingShape" mc:Ignorable="w14 w15 w16se w16cid w16 w16cex wp14">
+<w:endnotes xmlns:wpc="http://schemas.microsoft.com/office/word/2010/wordprocessingCanvas" xmlns:cx="http://schemas.microsoft.com/office/drawing/2014/chartex" xmlns:cx1="http://schemas.microsoft.com/office/drawing/2015/9/8/chartex" xmlns:mc="http://schemas.openxmlformats.org/markup-compatibility/2006" xmlns:o="urn:schemas-microsoft-com:office:office" xmlns:r="http://schemas.openxmlformats.org/officeDocument/2006/relationships" xmlns:m="http://schemas.openxmlformats.org/officeDocument/2006/math" xmlns:v="urn:schemas-microsoft-com:vml" xmlns:wp14="http://schemas.microsoft.com/office/word/2010/wordprocessingDrawing" xmlns:wp="http://schemas.openxmlformats.org/drawingml/2006/wordprocessingDrawing" xmlns:w10="urn:schemas-microsoft-com:office:word" xmlns:w="http://schemas.openxmlformats.org/wordprocessingml/2006/main" xmlns:w14="http://schemas.microsoft.com/office/word/2010/wordml" xmlns:w15="http://schemas.microsoft.com/office/word/2012/wordml" xmlns:w16se="http://schemas.microsoft.com/office/word/2015/wordml/symex" xmlns:wpg="http://schemas.microsoft.com/office/word/2010/wordprocessingGroup" xmlns:wpi="http://schemas.microsoft.com/office/word/2010/wordprocessingInk" xmlns:wne="http://schemas.microsoft.com/office/word/2006/wordml" xmlns:wps="http://schemas.microsoft.com/office/word/2010/wordprocessingShape" mc:Ignorable="w14 w15 w16se wp14">
   <w:endnote w:type="separator" w:id="-1">
     <w:p>
       <w:pPr>
@@ -9333,7 +8929,7 @@
 </file>
 
 <file path=word/footer1.xml><?xml version="1.0" encoding="utf-8"?>
-<w:ftr xmlns:wpc="http://schemas.microsoft.com/office/word/2010/wordprocessingCanvas" xmlns:cx="http://schemas.microsoft.com/office/drawing/2014/chartex" xmlns:cx1="http://schemas.microsoft.com/office/drawing/2015/9/8/chartex" xmlns:cx2="http://schemas.microsoft.com/office/drawing/2015/10/21/chartex" xmlns:cx3="http://schemas.microsoft.com/office/drawing/2016/5/9/chartex" xmlns:cx4="http://schemas.microsoft.com/office/drawing/2016/5/10/chartex" xmlns:cx5="http://schemas.microsoft.com/office/drawing/2016/5/11/chartex" xmlns:cx6="http://schemas.microsoft.com/office/drawing/2016/5/12/chartex" xmlns:cx7="http://schemas.microsoft.com/office/drawing/2016/5/13/chartex" xmlns:cx8="http://schemas.microsoft.com/office/drawing/2016/5/14/chartex" xmlns:mc="http://schemas.openxmlformats.org/markup-compatibility/2006" xmlns:aink="http://schemas.microsoft.com/office/drawing/2016/ink" xmlns:am3d="http://schemas.microsoft.com/office/drawing/2017/model3d" xmlns:o="urn:schemas-microsoft-com:office:office" xmlns:r="http://schemas.openxmlformats.org/officeDocument/2006/relationships" xmlns:m="http://schemas.openxmlformats.org/officeDocument/2006/math" xmlns:v="urn:schemas-microsoft-com:vml" xmlns:wp14="http://schemas.microsoft.com/office/word/2010/wordprocessingDrawing" xmlns:wp="http://schemas.openxmlformats.org/drawingml/2006/wordprocessingDrawing" xmlns:w10="urn:schemas-microsoft-com:office:word" xmlns:w="http://schemas.openxmlformats.org/wordprocessingml/2006/main" xmlns:w14="http://schemas.microsoft.com/office/word/2010/wordml" xmlns:w15="http://schemas.microsoft.com/office/word/2012/wordml" xmlns:w16cex="http://schemas.microsoft.com/office/word/2018/wordml/cex" xmlns:w16cid="http://schemas.microsoft.com/office/word/2016/wordml/cid" xmlns:w16="http://schemas.microsoft.com/office/word/2018/wordml" xmlns:w16se="http://schemas.microsoft.com/office/word/2015/wordml/symex" xmlns:wpg="http://schemas.microsoft.com/office/word/2010/wordprocessingGroup" xmlns:wpi="http://schemas.microsoft.com/office/word/2010/wordprocessingInk" xmlns:wne="http://schemas.microsoft.com/office/word/2006/wordml" xmlns:wps="http://schemas.microsoft.com/office/word/2010/wordprocessingShape" mc:Ignorable="w14 w15 w16se w16cid w16 w16cex wp14">
+<w:ftr xmlns:wpc="http://schemas.microsoft.com/office/word/2010/wordprocessingCanvas" xmlns:cx="http://schemas.microsoft.com/office/drawing/2014/chartex" xmlns:cx1="http://schemas.microsoft.com/office/drawing/2015/9/8/chartex" xmlns:mc="http://schemas.openxmlformats.org/markup-compatibility/2006" xmlns:o="urn:schemas-microsoft-com:office:office" xmlns:r="http://schemas.openxmlformats.org/officeDocument/2006/relationships" xmlns:m="http://schemas.openxmlformats.org/officeDocument/2006/math" xmlns:v="urn:schemas-microsoft-com:vml" xmlns:wp14="http://schemas.microsoft.com/office/word/2010/wordprocessingDrawing" xmlns:wp="http://schemas.openxmlformats.org/drawingml/2006/wordprocessingDrawing" xmlns:w10="urn:schemas-microsoft-com:office:word" xmlns:w="http://schemas.openxmlformats.org/wordprocessingml/2006/main" xmlns:w14="http://schemas.microsoft.com/office/word/2010/wordml" xmlns:w15="http://schemas.microsoft.com/office/word/2012/wordml" xmlns:w16se="http://schemas.microsoft.com/office/word/2015/wordml/symex" xmlns:wpg="http://schemas.microsoft.com/office/word/2010/wordprocessingGroup" xmlns:wpi="http://schemas.microsoft.com/office/word/2010/wordprocessingInk" xmlns:wne="http://schemas.microsoft.com/office/word/2006/wordml" xmlns:wps="http://schemas.microsoft.com/office/word/2010/wordprocessingShape" mc:Ignorable="w14 w15 w16se wp14">
   <w:sdt>
     <w:sdtPr>
       <w:id w:val="582881867"/>
@@ -9366,7 +8962,7 @@
           <w:rPr>
             <w:noProof/>
           </w:rPr>
-          <w:t>2</w:t>
+          <w:t>4</w:t>
         </w:r>
         <w:r>
           <w:rPr>
@@ -9386,7 +8982,7 @@
 </file>
 
 <file path=word/footnotes.xml><?xml version="1.0" encoding="utf-8"?>
-<w:footnotes xmlns:wpc="http://schemas.microsoft.com/office/word/2010/wordprocessingCanvas" xmlns:cx="http://schemas.microsoft.com/office/drawing/2014/chartex" xmlns:cx1="http://schemas.microsoft.com/office/drawing/2015/9/8/chartex" xmlns:cx2="http://schemas.microsoft.com/office/drawing/2015/10/21/chartex" xmlns:cx3="http://schemas.microsoft.com/office/drawing/2016/5/9/chartex" xmlns:cx4="http://schemas.microsoft.com/office/drawing/2016/5/10/chartex" xmlns:cx5="http://schemas.microsoft.com/office/drawing/2016/5/11/chartex" xmlns:cx6="http://schemas.microsoft.com/office/drawing/2016/5/12/chartex" xmlns:cx7="http://schemas.microsoft.com/office/drawing/2016/5/13/chartex" xmlns:cx8="http://schemas.microsoft.com/office/drawing/2016/5/14/chartex" xmlns:mc="http://schemas.openxmlformats.org/markup-compatibility/2006" xmlns:aink="http://schemas.microsoft.com/office/drawing/2016/ink" xmlns:am3d="http://schemas.microsoft.com/office/drawing/2017/model3d" xmlns:o="urn:schemas-microsoft-com:office:office" xmlns:r="http://schemas.openxmlformats.org/officeDocument/2006/relationships" xmlns:m="http://schemas.openxmlformats.org/officeDocument/2006/math" xmlns:v="urn:schemas-microsoft-com:vml" xmlns:wp14="http://schemas.microsoft.com/office/word/2010/wordprocessingDrawing" xmlns:wp="http://schemas.openxmlformats.org/drawingml/2006/wordprocessingDrawing" xmlns:w10="urn:schemas-microsoft-com:office:word" xmlns:w="http://schemas.openxmlformats.org/wordprocessingml/2006/main" xmlns:w14="http://schemas.microsoft.com/office/word/2010/wordml" xmlns:w15="http://schemas.microsoft.com/office/word/2012/wordml" xmlns:w16cex="http://schemas.microsoft.com/office/word/2018/wordml/cex" xmlns:w16cid="http://schemas.microsoft.com/office/word/2016/wordml/cid" xmlns:w16="http://schemas.microsoft.com/office/word/2018/wordml" xmlns:w16se="http://schemas.microsoft.com/office/word/2015/wordml/symex" xmlns:wpg="http://schemas.microsoft.com/office/word/2010/wordprocessingGroup" xmlns:wpi="http://schemas.microsoft.com/office/word/2010/wordprocessingInk" xmlns:wne="http://schemas.microsoft.com/office/word/2006/wordml" xmlns:wps="http://schemas.microsoft.com/office/word/2010/wordprocessingShape" mc:Ignorable="w14 w15 w16se w16cid w16 w16cex wp14">
+<w:footnotes xmlns:wpc="http://schemas.microsoft.com/office/word/2010/wordprocessingCanvas" xmlns:cx="http://schemas.microsoft.com/office/drawing/2014/chartex" xmlns:cx1="http://schemas.microsoft.com/office/drawing/2015/9/8/chartex" xmlns:mc="http://schemas.openxmlformats.org/markup-compatibility/2006" xmlns:o="urn:schemas-microsoft-com:office:office" xmlns:r="http://schemas.openxmlformats.org/officeDocument/2006/relationships" xmlns:m="http://schemas.openxmlformats.org/officeDocument/2006/math" xmlns:v="urn:schemas-microsoft-com:vml" xmlns:wp14="http://schemas.microsoft.com/office/word/2010/wordprocessingDrawing" xmlns:wp="http://schemas.openxmlformats.org/drawingml/2006/wordprocessingDrawing" xmlns:w10="urn:schemas-microsoft-com:office:word" xmlns:w="http://schemas.openxmlformats.org/wordprocessingml/2006/main" xmlns:w14="http://schemas.microsoft.com/office/word/2010/wordml" xmlns:w15="http://schemas.microsoft.com/office/word/2012/wordml" xmlns:w16se="http://schemas.microsoft.com/office/word/2015/wordml/symex" xmlns:wpg="http://schemas.microsoft.com/office/word/2010/wordprocessingGroup" xmlns:wpi="http://schemas.microsoft.com/office/word/2010/wordprocessingInk" xmlns:wne="http://schemas.microsoft.com/office/word/2006/wordml" xmlns:wps="http://schemas.microsoft.com/office/word/2010/wordprocessingShape" mc:Ignorable="w14 w15 w16se wp14">
   <w:footnote w:type="separator" w:id="-1">
     <w:p>
       <w:pPr>
@@ -9411,7 +9007,7 @@
 </file>
 
 <file path=word/numbering.xml><?xml version="1.0" encoding="utf-8"?>
-<w:numbering xmlns:wpc="http://schemas.microsoft.com/office/word/2010/wordprocessingCanvas" xmlns:cx="http://schemas.microsoft.com/office/drawing/2014/chartex" xmlns:cx1="http://schemas.microsoft.com/office/drawing/2015/9/8/chartex" xmlns:cx2="http://schemas.microsoft.com/office/drawing/2015/10/21/chartex" xmlns:cx3="http://schemas.microsoft.com/office/drawing/2016/5/9/chartex" xmlns:cx4="http://schemas.microsoft.com/office/drawing/2016/5/10/chartex" xmlns:cx5="http://schemas.microsoft.com/office/drawing/2016/5/11/chartex" xmlns:cx6="http://schemas.microsoft.com/office/drawing/2016/5/12/chartex" xmlns:cx7="http://schemas.microsoft.com/office/drawing/2016/5/13/chartex" xmlns:cx8="http://schemas.microsoft.com/office/drawing/2016/5/14/chartex" xmlns:mc="http://schemas.openxmlformats.org/markup-compatibility/2006" xmlns:aink="http://schemas.microsoft.com/office/drawing/2016/ink" xmlns:am3d="http://schemas.microsoft.com/office/drawing/2017/model3d" xmlns:o="urn:schemas-microsoft-com:office:office" xmlns:r="http://schemas.openxmlformats.org/officeDocument/2006/relationships" xmlns:m="http://schemas.openxmlformats.org/officeDocument/2006/math" xmlns:v="urn:schemas-microsoft-com:vml" xmlns:wp14="http://schemas.microsoft.com/office/word/2010/wordprocessingDrawing" xmlns:wp="http://schemas.openxmlformats.org/drawingml/2006/wordprocessingDrawing" xmlns:w10="urn:schemas-microsoft-com:office:word" xmlns:w="http://schemas.openxmlformats.org/wordprocessingml/2006/main" xmlns:w14="http://schemas.microsoft.com/office/word/2010/wordml" xmlns:w15="http://schemas.microsoft.com/office/word/2012/wordml" xmlns:w16cex="http://schemas.microsoft.com/office/word/2018/wordml/cex" xmlns:w16cid="http://schemas.microsoft.com/office/word/2016/wordml/cid" xmlns:w16="http://schemas.microsoft.com/office/word/2018/wordml" xmlns:w16se="http://schemas.microsoft.com/office/word/2015/wordml/symex" xmlns:wpg="http://schemas.microsoft.com/office/word/2010/wordprocessingGroup" xmlns:wpi="http://schemas.microsoft.com/office/word/2010/wordprocessingInk" xmlns:wne="http://schemas.microsoft.com/office/word/2006/wordml" xmlns:wps="http://schemas.microsoft.com/office/word/2010/wordprocessingShape" mc:Ignorable="w14 w15 w16se w16cid w16 w16cex wp14">
+<w:numbering xmlns:wpc="http://schemas.microsoft.com/office/word/2010/wordprocessingCanvas" xmlns:cx="http://schemas.microsoft.com/office/drawing/2014/chartex" xmlns:cx1="http://schemas.microsoft.com/office/drawing/2015/9/8/chartex" xmlns:mc="http://schemas.openxmlformats.org/markup-compatibility/2006" xmlns:o="urn:schemas-microsoft-com:office:office" xmlns:r="http://schemas.openxmlformats.org/officeDocument/2006/relationships" xmlns:m="http://schemas.openxmlformats.org/officeDocument/2006/math" xmlns:v="urn:schemas-microsoft-com:vml" xmlns:wp14="http://schemas.microsoft.com/office/word/2010/wordprocessingDrawing" xmlns:wp="http://schemas.openxmlformats.org/drawingml/2006/wordprocessingDrawing" xmlns:w10="urn:schemas-microsoft-com:office:word" xmlns:w="http://schemas.openxmlformats.org/wordprocessingml/2006/main" xmlns:w14="http://schemas.microsoft.com/office/word/2010/wordml" xmlns:w15="http://schemas.microsoft.com/office/word/2012/wordml" xmlns:w16se="http://schemas.microsoft.com/office/word/2015/wordml/symex" xmlns:wpg="http://schemas.microsoft.com/office/word/2010/wordprocessingGroup" xmlns:wpi="http://schemas.microsoft.com/office/word/2010/wordprocessingInk" xmlns:wne="http://schemas.microsoft.com/office/word/2006/wordml" xmlns:wps="http://schemas.microsoft.com/office/word/2010/wordprocessingShape" mc:Ignorable="w14 w15 w16se wp14">
   <w:abstractNum w:abstractNumId="0" w15:restartNumberingAfterBreak="0">
     <w:nsid w:val="79C305CF"/>
     <w:multiLevelType w:val="multilevel"/>
@@ -9532,7 +9128,7 @@
 </file>
 
 <file path=word/styles.xml><?xml version="1.0" encoding="utf-8"?>
-<w:styles xmlns:mc="http://schemas.openxmlformats.org/markup-compatibility/2006" xmlns:r="http://schemas.openxmlformats.org/officeDocument/2006/relationships" xmlns:w="http://schemas.openxmlformats.org/wordprocessingml/2006/main" xmlns:w14="http://schemas.microsoft.com/office/word/2010/wordml" xmlns:w15="http://schemas.microsoft.com/office/word/2012/wordml" xmlns:w16cex="http://schemas.microsoft.com/office/word/2018/wordml/cex" xmlns:w16cid="http://schemas.microsoft.com/office/word/2016/wordml/cid" xmlns:w16="http://schemas.microsoft.com/office/word/2018/wordml" xmlns:w16se="http://schemas.microsoft.com/office/word/2015/wordml/symex" mc:Ignorable="w14 w15 w16se w16cid w16 w16cex">
+<w:styles xmlns:mc="http://schemas.openxmlformats.org/markup-compatibility/2006" xmlns:r="http://schemas.openxmlformats.org/officeDocument/2006/relationships" xmlns:w="http://schemas.openxmlformats.org/wordprocessingml/2006/main" xmlns:w14="http://schemas.microsoft.com/office/word/2010/wordml" xmlns:w15="http://schemas.microsoft.com/office/word/2012/wordml" xmlns:w16se="http://schemas.microsoft.com/office/word/2015/wordml/symex" mc:Ignorable="w14 w15 w16se">
   <w:docDefaults>
     <w:rPrDefault>
       <w:rPr>
@@ -9548,7 +9144,7 @@
       </w:pPr>
     </w:pPrDefault>
   </w:docDefaults>
-  <w:latentStyles w:defLockedState="0" w:defUIPriority="99" w:defSemiHidden="0" w:defUnhideWhenUsed="0" w:defQFormat="0" w:count="376">
+  <w:latentStyles w:defLockedState="0" w:defUIPriority="99" w:defSemiHidden="0" w:defUnhideWhenUsed="0" w:defQFormat="0" w:count="371">
     <w:lsdException w:name="Normal" w:uiPriority="0" w:qFormat="1"/>
     <w:lsdException w:name="heading 1" w:uiPriority="9" w:qFormat="1"/>
     <w:lsdException w:name="heading 2" w:semiHidden="1" w:uiPriority="9" w:unhideWhenUsed="1" w:qFormat="1"/>
@@ -9920,11 +9516,6 @@
     <w:lsdException w:name="List Table 5 Dark Accent 6" w:uiPriority="50"/>
     <w:lsdException w:name="List Table 6 Colorful Accent 6" w:uiPriority="51"/>
     <w:lsdException w:name="List Table 7 Colorful Accent 6" w:uiPriority="52"/>
-    <w:lsdException w:name="Mention" w:semiHidden="1" w:unhideWhenUsed="1"/>
-    <w:lsdException w:name="Smart Hyperlink" w:semiHidden="1" w:unhideWhenUsed="1"/>
-    <w:lsdException w:name="Hashtag" w:semiHidden="1" w:unhideWhenUsed="1"/>
-    <w:lsdException w:name="Unresolved Mention" w:semiHidden="1" w:unhideWhenUsed="1"/>
-    <w:lsdException w:name="Smart Link" w:semiHidden="1" w:unhideWhenUsed="1"/>
   </w:latentStyles>
   <w:style w:type="paragraph" w:default="1" w:styleId="Normal">
     <w:name w:val="Normal"/>
@@ -10500,7 +10091,7 @@
 </file>
 
 <file path=customXml/itemProps1.xml><?xml version="1.0" encoding="utf-8"?>
-<ds:datastoreItem xmlns:ds="http://schemas.openxmlformats.org/officeDocument/2006/customXml" ds:itemID="{1974249C-71B3-4995-8770-AB1362AC7B15}">
+<ds:datastoreItem xmlns:ds="http://schemas.openxmlformats.org/officeDocument/2006/customXml" ds:itemID="{4094EFE2-697E-4A2E-99A7-CC4F1EFC3012}">
   <ds:schemaRefs>
     <ds:schemaRef ds:uri="http://schemas.openxmlformats.org/officeDocument/2006/bibliography"/>
   </ds:schemaRefs>

</xml_diff>

<commit_message>
Fixed the reproduction link.
</commit_message>
<xml_diff>
--- a/MainDocument.docx
+++ b/MainDocument.docx
@@ -9378,7 +9378,19 @@
         <w:rPr>
           <w:rFonts w:ascii="Times New Roman" w:hAnsi="Times New Roman" w:cs="Times New Roman"/>
         </w:rPr>
-        <w:t>. All data and code necessary to reproduce the reported results are licensed under the CC-BY-4.0 license and are publicly available in a replication repository located at https://osf.io/fp52x/?view_only=754d9a72a2ea4f6b8e0c193dc9a590d1.</w:t>
+        <w:t xml:space="preserve">. All data and code necessary to reproduce the reported results are licensed under the CC-BY-4.0 license and are publicly available in a replication repository located at </w:t>
+      </w:r>
+      <w:r>
+        <w:rPr>
+          <w:rFonts w:ascii="Times New Roman" w:hAnsi="Times New Roman" w:cs="Times New Roman"/>
+        </w:rPr>
+        <w:t>https://osf.io/2v7ea/?view_only=443404fc9af041dc876d0617385f9255</w:t>
+      </w:r>
+      <w:r>
+        <w:rPr>
+          <w:rFonts w:ascii="Times New Roman" w:hAnsi="Times New Roman" w:cs="Times New Roman"/>
+        </w:rPr>
+        <w:t>.</w:t>
       </w:r>
     </w:p>
     <w:p>
@@ -9446,15 +9458,7 @@
         <w:annotationRef/>
       </w:r>
       <w:r>
-        <w:t xml:space="preserve">Meaning what, that in any given year its </w:t>
-      </w:r>
-      <w:proofErr w:type="gramStart"/>
-      <w:r>
-        <w:t>more or less noise</w:t>
-      </w:r>
-      <w:proofErr w:type="gramEnd"/>
-      <w:r>
-        <w:t xml:space="preserve"> depending on the budget? Or that each area or tract has a different budget and hence the algorithm is different in different places? My guess is that you are trying to say that DP is budget driven and dependent</w:t>
+        <w:t>Meaning what, that in any given year its more or less noise depending on the budget? Or that each area or tract has a different budget and hence the algorithm is different in different places? My guess is that you are trying to say that DP is budget driven and dependent</w:t>
       </w:r>
     </w:p>
   </w:comment>
@@ -9832,6 +9836,7 @@
     <w:lsdException w:name="HTML Sample" w:semiHidden="1" w:unhideWhenUsed="1"/>
     <w:lsdException w:name="HTML Typewriter" w:semiHidden="1" w:unhideWhenUsed="1"/>
     <w:lsdException w:name="HTML Variable" w:semiHidden="1" w:unhideWhenUsed="1"/>
+    <w:lsdException w:name="Normal Table" w:semiHidden="1" w:unhideWhenUsed="1"/>
     <w:lsdException w:name="annotation subject" w:semiHidden="1" w:unhideWhenUsed="1"/>
     <w:lsdException w:name="No List" w:semiHidden="1" w:unhideWhenUsed="1"/>
     <w:lsdException w:name="Outline List 1" w:semiHidden="1" w:unhideWhenUsed="1"/>
@@ -9874,8 +9879,11 @@
     <w:lsdException w:name="Table Contemporary" w:semiHidden="1" w:unhideWhenUsed="1"/>
     <w:lsdException w:name="Table Elegant" w:semiHidden="1" w:unhideWhenUsed="1"/>
     <w:lsdException w:name="Table Professional" w:semiHidden="1" w:unhideWhenUsed="1"/>
+    <w:lsdException w:name="Table Subtle 1" w:semiHidden="1" w:unhideWhenUsed="1"/>
     <w:lsdException w:name="Table Subtle 2" w:semiHidden="1" w:unhideWhenUsed="1"/>
     <w:lsdException w:name="Table Web 1" w:semiHidden="1" w:unhideWhenUsed="1"/>
+    <w:lsdException w:name="Table Web 2" w:semiHidden="1" w:unhideWhenUsed="1"/>
+    <w:lsdException w:name="Table Web 3" w:semiHidden="1" w:unhideWhenUsed="1"/>
     <w:lsdException w:name="Balloon Text" w:semiHidden="1" w:unhideWhenUsed="1"/>
     <w:lsdException w:name="Table Grid" w:uiPriority="39"/>
     <w:lsdException w:name="Table Theme" w:semiHidden="1" w:unhideWhenUsed="1"/>

</xml_diff>